<commit_message>
More edits, plus preliminary section numbers added
</commit_message>
<xml_diff>
--- a/images/directory_trees/DirectoryTreeStructureFigures.docx
+++ b/images/directory_trees/DirectoryTreeStructureFigures.docx
@@ -735,30 +735,28 @@
         <w:rPr>
           <w:rFonts w:ascii="Calibri" w:hAnsi="Calibri" w:cs="Calibri"/>
         </w:rPr>
-        <w:t>Figure 2:</w:t>
-      </w:r>
-    </w:p>
-    <w:p>
-      <w:pPr>
-        <w:rPr>
-          <w:rFonts w:ascii="Calibri" w:hAnsi="Calibri" w:cs="Calibri"/>
-        </w:rPr>
-      </w:pPr>
-    </w:p>
-    <w:p>
-      <w:pPr>
-        <w:rPr>
-          <w:color w:val="000000" w:themeColor="text1"/>
-          <w:sz w:val="28"/>
-          <w:szCs w:val="28"/>
-        </w:rPr>
-      </w:pPr>
-      <w:r>
-        <w:rPr>
-          <w:rFonts w:ascii="Consolas" w:hAnsi="Consolas" w:cs="Consolas"/>
-          <w:color w:val="000000" w:themeColor="text1"/>
-          <w:sz w:val="28"/>
-          <w:szCs w:val="28"/>
+        <w:t>Figure 2a</w:t>
+      </w:r>
+    </w:p>
+    <w:p>
+      <w:pPr>
+        <w:rPr>
+          <w:rFonts w:ascii="Calibri" w:hAnsi="Calibri" w:cs="Calibri"/>
+        </w:rPr>
+      </w:pPr>
+    </w:p>
+    <w:p>
+      <w:pPr>
+        <w:rPr>
+          <w:rFonts w:ascii="Consolas" w:hAnsi="Consolas" w:cs="Consolas"/>
+          <w:color w:val="000000" w:themeColor="text1"/>
+          <w:shd w:val="clear" w:color="auto" w:fill="FFFFFF"/>
+        </w:rPr>
+      </w:pPr>
+      <w:r>
+        <w:rPr>
+          <w:rFonts w:ascii="Consolas" w:hAnsi="Consolas" w:cs="Consolas"/>
+          <w:color w:val="000000" w:themeColor="text1"/>
           <w:shd w:val="clear" w:color="auto" w:fill="FFFFFF"/>
         </w:rPr>
         <w:t>.</w:t>
@@ -767,17 +765,15 @@
     <w:p>
       <w:pPr>
         <w:rPr>
-          <w:color w:val="000000" w:themeColor="text1"/>
-          <w:sz w:val="28"/>
-          <w:szCs w:val="28"/>
-        </w:rPr>
-      </w:pPr>
-      <w:r>
-        <w:rPr>
-          <w:rFonts w:ascii="Consolas" w:hAnsi="Consolas" w:cs="Consolas"/>
-          <w:color w:val="000000" w:themeColor="text1"/>
-          <w:sz w:val="28"/>
-          <w:szCs w:val="28"/>
+          <w:rFonts w:ascii="Consolas" w:hAnsi="Consolas" w:cs="Consolas"/>
+          <w:color w:val="000000" w:themeColor="text1"/>
+          <w:shd w:val="clear" w:color="auto" w:fill="FFFFFF"/>
+        </w:rPr>
+      </w:pPr>
+      <w:r>
+        <w:rPr>
+          <w:rFonts w:ascii="Consolas" w:hAnsi="Consolas" w:cs="Consolas"/>
+          <w:color w:val="000000" w:themeColor="text1"/>
           <w:shd w:val="clear" w:color="auto" w:fill="FFFFFF"/>
         </w:rPr>
         <w:t>└── Projects</w:t>
@@ -786,28 +782,24 @@
     <w:p>
       <w:pPr>
         <w:rPr>
-          <w:color w:val="000000" w:themeColor="text1"/>
-          <w:sz w:val="28"/>
-          <w:szCs w:val="28"/>
-        </w:rPr>
-      </w:pPr>
-      <w:r>
-        <w:rPr>
-          <w:rFonts w:ascii="Consolas" w:hAnsi="Consolas" w:cs="Consolas"/>
-          <w:color w:val="000000" w:themeColor="text1"/>
-          <w:sz w:val="28"/>
-          <w:szCs w:val="28"/>
-          <w:shd w:val="clear" w:color="auto" w:fill="FFFFFF"/>
-        </w:rPr>
-        <w:t xml:space="preserve">    ├── </w:t>
-      </w:r>
-      <w:r>
-        <w:rPr>
-          <w:rFonts w:ascii="Consolas" w:hAnsi="Consolas" w:cs="Consolas"/>
-          <w:color w:val="000000" w:themeColor="text1"/>
-          <w:sz w:val="28"/>
-          <w:szCs w:val="28"/>
-          <w:shd w:val="clear" w:color="auto" w:fill="B6D7A8"/>
+          <w:rFonts w:ascii="Consolas" w:hAnsi="Consolas" w:cs="Consolas"/>
+          <w:color w:val="000000" w:themeColor="text1"/>
+          <w:shd w:val="clear" w:color="auto" w:fill="FFFFFF"/>
+        </w:rPr>
+      </w:pPr>
+      <w:r>
+        <w:rPr>
+          <w:rFonts w:ascii="Consolas" w:hAnsi="Consolas" w:cs="Consolas"/>
+          <w:color w:val="000000" w:themeColor="text1"/>
+          <w:shd w:val="clear" w:color="auto" w:fill="FFFFFF"/>
+        </w:rPr>
+        <w:t xml:space="preserve">    ├── </w:t>
+      </w:r>
+      <w:r>
+        <w:rPr>
+          <w:rFonts w:ascii="Consolas" w:hAnsi="Consolas" w:cs="Consolas"/>
+          <w:color w:val="000000" w:themeColor="text1"/>
+          <w:shd w:val="clear" w:color="auto" w:fill="93C47D"/>
         </w:rPr>
         <w:t>My_MicrometSites</w:t>
       </w:r>
@@ -815,28 +807,24 @@
     <w:p>
       <w:pPr>
         <w:rPr>
-          <w:color w:val="000000" w:themeColor="text1"/>
-          <w:sz w:val="28"/>
-          <w:szCs w:val="28"/>
-        </w:rPr>
-      </w:pPr>
-      <w:r>
-        <w:rPr>
-          <w:rFonts w:ascii="Consolas" w:hAnsi="Consolas" w:cs="Consolas"/>
-          <w:color w:val="000000" w:themeColor="text1"/>
-          <w:sz w:val="28"/>
-          <w:szCs w:val="28"/>
-          <w:shd w:val="clear" w:color="auto" w:fill="FFFFFF"/>
-        </w:rPr>
-        <w:t xml:space="preserve">    │   ├── </w:t>
-      </w:r>
-      <w:r>
-        <w:rPr>
-          <w:rFonts w:ascii="Consolas" w:hAnsi="Consolas" w:cs="Consolas"/>
-          <w:color w:val="000000" w:themeColor="text1"/>
-          <w:sz w:val="28"/>
-          <w:szCs w:val="28"/>
-          <w:shd w:val="clear" w:color="auto" w:fill="B6D7A8"/>
+          <w:rFonts w:ascii="Consolas" w:hAnsi="Consolas" w:cs="Consolas"/>
+          <w:color w:val="000000" w:themeColor="text1"/>
+          <w:shd w:val="clear" w:color="auto" w:fill="FFFFFF"/>
+        </w:rPr>
+      </w:pPr>
+      <w:r>
+        <w:rPr>
+          <w:rFonts w:ascii="Consolas" w:hAnsi="Consolas" w:cs="Consolas"/>
+          <w:color w:val="000000" w:themeColor="text1"/>
+          <w:shd w:val="clear" w:color="auto" w:fill="FFFFFF"/>
+        </w:rPr>
+        <w:t xml:space="preserve">    │   ├── </w:t>
+      </w:r>
+      <w:r>
+        <w:rPr>
+          <w:rFonts w:ascii="Consolas" w:hAnsi="Consolas" w:cs="Consolas"/>
+          <w:color w:val="000000" w:themeColor="text1"/>
+          <w:shd w:val="clear" w:color="auto" w:fill="93C47D"/>
         </w:rPr>
         <w:t>Database</w:t>
       </w:r>
@@ -844,28 +832,24 @@
     <w:p>
       <w:pPr>
         <w:rPr>
-          <w:color w:val="000000" w:themeColor="text1"/>
-          <w:sz w:val="28"/>
-          <w:szCs w:val="28"/>
-        </w:rPr>
-      </w:pPr>
-      <w:r>
-        <w:rPr>
-          <w:rFonts w:ascii="Consolas" w:hAnsi="Consolas" w:cs="Consolas"/>
-          <w:color w:val="000000" w:themeColor="text1"/>
-          <w:sz w:val="28"/>
-          <w:szCs w:val="28"/>
-          <w:shd w:val="clear" w:color="auto" w:fill="FFFFFF"/>
-        </w:rPr>
-        <w:t xml:space="preserve">    │   │   └── </w:t>
-      </w:r>
-      <w:r>
-        <w:rPr>
-          <w:rFonts w:ascii="Consolas" w:hAnsi="Consolas" w:cs="Consolas"/>
-          <w:color w:val="000000" w:themeColor="text1"/>
-          <w:sz w:val="28"/>
-          <w:szCs w:val="28"/>
-          <w:shd w:val="clear" w:color="auto" w:fill="B6D7A8"/>
+          <w:rFonts w:ascii="Consolas" w:hAnsi="Consolas" w:cs="Consolas"/>
+          <w:color w:val="000000" w:themeColor="text1"/>
+          <w:shd w:val="clear" w:color="auto" w:fill="FFFFFF"/>
+        </w:rPr>
+      </w:pPr>
+      <w:r>
+        <w:rPr>
+          <w:rFonts w:ascii="Consolas" w:hAnsi="Consolas" w:cs="Consolas"/>
+          <w:color w:val="000000" w:themeColor="text1"/>
+          <w:shd w:val="clear" w:color="auto" w:fill="FFFFFF"/>
+        </w:rPr>
+        <w:t xml:space="preserve">    │   │   └── </w:t>
+      </w:r>
+      <w:r>
+        <w:rPr>
+          <w:rFonts w:ascii="Consolas" w:hAnsi="Consolas" w:cs="Consolas"/>
+          <w:color w:val="000000" w:themeColor="text1"/>
+          <w:shd w:val="clear" w:color="auto" w:fill="93C47D"/>
         </w:rPr>
         <w:t>Calculation_Procedures</w:t>
       </w:r>
@@ -873,28 +857,449 @@
     <w:p>
       <w:pPr>
         <w:rPr>
-          <w:color w:val="000000" w:themeColor="text1"/>
-          <w:sz w:val="28"/>
-          <w:szCs w:val="28"/>
-        </w:rPr>
-      </w:pPr>
-      <w:r>
-        <w:rPr>
-          <w:rFonts w:ascii="Consolas" w:hAnsi="Consolas" w:cs="Consolas"/>
-          <w:color w:val="000000" w:themeColor="text1"/>
-          <w:sz w:val="28"/>
-          <w:szCs w:val="28"/>
-          <w:shd w:val="clear" w:color="auto" w:fill="FFFFFF"/>
-        </w:rPr>
-        <w:t xml:space="preserve">    │   │       └── </w:t>
-      </w:r>
-      <w:r>
-        <w:rPr>
-          <w:rFonts w:ascii="Consolas" w:hAnsi="Consolas" w:cs="Consolas"/>
-          <w:color w:val="000000" w:themeColor="text1"/>
-          <w:sz w:val="28"/>
-          <w:szCs w:val="28"/>
-          <w:shd w:val="clear" w:color="auto" w:fill="B6D7A8"/>
+          <w:rFonts w:ascii="Consolas" w:hAnsi="Consolas" w:cs="Consolas"/>
+          <w:color w:val="000000" w:themeColor="text1"/>
+          <w:shd w:val="clear" w:color="auto" w:fill="FFFFFF"/>
+        </w:rPr>
+      </w:pPr>
+      <w:r>
+        <w:rPr>
+          <w:rFonts w:ascii="Consolas" w:hAnsi="Consolas" w:cs="Consolas"/>
+          <w:color w:val="000000" w:themeColor="text1"/>
+          <w:shd w:val="clear" w:color="auto" w:fill="FFFFFF"/>
+        </w:rPr>
+        <w:t xml:space="preserve">    │   │       ├── </w:t>
+      </w:r>
+      <w:r>
+        <w:rPr>
+          <w:rFonts w:ascii="Consolas" w:hAnsi="Consolas" w:cs="Consolas"/>
+          <w:color w:val="000000" w:themeColor="text1"/>
+          <w:shd w:val="clear" w:color="auto" w:fill="93C47D"/>
+        </w:rPr>
+        <w:t>AmeriFlux</w:t>
+      </w:r>
+    </w:p>
+    <w:p>
+      <w:pPr>
+        <w:rPr>
+          <w:rFonts w:ascii="Consolas" w:hAnsi="Consolas" w:cs="Consolas"/>
+          <w:color w:val="000000" w:themeColor="text1"/>
+          <w:shd w:val="clear" w:color="auto" w:fill="FFFFFF"/>
+        </w:rPr>
+      </w:pPr>
+      <w:r>
+        <w:rPr>
+          <w:rFonts w:ascii="Consolas" w:hAnsi="Consolas" w:cs="Consolas"/>
+          <w:color w:val="000000" w:themeColor="text1"/>
+          <w:shd w:val="clear" w:color="auto" w:fill="FFFFFF"/>
+        </w:rPr>
+        <w:t xml:space="preserve">    │   │       │   ├── </w:t>
+      </w:r>
+      <w:r>
+        <w:rPr>
+          <w:rFonts w:ascii="Consolas" w:hAnsi="Consolas" w:cs="Consolas"/>
+          <w:color w:val="000000"/>
+          <w:shd w:val="clear" w:color="auto" w:fill="8EAADB" w:themeFill="accent1" w:themeFillTint="99"/>
+          <w14:textOutline w14:w="9525" w14:cap="rnd" w14:cmpd="sng" w14:algn="ctr">
+            <w14:noFill/>
+            <w14:prstDash w14:val="solid"/>
+            <w14:bevel/>
+          </w14:textOutline>
+        </w:rPr>
+        <w:t>A</w:t>
+      </w:r>
+      <w:r>
+        <w:rPr>
+          <w:rFonts w:ascii="Consolas" w:hAnsi="Consolas" w:cs="Consolas"/>
+          <w:color w:val="000000"/>
+          <w:shd w:val="clear" w:color="auto" w:fill="8EAADB" w:themeFill="accent1" w:themeFillTint="99"/>
+          <w14:textOutline w14:w="9525" w14:cap="rnd" w14:cmpd="sng" w14:algn="ctr">
+            <w14:noFill/>
+            <w14:prstDash w14:val="solid"/>
+            <w14:bevel/>
+          </w14:textOutline>
+        </w:rPr>
+        <w:t>F_link_to_list_of_variable_names.txt</w:t>
+      </w:r>
+    </w:p>
+    <w:p>
+      <w:pPr>
+        <w:rPr>
+          <w:rFonts w:ascii="Consolas" w:hAnsi="Consolas" w:cs="Consolas"/>
+          <w:color w:val="000000" w:themeColor="text1"/>
+          <w:shd w:val="clear" w:color="auto" w:fill="FFFFFF"/>
+        </w:rPr>
+      </w:pPr>
+      <w:r>
+        <w:rPr>
+          <w:rFonts w:ascii="Consolas" w:hAnsi="Consolas" w:cs="Consolas"/>
+          <w:color w:val="000000" w:themeColor="text1"/>
+          <w:shd w:val="clear" w:color="auto" w:fill="FFFFFF"/>
+        </w:rPr>
+        <w:t xml:space="preserve">    │   │       │   ├── </w:t>
+      </w:r>
+      <w:r>
+        <w:rPr>
+          <w:rFonts w:ascii="Consolas" w:hAnsi="Consolas" w:cs="Consolas"/>
+          <w:color w:val="000000"/>
+          <w:shd w:val="clear" w:color="auto" w:fill="8EAADB" w:themeFill="accent1" w:themeFillTint="99"/>
+          <w14:textOutline w14:w="9525" w14:cap="rnd" w14:cmpd="sng" w14:algn="ctr">
+            <w14:noFill/>
+            <w14:prstDash w14:val="solid"/>
+            <w14:bevel/>
+          </w14:textOutline>
+        </w:rPr>
+        <w:t>flux-met_processing_variables_20221020.csv</w:t>
+      </w:r>
+    </w:p>
+    <w:p>
+      <w:pPr>
+        <w:rPr>
+          <w:rFonts w:ascii="Consolas" w:hAnsi="Consolas" w:cs="Consolas"/>
+          <w:color w:val="000000" w:themeColor="text1"/>
+          <w:shd w:val="clear" w:color="auto" w:fill="FFFFFF"/>
+        </w:rPr>
+      </w:pPr>
+      <w:r>
+        <w:rPr>
+          <w:rFonts w:ascii="Consolas" w:hAnsi="Consolas" w:cs="Consolas"/>
+          <w:color w:val="000000" w:themeColor="text1"/>
+          <w:shd w:val="clear" w:color="auto" w:fill="FFFFFF"/>
+        </w:rPr>
+        <w:t xml:space="preserve">    │   │       │   └── </w:t>
+      </w:r>
+      <w:r>
+        <w:rPr>
+          <w:rFonts w:ascii="Consolas" w:hAnsi="Consolas" w:cs="Consolas"/>
+          <w:color w:val="000000"/>
+          <w:shd w:val="clear" w:color="auto" w:fill="8EAADB" w:themeFill="accent1" w:themeFillTint="99"/>
+          <w14:textOutline w14:w="9525" w14:cap="rnd" w14:cmpd="sng" w14:algn="ctr">
+            <w14:noFill/>
+            <w14:prstDash w14:val="solid"/>
+            <w14:bevel/>
+          </w14:textOutline>
+        </w:rPr>
+        <w:t>Micromet_ThirdStageNames.txt</w:t>
+      </w:r>
+    </w:p>
+    <w:p>
+      <w:pPr>
+        <w:rPr>
+          <w:rFonts w:ascii="Consolas" w:hAnsi="Consolas" w:cs="Consolas"/>
+          <w:color w:val="000000" w:themeColor="text1"/>
+          <w:shd w:val="clear" w:color="auto" w:fill="FFFFFF"/>
+        </w:rPr>
+      </w:pPr>
+      <w:r>
+        <w:rPr>
+          <w:rFonts w:ascii="Consolas" w:hAnsi="Consolas" w:cs="Consolas"/>
+          <w:color w:val="000000" w:themeColor="text1"/>
+          <w:shd w:val="clear" w:color="auto" w:fill="FFFFFF"/>
+        </w:rPr>
+        <w:t xml:space="preserve">    │   │       └── TraceAnalysis_ini</w:t>
+      </w:r>
+    </w:p>
+    <w:p>
+      <w:pPr>
+        <w:rPr>
+          <w:rFonts w:ascii="Consolas" w:hAnsi="Consolas" w:cs="Consolas"/>
+          <w:color w:val="000000" w:themeColor="text1"/>
+          <w:shd w:val="clear" w:color="auto" w:fill="FFFFFF"/>
+        </w:rPr>
+      </w:pPr>
+      <w:r>
+        <w:rPr>
+          <w:rFonts w:ascii="Consolas" w:hAnsi="Consolas" w:cs="Consolas"/>
+          <w:color w:val="000000" w:themeColor="text1"/>
+          <w:shd w:val="clear" w:color="auto" w:fill="FFFFFF"/>
+        </w:rPr>
+        <w:t xml:space="preserve">    │   ├── Matlab</w:t>
+      </w:r>
+    </w:p>
+    <w:p>
+      <w:pPr>
+        <w:rPr>
+          <w:rFonts w:ascii="Consolas" w:hAnsi="Consolas" w:cs="Consolas"/>
+          <w:color w:val="000000" w:themeColor="text1"/>
+          <w:shd w:val="clear" w:color="auto" w:fill="FFFFFF"/>
+        </w:rPr>
+      </w:pPr>
+      <w:r>
+        <w:rPr>
+          <w:rFonts w:ascii="Consolas" w:hAnsi="Consolas" w:cs="Consolas"/>
+          <w:color w:val="000000" w:themeColor="text1"/>
+          <w:shd w:val="clear" w:color="auto" w:fill="FFFFFF"/>
+        </w:rPr>
+        <w:t xml:space="preserve">    │   └── Sites</w:t>
+      </w:r>
+    </w:p>
+    <w:p>
+      <w:pPr>
+        <w:rPr>
+          <w:rFonts w:ascii="Consolas" w:hAnsi="Consolas" w:cs="Consolas"/>
+          <w:color w:val="000000" w:themeColor="text1"/>
+        </w:rPr>
+      </w:pPr>
+      <w:r>
+        <w:rPr>
+          <w:rFonts w:ascii="Consolas" w:hAnsi="Consolas" w:cs="Consolas"/>
+          <w:color w:val="000000" w:themeColor="text1"/>
+          <w:shd w:val="clear" w:color="auto" w:fill="FFFFFF"/>
+        </w:rPr>
+        <w:t xml:space="preserve">    └── Other...</w:t>
+      </w:r>
+    </w:p>
+    <w:p>
+      <w:pPr>
+        <w:rPr>
+          <w:rFonts w:ascii="Calibri" w:hAnsi="Calibri" w:cs="Calibri"/>
+        </w:rPr>
+      </w:pPr>
+    </w:p>
+    <w:p>
+      <w:pPr>
+        <w:rPr>
+          <w:rFonts w:ascii="Calibri" w:hAnsi="Calibri" w:cs="Calibri"/>
+          <w:caps/>
+        </w:rPr>
+      </w:pPr>
+    </w:p>
+    <w:p>
+      <w:pPr>
+        <w:rPr>
+          <w:rFonts w:ascii="Calibri" w:hAnsi="Calibri" w:cs="Calibri"/>
+        </w:rPr>
+      </w:pPr>
+      <w:r>
+        <w:rPr>
+          <w:rFonts w:ascii="Calibri" w:hAnsi="Calibri" w:cs="Calibri"/>
+        </w:rPr>
+        <w:lastRenderedPageBreak/>
+        <w:t>Figure 2</w:t>
+      </w:r>
+      <w:r>
+        <w:rPr>
+          <w:rFonts w:ascii="Calibri" w:hAnsi="Calibri" w:cs="Calibri"/>
+        </w:rPr>
+        <w:t>b</w:t>
+      </w:r>
+      <w:r>
+        <w:rPr>
+          <w:rFonts w:ascii="Calibri" w:hAnsi="Calibri" w:cs="Calibri"/>
+        </w:rPr>
+        <w:t>:</w:t>
+      </w:r>
+    </w:p>
+    <w:p>
+      <w:pPr>
+        <w:rPr>
+          <w:rFonts w:ascii="Calibri" w:hAnsi="Calibri" w:cs="Calibri"/>
+        </w:rPr>
+      </w:pPr>
+    </w:p>
+    <w:p>
+      <w:pPr>
+        <w:rPr>
+          <w:rFonts w:ascii="Consolas" w:hAnsi="Consolas" w:cs="Consolas"/>
+          <w:color w:val="000000" w:themeColor="text1"/>
+          <w:sz w:val="28"/>
+          <w:szCs w:val="28"/>
+          <w:shd w:val="clear" w:color="auto" w:fill="FFFFFF"/>
+        </w:rPr>
+      </w:pPr>
+      <w:r>
+        <w:rPr>
+          <w:rFonts w:ascii="Consolas" w:hAnsi="Consolas" w:cs="Consolas"/>
+          <w:color w:val="000000" w:themeColor="text1"/>
+          <w:sz w:val="28"/>
+          <w:szCs w:val="28"/>
+          <w:shd w:val="clear" w:color="auto" w:fill="FFFFFF"/>
+        </w:rPr>
+        <w:t>.</w:t>
+      </w:r>
+    </w:p>
+    <w:p>
+      <w:pPr>
+        <w:rPr>
+          <w:rFonts w:ascii="Consolas" w:hAnsi="Consolas" w:cs="Consolas"/>
+          <w:color w:val="000000" w:themeColor="text1"/>
+          <w:sz w:val="28"/>
+          <w:szCs w:val="28"/>
+          <w:shd w:val="clear" w:color="auto" w:fill="FFFFFF"/>
+        </w:rPr>
+      </w:pPr>
+      <w:r>
+        <w:rPr>
+          <w:rFonts w:ascii="Consolas" w:hAnsi="Consolas" w:cs="Consolas"/>
+          <w:color w:val="000000" w:themeColor="text1"/>
+          <w:sz w:val="28"/>
+          <w:szCs w:val="28"/>
+          <w:shd w:val="clear" w:color="auto" w:fill="FFFFFF"/>
+        </w:rPr>
+        <w:t>└── Projects</w:t>
+      </w:r>
+    </w:p>
+    <w:p>
+      <w:pPr>
+        <w:rPr>
+          <w:rFonts w:ascii="Consolas" w:hAnsi="Consolas" w:cs="Consolas"/>
+          <w:color w:val="000000" w:themeColor="text1"/>
+          <w:sz w:val="28"/>
+          <w:szCs w:val="28"/>
+          <w:shd w:val="clear" w:color="auto" w:fill="FFFFFF"/>
+        </w:rPr>
+      </w:pPr>
+      <w:r>
+        <w:rPr>
+          <w:rFonts w:ascii="Consolas" w:hAnsi="Consolas" w:cs="Consolas"/>
+          <w:color w:val="000000" w:themeColor="text1"/>
+          <w:sz w:val="28"/>
+          <w:szCs w:val="28"/>
+          <w:shd w:val="clear" w:color="auto" w:fill="FFFFFF"/>
+        </w:rPr>
+        <w:t xml:space="preserve">    ├── </w:t>
+      </w:r>
+      <w:r>
+        <w:rPr>
+          <w:rFonts w:ascii="Consolas" w:hAnsi="Consolas" w:cs="Consolas"/>
+          <w:color w:val="000000" w:themeColor="text1"/>
+          <w:sz w:val="28"/>
+          <w:szCs w:val="28"/>
+          <w:shd w:val="clear" w:color="auto" w:fill="93C47D"/>
+        </w:rPr>
+        <w:t>My_MicrometSites</w:t>
+      </w:r>
+    </w:p>
+    <w:p>
+      <w:pPr>
+        <w:rPr>
+          <w:rFonts w:ascii="Consolas" w:hAnsi="Consolas" w:cs="Consolas"/>
+          <w:color w:val="000000" w:themeColor="text1"/>
+          <w:sz w:val="28"/>
+          <w:szCs w:val="28"/>
+          <w:shd w:val="clear" w:color="auto" w:fill="FFFFFF"/>
+        </w:rPr>
+      </w:pPr>
+      <w:r>
+        <w:rPr>
+          <w:rFonts w:ascii="Consolas" w:hAnsi="Consolas" w:cs="Consolas"/>
+          <w:color w:val="000000" w:themeColor="text1"/>
+          <w:sz w:val="28"/>
+          <w:szCs w:val="28"/>
+          <w:shd w:val="clear" w:color="auto" w:fill="FFFFFF"/>
+        </w:rPr>
+        <w:t xml:space="preserve">    │   ├── </w:t>
+      </w:r>
+      <w:r>
+        <w:rPr>
+          <w:rFonts w:ascii="Consolas" w:hAnsi="Consolas" w:cs="Consolas"/>
+          <w:color w:val="000000" w:themeColor="text1"/>
+          <w:sz w:val="28"/>
+          <w:szCs w:val="28"/>
+          <w:shd w:val="clear" w:color="auto" w:fill="93C47D"/>
+        </w:rPr>
+        <w:t>Database</w:t>
+      </w:r>
+    </w:p>
+    <w:p>
+      <w:pPr>
+        <w:rPr>
+          <w:rFonts w:ascii="Consolas" w:hAnsi="Consolas" w:cs="Consolas"/>
+          <w:color w:val="000000" w:themeColor="text1"/>
+          <w:sz w:val="28"/>
+          <w:szCs w:val="28"/>
+          <w:shd w:val="clear" w:color="auto" w:fill="FFFFFF"/>
+        </w:rPr>
+      </w:pPr>
+      <w:r>
+        <w:rPr>
+          <w:rFonts w:ascii="Consolas" w:hAnsi="Consolas" w:cs="Consolas"/>
+          <w:color w:val="000000" w:themeColor="text1"/>
+          <w:sz w:val="28"/>
+          <w:szCs w:val="28"/>
+          <w:shd w:val="clear" w:color="auto" w:fill="FFFFFF"/>
+        </w:rPr>
+        <w:t xml:space="preserve">    │   │   └── </w:t>
+      </w:r>
+      <w:r>
+        <w:rPr>
+          <w:rFonts w:ascii="Consolas" w:hAnsi="Consolas" w:cs="Consolas"/>
+          <w:color w:val="000000" w:themeColor="text1"/>
+          <w:sz w:val="28"/>
+          <w:szCs w:val="28"/>
+          <w:shd w:val="clear" w:color="auto" w:fill="93C47D"/>
+        </w:rPr>
+        <w:t>Calculation_Procedures</w:t>
+      </w:r>
+    </w:p>
+    <w:p>
+      <w:pPr>
+        <w:rPr>
+          <w:rFonts w:ascii="Consolas" w:hAnsi="Consolas" w:cs="Consolas"/>
+          <w:color w:val="000000" w:themeColor="text1"/>
+          <w:sz w:val="28"/>
+          <w:szCs w:val="28"/>
+          <w:shd w:val="clear" w:color="auto" w:fill="FFFFFF"/>
+        </w:rPr>
+      </w:pPr>
+      <w:r>
+        <w:rPr>
+          <w:rFonts w:ascii="Consolas" w:hAnsi="Consolas" w:cs="Consolas"/>
+          <w:color w:val="000000" w:themeColor="text1"/>
+          <w:sz w:val="28"/>
+          <w:szCs w:val="28"/>
+          <w:shd w:val="clear" w:color="auto" w:fill="FFFFFF"/>
+        </w:rPr>
+        <w:t xml:space="preserve">    │   │       ├──</w:t>
+      </w:r>
+      <w:r>
+        <w:rPr>
+          <w:rFonts w:ascii="Consolas" w:hAnsi="Consolas" w:cs="Consolas"/>
+          <w:color w:val="000000" w:themeColor="text1"/>
+          <w:sz w:val="28"/>
+          <w:szCs w:val="28"/>
+          <w:shd w:val="clear" w:color="auto" w:fill="FFFFFF"/>
+        </w:rPr>
+        <w:t xml:space="preserve"> </w:t>
+      </w:r>
+      <w:r>
+        <w:rPr>
+          <w:rFonts w:ascii="Consolas" w:hAnsi="Consolas" w:cs="Consolas"/>
+          <w:color w:val="000000" w:themeColor="text1"/>
+          <w:sz w:val="28"/>
+          <w:szCs w:val="28"/>
+          <w:shd w:val="clear" w:color="auto" w:fill="93C47D"/>
+        </w:rPr>
+        <w:t>AmeriFlux</w:t>
+      </w:r>
+    </w:p>
+    <w:p>
+      <w:pPr>
+        <w:rPr>
+          <w:rFonts w:ascii="Consolas" w:hAnsi="Consolas" w:cs="Consolas"/>
+          <w:color w:val="000000" w:themeColor="text1"/>
+          <w:sz w:val="28"/>
+          <w:szCs w:val="28"/>
+          <w:shd w:val="clear" w:color="auto" w:fill="FFFFFF"/>
+        </w:rPr>
+      </w:pPr>
+      <w:r>
+        <w:rPr>
+          <w:rFonts w:ascii="Consolas" w:hAnsi="Consolas" w:cs="Consolas"/>
+          <w:color w:val="000000" w:themeColor="text1"/>
+          <w:sz w:val="28"/>
+          <w:szCs w:val="28"/>
+          <w:shd w:val="clear" w:color="auto" w:fill="FFFFFF"/>
+        </w:rPr>
+        <w:t xml:space="preserve">    │   │       └── </w:t>
+      </w:r>
+      <w:r>
+        <w:rPr>
+          <w:rFonts w:ascii="Consolas" w:hAnsi="Consolas" w:cs="Consolas"/>
+          <w:color w:val="000000" w:themeColor="text1"/>
+          <w:sz w:val="28"/>
+          <w:szCs w:val="28"/>
+          <w:shd w:val="clear" w:color="auto" w:fill="93C47D"/>
         </w:rPr>
         <w:t>TraceAnalysis_ini</w:t>
       </w:r>
@@ -902,108 +1307,120 @@
     <w:p>
       <w:pPr>
         <w:rPr>
-          <w:color w:val="000000" w:themeColor="text1"/>
-          <w:sz w:val="28"/>
-          <w:szCs w:val="28"/>
-        </w:rPr>
-      </w:pPr>
-      <w:r>
-        <w:rPr>
-          <w:rFonts w:ascii="Consolas" w:hAnsi="Consolas" w:cs="Consolas"/>
-          <w:color w:val="000000" w:themeColor="text1"/>
-          <w:sz w:val="28"/>
-          <w:szCs w:val="28"/>
-          <w:shd w:val="clear" w:color="auto" w:fill="FFFFFF"/>
-        </w:rPr>
-        <w:t xml:space="preserve">    │   │           ├── </w:t>
-      </w:r>
-      <w:r>
-        <w:rPr>
-          <w:rFonts w:ascii="Consolas" w:hAnsi="Consolas" w:cs="Consolas"/>
-          <w:color w:val="000000" w:themeColor="text1"/>
-          <w:sz w:val="28"/>
-          <w:szCs w:val="28"/>
-          <w:shd w:val="clear" w:color="auto" w:fill="B6D7A8"/>
-        </w:rPr>
-        <w:t>siteID1</w:t>
-      </w:r>
-    </w:p>
-    <w:p>
-      <w:pPr>
-        <w:rPr>
-          <w:color w:val="000000" w:themeColor="text1"/>
-          <w:sz w:val="28"/>
-          <w:szCs w:val="28"/>
-        </w:rPr>
-      </w:pPr>
-      <w:r>
-        <w:rPr>
-          <w:rFonts w:ascii="Consolas" w:hAnsi="Consolas" w:cs="Consolas"/>
-          <w:color w:val="000000" w:themeColor="text1"/>
-          <w:sz w:val="28"/>
-          <w:szCs w:val="28"/>
-          <w:shd w:val="clear" w:color="auto" w:fill="FFFFFF"/>
-        </w:rPr>
-        <w:t>    │   │           └── siteID2</w:t>
-      </w:r>
-    </w:p>
-    <w:p>
-      <w:pPr>
-        <w:rPr>
-          <w:color w:val="000000" w:themeColor="text1"/>
-          <w:sz w:val="28"/>
-          <w:szCs w:val="28"/>
-        </w:rPr>
-      </w:pPr>
-      <w:r>
-        <w:rPr>
-          <w:rFonts w:ascii="Consolas" w:hAnsi="Consolas" w:cs="Consolas"/>
-          <w:color w:val="000000" w:themeColor="text1"/>
-          <w:sz w:val="28"/>
-          <w:szCs w:val="28"/>
-          <w:shd w:val="clear" w:color="auto" w:fill="FFFFFF"/>
-        </w:rPr>
-        <w:t>    │   ├── Matlab</w:t>
-      </w:r>
-    </w:p>
-    <w:p>
-      <w:pPr>
-        <w:rPr>
-          <w:color w:val="000000" w:themeColor="text1"/>
-          <w:sz w:val="28"/>
-          <w:szCs w:val="28"/>
-        </w:rPr>
-      </w:pPr>
-      <w:r>
-        <w:rPr>
-          <w:rFonts w:ascii="Consolas" w:hAnsi="Consolas" w:cs="Consolas"/>
-          <w:color w:val="000000" w:themeColor="text1"/>
-          <w:sz w:val="28"/>
-          <w:szCs w:val="28"/>
-          <w:shd w:val="clear" w:color="auto" w:fill="FFFFFF"/>
-        </w:rPr>
-        <w:t>    │   └── Sites</w:t>
-      </w:r>
-    </w:p>
-    <w:p>
-      <w:pPr>
-        <w:rPr>
-          <w:color w:val="000000" w:themeColor="text1"/>
-          <w:sz w:val="28"/>
-          <w:szCs w:val="28"/>
-        </w:rPr>
-      </w:pPr>
-      <w:r>
-        <w:rPr>
-          <w:rFonts w:ascii="Consolas" w:hAnsi="Consolas" w:cs="Consolas"/>
-          <w:color w:val="000000" w:themeColor="text1"/>
-          <w:sz w:val="28"/>
-          <w:szCs w:val="28"/>
-          <w:shd w:val="clear" w:color="auto" w:fill="FFFFFF"/>
-        </w:rPr>
-        <w:t>    └── Other...</w:t>
-      </w:r>
-    </w:p>
+          <w:rFonts w:ascii="Consolas" w:hAnsi="Consolas" w:cs="Consolas"/>
+          <w:color w:val="000000" w:themeColor="text1"/>
+          <w:sz w:val="28"/>
+          <w:szCs w:val="28"/>
+          <w:shd w:val="clear" w:color="auto" w:fill="FFFFFF"/>
+        </w:rPr>
+      </w:pPr>
+      <w:r>
+        <w:rPr>
+          <w:rFonts w:ascii="Consolas" w:hAnsi="Consolas" w:cs="Consolas"/>
+          <w:color w:val="000000" w:themeColor="text1"/>
+          <w:sz w:val="28"/>
+          <w:szCs w:val="28"/>
+          <w:shd w:val="clear" w:color="auto" w:fill="FFFFFF"/>
+        </w:rPr>
+        <w:t xml:space="preserve">    │   │           ├── </w:t>
+      </w:r>
+      <w:r>
+        <w:rPr>
+          <w:rFonts w:ascii="Consolas" w:hAnsi="Consolas" w:cs="Consolas"/>
+          <w:color w:val="000000" w:themeColor="text1"/>
+          <w:sz w:val="28"/>
+          <w:szCs w:val="28"/>
+          <w:shd w:val="clear" w:color="auto" w:fill="93C47D"/>
+        </w:rPr>
+        <w:t>SITE-ID1</w:t>
+      </w:r>
+    </w:p>
+    <w:p>
+      <w:pPr>
+        <w:rPr>
+          <w:rFonts w:ascii="Consolas" w:hAnsi="Consolas" w:cs="Consolas"/>
+          <w:color w:val="000000" w:themeColor="text1"/>
+          <w:sz w:val="28"/>
+          <w:szCs w:val="28"/>
+          <w:shd w:val="clear" w:color="auto" w:fill="FFFFFF"/>
+        </w:rPr>
+      </w:pPr>
+      <w:r>
+        <w:rPr>
+          <w:rFonts w:ascii="Consolas" w:hAnsi="Consolas" w:cs="Consolas"/>
+          <w:color w:val="000000" w:themeColor="text1"/>
+          <w:sz w:val="28"/>
+          <w:szCs w:val="28"/>
+          <w:shd w:val="clear" w:color="auto" w:fill="FFFFFF"/>
+        </w:rPr>
+        <w:t xml:space="preserve">    │   │           └── SITE-ID2</w:t>
+      </w:r>
+    </w:p>
+    <w:p>
+      <w:pPr>
+        <w:rPr>
+          <w:rFonts w:ascii="Consolas" w:hAnsi="Consolas" w:cs="Consolas"/>
+          <w:color w:val="000000" w:themeColor="text1"/>
+          <w:sz w:val="28"/>
+          <w:szCs w:val="28"/>
+          <w:shd w:val="clear" w:color="auto" w:fill="FFFFFF"/>
+        </w:rPr>
+      </w:pPr>
+      <w:r>
+        <w:rPr>
+          <w:rFonts w:ascii="Consolas" w:hAnsi="Consolas" w:cs="Consolas"/>
+          <w:color w:val="000000" w:themeColor="text1"/>
+          <w:sz w:val="28"/>
+          <w:szCs w:val="28"/>
+          <w:shd w:val="clear" w:color="auto" w:fill="FFFFFF"/>
+        </w:rPr>
+        <w:t xml:space="preserve">    │   ├── Matlab</w:t>
+      </w:r>
+    </w:p>
+    <w:p>
+      <w:pPr>
+        <w:rPr>
+          <w:rFonts w:ascii="Consolas" w:hAnsi="Consolas" w:cs="Consolas"/>
+          <w:color w:val="000000" w:themeColor="text1"/>
+          <w:sz w:val="28"/>
+          <w:szCs w:val="28"/>
+          <w:shd w:val="clear" w:color="auto" w:fill="FFFFFF"/>
+        </w:rPr>
+      </w:pPr>
+      <w:r>
+        <w:rPr>
+          <w:rFonts w:ascii="Consolas" w:hAnsi="Consolas" w:cs="Consolas"/>
+          <w:color w:val="000000" w:themeColor="text1"/>
+          <w:sz w:val="28"/>
+          <w:szCs w:val="28"/>
+          <w:shd w:val="clear" w:color="auto" w:fill="FFFFFF"/>
+        </w:rPr>
+        <w:t xml:space="preserve">    │   └── Sites</w:t>
+      </w:r>
+    </w:p>
+    <w:p>
+      <w:pPr>
+        <w:pStyle w:val="NormalWeb"/>
+        <w:spacing w:before="0" w:beforeAutospacing="0" w:after="0" w:afterAutospacing="0"/>
+        <w:rPr>
+          <w:rFonts w:ascii="Consolas" w:hAnsi="Consolas" w:cs="Consolas"/>
+          <w:color w:val="000000" w:themeColor="text1"/>
+          <w:sz w:val="28"/>
+          <w:szCs w:val="28"/>
+        </w:rPr>
+      </w:pPr>
+      <w:r>
+        <w:rPr>
+          <w:rFonts w:ascii="Consolas" w:hAnsi="Consolas" w:cs="Consolas"/>
+          <w:color w:val="000000" w:themeColor="text1"/>
+          <w:sz w:val="28"/>
+          <w:szCs w:val="28"/>
+          <w:shd w:val="clear" w:color="auto" w:fill="FFFFFF"/>
+        </w:rPr>
+        <w:t xml:space="preserve">    └── Other...</w:t>
+      </w:r>
+    </w:p>
+    <w:p/>
     <w:p/>
     <w:p>
       <w:pPr>
@@ -1031,7 +1448,6 @@
           <w:noProof/>
           <w:color w:val="FF0000"/>
         </w:rPr>
-        <w:lastRenderedPageBreak/>
         <mc:AlternateContent>
           <mc:Choice Requires="wps">
             <w:drawing>
@@ -1103,6 +1519,543 @@
           <w:rFonts w:ascii="Calibri" w:hAnsi="Calibri" w:cs="Calibri"/>
         </w:rPr>
       </w:pPr>
+    </w:p>
+    <w:p>
+      <w:pPr>
+        <w:rPr>
+          <w:rFonts w:ascii="Calibri" w:hAnsi="Calibri" w:cs="Calibri"/>
+        </w:rPr>
+      </w:pPr>
+      <w:r>
+        <w:rPr>
+          <w:rFonts w:ascii="Calibri" w:hAnsi="Calibri" w:cs="Calibri"/>
+        </w:rPr>
+        <w:t xml:space="preserve">Figure </w:t>
+      </w:r>
+      <w:r>
+        <w:rPr>
+          <w:rFonts w:ascii="Calibri" w:hAnsi="Calibri" w:cs="Calibri"/>
+        </w:rPr>
+        <w:t>2</w:t>
+      </w:r>
+      <w:r>
+        <w:rPr>
+          <w:rFonts w:ascii="Calibri" w:hAnsi="Calibri" w:cs="Calibri"/>
+        </w:rPr>
+        <w:t>c</w:t>
+      </w:r>
+    </w:p>
+    <w:p>
+      <w:pPr>
+        <w:rPr>
+          <w:rFonts w:ascii="Calibri" w:hAnsi="Calibri" w:cs="Calibri"/>
+        </w:rPr>
+      </w:pPr>
+    </w:p>
+    <w:p>
+      <w:pPr>
+        <w:pStyle w:val="NormalWeb"/>
+        <w:spacing w:before="0" w:beforeAutospacing="0" w:after="0" w:afterAutospacing="0"/>
+        <w:rPr>
+          <w:sz w:val="28"/>
+          <w:szCs w:val="28"/>
+        </w:rPr>
+      </w:pPr>
+      <w:r>
+        <w:rPr>
+          <w:rFonts w:ascii="Consolas" w:hAnsi="Consolas" w:cs="Consolas"/>
+          <w:color w:val="212529"/>
+          <w:sz w:val="28"/>
+          <w:szCs w:val="28"/>
+          <w:shd w:val="clear" w:color="auto" w:fill="FFFFFF"/>
+        </w:rPr>
+        <w:t>.</w:t>
+      </w:r>
+    </w:p>
+    <w:p>
+      <w:pPr>
+        <w:pStyle w:val="NormalWeb"/>
+        <w:spacing w:before="0" w:beforeAutospacing="0" w:after="0" w:afterAutospacing="0"/>
+        <w:rPr>
+          <w:sz w:val="28"/>
+          <w:szCs w:val="28"/>
+        </w:rPr>
+      </w:pPr>
+      <w:r>
+        <w:rPr>
+          <w:rFonts w:ascii="Consolas" w:hAnsi="Consolas" w:cs="Consolas"/>
+          <w:color w:val="212529"/>
+          <w:sz w:val="28"/>
+          <w:szCs w:val="28"/>
+          <w:shd w:val="clear" w:color="auto" w:fill="FFFFFF"/>
+        </w:rPr>
+        <w:t>└── Projects</w:t>
+      </w:r>
+    </w:p>
+    <w:p>
+      <w:pPr>
+        <w:pStyle w:val="NormalWeb"/>
+        <w:spacing w:before="0" w:beforeAutospacing="0" w:after="0" w:afterAutospacing="0"/>
+        <w:rPr>
+          <w:sz w:val="28"/>
+          <w:szCs w:val="28"/>
+        </w:rPr>
+      </w:pPr>
+      <w:r>
+        <w:rPr>
+          <w:rFonts w:ascii="Consolas" w:hAnsi="Consolas" w:cs="Consolas"/>
+          <w:color w:val="212529"/>
+          <w:sz w:val="28"/>
+          <w:szCs w:val="28"/>
+          <w:shd w:val="clear" w:color="auto" w:fill="FFFFFF"/>
+        </w:rPr>
+        <w:t xml:space="preserve">    ├── </w:t>
+      </w:r>
+      <w:r>
+        <w:rPr>
+          <w:rFonts w:ascii="Consolas" w:hAnsi="Consolas" w:cs="Consolas"/>
+          <w:color w:val="212529"/>
+          <w:sz w:val="28"/>
+          <w:szCs w:val="28"/>
+          <w:shd w:val="clear" w:color="auto" w:fill="93C47D"/>
+        </w:rPr>
+        <w:t>My_MicrometSites</w:t>
+      </w:r>
+    </w:p>
+    <w:p>
+      <w:pPr>
+        <w:pStyle w:val="NormalWeb"/>
+        <w:spacing w:before="0" w:beforeAutospacing="0" w:after="0" w:afterAutospacing="0"/>
+        <w:rPr>
+          <w:sz w:val="28"/>
+          <w:szCs w:val="28"/>
+        </w:rPr>
+      </w:pPr>
+      <w:r>
+        <w:rPr>
+          <w:rFonts w:ascii="Consolas" w:hAnsi="Consolas" w:cs="Consolas"/>
+          <w:color w:val="212529"/>
+          <w:sz w:val="28"/>
+          <w:szCs w:val="28"/>
+          <w:shd w:val="clear" w:color="auto" w:fill="FFFFFF"/>
+        </w:rPr>
+        <w:t xml:space="preserve">    │   ├── </w:t>
+      </w:r>
+      <w:r>
+        <w:rPr>
+          <w:rFonts w:ascii="Consolas" w:hAnsi="Consolas" w:cs="Consolas"/>
+          <w:color w:val="212529"/>
+          <w:sz w:val="28"/>
+          <w:szCs w:val="28"/>
+          <w:shd w:val="clear" w:color="auto" w:fill="93C47D"/>
+        </w:rPr>
+        <w:t>Database</w:t>
+      </w:r>
+    </w:p>
+    <w:p>
+      <w:pPr>
+        <w:pStyle w:val="NormalWeb"/>
+        <w:spacing w:before="0" w:beforeAutospacing="0" w:after="0" w:afterAutospacing="0"/>
+        <w:rPr>
+          <w:sz w:val="28"/>
+          <w:szCs w:val="28"/>
+        </w:rPr>
+      </w:pPr>
+      <w:r>
+        <w:rPr>
+          <w:rFonts w:ascii="Consolas" w:hAnsi="Consolas" w:cs="Consolas"/>
+          <w:color w:val="212529"/>
+          <w:sz w:val="28"/>
+          <w:szCs w:val="28"/>
+          <w:shd w:val="clear" w:color="auto" w:fill="FFFFFF"/>
+        </w:rPr>
+        <w:t xml:space="preserve">    │   │   └── </w:t>
+      </w:r>
+      <w:r>
+        <w:rPr>
+          <w:rFonts w:ascii="Consolas" w:hAnsi="Consolas" w:cs="Consolas"/>
+          <w:color w:val="212529"/>
+          <w:sz w:val="28"/>
+          <w:szCs w:val="28"/>
+          <w:shd w:val="clear" w:color="auto" w:fill="93C47D"/>
+        </w:rPr>
+        <w:t>Calculation_Procedures</w:t>
+      </w:r>
+    </w:p>
+    <w:p>
+      <w:pPr>
+        <w:pStyle w:val="NormalWeb"/>
+        <w:spacing w:before="0" w:beforeAutospacing="0" w:after="0" w:afterAutospacing="0"/>
+        <w:rPr>
+          <w:sz w:val="28"/>
+          <w:szCs w:val="28"/>
+        </w:rPr>
+      </w:pPr>
+      <w:r>
+        <w:rPr>
+          <w:rFonts w:ascii="Consolas" w:hAnsi="Consolas" w:cs="Consolas"/>
+          <w:color w:val="212529"/>
+          <w:sz w:val="28"/>
+          <w:szCs w:val="28"/>
+          <w:shd w:val="clear" w:color="auto" w:fill="FFFFFF"/>
+        </w:rPr>
+        <w:t xml:space="preserve">    │   │       └── </w:t>
+      </w:r>
+      <w:r>
+        <w:rPr>
+          <w:rFonts w:ascii="Consolas" w:hAnsi="Consolas" w:cs="Consolas"/>
+          <w:color w:val="212529"/>
+          <w:sz w:val="28"/>
+          <w:szCs w:val="28"/>
+          <w:shd w:val="clear" w:color="auto" w:fill="93C47D"/>
+        </w:rPr>
+        <w:t>TraceAnalysis_ini</w:t>
+      </w:r>
+    </w:p>
+    <w:p>
+      <w:pPr>
+        <w:pStyle w:val="NormalWeb"/>
+        <w:spacing w:before="0" w:beforeAutospacing="0" w:after="0" w:afterAutospacing="0"/>
+        <w:rPr>
+          <w:sz w:val="28"/>
+          <w:szCs w:val="28"/>
+        </w:rPr>
+      </w:pPr>
+      <w:r>
+        <w:rPr>
+          <w:rFonts w:ascii="Consolas" w:hAnsi="Consolas" w:cs="Consolas"/>
+          <w:color w:val="212529"/>
+          <w:sz w:val="28"/>
+          <w:szCs w:val="28"/>
+          <w:shd w:val="clear" w:color="auto" w:fill="FFFFFF"/>
+        </w:rPr>
+        <w:t xml:space="preserve">    │   │           </w:t>
+      </w:r>
+      <w:r>
+        <w:rPr>
+          <w:rFonts w:ascii="Consolas" w:hAnsi="Consolas" w:cs="Consolas"/>
+          <w:color w:val="000000" w:themeColor="text1"/>
+          <w:sz w:val="28"/>
+          <w:szCs w:val="28"/>
+          <w:shd w:val="clear" w:color="auto" w:fill="FFFFFF"/>
+        </w:rPr>
+        <w:t xml:space="preserve">├── </w:t>
+      </w:r>
+      <w:r>
+        <w:rPr>
+          <w:rFonts w:ascii="Consolas" w:hAnsi="Consolas" w:cs="Consolas"/>
+          <w:color w:val="000000" w:themeColor="text1"/>
+          <w:sz w:val="28"/>
+          <w:szCs w:val="28"/>
+          <w:shd w:val="clear" w:color="auto" w:fill="93C47D"/>
+        </w:rPr>
+        <w:t>SITE-ID1</w:t>
+      </w:r>
+    </w:p>
+    <w:p>
+      <w:pPr>
+        <w:pStyle w:val="NormalWeb"/>
+        <w:spacing w:before="0" w:beforeAutospacing="0" w:after="0" w:afterAutospacing="0"/>
+        <w:rPr>
+          <w:rFonts w:ascii="Consolas" w:hAnsi="Consolas" w:cs="Consolas"/>
+          <w:color w:val="212529"/>
+          <w:sz w:val="28"/>
+          <w:szCs w:val="28"/>
+          <w:shd w:val="clear" w:color="auto" w:fill="93C47D"/>
+        </w:rPr>
+      </w:pPr>
+      <w:r>
+        <w:rPr>
+          <w:rFonts w:ascii="Consolas" w:hAnsi="Consolas" w:cs="Consolas"/>
+          <w:color w:val="212529"/>
+          <w:sz w:val="28"/>
+          <w:szCs w:val="28"/>
+          <w:shd w:val="clear" w:color="auto" w:fill="FFFFFF"/>
+        </w:rPr>
+        <w:t xml:space="preserve">    │   │           </w:t>
+      </w:r>
+      <w:r>
+        <w:rPr>
+          <w:rFonts w:ascii="Consolas" w:hAnsi="Consolas" w:cs="Consolas"/>
+          <w:color w:val="212529"/>
+          <w:sz w:val="28"/>
+          <w:szCs w:val="28"/>
+          <w:shd w:val="clear" w:color="auto" w:fill="FFFFFF"/>
+        </w:rPr>
+        <w:t>│</w:t>
+      </w:r>
+      <w:r>
+        <w:rPr>
+          <w:rFonts w:ascii="Consolas" w:hAnsi="Consolas" w:cs="Consolas"/>
+          <w:color w:val="212529"/>
+          <w:sz w:val="28"/>
+          <w:szCs w:val="28"/>
+          <w:shd w:val="clear" w:color="auto" w:fill="FFFFFF"/>
+        </w:rPr>
+        <w:t xml:space="preserve">   </w:t>
+      </w:r>
+      <w:r>
+        <w:rPr>
+          <w:rFonts w:ascii="Consolas" w:hAnsi="Consolas" w:cs="Consolas"/>
+          <w:color w:val="212529"/>
+          <w:sz w:val="28"/>
+          <w:szCs w:val="28"/>
+          <w:shd w:val="clear" w:color="auto" w:fill="FFFFFF"/>
+        </w:rPr>
+        <w:t>├──</w:t>
+      </w:r>
+      <w:r>
+        <w:rPr>
+          <w:rFonts w:ascii="Consolas" w:hAnsi="Consolas" w:cs="Consolas"/>
+          <w:color w:val="212529"/>
+          <w:sz w:val="28"/>
+          <w:szCs w:val="28"/>
+          <w:shd w:val="clear" w:color="auto" w:fill="FFFFFF"/>
+        </w:rPr>
+        <w:t xml:space="preserve"> </w:t>
+      </w:r>
+      <w:r>
+        <w:rPr>
+          <w:rFonts w:ascii="Consolas" w:hAnsi="Consolas" w:cs="Consolas"/>
+          <w:color w:val="212529"/>
+          <w:sz w:val="28"/>
+          <w:szCs w:val="28"/>
+          <w:shd w:val="clear" w:color="auto" w:fill="93C47D"/>
+        </w:rPr>
+        <w:t>Derived_Variables</w:t>
+      </w:r>
+    </w:p>
+    <w:p>
+      <w:pPr>
+        <w:pStyle w:val="NormalWeb"/>
+        <w:spacing w:before="0" w:beforeAutospacing="0" w:after="0" w:afterAutospacing="0"/>
+        <w:rPr>
+          <w:rFonts w:ascii="Consolas" w:hAnsi="Consolas" w:cs="Consolas"/>
+          <w:color w:val="212529"/>
+          <w:sz w:val="28"/>
+          <w:szCs w:val="28"/>
+          <w:shd w:val="clear" w:color="auto" w:fill="93C47D"/>
+        </w:rPr>
+      </w:pPr>
+      <w:r>
+        <w:rPr>
+          <w:rFonts w:ascii="Consolas" w:hAnsi="Consolas" w:cs="Consolas"/>
+          <w:color w:val="212529"/>
+          <w:sz w:val="28"/>
+          <w:szCs w:val="28"/>
+          <w:shd w:val="clear" w:color="auto" w:fill="FFFFFF"/>
+        </w:rPr>
+        <w:t xml:space="preserve">    │   │           </w:t>
+      </w:r>
+      <w:r>
+        <w:rPr>
+          <w:rFonts w:ascii="Consolas" w:hAnsi="Consolas" w:cs="Consolas"/>
+          <w:color w:val="212529"/>
+          <w:sz w:val="28"/>
+          <w:szCs w:val="28"/>
+          <w:shd w:val="clear" w:color="auto" w:fill="FFFFFF"/>
+        </w:rPr>
+        <w:t>│</w:t>
+      </w:r>
+      <w:r>
+        <w:rPr>
+          <w:rFonts w:ascii="Consolas" w:hAnsi="Consolas" w:cs="Consolas"/>
+          <w:color w:val="212529"/>
+          <w:sz w:val="28"/>
+          <w:szCs w:val="28"/>
+          <w:shd w:val="clear" w:color="auto" w:fill="FFFFFF"/>
+        </w:rPr>
+        <w:t xml:space="preserve">   └── </w:t>
+      </w:r>
+      <w:r>
+        <w:rPr>
+          <w:rFonts w:ascii="Consolas" w:hAnsi="Consolas" w:cs="Consolas"/>
+          <w:color w:val="212529"/>
+          <w:sz w:val="28"/>
+          <w:szCs w:val="28"/>
+          <w:shd w:val="clear" w:color="auto" w:fill="93C47D"/>
+        </w:rPr>
+        <w:t>log</w:t>
+      </w:r>
+    </w:p>
+    <w:p>
+      <w:pPr>
+        <w:rPr>
+          <w:rFonts w:ascii="Consolas" w:hAnsi="Consolas" w:cs="Consolas"/>
+          <w:color w:val="000000" w:themeColor="text1"/>
+          <w:sz w:val="28"/>
+          <w:szCs w:val="28"/>
+          <w:shd w:val="clear" w:color="auto" w:fill="FFFFFF"/>
+        </w:rPr>
+      </w:pPr>
+      <w:r>
+        <w:rPr>
+          <w:rFonts w:ascii="Consolas" w:hAnsi="Consolas" w:cs="Consolas"/>
+          <w:color w:val="000000" w:themeColor="text1"/>
+          <w:sz w:val="28"/>
+          <w:szCs w:val="28"/>
+          <w:shd w:val="clear" w:color="auto" w:fill="FFFFFF"/>
+        </w:rPr>
+        <w:t xml:space="preserve">    │   │           └── SITE-ID2</w:t>
+      </w:r>
+    </w:p>
+    <w:p>
+      <w:pPr>
+        <w:pStyle w:val="NormalWeb"/>
+        <w:spacing w:before="0" w:beforeAutospacing="0" w:after="0" w:afterAutospacing="0"/>
+        <w:rPr>
+          <w:rFonts w:ascii="Consolas" w:hAnsi="Consolas" w:cs="Consolas"/>
+          <w:color w:val="212529"/>
+          <w:sz w:val="28"/>
+          <w:szCs w:val="28"/>
+          <w:shd w:val="clear" w:color="auto" w:fill="93C47D"/>
+        </w:rPr>
+      </w:pPr>
+      <w:r>
+        <w:rPr>
+          <w:rFonts w:ascii="Consolas" w:hAnsi="Consolas" w:cs="Consolas"/>
+          <w:color w:val="212529"/>
+          <w:sz w:val="28"/>
+          <w:szCs w:val="28"/>
+          <w:shd w:val="clear" w:color="auto" w:fill="FFFFFF"/>
+        </w:rPr>
+        <w:t xml:space="preserve">    │   │           </w:t>
+      </w:r>
+      <w:r>
+        <w:rPr>
+          <w:rFonts w:ascii="Consolas" w:hAnsi="Consolas" w:cs="Consolas"/>
+          <w:color w:val="212529"/>
+          <w:sz w:val="28"/>
+          <w:szCs w:val="28"/>
+          <w:shd w:val="clear" w:color="auto" w:fill="FFFFFF"/>
+        </w:rPr>
+        <w:t xml:space="preserve"> </w:t>
+      </w:r>
+      <w:r>
+        <w:rPr>
+          <w:rFonts w:ascii="Consolas" w:hAnsi="Consolas" w:cs="Consolas"/>
+          <w:color w:val="212529"/>
+          <w:sz w:val="28"/>
+          <w:szCs w:val="28"/>
+          <w:shd w:val="clear" w:color="auto" w:fill="FFFFFF"/>
+        </w:rPr>
+        <w:t xml:space="preserve">   └──</w:t>
+      </w:r>
+      <w:r>
+        <w:rPr>
+          <w:rFonts w:ascii="Consolas" w:hAnsi="Consolas" w:cs="Consolas"/>
+          <w:color w:val="212529"/>
+          <w:sz w:val="28"/>
+          <w:szCs w:val="28"/>
+          <w:shd w:val="clear" w:color="auto" w:fill="FFFFFF"/>
+        </w:rPr>
+        <w:t xml:space="preserve"> ...</w:t>
+      </w:r>
+      <w:r>
+        <w:rPr>
+          <w:rFonts w:ascii="Consolas" w:hAnsi="Consolas" w:cs="Consolas"/>
+          <w:color w:val="212529"/>
+          <w:sz w:val="28"/>
+          <w:szCs w:val="28"/>
+          <w:shd w:val="clear" w:color="auto" w:fill="FFFFFF"/>
+        </w:rPr>
+        <w:t xml:space="preserve"> </w:t>
+      </w:r>
+    </w:p>
+    <w:p>
+      <w:pPr>
+        <w:pStyle w:val="NormalWeb"/>
+        <w:spacing w:before="0" w:beforeAutospacing="0" w:after="0" w:afterAutospacing="0"/>
+        <w:rPr>
+          <w:sz w:val="28"/>
+          <w:szCs w:val="28"/>
+        </w:rPr>
+      </w:pPr>
+      <w:r>
+        <w:rPr>
+          <w:rFonts w:ascii="Consolas" w:hAnsi="Consolas" w:cs="Consolas"/>
+          <w:color w:val="212529"/>
+          <w:sz w:val="28"/>
+          <w:szCs w:val="28"/>
+          <w:shd w:val="clear" w:color="auto" w:fill="FFFFFF"/>
+        </w:rPr>
+        <w:t>    │   ├── Matlab</w:t>
+      </w:r>
+    </w:p>
+    <w:p>
+      <w:pPr>
+        <w:pStyle w:val="NormalWeb"/>
+        <w:spacing w:before="0" w:beforeAutospacing="0" w:after="0" w:afterAutospacing="0"/>
+        <w:rPr>
+          <w:sz w:val="28"/>
+          <w:szCs w:val="28"/>
+        </w:rPr>
+      </w:pPr>
+      <w:r>
+        <w:rPr>
+          <w:rFonts w:ascii="Consolas" w:hAnsi="Consolas" w:cs="Consolas"/>
+          <w:color w:val="212529"/>
+          <w:sz w:val="28"/>
+          <w:szCs w:val="28"/>
+          <w:shd w:val="clear" w:color="auto" w:fill="FFFFFF"/>
+        </w:rPr>
+        <w:t>    │   └── Sites</w:t>
+      </w:r>
+    </w:p>
+    <w:p>
+      <w:pPr>
+        <w:pStyle w:val="NormalWeb"/>
+        <w:spacing w:before="0" w:beforeAutospacing="0" w:after="0" w:afterAutospacing="0"/>
+        <w:rPr>
+          <w:sz w:val="28"/>
+          <w:szCs w:val="28"/>
+        </w:rPr>
+      </w:pPr>
+      <w:r>
+        <w:rPr>
+          <w:rFonts w:ascii="Consolas" w:hAnsi="Consolas" w:cs="Consolas"/>
+          <w:color w:val="212529"/>
+          <w:sz w:val="28"/>
+          <w:szCs w:val="28"/>
+          <w:shd w:val="clear" w:color="auto" w:fill="FFFFFF"/>
+        </w:rPr>
+        <w:t>    └── Other...</w:t>
+      </w:r>
+    </w:p>
+    <w:p>
+      <w:pPr>
+        <w:rPr>
+          <w:rFonts w:ascii="Calibri" w:hAnsi="Calibri" w:cs="Calibri"/>
+        </w:rPr>
+      </w:pPr>
+    </w:p>
+    <w:p>
+      <w:pPr>
+        <w:rPr>
+          <w:rFonts w:ascii="Calibri" w:hAnsi="Calibri" w:cs="Calibri"/>
+        </w:rPr>
+      </w:pPr>
+    </w:p>
+    <w:p>
+      <w:pPr>
+        <w:rPr>
+          <w:rFonts w:ascii="Calibri" w:hAnsi="Calibri" w:cs="Calibri"/>
+        </w:rPr>
+      </w:pPr>
+    </w:p>
+    <w:p>
+      <w:pPr>
+        <w:rPr>
+          <w:rFonts w:ascii="Calibri" w:hAnsi="Calibri" w:cs="Calibri"/>
+        </w:rPr>
+      </w:pPr>
+    </w:p>
+    <w:p>
+      <w:pPr>
+        <w:rPr>
+          <w:rFonts w:ascii="Calibri" w:hAnsi="Calibri" w:cs="Calibri"/>
+        </w:rPr>
+      </w:pPr>
       <w:r>
         <w:rPr>
           <w:rFonts w:ascii="Calibri" w:hAnsi="Calibri" w:cs="Calibri"/>
@@ -1278,28 +2231,48 @@
           <w:color w:val="000000" w:themeColor="text1"/>
           <w:sz w:val="28"/>
           <w:szCs w:val="28"/>
-          <w:shd w:val="clear" w:color="auto" w:fill="B6D7A8"/>
-        </w:rPr>
-        <w:t>siteID1</w:t>
-      </w:r>
-    </w:p>
-    <w:p>
-      <w:pPr>
-        <w:rPr>
-          <w:color w:val="000000" w:themeColor="text1"/>
-          <w:sz w:val="28"/>
-          <w:szCs w:val="28"/>
-        </w:rPr>
-      </w:pPr>
-      <w:r>
-        <w:rPr>
-          <w:rFonts w:ascii="Consolas" w:hAnsi="Consolas" w:cs="Consolas"/>
-          <w:color w:val="000000" w:themeColor="text1"/>
-          <w:sz w:val="28"/>
-          <w:szCs w:val="28"/>
-          <w:shd w:val="clear" w:color="auto" w:fill="FFFFFF"/>
-        </w:rPr>
-        <w:t>    │       ├── siteID2</w:t>
+          <w:shd w:val="clear" w:color="auto" w:fill="93C47D"/>
+        </w:rPr>
+        <w:t>SITE-ID1</w:t>
+      </w:r>
+    </w:p>
+    <w:p>
+      <w:pPr>
+        <w:rPr>
+          <w:color w:val="000000" w:themeColor="text1"/>
+          <w:sz w:val="28"/>
+          <w:szCs w:val="28"/>
+        </w:rPr>
+      </w:pPr>
+      <w:r>
+        <w:rPr>
+          <w:rFonts w:ascii="Consolas" w:hAnsi="Consolas" w:cs="Consolas"/>
+          <w:color w:val="000000" w:themeColor="text1"/>
+          <w:sz w:val="28"/>
+          <w:szCs w:val="28"/>
+          <w:shd w:val="clear" w:color="auto" w:fill="FFFFFF"/>
+        </w:rPr>
+        <w:t xml:space="preserve">    │       ├── </w:t>
+      </w:r>
+      <w:r>
+        <w:rPr>
+          <w:rFonts w:ascii="Consolas" w:hAnsi="Consolas" w:cs="Consolas"/>
+          <w:color w:val="000000" w:themeColor="text1"/>
+          <w:sz w:val="28"/>
+          <w:szCs w:val="28"/>
+          <w:shd w:val="clear" w:color="auto" w:fill="FFFFFF"/>
+        </w:rPr>
+        <w:t>SITE-</w:t>
+      </w:r>
+      <w:r>
+        <w:rPr>
+          <w:rFonts w:ascii="Consolas" w:hAnsi="Consolas" w:cs="Consolas"/>
+          <w:color w:val="000000" w:themeColor="text1"/>
+          <w:sz w:val="28"/>
+          <w:szCs w:val="28"/>
+          <w:shd w:val="clear" w:color="auto" w:fill="FFFFFF"/>
+        </w:rPr>
+        <w:t>ID2</w:t>
       </w:r>
     </w:p>
     <w:p>
@@ -1440,6 +2413,48 @@
           <w:rFonts w:ascii="Calibri" w:hAnsi="Calibri" w:cs="Calibri"/>
         </w:rPr>
       </w:pPr>
+    </w:p>
+    <w:p>
+      <w:pPr>
+        <w:rPr>
+          <w:rFonts w:ascii="Calibri" w:hAnsi="Calibri" w:cs="Calibri"/>
+        </w:rPr>
+      </w:pPr>
+    </w:p>
+    <w:p>
+      <w:pPr>
+        <w:rPr>
+          <w:rFonts w:ascii="Calibri" w:hAnsi="Calibri" w:cs="Calibri"/>
+        </w:rPr>
+      </w:pPr>
+    </w:p>
+    <w:p>
+      <w:pPr>
+        <w:rPr>
+          <w:rFonts w:ascii="Calibri" w:hAnsi="Calibri" w:cs="Calibri"/>
+        </w:rPr>
+      </w:pPr>
+    </w:p>
+    <w:p>
+      <w:pPr>
+        <w:rPr>
+          <w:rFonts w:ascii="Calibri" w:hAnsi="Calibri" w:cs="Calibri"/>
+        </w:rPr>
+      </w:pPr>
+    </w:p>
+    <w:p>
+      <w:pPr>
+        <w:rPr>
+          <w:rFonts w:ascii="Calibri" w:hAnsi="Calibri" w:cs="Calibri"/>
+        </w:rPr>
+      </w:pPr>
+    </w:p>
+    <w:p>
+      <w:pPr>
+        <w:rPr>
+          <w:rFonts w:ascii="Calibri" w:hAnsi="Calibri" w:cs="Calibri"/>
+        </w:rPr>
+      </w:pPr>
       <w:r>
         <w:rPr>
           <w:rFonts w:ascii="Calibri" w:hAnsi="Calibri" w:cs="Calibri"/>
@@ -1593,7 +2608,7 @@
           <w:color w:val="000000" w:themeColor="text1"/>
           <w:sz w:val="28"/>
           <w:szCs w:val="28"/>
-          <w:shd w:val="clear" w:color="auto" w:fill="93C47D"/>
+          <w:shd w:val="clear" w:color="auto" w:fill="8EAADB" w:themeFill="accent1" w:themeFillTint="99"/>
         </w:rPr>
         <w:t>biomet_database_default.m</w:t>
       </w:r>
@@ -1622,7 +2637,7 @@
           <w:color w:val="000000" w:themeColor="text1"/>
           <w:sz w:val="28"/>
           <w:szCs w:val="28"/>
-          <w:shd w:val="clear" w:color="auto" w:fill="93C47D"/>
+          <w:shd w:val="clear" w:color="auto" w:fill="8EAADB" w:themeFill="accent1" w:themeFillTint="99"/>
         </w:rPr>
         <w:t>biomet_sites_default.m</w:t>
       </w:r>
@@ -1651,9 +2666,9 @@
           <w:color w:val="000000" w:themeColor="text1"/>
           <w:sz w:val="28"/>
           <w:szCs w:val="28"/>
-          <w:shd w:val="clear" w:color="auto" w:fill="93C47D"/>
-        </w:rPr>
-        <w:t>mainDataCleaning_siteID.m</w:t>
+          <w:shd w:val="clear" w:color="auto" w:fill="8EAADB" w:themeFill="accent1" w:themeFillTint="99"/>
+        </w:rPr>
+        <w:t>MyMicrometSitesCleaning_Main.m</w:t>
       </w:r>
     </w:p>
     <w:p>
@@ -1680,7 +2695,7 @@
           <w:color w:val="000000" w:themeColor="text1"/>
           <w:sz w:val="28"/>
           <w:szCs w:val="28"/>
-          <w:shd w:val="clear" w:color="auto" w:fill="93C47D"/>
+          <w:shd w:val="clear" w:color="auto" w:fill="8EAADB" w:themeFill="accent1" w:themeFillTint="99"/>
         </w:rPr>
         <w:t>get_TAB_project_configuration.m</w:t>
       </w:r>
@@ -1723,6 +2738,8 @@
         <w:t>    └── Other...</w:t>
       </w:r>
     </w:p>
+    <w:p/>
+    <w:p/>
     <w:p/>
     <w:p>
       <w:pPr>
@@ -1837,41 +2854,6 @@
           <w:rFonts w:ascii="Calibri" w:hAnsi="Calibri" w:cs="Calibri"/>
         </w:rPr>
       </w:pPr>
-    </w:p>
-    <w:p>
-      <w:pPr>
-        <w:rPr>
-          <w:rFonts w:ascii="Calibri" w:hAnsi="Calibri" w:cs="Calibri"/>
-        </w:rPr>
-      </w:pPr>
-    </w:p>
-    <w:p>
-      <w:pPr>
-        <w:rPr>
-          <w:rFonts w:ascii="Calibri" w:hAnsi="Calibri" w:cs="Calibri"/>
-        </w:rPr>
-      </w:pPr>
-    </w:p>
-    <w:p>
-      <w:pPr>
-        <w:rPr>
-          <w:rFonts w:ascii="Calibri" w:hAnsi="Calibri" w:cs="Calibri"/>
-        </w:rPr>
-      </w:pPr>
-    </w:p>
-    <w:p>
-      <w:pPr>
-        <w:rPr>
-          <w:rFonts w:ascii="Calibri" w:hAnsi="Calibri" w:cs="Calibri"/>
-        </w:rPr>
-      </w:pPr>
-    </w:p>
-    <w:p>
-      <w:pPr>
-        <w:rPr>
-          <w:rFonts w:ascii="Calibri" w:hAnsi="Calibri" w:cs="Calibri"/>
-        </w:rPr>
-      </w:pPr>
       <w:r>
         <w:rPr>
           <w:rFonts w:ascii="Calibri" w:hAnsi="Calibri" w:cs="Calibri"/>
@@ -2049,7 +3031,17 @@
           <w:szCs w:val="28"/>
           <w:shd w:val="clear" w:color="auto" w:fill="93C47D"/>
         </w:rPr>
-        <w:t>siteID1</w:t>
+        <w:t>SITE-</w:t>
+      </w:r>
+      <w:r>
+        <w:rPr>
+          <w:rFonts w:ascii="Consolas" w:hAnsi="Consolas" w:cs="Consolas"/>
+          <w:color w:val="000000" w:themeColor="text1"/>
+          <w:sz w:val="28"/>
+          <w:szCs w:val="28"/>
+          <w:shd w:val="clear" w:color="auto" w:fill="93C47D"/>
+        </w:rPr>
+        <w:t>ID1</w:t>
       </w:r>
     </w:p>
     <w:p>
@@ -2080,7 +3072,17 @@
           <w:szCs w:val="28"/>
           <w:shd w:val="clear" w:color="auto" w:fill="93C47D"/>
         </w:rPr>
-        <w:t>siteID2</w:t>
+        <w:t>SITE-</w:t>
+      </w:r>
+      <w:r>
+        <w:rPr>
+          <w:rFonts w:ascii="Consolas" w:hAnsi="Consolas" w:cs="Consolas"/>
+          <w:color w:val="000000" w:themeColor="text1"/>
+          <w:sz w:val="28"/>
+          <w:szCs w:val="28"/>
+          <w:shd w:val="clear" w:color="auto" w:fill="93C47D"/>
+        </w:rPr>
+        <w:t>ID2</w:t>
       </w:r>
     </w:p>
     <w:p>
@@ -2142,7 +3144,17 @@
           <w:szCs w:val="28"/>
           <w:shd w:val="clear" w:color="auto" w:fill="93C47D"/>
         </w:rPr>
-        <w:t>siteID1</w:t>
+        <w:t>SITE-</w:t>
+      </w:r>
+      <w:r>
+        <w:rPr>
+          <w:rFonts w:ascii="Consolas" w:hAnsi="Consolas" w:cs="Consolas"/>
+          <w:color w:val="000000" w:themeColor="text1"/>
+          <w:sz w:val="28"/>
+          <w:szCs w:val="28"/>
+          <w:shd w:val="clear" w:color="auto" w:fill="93C47D"/>
+        </w:rPr>
+        <w:t>ID1</w:t>
       </w:r>
     </w:p>
     <w:p>
@@ -2173,7 +3185,17 @@
           <w:szCs w:val="28"/>
           <w:shd w:val="clear" w:color="auto" w:fill="93C47D"/>
         </w:rPr>
-        <w:t>siteID2</w:t>
+        <w:t>SITE-</w:t>
+      </w:r>
+      <w:r>
+        <w:rPr>
+          <w:rFonts w:ascii="Consolas" w:hAnsi="Consolas" w:cs="Consolas"/>
+          <w:color w:val="000000" w:themeColor="text1"/>
+          <w:sz w:val="28"/>
+          <w:szCs w:val="28"/>
+          <w:shd w:val="clear" w:color="auto" w:fill="93C47D"/>
+        </w:rPr>
+        <w:t>ID2</w:t>
       </w:r>
     </w:p>
     <w:p>
@@ -2235,7 +3257,17 @@
           <w:szCs w:val="28"/>
           <w:shd w:val="clear" w:color="auto" w:fill="93C47D"/>
         </w:rPr>
-        <w:t>siteID1</w:t>
+        <w:t>SITE-</w:t>
+      </w:r>
+      <w:r>
+        <w:rPr>
+          <w:rFonts w:ascii="Consolas" w:hAnsi="Consolas" w:cs="Consolas"/>
+          <w:color w:val="000000" w:themeColor="text1"/>
+          <w:sz w:val="28"/>
+          <w:szCs w:val="28"/>
+          <w:shd w:val="clear" w:color="auto" w:fill="93C47D"/>
+        </w:rPr>
+        <w:t>ID1</w:t>
       </w:r>
     </w:p>
     <w:p>
@@ -2266,7 +3298,17 @@
           <w:szCs w:val="28"/>
           <w:shd w:val="clear" w:color="auto" w:fill="93C47D"/>
         </w:rPr>
-        <w:t>siteID2</w:t>
+        <w:t>SITE-</w:t>
+      </w:r>
+      <w:r>
+        <w:rPr>
+          <w:rFonts w:ascii="Consolas" w:hAnsi="Consolas" w:cs="Consolas"/>
+          <w:color w:val="000000" w:themeColor="text1"/>
+          <w:sz w:val="28"/>
+          <w:szCs w:val="28"/>
+          <w:shd w:val="clear" w:color="auto" w:fill="93C47D"/>
+        </w:rPr>
+        <w:t>ID2</w:t>
       </w:r>
     </w:p>
     <w:p>
@@ -2295,6 +3337,7 @@
         <w:pStyle w:val="NormalWeb"/>
         <w:spacing w:before="0" w:beforeAutospacing="0" w:after="0" w:afterAutospacing="0"/>
         <w:rPr>
+          <w:rFonts w:ascii="Consolas" w:hAnsi="Consolas" w:cs="Consolas"/>
           <w:color w:val="000000" w:themeColor="text1"/>
           <w:sz w:val="28"/>
           <w:szCs w:val="28"/>
@@ -2316,30 +3359,38 @@
         <w:pStyle w:val="NormalWeb"/>
         <w:spacing w:before="0" w:beforeAutospacing="0" w:after="0" w:afterAutospacing="0"/>
         <w:rPr>
-          <w:rFonts w:ascii="Calibri" w:hAnsi="Calibri" w:cs="Calibri"/>
-          <w:color w:val="000000" w:themeColor="text1"/>
-        </w:rPr>
-      </w:pPr>
-      <w:r>
-        <w:rPr>
-          <w:rFonts w:ascii="Calibri" w:hAnsi="Calibri" w:cs="Calibri"/>
-          <w:color w:val="000000" w:themeColor="text1"/>
+          <w:rFonts w:ascii="Consolas" w:hAnsi="Consolas" w:cs="Consolas"/>
+          <w:color w:val="000000" w:themeColor="text1"/>
+          <w:sz w:val="28"/>
+          <w:szCs w:val="28"/>
+        </w:rPr>
+      </w:pPr>
+      <w:r>
+        <w:rPr>
+          <w:rFonts w:ascii="Consolas" w:hAnsi="Consolas" w:cs="Consolas"/>
+          <w:color w:val="000000" w:themeColor="text1"/>
+          <w:sz w:val="28"/>
+          <w:szCs w:val="28"/>
           <w:shd w:val="clear" w:color="auto" w:fill="FFFFFF"/>
         </w:rPr>
         <w:t xml:space="preserve">    │   </w:t>
       </w:r>
       <w:r>
         <w:rPr>
-          <w:rFonts w:ascii="MS Gothic" w:eastAsia="MS Gothic" w:hAnsi="MS Gothic" w:cs="MS Gothic" w:hint="eastAsia"/>
-          <w:color w:val="000000" w:themeColor="text1"/>
+          <w:rFonts w:ascii="Consolas" w:eastAsia="MS Gothic" w:hAnsi="Consolas" w:cs="Consolas"/>
+          <w:color w:val="000000" w:themeColor="text1"/>
+          <w:sz w:val="28"/>
+          <w:szCs w:val="28"/>
           <w:shd w:val="clear" w:color="auto" w:fill="FFFFFF"/>
         </w:rPr>
         <w:t>├</w:t>
       </w:r>
       <w:r>
         <w:rPr>
-          <w:rFonts w:ascii="Calibri" w:hAnsi="Calibri" w:cs="Calibri"/>
-          <w:color w:val="000000" w:themeColor="text1"/>
+          <w:rFonts w:ascii="Consolas" w:hAnsi="Consolas" w:cs="Consolas"/>
+          <w:color w:val="000000" w:themeColor="text1"/>
+          <w:sz w:val="28"/>
+          <w:szCs w:val="28"/>
           <w:shd w:val="clear" w:color="auto" w:fill="FFFFFF"/>
         </w:rPr>
         <w:t>── Matlab</w:t>
@@ -2350,14 +3401,18 @@
         <w:pStyle w:val="NormalWeb"/>
         <w:spacing w:before="0" w:beforeAutospacing="0" w:after="0" w:afterAutospacing="0"/>
         <w:rPr>
-          <w:rFonts w:ascii="Calibri" w:hAnsi="Calibri" w:cs="Calibri"/>
-          <w:color w:val="000000" w:themeColor="text1"/>
-        </w:rPr>
-      </w:pPr>
-      <w:r>
-        <w:rPr>
-          <w:rFonts w:ascii="Calibri" w:hAnsi="Calibri" w:cs="Calibri"/>
-          <w:color w:val="000000" w:themeColor="text1"/>
+          <w:rFonts w:ascii="Consolas" w:hAnsi="Consolas" w:cs="Consolas"/>
+          <w:color w:val="000000" w:themeColor="text1"/>
+          <w:sz w:val="28"/>
+          <w:szCs w:val="28"/>
+        </w:rPr>
+      </w:pPr>
+      <w:r>
+        <w:rPr>
+          <w:rFonts w:ascii="Consolas" w:hAnsi="Consolas" w:cs="Consolas"/>
+          <w:color w:val="000000" w:themeColor="text1"/>
+          <w:sz w:val="28"/>
+          <w:szCs w:val="28"/>
           <w:shd w:val="clear" w:color="auto" w:fill="FFFFFF"/>
         </w:rPr>
         <w:t>    │   └── Sites</w:t>
@@ -2368,14 +3423,18 @@
         <w:pStyle w:val="NormalWeb"/>
         <w:spacing w:before="0" w:beforeAutospacing="0" w:after="0" w:afterAutospacing="0"/>
         <w:rPr>
-          <w:rFonts w:ascii="Calibri" w:hAnsi="Calibri" w:cs="Calibri"/>
-          <w:color w:val="000000" w:themeColor="text1"/>
-        </w:rPr>
-      </w:pPr>
-      <w:r>
-        <w:rPr>
-          <w:rFonts w:ascii="Calibri" w:hAnsi="Calibri" w:cs="Calibri"/>
-          <w:color w:val="000000" w:themeColor="text1"/>
+          <w:rFonts w:ascii="Consolas" w:hAnsi="Consolas" w:cs="Consolas"/>
+          <w:color w:val="000000" w:themeColor="text1"/>
+          <w:sz w:val="28"/>
+          <w:szCs w:val="28"/>
+        </w:rPr>
+      </w:pPr>
+      <w:r>
+        <w:rPr>
+          <w:rFonts w:ascii="Consolas" w:hAnsi="Consolas" w:cs="Consolas"/>
+          <w:color w:val="000000" w:themeColor="text1"/>
+          <w:sz w:val="28"/>
+          <w:szCs w:val="28"/>
           <w:shd w:val="clear" w:color="auto" w:fill="FFFFFF"/>
         </w:rPr>
         <w:t>    └── Other...</w:t>
@@ -2394,20 +3453,6 @@
           <w:rFonts w:ascii="Calibri" w:hAnsi="Calibri" w:cs="Calibri"/>
         </w:rPr>
       </w:pPr>
-    </w:p>
-    <w:p>
-      <w:pPr>
-        <w:rPr>
-          <w:rFonts w:ascii="Calibri" w:hAnsi="Calibri" w:cs="Calibri"/>
-        </w:rPr>
-      </w:pPr>
-    </w:p>
-    <w:p>
-      <w:pPr>
-        <w:rPr>
-          <w:rFonts w:ascii="Calibri" w:hAnsi="Calibri" w:cs="Calibri"/>
-        </w:rPr>
-      </w:pPr>
       <w:r>
         <w:rPr>
           <w:rFonts w:ascii="Calibri" w:hAnsi="Calibri" w:cs="Calibri"/>
@@ -2442,6 +3487,9 @@
     </w:p>
     <w:p>
       <w:pPr>
+        <w:tabs>
+          <w:tab w:val="left" w:pos="4213"/>
+        </w:tabs>
         <w:rPr>
           <w:rFonts w:ascii="Consolas" w:hAnsi="Consolas" w:cs="Consolas"/>
           <w:sz w:val="28"/>
@@ -2458,6 +3506,16 @@
         </w:rPr>
         <w:t>└── Projects</w:t>
       </w:r>
+      <w:r>
+        <w:rPr>
+          <w:rFonts w:ascii="Consolas" w:hAnsi="Consolas" w:cs="Consolas"/>
+          <w:color w:val="212529"/>
+          <w:sz w:val="28"/>
+          <w:szCs w:val="28"/>
+          <w:shd w:val="clear" w:color="auto" w:fill="FFFFFF"/>
+        </w:rPr>
+        <w:tab/>
+      </w:r>
     </w:p>
     <w:p>
       <w:pPr>
@@ -2656,12 +3714,22 @@
       <w:r>
         <w:rPr>
           <w:rFonts w:ascii="Consolas" w:hAnsi="Consolas" w:cs="Consolas"/>
-          <w:color w:val="212529"/>
-          <w:sz w:val="28"/>
-          <w:szCs w:val="28"/>
-          <w:shd w:val="clear" w:color="auto" w:fill="93C47D"/>
-        </w:rPr>
-        <w:t>siteID1</w:t>
+          <w:color w:val="000000" w:themeColor="text1"/>
+          <w:sz w:val="28"/>
+          <w:szCs w:val="28"/>
+          <w:shd w:val="clear" w:color="auto" w:fill="93C47D"/>
+        </w:rPr>
+        <w:t>SITE-</w:t>
+      </w:r>
+      <w:r>
+        <w:rPr>
+          <w:rFonts w:ascii="Consolas" w:hAnsi="Consolas" w:cs="Consolas"/>
+          <w:color w:val="212529"/>
+          <w:sz w:val="28"/>
+          <w:szCs w:val="28"/>
+          <w:shd w:val="clear" w:color="auto" w:fill="93C47D"/>
+        </w:rPr>
+        <w:t>ID1</w:t>
       </w:r>
     </w:p>
     <w:p>
@@ -2705,12 +3773,22 @@
       <w:r>
         <w:rPr>
           <w:rFonts w:ascii="Consolas" w:hAnsi="Consolas" w:cs="Consolas"/>
-          <w:color w:val="212529"/>
-          <w:sz w:val="28"/>
-          <w:szCs w:val="28"/>
-          <w:shd w:val="clear" w:color="auto" w:fill="93C47D"/>
-        </w:rPr>
-        <w:t>siteID1_FirstStage.ini</w:t>
+          <w:color w:val="000000" w:themeColor="text1"/>
+          <w:sz w:val="28"/>
+          <w:szCs w:val="28"/>
+          <w:shd w:val="clear" w:color="auto" w:fill="8EAADB" w:themeFill="accent1" w:themeFillTint="99"/>
+        </w:rPr>
+        <w:t>SITE-</w:t>
+      </w:r>
+      <w:r>
+        <w:rPr>
+          <w:rFonts w:ascii="Consolas" w:hAnsi="Consolas" w:cs="Consolas"/>
+          <w:color w:val="212529"/>
+          <w:sz w:val="28"/>
+          <w:szCs w:val="28"/>
+          <w:shd w:val="clear" w:color="auto" w:fill="8EAADB" w:themeFill="accent1" w:themeFillTint="99"/>
+        </w:rPr>
+        <w:t>ID1_FirstStage.ini</w:t>
       </w:r>
     </w:p>
     <w:p>
@@ -2754,12 +3832,22 @@
       <w:r>
         <w:rPr>
           <w:rFonts w:ascii="Consolas" w:hAnsi="Consolas" w:cs="Consolas"/>
-          <w:color w:val="212529"/>
-          <w:sz w:val="28"/>
-          <w:szCs w:val="28"/>
-          <w:shd w:val="clear" w:color="auto" w:fill="93C47D"/>
-        </w:rPr>
-        <w:t>siteID1_SecondStage.ini</w:t>
+          <w:color w:val="000000" w:themeColor="text1"/>
+          <w:sz w:val="28"/>
+          <w:szCs w:val="28"/>
+          <w:shd w:val="clear" w:color="auto" w:fill="8EAADB" w:themeFill="accent1" w:themeFillTint="99"/>
+        </w:rPr>
+        <w:t>SITE-</w:t>
+      </w:r>
+      <w:r>
+        <w:rPr>
+          <w:rFonts w:ascii="Consolas" w:hAnsi="Consolas" w:cs="Consolas"/>
+          <w:color w:val="212529"/>
+          <w:sz w:val="28"/>
+          <w:szCs w:val="28"/>
+          <w:shd w:val="clear" w:color="auto" w:fill="8EAADB" w:themeFill="accent1" w:themeFillTint="99"/>
+        </w:rPr>
+        <w:t>ID1_SecondStage.ini</w:t>
       </w:r>
     </w:p>
     <w:p>
@@ -2783,25 +3871,23 @@
       <w:r>
         <w:rPr>
           <w:rFonts w:ascii="Consolas" w:hAnsi="Consolas" w:cs="Consolas"/>
-          <w:color w:val="212529"/>
-          <w:sz w:val="28"/>
-          <w:szCs w:val="28"/>
-          <w:shd w:val="clear" w:color="auto" w:fill="93C47D"/>
-        </w:rPr>
-        <w:t>siteID1_ThirdStage_</w:t>
-      </w:r>
-      <w:proofErr w:type="gramStart"/>
-      <w:r>
-        <w:rPr>
-          <w:rFonts w:ascii="Consolas" w:hAnsi="Consolas" w:cs="Consolas"/>
-          <w:color w:val="212529"/>
-          <w:sz w:val="28"/>
-          <w:szCs w:val="28"/>
-          <w:shd w:val="clear" w:color="auto" w:fill="93C47D"/>
-        </w:rPr>
-        <w:t>ini.R</w:t>
-      </w:r>
-      <w:proofErr w:type="gramEnd"/>
+          <w:color w:val="000000" w:themeColor="text1"/>
+          <w:sz w:val="28"/>
+          <w:szCs w:val="28"/>
+          <w:shd w:val="clear" w:color="auto" w:fill="8EAADB" w:themeFill="accent1" w:themeFillTint="99"/>
+        </w:rPr>
+        <w:t>SITE-</w:t>
+      </w:r>
+      <w:r>
+        <w:rPr>
+          <w:rFonts w:ascii="Consolas" w:hAnsi="Consolas" w:cs="Consolas"/>
+          <w:color w:val="212529"/>
+          <w:sz w:val="28"/>
+          <w:szCs w:val="28"/>
+          <w:shd w:val="clear" w:color="auto" w:fill="8EAADB" w:themeFill="accent1" w:themeFillTint="99"/>
+        </w:rPr>
+        <w:t>ID1_ThirdStage_ini.R</w:t>
+      </w:r>
     </w:p>
     <w:p>
       <w:pPr>
@@ -2912,6 +3998,13 @@
           <w:rFonts w:ascii="Calibri" w:hAnsi="Calibri" w:cs="Calibri"/>
         </w:rPr>
       </w:pPr>
+    </w:p>
+    <w:p>
+      <w:pPr>
+        <w:rPr>
+          <w:rFonts w:ascii="Calibri" w:hAnsi="Calibri" w:cs="Calibri"/>
+        </w:rPr>
+      </w:pPr>
       <w:r>
         <w:rPr>
           <w:rFonts w:ascii="Calibri" w:hAnsi="Calibri" w:cs="Calibri"/>
@@ -2929,6 +4022,17 @@
       <w:pPr>
         <w:pStyle w:val="NormalWeb"/>
         <w:spacing w:before="0" w:beforeAutospacing="0" w:after="0" w:afterAutospacing="0"/>
+        <w:rPr>
+          <w:rFonts w:ascii="Consolas" w:hAnsi="Consolas" w:cs="Consolas"/>
+          <w:color w:val="212529"/>
+          <w:shd w:val="clear" w:color="auto" w:fill="FFFFFF"/>
+        </w:rPr>
+      </w:pPr>
+    </w:p>
+    <w:p>
+      <w:pPr>
+        <w:pStyle w:val="NormalWeb"/>
+        <w:spacing w:before="0" w:beforeAutospacing="0" w:after="0" w:afterAutospacing="0"/>
       </w:pPr>
       <w:r>
         <w:rPr>
@@ -2950,63 +4054,95 @@
           <w:color w:val="212529"/>
           <w:shd w:val="clear" w:color="auto" w:fill="FFFFFF"/>
         </w:rPr>
-        <w:t>└── Projects/</w:t>
-      </w:r>
-    </w:p>
-    <w:p>
-      <w:pPr>
-        <w:pStyle w:val="NormalWeb"/>
-        <w:spacing w:before="0" w:beforeAutospacing="0" w:after="0" w:afterAutospacing="0"/>
-      </w:pPr>
-      <w:r>
-        <w:rPr>
-          <w:rFonts w:ascii="Consolas" w:hAnsi="Consolas" w:cs="Consolas"/>
-          <w:color w:val="212529"/>
-          <w:shd w:val="clear" w:color="auto" w:fill="FFFFFF"/>
-        </w:rPr>
-        <w:t>    ├── My_MicrometSites/</w:t>
-      </w:r>
-    </w:p>
-    <w:p>
-      <w:pPr>
-        <w:pStyle w:val="NormalWeb"/>
-        <w:spacing w:before="0" w:beforeAutospacing="0" w:after="0" w:afterAutospacing="0"/>
-      </w:pPr>
-      <w:r>
-        <w:rPr>
-          <w:rFonts w:ascii="Consolas" w:hAnsi="Consolas" w:cs="Consolas"/>
-          <w:color w:val="212529"/>
-          <w:shd w:val="clear" w:color="auto" w:fill="FFFFFF"/>
-        </w:rPr>
-        <w:t>    │   ├── Database/</w:t>
-      </w:r>
-    </w:p>
-    <w:p>
-      <w:pPr>
-        <w:pStyle w:val="NormalWeb"/>
-        <w:spacing w:before="0" w:beforeAutospacing="0" w:after="0" w:afterAutospacing="0"/>
-      </w:pPr>
-      <w:r>
-        <w:rPr>
-          <w:rFonts w:ascii="Consolas" w:hAnsi="Consolas" w:cs="Consolas"/>
-          <w:color w:val="212529"/>
-          <w:shd w:val="clear" w:color="auto" w:fill="FFFFFF"/>
-        </w:rPr>
-        <w:t>    │   │   └── Calculation_Procedures/</w:t>
-      </w:r>
-    </w:p>
-    <w:p>
-      <w:pPr>
-        <w:pStyle w:val="NormalWeb"/>
-        <w:spacing w:before="0" w:beforeAutospacing="0" w:after="0" w:afterAutospacing="0"/>
-      </w:pPr>
-      <w:r>
-        <w:rPr>
-          <w:rFonts w:ascii="Consolas" w:hAnsi="Consolas" w:cs="Consolas"/>
-          <w:color w:val="212529"/>
-          <w:shd w:val="clear" w:color="auto" w:fill="FFFFFF"/>
-        </w:rPr>
-        <w:t>    │   │       └── TraceAnalysis_ini/</w:t>
+        <w:t>└── Projects</w:t>
+      </w:r>
+    </w:p>
+    <w:p>
+      <w:pPr>
+        <w:pStyle w:val="NormalWeb"/>
+        <w:spacing w:before="0" w:beforeAutospacing="0" w:after="0" w:afterAutospacing="0"/>
+      </w:pPr>
+      <w:r>
+        <w:rPr>
+          <w:rFonts w:ascii="Consolas" w:hAnsi="Consolas" w:cs="Consolas"/>
+          <w:color w:val="212529"/>
+          <w:shd w:val="clear" w:color="auto" w:fill="FFFFFF"/>
+        </w:rPr>
+        <w:t xml:space="preserve">    ├── </w:t>
+      </w:r>
+      <w:r>
+        <w:rPr>
+          <w:rFonts w:ascii="Consolas" w:hAnsi="Consolas" w:cs="Consolas"/>
+          <w:color w:val="212529"/>
+          <w:shd w:val="clear" w:color="auto" w:fill="93C47D"/>
+        </w:rPr>
+        <w:t>My_MicrometSites</w:t>
+      </w:r>
+    </w:p>
+    <w:p>
+      <w:pPr>
+        <w:pStyle w:val="NormalWeb"/>
+        <w:spacing w:before="0" w:beforeAutospacing="0" w:after="0" w:afterAutospacing="0"/>
+      </w:pPr>
+      <w:r>
+        <w:rPr>
+          <w:rFonts w:ascii="Consolas" w:hAnsi="Consolas" w:cs="Consolas"/>
+          <w:color w:val="212529"/>
+          <w:shd w:val="clear" w:color="auto" w:fill="FFFFFF"/>
+        </w:rPr>
+        <w:t xml:space="preserve">    │   ├── </w:t>
+      </w:r>
+      <w:r>
+        <w:rPr>
+          <w:rFonts w:ascii="Consolas" w:hAnsi="Consolas" w:cs="Consolas"/>
+          <w:color w:val="212529"/>
+          <w:shd w:val="clear" w:color="auto" w:fill="93C47D"/>
+        </w:rPr>
+        <w:t>Database</w:t>
+      </w:r>
+    </w:p>
+    <w:p>
+      <w:pPr>
+        <w:pStyle w:val="NormalWeb"/>
+        <w:spacing w:before="0" w:beforeAutospacing="0" w:after="0" w:afterAutospacing="0"/>
+      </w:pPr>
+      <w:r>
+        <w:rPr>
+          <w:rFonts w:ascii="Consolas" w:hAnsi="Consolas" w:cs="Consolas"/>
+          <w:color w:val="212529"/>
+          <w:shd w:val="clear" w:color="auto" w:fill="FFFFFF"/>
+        </w:rPr>
+        <w:t xml:space="preserve">    │   │   └── </w:t>
+      </w:r>
+      <w:r>
+        <w:rPr>
+          <w:rFonts w:ascii="Consolas" w:hAnsi="Consolas" w:cs="Consolas"/>
+          <w:color w:val="212529"/>
+          <w:shd w:val="clear" w:color="auto" w:fill="93C47D"/>
+        </w:rPr>
+        <w:t>Calculation_Procedures</w:t>
+      </w:r>
+    </w:p>
+    <w:p>
+      <w:pPr>
+        <w:pStyle w:val="NormalWeb"/>
+        <w:spacing w:before="0" w:beforeAutospacing="0" w:after="0" w:afterAutospacing="0"/>
+      </w:pPr>
+      <w:r>
+        <w:rPr>
+          <w:rFonts w:ascii="Consolas" w:hAnsi="Consolas" w:cs="Consolas"/>
+          <w:color w:val="212529"/>
+          <w:shd w:val="clear" w:color="auto" w:fill="FFFFFF"/>
+        </w:rPr>
+        <w:t xml:space="preserve">    │   │       └── </w:t>
+      </w:r>
+      <w:r>
+        <w:rPr>
+          <w:rFonts w:ascii="Consolas" w:hAnsi="Consolas" w:cs="Consolas"/>
+          <w:color w:val="212529"/>
+          <w:shd w:val="clear" w:color="auto" w:fill="93C47D"/>
+        </w:rPr>
+        <w:t>TraceAnalysis_ini</w:t>
       </w:r>
     </w:p>
     <w:p>
@@ -3026,7 +4162,7 @@
         <w:rPr>
           <w:rFonts w:ascii="Consolas" w:hAnsi="Consolas" w:cs="Consolas"/>
           <w:color w:val="212529"/>
-          <w:shd w:val="clear" w:color="auto" w:fill="93C47D"/>
+          <w:shd w:val="clear" w:color="auto" w:fill="8EAADB" w:themeFill="accent1" w:themeFillTint="99"/>
         </w:rPr>
         <w:t>_StandardTags.yml</w:t>
       </w:r>
@@ -3042,7 +4178,15 @@
           <w:color w:val="212529"/>
           <w:shd w:val="clear" w:color="auto" w:fill="FFFFFF"/>
         </w:rPr>
-        <w:t>    │   │           ├── DSM/</w:t>
+        <w:t xml:space="preserve">    │   │           ├── </w:t>
+      </w:r>
+      <w:r>
+        <w:rPr>
+          <w:rFonts w:ascii="Consolas" w:hAnsi="Consolas" w:cs="Consolas"/>
+          <w:color w:val="212529"/>
+          <w:shd w:val="clear" w:color="auto" w:fill="93C47D"/>
+        </w:rPr>
+        <w:t>DSM</w:t>
       </w:r>
     </w:p>
     <w:p>
@@ -3062,9 +4206,9 @@
         <w:rPr>
           <w:rFonts w:ascii="Consolas" w:hAnsi="Consolas" w:cs="Consolas"/>
           <w:color w:val="212529"/>
-          <w:shd w:val="clear" w:color="auto" w:fill="F6B26B"/>
-        </w:rPr>
-        <w:t>Derived_Variables/</w:t>
+          <w:shd w:val="clear" w:color="auto" w:fill="93C47D"/>
+        </w:rPr>
+        <w:t>Derived_Variables</w:t>
       </w:r>
     </w:p>
     <w:p>
@@ -3084,7 +4228,7 @@
         <w:rPr>
           <w:rFonts w:ascii="Consolas" w:hAnsi="Consolas" w:cs="Consolas"/>
           <w:color w:val="212529"/>
-          <w:shd w:val="clear" w:color="auto" w:fill="F6B26B"/>
+          <w:shd w:val="clear" w:color="auto" w:fill="8EAADB" w:themeFill="accent1" w:themeFillTint="99"/>
         </w:rPr>
         <w:t>DSM_CustomTags.m</w:t>
       </w:r>
@@ -3113,7 +4257,7 @@
         <w:rPr>
           <w:rFonts w:ascii="Consolas" w:hAnsi="Consolas" w:cs="Consolas"/>
           <w:color w:val="212529"/>
-          <w:shd w:val="clear" w:color="auto" w:fill="93C47D"/>
+          <w:shd w:val="clear" w:color="auto" w:fill="8EAADB" w:themeFill="accent1" w:themeFillTint="99"/>
         </w:rPr>
         <w:t>DSM_config.yml</w:t>
       </w:r>
@@ -3164,18 +4308,8 @@
           <w:color w:val="212529"/>
           <w:shd w:val="clear" w:color="auto" w:fill="FFFFFF"/>
         </w:rPr>
-        <w:t>    │   │           │   └── DSM_ThirdStage_</w:t>
-      </w:r>
-      <w:proofErr w:type="gramStart"/>
-      <w:r>
-        <w:rPr>
-          <w:rFonts w:ascii="Consolas" w:hAnsi="Consolas" w:cs="Consolas"/>
-          <w:color w:val="212529"/>
-          <w:shd w:val="clear" w:color="auto" w:fill="FFFFFF"/>
-        </w:rPr>
-        <w:t>ini.R</w:t>
-      </w:r>
-      <w:proofErr w:type="gramEnd"/>
+        <w:t>    │   │           │   └── DSM_ThirdStage_ini.R</w:t>
+      </w:r>
     </w:p>
     <w:p>
       <w:pPr>
@@ -3194,7 +4328,7 @@
         <w:rPr>
           <w:rFonts w:ascii="Consolas" w:hAnsi="Consolas" w:cs="Consolas"/>
           <w:color w:val="212529"/>
-          <w:shd w:val="clear" w:color="auto" w:fill="93C47D"/>
+          <w:shd w:val="clear" w:color="auto" w:fill="8EAADB" w:themeFill="accent1" w:themeFillTint="99"/>
         </w:rPr>
         <w:t>EddyPro_Common_FirstStage_include.ini</w:t>
       </w:r>
@@ -3216,7 +4350,7 @@
         <w:rPr>
           <w:rFonts w:ascii="Consolas" w:hAnsi="Consolas" w:cs="Consolas"/>
           <w:color w:val="212529"/>
-          <w:shd w:val="clear" w:color="auto" w:fill="93C47D"/>
+          <w:shd w:val="clear" w:color="auto" w:fill="8EAADB" w:themeFill="accent1" w:themeFillTint="99"/>
         </w:rPr>
         <w:t>EddyPro_LI7200_FirstStage_include.ini</w:t>
       </w:r>
@@ -3238,7 +4372,7 @@
         <w:rPr>
           <w:rFonts w:ascii="Consolas" w:hAnsi="Consolas" w:cs="Consolas"/>
           <w:color w:val="212529"/>
-          <w:shd w:val="clear" w:color="auto" w:fill="93C47D"/>
+          <w:shd w:val="clear" w:color="auto" w:fill="8EAADB" w:themeFill="accent1" w:themeFillTint="99"/>
         </w:rPr>
         <w:t>EddyPro_LI7500_FirstStage_include.ini</w:t>
       </w:r>
@@ -3260,7 +4394,7 @@
         <w:rPr>
           <w:rFonts w:ascii="Consolas" w:hAnsi="Consolas" w:cs="Consolas"/>
           <w:color w:val="212529"/>
-          <w:shd w:val="clear" w:color="auto" w:fill="93C47D"/>
+          <w:shd w:val="clear" w:color="auto" w:fill="8EAADB" w:themeFill="accent1" w:themeFillTint="99"/>
         </w:rPr>
         <w:t>EddyPro_LI7700_FirstStage_include.ini</w:t>
       </w:r>
@@ -3282,7 +4416,7 @@
         <w:rPr>
           <w:rFonts w:ascii="Consolas" w:hAnsi="Consolas" w:cs="Consolas"/>
           <w:color w:val="212529"/>
-          <w:shd w:val="clear" w:color="auto" w:fill="93C47D"/>
+          <w:shd w:val="clear" w:color="auto" w:fill="8EAADB" w:themeFill="accent1" w:themeFillTint="99"/>
         </w:rPr>
         <w:t>global_config.yml</w:t>
       </w:r>
@@ -3304,7 +4438,7 @@
         <w:rPr>
           <w:rFonts w:ascii="Consolas" w:hAnsi="Consolas" w:cs="Consolas"/>
           <w:color w:val="212529"/>
-          <w:shd w:val="clear" w:color="auto" w:fill="93C47D"/>
+          <w:shd w:val="clear" w:color="auto" w:fill="8EAADB" w:themeFill="accent1" w:themeFillTint="99"/>
         </w:rPr>
         <w:t>RAD_FirstStage_include.ini</w:t>
       </w:r>
@@ -3515,6 +4649,17 @@
       <w:pPr>
         <w:pStyle w:val="NormalWeb"/>
         <w:spacing w:before="0" w:beforeAutospacing="0" w:after="0" w:afterAutospacing="0"/>
+        <w:rPr>
+          <w:rFonts w:ascii="Consolas" w:hAnsi="Consolas" w:cs="Consolas"/>
+          <w:color w:val="212529"/>
+          <w:shd w:val="clear" w:color="auto" w:fill="FFFFFF"/>
+        </w:rPr>
+      </w:pPr>
+    </w:p>
+    <w:p>
+      <w:pPr>
+        <w:pStyle w:val="NormalWeb"/>
+        <w:spacing w:before="0" w:beforeAutospacing="0" w:after="0" w:afterAutospacing="0"/>
       </w:pPr>
       <w:r>
         <w:rPr>
@@ -3536,63 +4681,95 @@
           <w:color w:val="212529"/>
           <w:shd w:val="clear" w:color="auto" w:fill="FFFFFF"/>
         </w:rPr>
-        <w:t>└── Projects/</w:t>
-      </w:r>
-    </w:p>
-    <w:p>
-      <w:pPr>
-        <w:pStyle w:val="NormalWeb"/>
-        <w:spacing w:before="0" w:beforeAutospacing="0" w:after="0" w:afterAutospacing="0"/>
-      </w:pPr>
-      <w:r>
-        <w:rPr>
-          <w:rFonts w:ascii="Consolas" w:hAnsi="Consolas" w:cs="Consolas"/>
-          <w:color w:val="212529"/>
-          <w:shd w:val="clear" w:color="auto" w:fill="FFFFFF"/>
-        </w:rPr>
-        <w:t>    ├── My_MicrometSites/</w:t>
-      </w:r>
-    </w:p>
-    <w:p>
-      <w:pPr>
-        <w:pStyle w:val="NormalWeb"/>
-        <w:spacing w:before="0" w:beforeAutospacing="0" w:after="0" w:afterAutospacing="0"/>
-      </w:pPr>
-      <w:r>
-        <w:rPr>
-          <w:rFonts w:ascii="Consolas" w:hAnsi="Consolas" w:cs="Consolas"/>
-          <w:color w:val="212529"/>
-          <w:shd w:val="clear" w:color="auto" w:fill="FFFFFF"/>
-        </w:rPr>
-        <w:t>    │   ├── Database/</w:t>
-      </w:r>
-    </w:p>
-    <w:p>
-      <w:pPr>
-        <w:pStyle w:val="NormalWeb"/>
-        <w:spacing w:before="0" w:beforeAutospacing="0" w:after="0" w:afterAutospacing="0"/>
-      </w:pPr>
-      <w:r>
-        <w:rPr>
-          <w:rFonts w:ascii="Consolas" w:hAnsi="Consolas" w:cs="Consolas"/>
-          <w:color w:val="212529"/>
-          <w:shd w:val="clear" w:color="auto" w:fill="FFFFFF"/>
-        </w:rPr>
-        <w:t>    │   │   └── Calculation_Procedures/</w:t>
-      </w:r>
-    </w:p>
-    <w:p>
-      <w:pPr>
-        <w:pStyle w:val="NormalWeb"/>
-        <w:spacing w:before="0" w:beforeAutospacing="0" w:after="0" w:afterAutospacing="0"/>
-      </w:pPr>
-      <w:r>
-        <w:rPr>
-          <w:rFonts w:ascii="Consolas" w:hAnsi="Consolas" w:cs="Consolas"/>
-          <w:color w:val="212529"/>
-          <w:shd w:val="clear" w:color="auto" w:fill="FFFFFF"/>
-        </w:rPr>
-        <w:t>    │   │       └── TraceAnalysis_ini/</w:t>
+        <w:t>└── Projects</w:t>
+      </w:r>
+    </w:p>
+    <w:p>
+      <w:pPr>
+        <w:pStyle w:val="NormalWeb"/>
+        <w:spacing w:before="0" w:beforeAutospacing="0" w:after="0" w:afterAutospacing="0"/>
+      </w:pPr>
+      <w:r>
+        <w:rPr>
+          <w:rFonts w:ascii="Consolas" w:hAnsi="Consolas" w:cs="Consolas"/>
+          <w:color w:val="212529"/>
+          <w:shd w:val="clear" w:color="auto" w:fill="FFFFFF"/>
+        </w:rPr>
+        <w:t xml:space="preserve">    ├── </w:t>
+      </w:r>
+      <w:r>
+        <w:rPr>
+          <w:rFonts w:ascii="Consolas" w:hAnsi="Consolas" w:cs="Consolas"/>
+          <w:color w:val="212529"/>
+          <w:shd w:val="clear" w:color="auto" w:fill="93C47D"/>
+        </w:rPr>
+        <w:t>My_MicrometSites</w:t>
+      </w:r>
+    </w:p>
+    <w:p>
+      <w:pPr>
+        <w:pStyle w:val="NormalWeb"/>
+        <w:spacing w:before="0" w:beforeAutospacing="0" w:after="0" w:afterAutospacing="0"/>
+      </w:pPr>
+      <w:r>
+        <w:rPr>
+          <w:rFonts w:ascii="Consolas" w:hAnsi="Consolas" w:cs="Consolas"/>
+          <w:color w:val="212529"/>
+          <w:shd w:val="clear" w:color="auto" w:fill="FFFFFF"/>
+        </w:rPr>
+        <w:t xml:space="preserve">    │   ├── </w:t>
+      </w:r>
+      <w:r>
+        <w:rPr>
+          <w:rFonts w:ascii="Consolas" w:hAnsi="Consolas" w:cs="Consolas"/>
+          <w:color w:val="212529"/>
+          <w:shd w:val="clear" w:color="auto" w:fill="93C47D"/>
+        </w:rPr>
+        <w:t>Database</w:t>
+      </w:r>
+    </w:p>
+    <w:p>
+      <w:pPr>
+        <w:pStyle w:val="NormalWeb"/>
+        <w:spacing w:before="0" w:beforeAutospacing="0" w:after="0" w:afterAutospacing="0"/>
+      </w:pPr>
+      <w:r>
+        <w:rPr>
+          <w:rFonts w:ascii="Consolas" w:hAnsi="Consolas" w:cs="Consolas"/>
+          <w:color w:val="212529"/>
+          <w:shd w:val="clear" w:color="auto" w:fill="FFFFFF"/>
+        </w:rPr>
+        <w:t xml:space="preserve">    │   │   └── </w:t>
+      </w:r>
+      <w:r>
+        <w:rPr>
+          <w:rFonts w:ascii="Consolas" w:hAnsi="Consolas" w:cs="Consolas"/>
+          <w:color w:val="212529"/>
+          <w:shd w:val="clear" w:color="auto" w:fill="93C47D"/>
+        </w:rPr>
+        <w:t>Calculation_Procedures</w:t>
+      </w:r>
+    </w:p>
+    <w:p>
+      <w:pPr>
+        <w:pStyle w:val="NormalWeb"/>
+        <w:spacing w:before="0" w:beforeAutospacing="0" w:after="0" w:afterAutospacing="0"/>
+      </w:pPr>
+      <w:r>
+        <w:rPr>
+          <w:rFonts w:ascii="Consolas" w:hAnsi="Consolas" w:cs="Consolas"/>
+          <w:color w:val="212529"/>
+          <w:shd w:val="clear" w:color="auto" w:fill="FFFFFF"/>
+        </w:rPr>
+        <w:t xml:space="preserve">    │   │       └── </w:t>
+      </w:r>
+      <w:r>
+        <w:rPr>
+          <w:rFonts w:ascii="Consolas" w:hAnsi="Consolas" w:cs="Consolas"/>
+          <w:color w:val="212529"/>
+          <w:shd w:val="clear" w:color="auto" w:fill="93C47D"/>
+        </w:rPr>
+        <w:t>TraceAnalysis_ini</w:t>
       </w:r>
     </w:p>
     <w:p>
@@ -3612,7 +4789,7 @@
         <w:rPr>
           <w:rFonts w:ascii="Consolas" w:hAnsi="Consolas" w:cs="Consolas"/>
           <w:color w:val="212529"/>
-          <w:shd w:val="clear" w:color="auto" w:fill="93C47D"/>
+          <w:shd w:val="clear" w:color="auto" w:fill="8EAADB" w:themeFill="accent1" w:themeFillTint="99"/>
         </w:rPr>
         <w:t>_StandardTags.yml</w:t>
       </w:r>
@@ -3634,75 +4811,260 @@
         <w:rPr>
           <w:rFonts w:ascii="Consolas" w:hAnsi="Consolas" w:cs="Consolas"/>
           <w:color w:val="212529"/>
-          <w:shd w:val="clear" w:color="auto" w:fill="FFFFFF"/>
-        </w:rPr>
-        <w:t>site</w:t>
-      </w:r>
-      <w:r>
-        <w:rPr>
-          <w:rFonts w:ascii="Consolas" w:hAnsi="Consolas" w:cs="Consolas"/>
-          <w:color w:val="212529"/>
-          <w:shd w:val="clear" w:color="auto" w:fill="FFFFFF"/>
-        </w:rPr>
-        <w:t>ID</w:t>
-      </w:r>
-      <w:r>
-        <w:rPr>
-          <w:rFonts w:ascii="Consolas" w:hAnsi="Consolas" w:cs="Consolas"/>
-          <w:color w:val="212529"/>
-          <w:shd w:val="clear" w:color="auto" w:fill="FFFFFF"/>
-        </w:rPr>
-        <w:t>/</w:t>
-      </w:r>
-    </w:p>
-    <w:p>
-      <w:pPr>
-        <w:pStyle w:val="NormalWeb"/>
-        <w:spacing w:before="0" w:beforeAutospacing="0" w:after="0" w:afterAutospacing="0"/>
-      </w:pPr>
-      <w:r>
-        <w:rPr>
-          <w:rFonts w:ascii="Consolas" w:hAnsi="Consolas" w:cs="Consolas"/>
-          <w:color w:val="212529"/>
-          <w:shd w:val="clear" w:color="auto" w:fill="FFFFFF"/>
-        </w:rPr>
-        <w:t xml:space="preserve">    │   │           │   ├── </w:t>
-      </w:r>
-      <w:r>
-        <w:rPr>
-          <w:rFonts w:ascii="Consolas" w:hAnsi="Consolas" w:cs="Consolas"/>
-          <w:color w:val="212529"/>
-          <w:shd w:val="clear" w:color="auto" w:fill="F6B26B"/>
-        </w:rPr>
-        <w:t>Derived_Variables/</w:t>
-      </w:r>
-    </w:p>
-    <w:p>
-      <w:pPr>
-        <w:pStyle w:val="NormalWeb"/>
-        <w:spacing w:before="0" w:beforeAutospacing="0" w:after="0" w:afterAutospacing="0"/>
-      </w:pPr>
-      <w:r>
-        <w:rPr>
-          <w:rFonts w:ascii="Consolas" w:hAnsi="Consolas" w:cs="Consolas"/>
-          <w:color w:val="212529"/>
-          <w:shd w:val="clear" w:color="auto" w:fill="FFFFFF"/>
-        </w:rPr>
-        <w:t xml:space="preserve">    │   │           │   │   └── </w:t>
-      </w:r>
-      <w:r>
-        <w:rPr>
-          <w:rFonts w:ascii="Consolas" w:hAnsi="Consolas" w:cs="Consolas"/>
-          <w:color w:val="212529"/>
-          <w:shd w:val="clear" w:color="auto" w:fill="F6B26B"/>
-        </w:rPr>
-        <w:t>siteID</w:t>
-      </w:r>
-      <w:r>
-        <w:rPr>
-          <w:rFonts w:ascii="Consolas" w:hAnsi="Consolas" w:cs="Consolas"/>
-          <w:color w:val="212529"/>
-          <w:shd w:val="clear" w:color="auto" w:fill="F6B26B"/>
+          <w:shd w:val="clear" w:color="auto" w:fill="8EAADB" w:themeFill="accent1" w:themeFillTint="99"/>
+        </w:rPr>
+        <w:t>EddyPro_Common_FirstStage_include.ini</w:t>
+      </w:r>
+    </w:p>
+    <w:p>
+      <w:pPr>
+        <w:pStyle w:val="NormalWeb"/>
+        <w:spacing w:before="0" w:beforeAutospacing="0" w:after="0" w:afterAutospacing="0"/>
+      </w:pPr>
+      <w:r>
+        <w:rPr>
+          <w:rFonts w:ascii="Consolas" w:hAnsi="Consolas" w:cs="Consolas"/>
+          <w:color w:val="212529"/>
+          <w:shd w:val="clear" w:color="auto" w:fill="FFFFFF"/>
+        </w:rPr>
+        <w:t xml:space="preserve">    │   │           ├── </w:t>
+      </w:r>
+      <w:r>
+        <w:rPr>
+          <w:rFonts w:ascii="Consolas" w:hAnsi="Consolas" w:cs="Consolas"/>
+          <w:color w:val="212529"/>
+          <w:shd w:val="clear" w:color="auto" w:fill="8EAADB" w:themeFill="accent1" w:themeFillTint="99"/>
+        </w:rPr>
+        <w:t>EddyPro_LI7200_FirstStage_include.ini</w:t>
+      </w:r>
+    </w:p>
+    <w:p>
+      <w:pPr>
+        <w:pStyle w:val="NormalWeb"/>
+        <w:spacing w:before="0" w:beforeAutospacing="0" w:after="0" w:afterAutospacing="0"/>
+      </w:pPr>
+      <w:r>
+        <w:rPr>
+          <w:rFonts w:ascii="Consolas" w:hAnsi="Consolas" w:cs="Consolas"/>
+          <w:color w:val="212529"/>
+          <w:shd w:val="clear" w:color="auto" w:fill="FFFFFF"/>
+        </w:rPr>
+        <w:t xml:space="preserve">    │   │           ├── </w:t>
+      </w:r>
+      <w:r>
+        <w:rPr>
+          <w:rFonts w:ascii="Consolas" w:hAnsi="Consolas" w:cs="Consolas"/>
+          <w:color w:val="212529"/>
+          <w:shd w:val="clear" w:color="auto" w:fill="8EAADB" w:themeFill="accent1" w:themeFillTint="99"/>
+        </w:rPr>
+        <w:t>EddyPro_LI7500_FirstStage_include.ini</w:t>
+      </w:r>
+    </w:p>
+    <w:p>
+      <w:pPr>
+        <w:pStyle w:val="NormalWeb"/>
+        <w:spacing w:before="0" w:beforeAutospacing="0" w:after="0" w:afterAutospacing="0"/>
+      </w:pPr>
+      <w:r>
+        <w:rPr>
+          <w:rFonts w:ascii="Consolas" w:hAnsi="Consolas" w:cs="Consolas"/>
+          <w:color w:val="212529"/>
+          <w:shd w:val="clear" w:color="auto" w:fill="FFFFFF"/>
+        </w:rPr>
+        <w:t xml:space="preserve">    │   │           ├── </w:t>
+      </w:r>
+      <w:r>
+        <w:rPr>
+          <w:rFonts w:ascii="Consolas" w:hAnsi="Consolas" w:cs="Consolas"/>
+          <w:color w:val="212529"/>
+          <w:shd w:val="clear" w:color="auto" w:fill="8EAADB" w:themeFill="accent1" w:themeFillTint="99"/>
+        </w:rPr>
+        <w:t>EddyPro_LI7700_FirstStage_include.ini</w:t>
+      </w:r>
+    </w:p>
+    <w:p>
+      <w:pPr>
+        <w:pStyle w:val="NormalWeb"/>
+        <w:spacing w:before="0" w:beforeAutospacing="0" w:after="0" w:afterAutospacing="0"/>
+      </w:pPr>
+      <w:r>
+        <w:rPr>
+          <w:rFonts w:ascii="Consolas" w:hAnsi="Consolas" w:cs="Consolas"/>
+          <w:color w:val="212529"/>
+          <w:shd w:val="clear" w:color="auto" w:fill="FFFFFF"/>
+        </w:rPr>
+        <w:t xml:space="preserve">    │   │           ├── </w:t>
+      </w:r>
+      <w:r>
+        <w:rPr>
+          <w:rFonts w:ascii="Consolas" w:hAnsi="Consolas" w:cs="Consolas"/>
+          <w:color w:val="212529"/>
+          <w:shd w:val="clear" w:color="auto" w:fill="8EAADB" w:themeFill="accent1" w:themeFillTint="99"/>
+        </w:rPr>
+        <w:t>global_config.yml</w:t>
+      </w:r>
+    </w:p>
+    <w:p>
+      <w:pPr>
+        <w:pStyle w:val="NormalWeb"/>
+        <w:spacing w:before="0" w:beforeAutospacing="0" w:after="0" w:afterAutospacing="0"/>
+        <w:rPr>
+          <w:rFonts w:ascii="Consolas" w:hAnsi="Consolas" w:cs="Consolas"/>
+          <w:color w:val="212529"/>
+          <w:shd w:val="clear" w:color="auto" w:fill="93C47D"/>
+        </w:rPr>
+      </w:pPr>
+      <w:r>
+        <w:rPr>
+          <w:rFonts w:ascii="Consolas" w:hAnsi="Consolas" w:cs="Consolas"/>
+          <w:color w:val="212529"/>
+          <w:shd w:val="clear" w:color="auto" w:fill="FFFFFF"/>
+        </w:rPr>
+        <w:t xml:space="preserve">    │   │           </w:t>
+      </w:r>
+      <w:r>
+        <w:rPr>
+          <w:rFonts w:ascii="Consolas" w:hAnsi="Consolas" w:cs="Consolas"/>
+          <w:color w:val="212529"/>
+          <w:shd w:val="clear" w:color="auto" w:fill="FFFFFF"/>
+        </w:rPr>
+        <w:t>├──</w:t>
+      </w:r>
+      <w:r>
+        <w:rPr>
+          <w:rFonts w:ascii="Consolas" w:hAnsi="Consolas" w:cs="Consolas"/>
+          <w:color w:val="212529"/>
+          <w:shd w:val="clear" w:color="auto" w:fill="FFFFFF"/>
+        </w:rPr>
+        <w:t xml:space="preserve"> </w:t>
+      </w:r>
+      <w:r>
+        <w:rPr>
+          <w:rFonts w:ascii="Consolas" w:hAnsi="Consolas" w:cs="Consolas"/>
+          <w:color w:val="212529"/>
+          <w:shd w:val="clear" w:color="auto" w:fill="8EAADB" w:themeFill="accent1" w:themeFillTint="99"/>
+        </w:rPr>
+        <w:t>RAD_FirstStage_include.ini</w:t>
+      </w:r>
+    </w:p>
+    <w:p>
+      <w:pPr>
+        <w:pStyle w:val="NormalWeb"/>
+        <w:spacing w:before="0" w:beforeAutospacing="0" w:after="0" w:afterAutospacing="0"/>
+      </w:pPr>
+      <w:r>
+        <w:rPr>
+          <w:rFonts w:ascii="Consolas" w:hAnsi="Consolas" w:cs="Consolas"/>
+          <w:color w:val="212529"/>
+          <w:shd w:val="clear" w:color="auto" w:fill="FFFFFF"/>
+        </w:rPr>
+        <w:t xml:space="preserve">    │   │           └── </w:t>
+      </w:r>
+      <w:r>
+        <w:rPr>
+          <w:rFonts w:ascii="Consolas" w:hAnsi="Consolas" w:cs="Consolas"/>
+          <w:color w:val="212529"/>
+          <w:shd w:val="clear" w:color="auto" w:fill="93C47D"/>
+        </w:rPr>
+        <w:t>SITE-ID</w:t>
+      </w:r>
+      <w:r>
+        <w:rPr>
+          <w:rFonts w:ascii="Consolas" w:hAnsi="Consolas" w:cs="Consolas"/>
+          <w:color w:val="212529"/>
+          <w:shd w:val="clear" w:color="auto" w:fill="93C47D"/>
+        </w:rPr>
+        <w:t>1</w:t>
+      </w:r>
+    </w:p>
+    <w:p>
+      <w:pPr>
+        <w:pStyle w:val="NormalWeb"/>
+        <w:spacing w:before="0" w:beforeAutospacing="0" w:after="0" w:afterAutospacing="0"/>
+      </w:pPr>
+      <w:r>
+        <w:rPr>
+          <w:rFonts w:ascii="Consolas" w:hAnsi="Consolas" w:cs="Consolas"/>
+          <w:color w:val="212529"/>
+          <w:shd w:val="clear" w:color="auto" w:fill="FFFFFF"/>
+        </w:rPr>
+        <w:t xml:space="preserve">    │   │           </w:t>
+      </w:r>
+      <w:r>
+        <w:rPr>
+          <w:rFonts w:ascii="Consolas" w:hAnsi="Consolas" w:cs="Consolas"/>
+          <w:color w:val="212529"/>
+          <w:shd w:val="clear" w:color="auto" w:fill="FFFFFF"/>
+        </w:rPr>
+        <w:t xml:space="preserve"> </w:t>
+      </w:r>
+      <w:r>
+        <w:rPr>
+          <w:rFonts w:ascii="Consolas" w:hAnsi="Consolas" w:cs="Consolas"/>
+          <w:color w:val="212529"/>
+          <w:shd w:val="clear" w:color="auto" w:fill="FFFFFF"/>
+        </w:rPr>
+        <w:t xml:space="preserve">   ├── </w:t>
+      </w:r>
+      <w:r>
+        <w:rPr>
+          <w:rFonts w:ascii="Consolas" w:hAnsi="Consolas" w:cs="Consolas"/>
+          <w:color w:val="212529"/>
+          <w:shd w:val="clear" w:color="auto" w:fill="93C47D"/>
+        </w:rPr>
+        <w:t>Derived_Variables</w:t>
+      </w:r>
+    </w:p>
+    <w:p>
+      <w:pPr>
+        <w:pStyle w:val="NormalWeb"/>
+        <w:spacing w:before="0" w:beforeAutospacing="0" w:after="0" w:afterAutospacing="0"/>
+      </w:pPr>
+      <w:r>
+        <w:rPr>
+          <w:rFonts w:ascii="Consolas" w:hAnsi="Consolas" w:cs="Consolas"/>
+          <w:color w:val="212529"/>
+          <w:shd w:val="clear" w:color="auto" w:fill="FFFFFF"/>
+        </w:rPr>
+        <w:t xml:space="preserve">    │   │           </w:t>
+      </w:r>
+      <w:r>
+        <w:rPr>
+          <w:rFonts w:ascii="Consolas" w:hAnsi="Consolas" w:cs="Consolas"/>
+          <w:color w:val="212529"/>
+          <w:shd w:val="clear" w:color="auto" w:fill="FFFFFF"/>
+        </w:rPr>
+        <w:t xml:space="preserve"> </w:t>
+      </w:r>
+      <w:r>
+        <w:rPr>
+          <w:rFonts w:ascii="Consolas" w:hAnsi="Consolas" w:cs="Consolas"/>
+          <w:color w:val="212529"/>
+          <w:shd w:val="clear" w:color="auto" w:fill="FFFFFF"/>
+        </w:rPr>
+        <w:t xml:space="preserve">   │   └── </w:t>
+      </w:r>
+      <w:r>
+        <w:rPr>
+          <w:rFonts w:ascii="Consolas" w:hAnsi="Consolas" w:cs="Consolas"/>
+          <w:color w:val="212529"/>
+          <w:shd w:val="clear" w:color="auto" w:fill="8EAADB" w:themeFill="accent1" w:themeFillTint="99"/>
+        </w:rPr>
+        <w:t>SITE-ID</w:t>
+      </w:r>
+      <w:r>
+        <w:rPr>
+          <w:rFonts w:ascii="Consolas" w:hAnsi="Consolas" w:cs="Consolas"/>
+          <w:color w:val="212529"/>
+          <w:shd w:val="clear" w:color="auto" w:fill="8EAADB" w:themeFill="accent1" w:themeFillTint="99"/>
+        </w:rPr>
+        <w:t>1</w:t>
+      </w:r>
+      <w:r>
+        <w:rPr>
+          <w:rFonts w:ascii="Consolas" w:hAnsi="Consolas" w:cs="Consolas"/>
+          <w:color w:val="212529"/>
+          <w:shd w:val="clear" w:color="auto" w:fill="8EAADB" w:themeFill="accent1" w:themeFillTint="99"/>
         </w:rPr>
         <w:t>_CustomTags.m</w:t>
       </w:r>
@@ -3718,12 +5080,13 @@
           <w:color w:val="212529"/>
           <w:shd w:val="clear" w:color="auto" w:fill="FFFFFF"/>
         </w:rPr>
-        <w:t>    │   │           │   ├──</w:t>
-      </w:r>
-      <w:r>
-        <w:rPr>
-          <w:rFonts w:ascii="Consolas" w:hAnsi="Consolas" w:cs="Consolas"/>
-          <w:color w:val="212529"/>
+        <w:t xml:space="preserve">    │   │           </w:t>
+      </w:r>
+      <w:r>
+        <w:rPr>
+          <w:rFonts w:ascii="Consolas" w:hAnsi="Consolas" w:cs="Consolas"/>
+          <w:color w:val="212529"/>
+          <w:shd w:val="clear" w:color="auto" w:fill="FFFFFF"/>
         </w:rPr>
         <w:t xml:space="preserve"> </w:t>
       </w:r>
@@ -3731,15 +5094,38 @@
         <w:rPr>
           <w:rFonts w:ascii="Consolas" w:hAnsi="Consolas" w:cs="Consolas"/>
           <w:color w:val="212529"/>
-          <w:shd w:val="clear" w:color="auto" w:fill="93C47D"/>
-        </w:rPr>
-        <w:t>siteID</w:t>
-      </w:r>
-      <w:r>
-        <w:rPr>
-          <w:rFonts w:ascii="Consolas" w:hAnsi="Consolas" w:cs="Consolas"/>
-          <w:color w:val="212529"/>
-          <w:shd w:val="clear" w:color="auto" w:fill="93C47D"/>
+          <w:shd w:val="clear" w:color="auto" w:fill="FFFFFF"/>
+        </w:rPr>
+        <w:t xml:space="preserve">   ├──</w:t>
+      </w:r>
+      <w:r>
+        <w:rPr>
+          <w:rFonts w:ascii="Consolas" w:hAnsi="Consolas" w:cs="Consolas"/>
+          <w:color w:val="212529"/>
+        </w:rPr>
+        <w:t xml:space="preserve"> </w:t>
+      </w:r>
+      <w:r>
+        <w:rPr>
+          <w:rFonts w:ascii="Consolas" w:hAnsi="Consolas" w:cs="Consolas"/>
+          <w:color w:val="212529"/>
+          <w:shd w:val="clear" w:color="auto" w:fill="8EAADB" w:themeFill="accent1" w:themeFillTint="99"/>
+        </w:rPr>
+        <w:t>SITE-ID</w:t>
+      </w:r>
+      <w:r>
+        <w:rPr>
+          <w:rFonts w:ascii="Consolas" w:hAnsi="Consolas" w:cs="Consolas"/>
+          <w:color w:val="212529"/>
+          <w:shd w:val="clear" w:color="auto" w:fill="8EAADB" w:themeFill="accent1" w:themeFillTint="99"/>
+        </w:rPr>
+        <w:t>1</w:t>
+      </w:r>
+      <w:r>
+        <w:rPr>
+          <w:rFonts w:ascii="Consolas" w:hAnsi="Consolas" w:cs="Consolas"/>
+          <w:color w:val="212529"/>
+          <w:shd w:val="clear" w:color="auto" w:fill="8EAADB" w:themeFill="accent1" w:themeFillTint="99"/>
         </w:rPr>
         <w:t>_config.yml</w:t>
       </w:r>
@@ -3755,12 +5141,13 @@
           <w:color w:val="212529"/>
           <w:shd w:val="clear" w:color="auto" w:fill="FFFFFF"/>
         </w:rPr>
-        <w:t>    │   │           │   ├──</w:t>
-      </w:r>
-      <w:r>
-        <w:rPr>
-          <w:rFonts w:ascii="Consolas" w:hAnsi="Consolas" w:cs="Consolas"/>
-          <w:color w:val="212529"/>
+        <w:t xml:space="preserve">    │   │           </w:t>
+      </w:r>
+      <w:r>
+        <w:rPr>
+          <w:rFonts w:ascii="Consolas" w:hAnsi="Consolas" w:cs="Consolas"/>
+          <w:color w:val="212529"/>
+          <w:shd w:val="clear" w:color="auto" w:fill="FFFFFF"/>
         </w:rPr>
         <w:t xml:space="preserve"> </w:t>
       </w:r>
@@ -3768,8 +5155,30 @@
         <w:rPr>
           <w:rFonts w:ascii="Consolas" w:hAnsi="Consolas" w:cs="Consolas"/>
           <w:color w:val="212529"/>
-        </w:rPr>
-        <w:t>siteID</w:t>
+          <w:shd w:val="clear" w:color="auto" w:fill="FFFFFF"/>
+        </w:rPr>
+        <w:t xml:space="preserve">   ├──</w:t>
+      </w:r>
+      <w:r>
+        <w:rPr>
+          <w:rFonts w:ascii="Consolas" w:hAnsi="Consolas" w:cs="Consolas"/>
+          <w:color w:val="212529"/>
+        </w:rPr>
+        <w:t xml:space="preserve"> </w:t>
+      </w:r>
+      <w:r>
+        <w:rPr>
+          <w:rFonts w:ascii="Consolas" w:hAnsi="Consolas" w:cs="Consolas"/>
+          <w:color w:val="212529"/>
+        </w:rPr>
+        <w:t>SITE-ID</w:t>
+      </w:r>
+      <w:r>
+        <w:rPr>
+          <w:rFonts w:ascii="Consolas" w:hAnsi="Consolas" w:cs="Consolas"/>
+          <w:color w:val="212529"/>
+        </w:rPr>
+        <w:t>1</w:t>
       </w:r>
       <w:r>
         <w:rPr>
@@ -3790,15 +5199,39 @@
           <w:color w:val="212529"/>
           <w:shd w:val="clear" w:color="auto" w:fill="FFFFFF"/>
         </w:rPr>
-        <w:t xml:space="preserve">    │   │           │   ├── </w:t>
-      </w:r>
-      <w:r>
-        <w:rPr>
-          <w:rFonts w:ascii="Consolas" w:hAnsi="Consolas" w:cs="Consolas"/>
-          <w:color w:val="212529"/>
-          <w:shd w:val="clear" w:color="auto" w:fill="FFFFFF"/>
-        </w:rPr>
-        <w:t>siteID</w:t>
+        <w:t xml:space="preserve">    │   │           </w:t>
+      </w:r>
+      <w:r>
+        <w:rPr>
+          <w:rFonts w:ascii="Consolas" w:hAnsi="Consolas" w:cs="Consolas"/>
+          <w:color w:val="212529"/>
+          <w:shd w:val="clear" w:color="auto" w:fill="FFFFFF"/>
+        </w:rPr>
+        <w:t xml:space="preserve"> </w:t>
+      </w:r>
+      <w:r>
+        <w:rPr>
+          <w:rFonts w:ascii="Consolas" w:hAnsi="Consolas" w:cs="Consolas"/>
+          <w:color w:val="212529"/>
+          <w:shd w:val="clear" w:color="auto" w:fill="FFFFFF"/>
+        </w:rPr>
+        <w:t xml:space="preserve">   ├── </w:t>
+      </w:r>
+      <w:r>
+        <w:rPr>
+          <w:rFonts w:ascii="Consolas" w:hAnsi="Consolas" w:cs="Consolas"/>
+          <w:color w:val="212529"/>
+          <w:shd w:val="clear" w:color="auto" w:fill="FFFFFF"/>
+        </w:rPr>
+        <w:t>SITE-ID</w:t>
+      </w:r>
+      <w:r>
+        <w:rPr>
+          <w:rFonts w:ascii="Consolas" w:hAnsi="Consolas" w:cs="Consolas"/>
+          <w:color w:val="212529"/>
+          <w:shd w:val="clear" w:color="auto" w:fill="FFFFFF"/>
+        </w:rPr>
+        <w:t>1</w:t>
       </w:r>
       <w:r>
         <w:rPr>
@@ -3820,165 +5253,47 @@
           <w:color w:val="212529"/>
           <w:shd w:val="clear" w:color="auto" w:fill="FFFFFF"/>
         </w:rPr>
-        <w:t xml:space="preserve">    │   │           │   └── </w:t>
-      </w:r>
-      <w:r>
-        <w:rPr>
-          <w:rFonts w:ascii="Consolas" w:hAnsi="Consolas" w:cs="Consolas"/>
-          <w:color w:val="212529"/>
-          <w:shd w:val="clear" w:color="auto" w:fill="FFFFFF"/>
-        </w:rPr>
-        <w:t>siteID</w:t>
-      </w:r>
-      <w:r>
-        <w:rPr>
-          <w:rFonts w:ascii="Consolas" w:hAnsi="Consolas" w:cs="Consolas"/>
-          <w:color w:val="212529"/>
-          <w:shd w:val="clear" w:color="auto" w:fill="FFFFFF"/>
-        </w:rPr>
-        <w:t>_ThirdStage_</w:t>
-      </w:r>
-      <w:proofErr w:type="gramStart"/>
-      <w:r>
-        <w:rPr>
-          <w:rFonts w:ascii="Consolas" w:hAnsi="Consolas" w:cs="Consolas"/>
-          <w:color w:val="212529"/>
-          <w:shd w:val="clear" w:color="auto" w:fill="FFFFFF"/>
-        </w:rPr>
-        <w:t>ini.R</w:t>
-      </w:r>
-      <w:proofErr w:type="gramEnd"/>
-    </w:p>
-    <w:p>
-      <w:pPr>
-        <w:pStyle w:val="NormalWeb"/>
-        <w:spacing w:before="0" w:beforeAutospacing="0" w:after="0" w:afterAutospacing="0"/>
-      </w:pPr>
-      <w:r>
-        <w:rPr>
-          <w:rFonts w:ascii="Consolas" w:hAnsi="Consolas" w:cs="Consolas"/>
-          <w:color w:val="212529"/>
-          <w:shd w:val="clear" w:color="auto" w:fill="FFFFFF"/>
-        </w:rPr>
-        <w:t xml:space="preserve">    │   │           ├── </w:t>
-      </w:r>
-      <w:r>
-        <w:rPr>
-          <w:rFonts w:ascii="Consolas" w:hAnsi="Consolas" w:cs="Consolas"/>
-          <w:color w:val="212529"/>
-          <w:shd w:val="clear" w:color="auto" w:fill="93C47D"/>
-        </w:rPr>
-        <w:t>EddyPro_Common_FirstStage_include.ini</w:t>
-      </w:r>
-    </w:p>
-    <w:p>
-      <w:pPr>
-        <w:pStyle w:val="NormalWeb"/>
-        <w:spacing w:before="0" w:beforeAutospacing="0" w:after="0" w:afterAutospacing="0"/>
-      </w:pPr>
-      <w:r>
-        <w:rPr>
-          <w:rFonts w:ascii="Consolas" w:hAnsi="Consolas" w:cs="Consolas"/>
-          <w:color w:val="212529"/>
-          <w:shd w:val="clear" w:color="auto" w:fill="FFFFFF"/>
-        </w:rPr>
-        <w:t xml:space="preserve">    │   │           ├── </w:t>
-      </w:r>
-      <w:r>
-        <w:rPr>
-          <w:rFonts w:ascii="Consolas" w:hAnsi="Consolas" w:cs="Consolas"/>
-          <w:color w:val="212529"/>
-          <w:shd w:val="clear" w:color="auto" w:fill="93C47D"/>
-        </w:rPr>
-        <w:t>EddyPro_LI7200_FirstStage_include.ini</w:t>
-      </w:r>
-    </w:p>
-    <w:p>
-      <w:pPr>
-        <w:pStyle w:val="NormalWeb"/>
-        <w:spacing w:before="0" w:beforeAutospacing="0" w:after="0" w:afterAutospacing="0"/>
-      </w:pPr>
-      <w:r>
-        <w:rPr>
-          <w:rFonts w:ascii="Consolas" w:hAnsi="Consolas" w:cs="Consolas"/>
-          <w:color w:val="212529"/>
-          <w:shd w:val="clear" w:color="auto" w:fill="FFFFFF"/>
-        </w:rPr>
-        <w:t xml:space="preserve">    │   │           ├── </w:t>
-      </w:r>
-      <w:r>
-        <w:rPr>
-          <w:rFonts w:ascii="Consolas" w:hAnsi="Consolas" w:cs="Consolas"/>
-          <w:color w:val="212529"/>
-          <w:shd w:val="clear" w:color="auto" w:fill="93C47D"/>
-        </w:rPr>
-        <w:t>EddyPro_LI7500_FirstStage_include.ini</w:t>
-      </w:r>
-    </w:p>
-    <w:p>
-      <w:pPr>
-        <w:pStyle w:val="NormalWeb"/>
-        <w:spacing w:before="0" w:beforeAutospacing="0" w:after="0" w:afterAutospacing="0"/>
-      </w:pPr>
-      <w:r>
-        <w:rPr>
-          <w:rFonts w:ascii="Consolas" w:hAnsi="Consolas" w:cs="Consolas"/>
-          <w:color w:val="212529"/>
-          <w:shd w:val="clear" w:color="auto" w:fill="FFFFFF"/>
-        </w:rPr>
-        <w:t xml:space="preserve">    │   │           ├── </w:t>
-      </w:r>
-      <w:r>
-        <w:rPr>
-          <w:rFonts w:ascii="Consolas" w:hAnsi="Consolas" w:cs="Consolas"/>
-          <w:color w:val="212529"/>
-          <w:shd w:val="clear" w:color="auto" w:fill="93C47D"/>
-        </w:rPr>
-        <w:t>EddyPro_LI7700_FirstStage_include.ini</w:t>
-      </w:r>
-    </w:p>
-    <w:p>
-      <w:pPr>
-        <w:pStyle w:val="NormalWeb"/>
-        <w:spacing w:before="0" w:beforeAutospacing="0" w:after="0" w:afterAutospacing="0"/>
-      </w:pPr>
-      <w:r>
-        <w:rPr>
-          <w:rFonts w:ascii="Consolas" w:hAnsi="Consolas" w:cs="Consolas"/>
-          <w:color w:val="212529"/>
-          <w:shd w:val="clear" w:color="auto" w:fill="FFFFFF"/>
-        </w:rPr>
-        <w:t xml:space="preserve">    │   │           ├── </w:t>
-      </w:r>
-      <w:r>
-        <w:rPr>
-          <w:rFonts w:ascii="Consolas" w:hAnsi="Consolas" w:cs="Consolas"/>
-          <w:color w:val="212529"/>
-          <w:shd w:val="clear" w:color="auto" w:fill="93C47D"/>
-        </w:rPr>
-        <w:t>global_config.yml</w:t>
-      </w:r>
-    </w:p>
-    <w:p>
-      <w:pPr>
-        <w:pStyle w:val="NormalWeb"/>
-        <w:spacing w:before="0" w:beforeAutospacing="0" w:after="0" w:afterAutospacing="0"/>
-      </w:pPr>
-      <w:r>
-        <w:rPr>
-          <w:rFonts w:ascii="Consolas" w:hAnsi="Consolas" w:cs="Consolas"/>
-          <w:color w:val="212529"/>
-          <w:shd w:val="clear" w:color="auto" w:fill="FFFFFF"/>
-        </w:rPr>
-        <w:t xml:space="preserve">    │   │           └── </w:t>
-      </w:r>
-      <w:r>
-        <w:rPr>
-          <w:rFonts w:ascii="Consolas" w:hAnsi="Consolas" w:cs="Consolas"/>
-          <w:color w:val="212529"/>
-          <w:shd w:val="clear" w:color="auto" w:fill="93C47D"/>
-        </w:rPr>
-        <w:t>RAD_FirstStage_include.ini</w:t>
+        <w:t xml:space="preserve">    │   │           </w:t>
+      </w:r>
+      <w:r>
+        <w:rPr>
+          <w:rFonts w:ascii="Consolas" w:hAnsi="Consolas" w:cs="Consolas"/>
+          <w:color w:val="212529"/>
+          <w:shd w:val="clear" w:color="auto" w:fill="FFFFFF"/>
+        </w:rPr>
+        <w:t xml:space="preserve"> </w:t>
+      </w:r>
+      <w:r>
+        <w:rPr>
+          <w:rFonts w:ascii="Consolas" w:hAnsi="Consolas" w:cs="Consolas"/>
+          <w:color w:val="212529"/>
+          <w:shd w:val="clear" w:color="auto" w:fill="FFFFFF"/>
+        </w:rPr>
+        <w:t xml:space="preserve">   └── </w:t>
+      </w:r>
+      <w:r>
+        <w:rPr>
+          <w:rFonts w:ascii="Consolas" w:hAnsi="Consolas" w:cs="Consolas"/>
+          <w:color w:val="212529"/>
+          <w:shd w:val="clear" w:color="auto" w:fill="FFFFFF"/>
+        </w:rPr>
+        <w:t>SITE-ID</w:t>
+      </w:r>
+      <w:r>
+        <w:rPr>
+          <w:rFonts w:ascii="Consolas" w:hAnsi="Consolas" w:cs="Consolas"/>
+          <w:color w:val="212529"/>
+          <w:shd w:val="clear" w:color="auto" w:fill="FFFFFF"/>
+        </w:rPr>
+        <w:t>1</w:t>
+      </w:r>
+      <w:r>
+        <w:rPr>
+          <w:rFonts w:ascii="Consolas" w:hAnsi="Consolas" w:cs="Consolas"/>
+          <w:color w:val="212529"/>
+          <w:shd w:val="clear" w:color="auto" w:fill="FFFFFF"/>
+        </w:rPr>
+        <w:t>_ThirdStage_ini.R</w:t>
       </w:r>
     </w:p>
     <w:p>
@@ -4515,7 +5830,7 @@
   <w:style w:type="paragraph" w:default="1" w:styleId="Normal">
     <w:name w:val="Normal"/>
     <w:qFormat/>
-    <w:rsid w:val="00472A5C"/>
+    <w:rsid w:val="008B6801"/>
     <w:rPr>
       <w:rFonts w:ascii="Times New Roman" w:eastAsia="Times New Roman" w:hAnsi="Times New Roman" w:cs="Times New Roman"/>
       <w:kern w:val="0"/>
@@ -4554,7 +5869,6 @@
     <w:name w:val="Normal (Web)"/>
     <w:basedOn w:val="Normal"/>
     <w:uiPriority w:val="99"/>
-    <w:semiHidden/>
     <w:unhideWhenUsed/>
     <w:rsid w:val="008D52A4"/>
     <w:pPr>

</xml_diff>

<commit_message>
Latest iteration, may follow up to section 10
</commit_message>
<xml_diff>
--- a/images/directory_trees/DirectoryTreeStructureFigures.docx
+++ b/images/directory_trees/DirectoryTreeStructureFigures.docx
@@ -906,7 +906,24 @@
             <w14:bevel/>
           </w14:textOutline>
         </w:rPr>
-        <w:t>A</w:t>
+        <w:t>AF_link_to_list_of_variable_names.txt</w:t>
+      </w:r>
+    </w:p>
+    <w:p>
+      <w:pPr>
+        <w:rPr>
+          <w:rFonts w:ascii="Consolas" w:hAnsi="Consolas" w:cs="Consolas"/>
+          <w:color w:val="000000" w:themeColor="text1"/>
+          <w:shd w:val="clear" w:color="auto" w:fill="FFFFFF"/>
+        </w:rPr>
+      </w:pPr>
+      <w:r>
+        <w:rPr>
+          <w:rFonts w:ascii="Consolas" w:hAnsi="Consolas" w:cs="Consolas"/>
+          <w:color w:val="000000" w:themeColor="text1"/>
+          <w:shd w:val="clear" w:color="auto" w:fill="FFFFFF"/>
+        </w:rPr>
+        <w:t xml:space="preserve">    │   │       │   ├── </w:t>
       </w:r>
       <w:r>
         <w:rPr>
@@ -919,24 +936,24 @@
             <w14:bevel/>
           </w14:textOutline>
         </w:rPr>
-        <w:t>F_link_to_list_of_variable_names.txt</w:t>
-      </w:r>
-    </w:p>
-    <w:p>
-      <w:pPr>
-        <w:rPr>
-          <w:rFonts w:ascii="Consolas" w:hAnsi="Consolas" w:cs="Consolas"/>
-          <w:color w:val="000000" w:themeColor="text1"/>
-          <w:shd w:val="clear" w:color="auto" w:fill="FFFFFF"/>
-        </w:rPr>
-      </w:pPr>
-      <w:r>
-        <w:rPr>
-          <w:rFonts w:ascii="Consolas" w:hAnsi="Consolas" w:cs="Consolas"/>
-          <w:color w:val="000000" w:themeColor="text1"/>
-          <w:shd w:val="clear" w:color="auto" w:fill="FFFFFF"/>
-        </w:rPr>
-        <w:t xml:space="preserve">    │   │       │   ├── </w:t>
+        <w:t>flux-met_processing_variables_20221020.csv</w:t>
+      </w:r>
+    </w:p>
+    <w:p>
+      <w:pPr>
+        <w:rPr>
+          <w:rFonts w:ascii="Consolas" w:hAnsi="Consolas" w:cs="Consolas"/>
+          <w:color w:val="000000" w:themeColor="text1"/>
+          <w:shd w:val="clear" w:color="auto" w:fill="FFFFFF"/>
+        </w:rPr>
+      </w:pPr>
+      <w:r>
+        <w:rPr>
+          <w:rFonts w:ascii="Consolas" w:hAnsi="Consolas" w:cs="Consolas"/>
+          <w:color w:val="000000" w:themeColor="text1"/>
+          <w:shd w:val="clear" w:color="auto" w:fill="FFFFFF"/>
+        </w:rPr>
+        <w:t xml:space="preserve">    │   │       │   └── </w:t>
       </w:r>
       <w:r>
         <w:rPr>
@@ -949,36 +966,6 @@
             <w14:bevel/>
           </w14:textOutline>
         </w:rPr>
-        <w:t>flux-met_processing_variables_20221020.csv</w:t>
-      </w:r>
-    </w:p>
-    <w:p>
-      <w:pPr>
-        <w:rPr>
-          <w:rFonts w:ascii="Consolas" w:hAnsi="Consolas" w:cs="Consolas"/>
-          <w:color w:val="000000" w:themeColor="text1"/>
-          <w:shd w:val="clear" w:color="auto" w:fill="FFFFFF"/>
-        </w:rPr>
-      </w:pPr>
-      <w:r>
-        <w:rPr>
-          <w:rFonts w:ascii="Consolas" w:hAnsi="Consolas" w:cs="Consolas"/>
-          <w:color w:val="000000" w:themeColor="text1"/>
-          <w:shd w:val="clear" w:color="auto" w:fill="FFFFFF"/>
-        </w:rPr>
-        <w:t xml:space="preserve">    │   │       │   └── </w:t>
-      </w:r>
-      <w:r>
-        <w:rPr>
-          <w:rFonts w:ascii="Consolas" w:hAnsi="Consolas" w:cs="Consolas"/>
-          <w:color w:val="000000"/>
-          <w:shd w:val="clear" w:color="auto" w:fill="8EAADB" w:themeFill="accent1" w:themeFillTint="99"/>
-          <w14:textOutline w14:w="9525" w14:cap="rnd" w14:cmpd="sng" w14:algn="ctr">
-            <w14:noFill/>
-            <w14:prstDash w14:val="solid"/>
-            <w14:bevel/>
-          </w14:textOutline>
-        </w:rPr>
         <w:t>Micromet_ThirdStageNames.txt</w:t>
       </w:r>
     </w:p>
@@ -1250,17 +1237,7 @@
           <w:szCs w:val="28"/>
           <w:shd w:val="clear" w:color="auto" w:fill="FFFFFF"/>
         </w:rPr>
-        <w:t xml:space="preserve">    │   │       ├──</w:t>
-      </w:r>
-      <w:r>
-        <w:rPr>
-          <w:rFonts w:ascii="Consolas" w:hAnsi="Consolas" w:cs="Consolas"/>
-          <w:color w:val="000000" w:themeColor="text1"/>
-          <w:sz w:val="28"/>
-          <w:szCs w:val="28"/>
-          <w:shd w:val="clear" w:color="auto" w:fill="FFFFFF"/>
-        </w:rPr>
-        <w:t xml:space="preserve"> </w:t>
+        <w:t xml:space="preserve">    │   │       ├── </w:t>
       </w:r>
       <w:r>
         <w:rPr>
@@ -1332,28 +1309,28 @@
           <w:szCs w:val="28"/>
           <w:shd w:val="clear" w:color="auto" w:fill="93C47D"/>
         </w:rPr>
-        <w:t>SITE-ID1</w:t>
-      </w:r>
-    </w:p>
-    <w:p>
-      <w:pPr>
-        <w:rPr>
-          <w:rFonts w:ascii="Consolas" w:hAnsi="Consolas" w:cs="Consolas"/>
-          <w:color w:val="000000" w:themeColor="text1"/>
-          <w:sz w:val="28"/>
-          <w:szCs w:val="28"/>
-          <w:shd w:val="clear" w:color="auto" w:fill="FFFFFF"/>
-        </w:rPr>
-      </w:pPr>
-      <w:r>
-        <w:rPr>
-          <w:rFonts w:ascii="Consolas" w:hAnsi="Consolas" w:cs="Consolas"/>
-          <w:color w:val="000000" w:themeColor="text1"/>
-          <w:sz w:val="28"/>
-          <w:szCs w:val="28"/>
-          <w:shd w:val="clear" w:color="auto" w:fill="FFFFFF"/>
-        </w:rPr>
-        <w:t xml:space="preserve">    │   │           └── SITE-ID2</w:t>
+        <w:t>SITEID1</w:t>
+      </w:r>
+    </w:p>
+    <w:p>
+      <w:pPr>
+        <w:rPr>
+          <w:rFonts w:ascii="Consolas" w:hAnsi="Consolas" w:cs="Consolas"/>
+          <w:color w:val="000000" w:themeColor="text1"/>
+          <w:sz w:val="28"/>
+          <w:szCs w:val="28"/>
+          <w:shd w:val="clear" w:color="auto" w:fill="FFFFFF"/>
+        </w:rPr>
+      </w:pPr>
+      <w:r>
+        <w:rPr>
+          <w:rFonts w:ascii="Consolas" w:hAnsi="Consolas" w:cs="Consolas"/>
+          <w:color w:val="000000" w:themeColor="text1"/>
+          <w:sz w:val="28"/>
+          <w:szCs w:val="28"/>
+          <w:shd w:val="clear" w:color="auto" w:fill="FFFFFF"/>
+        </w:rPr>
+        <w:t xml:space="preserve">    │   │           └── SITEID2</w:t>
       </w:r>
     </w:p>
     <w:p>
@@ -1530,13 +1507,7 @@
         <w:rPr>
           <w:rFonts w:ascii="Calibri" w:hAnsi="Calibri" w:cs="Calibri"/>
         </w:rPr>
-        <w:t xml:space="preserve">Figure </w:t>
-      </w:r>
-      <w:r>
-        <w:rPr>
-          <w:rFonts w:ascii="Calibri" w:hAnsi="Calibri" w:cs="Calibri"/>
-        </w:rPr>
-        <w:t>2</w:t>
+        <w:t>Figure 2</w:t>
       </w:r>
       <w:r>
         <w:rPr>
@@ -1749,7 +1720,7 @@
           <w:szCs w:val="28"/>
           <w:shd w:val="clear" w:color="auto" w:fill="93C47D"/>
         </w:rPr>
-        <w:t>SITE-ID1</w:t>
+        <w:t>SITEID1</w:t>
       </w:r>
     </w:p>
     <w:p>
@@ -1896,7 +1867,7 @@
           <w:szCs w:val="28"/>
           <w:shd w:val="clear" w:color="auto" w:fill="FFFFFF"/>
         </w:rPr>
-        <w:t xml:space="preserve">    │   │           └── SITE-ID2</w:t>
+        <w:t xml:space="preserve">    │   │           └── SITEID2</w:t>
       </w:r>
     </w:p>
     <w:p>
@@ -2056,6 +2027,13 @@
           <w:rFonts w:ascii="Calibri" w:hAnsi="Calibri" w:cs="Calibri"/>
         </w:rPr>
       </w:pPr>
+    </w:p>
+    <w:p>
+      <w:pPr>
+        <w:rPr>
+          <w:rFonts w:ascii="Calibri" w:hAnsi="Calibri" w:cs="Calibri"/>
+        </w:rPr>
+      </w:pPr>
       <w:r>
         <w:rPr>
           <w:rFonts w:ascii="Calibri" w:hAnsi="Calibri" w:cs="Calibri"/>
@@ -2233,7 +2211,7 @@
           <w:szCs w:val="28"/>
           <w:shd w:val="clear" w:color="auto" w:fill="93C47D"/>
         </w:rPr>
-        <w:t>SITE-ID1</w:t>
+        <w:t>SITEID1</w:t>
       </w:r>
     </w:p>
     <w:p>
@@ -2262,7 +2240,7 @@
           <w:szCs w:val="28"/>
           <w:shd w:val="clear" w:color="auto" w:fill="FFFFFF"/>
         </w:rPr>
-        <w:t>SITE-</w:t>
+        <w:t>SITE</w:t>
       </w:r>
       <w:r>
         <w:rPr>
@@ -2602,6 +2580,7 @@
         </w:rPr>
         <w:t xml:space="preserve">    │   │   ├── </w:t>
       </w:r>
+      <w:proofErr w:type="spellStart"/>
       <w:r>
         <w:rPr>
           <w:rFonts w:ascii="Consolas" w:hAnsi="Consolas" w:cs="Consolas"/>
@@ -2612,6 +2591,7 @@
         </w:rPr>
         <w:t>biomet_database_default.m</w:t>
       </w:r>
+      <w:proofErr w:type="spellEnd"/>
     </w:p>
     <w:p>
       <w:pPr>
@@ -2631,6 +2611,7 @@
         </w:rPr>
         <w:t xml:space="preserve">    │   │   ├── </w:t>
       </w:r>
+      <w:proofErr w:type="spellStart"/>
       <w:r>
         <w:rPr>
           <w:rFonts w:ascii="Consolas" w:hAnsi="Consolas" w:cs="Consolas"/>
@@ -2641,6 +2622,7 @@
         </w:rPr>
         <w:t>biomet_sites_default.m</w:t>
       </w:r>
+      <w:proofErr w:type="spellEnd"/>
     </w:p>
     <w:p>
       <w:pPr>
@@ -2660,6 +2642,7 @@
         </w:rPr>
         <w:t xml:space="preserve">    │   │   ├── </w:t>
       </w:r>
+      <w:proofErr w:type="spellStart"/>
       <w:r>
         <w:rPr>
           <w:rFonts w:ascii="Consolas" w:hAnsi="Consolas" w:cs="Consolas"/>
@@ -2670,6 +2653,7 @@
         </w:rPr>
         <w:t>MyMicrometSitesCleaning_Main.m</w:t>
       </w:r>
+      <w:proofErr w:type="spellEnd"/>
     </w:p>
     <w:p>
       <w:pPr>
@@ -2689,6 +2673,7 @@
         </w:rPr>
         <w:t xml:space="preserve">    │   │   └── </w:t>
       </w:r>
+      <w:proofErr w:type="spellStart"/>
       <w:r>
         <w:rPr>
           <w:rFonts w:ascii="Consolas" w:hAnsi="Consolas" w:cs="Consolas"/>
@@ -2699,6 +2684,7 @@
         </w:rPr>
         <w:t>get_TAB_project_configuration.m</w:t>
       </w:r>
+      <w:proofErr w:type="spellEnd"/>
     </w:p>
     <w:p>
       <w:pPr>
@@ -3031,7 +3017,7 @@
           <w:szCs w:val="28"/>
           <w:shd w:val="clear" w:color="auto" w:fill="93C47D"/>
         </w:rPr>
-        <w:t>SITE-</w:t>
+        <w:t>SITE</w:t>
       </w:r>
       <w:r>
         <w:rPr>
@@ -3072,7 +3058,7 @@
           <w:szCs w:val="28"/>
           <w:shd w:val="clear" w:color="auto" w:fill="93C47D"/>
         </w:rPr>
-        <w:t>SITE-</w:t>
+        <w:t>SITE</w:t>
       </w:r>
       <w:r>
         <w:rPr>
@@ -3144,7 +3130,7 @@
           <w:szCs w:val="28"/>
           <w:shd w:val="clear" w:color="auto" w:fill="93C47D"/>
         </w:rPr>
-        <w:t>SITE-</w:t>
+        <w:t>SITE</w:t>
       </w:r>
       <w:r>
         <w:rPr>
@@ -3185,7 +3171,7 @@
           <w:szCs w:val="28"/>
           <w:shd w:val="clear" w:color="auto" w:fill="93C47D"/>
         </w:rPr>
-        <w:t>SITE-</w:t>
+        <w:t>SITE</w:t>
       </w:r>
       <w:r>
         <w:rPr>
@@ -3257,7 +3243,7 @@
           <w:szCs w:val="28"/>
           <w:shd w:val="clear" w:color="auto" w:fill="93C47D"/>
         </w:rPr>
-        <w:t>SITE-</w:t>
+        <w:t>SITE</w:t>
       </w:r>
       <w:r>
         <w:rPr>
@@ -3298,7 +3284,7 @@
           <w:szCs w:val="28"/>
           <w:shd w:val="clear" w:color="auto" w:fill="93C47D"/>
         </w:rPr>
-        <w:t>SITE-</w:t>
+        <w:t>SITE</w:t>
       </w:r>
       <w:r>
         <w:rPr>
@@ -3719,7 +3705,7 @@
           <w:szCs w:val="28"/>
           <w:shd w:val="clear" w:color="auto" w:fill="93C47D"/>
         </w:rPr>
-        <w:t>SITE-</w:t>
+        <w:t>SITE</w:t>
       </w:r>
       <w:r>
         <w:rPr>
@@ -3778,7 +3764,7 @@
           <w:szCs w:val="28"/>
           <w:shd w:val="clear" w:color="auto" w:fill="8EAADB" w:themeFill="accent1" w:themeFillTint="99"/>
         </w:rPr>
-        <w:t>SITE-</w:t>
+        <w:t>SITE</w:t>
       </w:r>
       <w:r>
         <w:rPr>
@@ -3837,7 +3823,7 @@
           <w:szCs w:val="28"/>
           <w:shd w:val="clear" w:color="auto" w:fill="8EAADB" w:themeFill="accent1" w:themeFillTint="99"/>
         </w:rPr>
-        <w:t>SITE-</w:t>
+        <w:t>SITE</w:t>
       </w:r>
       <w:r>
         <w:rPr>
@@ -3876,7 +3862,7 @@
           <w:szCs w:val="28"/>
           <w:shd w:val="clear" w:color="auto" w:fill="8EAADB" w:themeFill="accent1" w:themeFillTint="99"/>
         </w:rPr>
-        <w:t>SITE-</w:t>
+        <w:t>SITE</w:t>
       </w:r>
       <w:r>
         <w:rPr>
@@ -4966,7 +4952,15 @@
           <w:color w:val="212529"/>
           <w:shd w:val="clear" w:color="auto" w:fill="93C47D"/>
         </w:rPr>
-        <w:t>SITE-ID</w:t>
+        <w:t>SITE</w:t>
+      </w:r>
+      <w:r>
+        <w:rPr>
+          <w:rFonts w:ascii="Consolas" w:hAnsi="Consolas" w:cs="Consolas"/>
+          <w:color w:val="212529"/>
+          <w:shd w:val="clear" w:color="auto" w:fill="93C47D"/>
+        </w:rPr>
+        <w:t>ID</w:t>
       </w:r>
       <w:r>
         <w:rPr>
@@ -5050,7 +5044,7 @@
           <w:color w:val="212529"/>
           <w:shd w:val="clear" w:color="auto" w:fill="8EAADB" w:themeFill="accent1" w:themeFillTint="99"/>
         </w:rPr>
-        <w:t>SITE-ID</w:t>
+        <w:t>SITE</w:t>
       </w:r>
       <w:r>
         <w:rPr>
@@ -5058,6 +5052,14 @@
           <w:color w:val="212529"/>
           <w:shd w:val="clear" w:color="auto" w:fill="8EAADB" w:themeFill="accent1" w:themeFillTint="99"/>
         </w:rPr>
+        <w:t>ID</w:t>
+      </w:r>
+      <w:r>
+        <w:rPr>
+          <w:rFonts w:ascii="Consolas" w:hAnsi="Consolas" w:cs="Consolas"/>
+          <w:color w:val="212529"/>
+          <w:shd w:val="clear" w:color="auto" w:fill="8EAADB" w:themeFill="accent1" w:themeFillTint="99"/>
+        </w:rPr>
         <w:t>1</w:t>
       </w:r>
       <w:r>
@@ -5111,7 +5113,7 @@
           <w:color w:val="212529"/>
           <w:shd w:val="clear" w:color="auto" w:fill="8EAADB" w:themeFill="accent1" w:themeFillTint="99"/>
         </w:rPr>
-        <w:t>SITE-ID</w:t>
+        <w:t>SITE</w:t>
       </w:r>
       <w:r>
         <w:rPr>
@@ -5119,6 +5121,14 @@
           <w:color w:val="212529"/>
           <w:shd w:val="clear" w:color="auto" w:fill="8EAADB" w:themeFill="accent1" w:themeFillTint="99"/>
         </w:rPr>
+        <w:t>ID</w:t>
+      </w:r>
+      <w:r>
+        <w:rPr>
+          <w:rFonts w:ascii="Consolas" w:hAnsi="Consolas" w:cs="Consolas"/>
+          <w:color w:val="212529"/>
+          <w:shd w:val="clear" w:color="auto" w:fill="8EAADB" w:themeFill="accent1" w:themeFillTint="99"/>
+        </w:rPr>
         <w:t>1</w:t>
       </w:r>
       <w:r>
@@ -5171,7 +5181,14 @@
           <w:rFonts w:ascii="Consolas" w:hAnsi="Consolas" w:cs="Consolas"/>
           <w:color w:val="212529"/>
         </w:rPr>
-        <w:t>SITE-ID</w:t>
+        <w:t>SITE</w:t>
+      </w:r>
+      <w:r>
+        <w:rPr>
+          <w:rFonts w:ascii="Consolas" w:hAnsi="Consolas" w:cs="Consolas"/>
+          <w:color w:val="212529"/>
+        </w:rPr>
+        <w:t>ID</w:t>
       </w:r>
       <w:r>
         <w:rPr>
@@ -5223,7 +5240,15 @@
           <w:color w:val="212529"/>
           <w:shd w:val="clear" w:color="auto" w:fill="FFFFFF"/>
         </w:rPr>
-        <w:t>SITE-ID</w:t>
+        <w:t>SITE</w:t>
+      </w:r>
+      <w:r>
+        <w:rPr>
+          <w:rFonts w:ascii="Consolas" w:hAnsi="Consolas" w:cs="Consolas"/>
+          <w:color w:val="212529"/>
+          <w:shd w:val="clear" w:color="auto" w:fill="FFFFFF"/>
+        </w:rPr>
+        <w:t>ID</w:t>
       </w:r>
       <w:r>
         <w:rPr>
@@ -5277,7 +5302,15 @@
           <w:color w:val="212529"/>
           <w:shd w:val="clear" w:color="auto" w:fill="FFFFFF"/>
         </w:rPr>
-        <w:t>SITE-ID</w:t>
+        <w:t>SITE</w:t>
+      </w:r>
+      <w:r>
+        <w:rPr>
+          <w:rFonts w:ascii="Consolas" w:hAnsi="Consolas" w:cs="Consolas"/>
+          <w:color w:val="212529"/>
+          <w:shd w:val="clear" w:color="auto" w:fill="FFFFFF"/>
+        </w:rPr>
+        <w:t>ID</w:t>
       </w:r>
       <w:r>
         <w:rPr>

</xml_diff>

<commit_message>
Edits for Quick Start set up
</commit_message>
<xml_diff>
--- a/images/directory_trees/DirectoryTreeStructureFigures.docx
+++ b/images/directory_trees/DirectoryTreeStructureFigures.docx
@@ -633,6 +633,468 @@
         </w:rPr>
         <w:t>    └── ...</w:t>
       </w:r>
+    </w:p>
+    <w:p>
+      <w:pPr>
+        <w:rPr>
+          <w:rFonts w:ascii="Calibri" w:hAnsi="Calibri" w:cs="Calibri"/>
+        </w:rPr>
+      </w:pPr>
+    </w:p>
+    <w:p>
+      <w:pPr>
+        <w:rPr>
+          <w:rFonts w:ascii="Calibri" w:hAnsi="Calibri" w:cs="Calibri"/>
+        </w:rPr>
+      </w:pPr>
+    </w:p>
+    <w:p>
+      <w:pPr>
+        <w:rPr>
+          <w:rFonts w:ascii="Calibri" w:hAnsi="Calibri" w:cs="Calibri"/>
+        </w:rPr>
+      </w:pPr>
+    </w:p>
+    <w:p>
+      <w:pPr>
+        <w:rPr>
+          <w:rFonts w:ascii="Calibri" w:hAnsi="Calibri" w:cs="Calibri"/>
+        </w:rPr>
+      </w:pPr>
+    </w:p>
+    <w:p>
+      <w:pPr>
+        <w:rPr>
+          <w:rFonts w:ascii="Calibri" w:hAnsi="Calibri" w:cs="Calibri"/>
+        </w:rPr>
+      </w:pPr>
+    </w:p>
+    <w:p>
+      <w:pPr>
+        <w:rPr>
+          <w:rFonts w:ascii="Calibri" w:hAnsi="Calibri" w:cs="Calibri"/>
+        </w:rPr>
+      </w:pPr>
+    </w:p>
+    <w:p>
+      <w:pPr>
+        <w:rPr>
+          <w:rFonts w:ascii="Calibri" w:hAnsi="Calibri" w:cs="Calibri"/>
+        </w:rPr>
+      </w:pPr>
+    </w:p>
+    <w:p>
+      <w:pPr>
+        <w:rPr>
+          <w:rFonts w:ascii="Calibri" w:hAnsi="Calibri" w:cs="Calibri"/>
+        </w:rPr>
+      </w:pPr>
+    </w:p>
+    <w:p>
+      <w:pPr>
+        <w:rPr>
+          <w:rFonts w:ascii="Calibri" w:hAnsi="Calibri" w:cs="Calibri"/>
+        </w:rPr>
+      </w:pPr>
+    </w:p>
+    <w:p>
+      <w:pPr>
+        <w:rPr>
+          <w:rFonts w:ascii="Calibri" w:hAnsi="Calibri" w:cs="Calibri"/>
+        </w:rPr>
+      </w:pPr>
+    </w:p>
+    <w:p>
+      <w:pPr>
+        <w:rPr>
+          <w:rFonts w:ascii="Calibri" w:hAnsi="Calibri" w:cs="Calibri"/>
+        </w:rPr>
+      </w:pPr>
+    </w:p>
+    <w:p>
+      <w:pPr>
+        <w:rPr>
+          <w:rFonts w:ascii="Calibri" w:hAnsi="Calibri" w:cs="Calibri"/>
+        </w:rPr>
+      </w:pPr>
+    </w:p>
+    <w:p>
+      <w:pPr>
+        <w:rPr>
+          <w:rFonts w:ascii="Calibri" w:hAnsi="Calibri" w:cs="Calibri"/>
+        </w:rPr>
+      </w:pPr>
+    </w:p>
+    <w:p>
+      <w:pPr>
+        <w:rPr>
+          <w:rFonts w:ascii="Calibri" w:hAnsi="Calibri" w:cs="Calibri"/>
+        </w:rPr>
+      </w:pPr>
+    </w:p>
+    <w:p>
+      <w:pPr>
+        <w:rPr>
+          <w:rFonts w:ascii="Calibri" w:hAnsi="Calibri" w:cs="Calibri"/>
+        </w:rPr>
+      </w:pPr>
+    </w:p>
+    <w:p>
+      <w:pPr>
+        <w:rPr>
+          <w:rFonts w:ascii="Calibri" w:hAnsi="Calibri" w:cs="Calibri"/>
+        </w:rPr>
+      </w:pPr>
+    </w:p>
+    <w:p>
+      <w:pPr>
+        <w:rPr>
+          <w:rFonts w:ascii="Calibri" w:hAnsi="Calibri" w:cs="Calibri"/>
+        </w:rPr>
+      </w:pPr>
+    </w:p>
+    <w:p>
+      <w:pPr>
+        <w:rPr>
+          <w:rFonts w:ascii="Calibri" w:hAnsi="Calibri" w:cs="Calibri"/>
+        </w:rPr>
+      </w:pPr>
+    </w:p>
+    <w:p>
+      <w:pPr>
+        <w:rPr>
+          <w:rFonts w:ascii="Calibri" w:hAnsi="Calibri" w:cs="Calibri"/>
+        </w:rPr>
+      </w:pPr>
+    </w:p>
+    <w:p>
+      <w:pPr>
+        <w:rPr>
+          <w:rFonts w:ascii="Calibri" w:hAnsi="Calibri" w:cs="Calibri"/>
+        </w:rPr>
+      </w:pPr>
+    </w:p>
+    <w:p>
+      <w:pPr>
+        <w:rPr>
+          <w:rFonts w:ascii="Calibri" w:hAnsi="Calibri" w:cs="Calibri"/>
+        </w:rPr>
+      </w:pPr>
+      <w:r>
+        <w:rPr>
+          <w:rFonts w:ascii="Calibri" w:hAnsi="Calibri" w:cs="Calibri"/>
+        </w:rPr>
+        <w:lastRenderedPageBreak/>
+        <w:t>Figure 1</w:t>
+      </w:r>
+      <w:r>
+        <w:rPr>
+          <w:rFonts w:ascii="Calibri" w:hAnsi="Calibri" w:cs="Calibri"/>
+        </w:rPr>
+        <w:t>_short</w:t>
+      </w:r>
+      <w:r>
+        <w:rPr>
+          <w:rFonts w:ascii="Calibri" w:hAnsi="Calibri" w:cs="Calibri"/>
+        </w:rPr>
+        <w:t>:</w:t>
+      </w:r>
+    </w:p>
+    <w:p>
+      <w:pPr>
+        <w:rPr>
+          <w:rFonts w:ascii="Calibri" w:hAnsi="Calibri" w:cs="Calibri"/>
+        </w:rPr>
+      </w:pPr>
+    </w:p>
+    <w:p>
+      <w:pPr>
+        <w:rPr>
+          <w:rFonts w:ascii="Consolas" w:hAnsi="Consolas" w:cs="Consolas"/>
+          <w:sz w:val="28"/>
+          <w:szCs w:val="28"/>
+        </w:rPr>
+      </w:pPr>
+      <w:r>
+        <w:rPr>
+          <w:rFonts w:ascii="Consolas" w:hAnsi="Consolas" w:cs="Consolas"/>
+          <w:color w:val="000000"/>
+          <w:sz w:val="28"/>
+          <w:szCs w:val="28"/>
+          <w:shd w:val="clear" w:color="auto" w:fill="FFFFFF"/>
+        </w:rPr>
+        <w:t>.</w:t>
+      </w:r>
+    </w:p>
+    <w:p>
+      <w:pPr>
+        <w:rPr>
+          <w:rFonts w:ascii="Consolas" w:hAnsi="Consolas" w:cs="Consolas"/>
+          <w:sz w:val="28"/>
+          <w:szCs w:val="28"/>
+        </w:rPr>
+      </w:pPr>
+      <w:r>
+        <w:rPr>
+          <w:rFonts w:ascii="Consolas" w:hAnsi="Consolas" w:cs="Consolas"/>
+          <w:color w:val="000000"/>
+          <w:sz w:val="28"/>
+          <w:szCs w:val="28"/>
+          <w:shd w:val="clear" w:color="auto" w:fill="FFFFFF"/>
+        </w:rPr>
+        <w:t xml:space="preserve">└── </w:t>
+      </w:r>
+      <w:r>
+        <w:rPr>
+          <w:rFonts w:ascii="Consolas" w:hAnsi="Consolas" w:cs="Consolas"/>
+          <w:color w:val="000000"/>
+          <w:sz w:val="28"/>
+          <w:szCs w:val="28"/>
+          <w:shd w:val="clear" w:color="auto" w:fill="93C47D"/>
+        </w:rPr>
+        <w:t>Projects</w:t>
+      </w:r>
+    </w:p>
+    <w:p>
+      <w:pPr>
+        <w:rPr>
+          <w:rFonts w:ascii="Consolas" w:hAnsi="Consolas" w:cs="Consolas"/>
+          <w:sz w:val="28"/>
+          <w:szCs w:val="28"/>
+        </w:rPr>
+      </w:pPr>
+      <w:r>
+        <w:rPr>
+          <w:rFonts w:ascii="Consolas" w:hAnsi="Consolas" w:cs="Consolas"/>
+          <w:color w:val="000000"/>
+          <w:sz w:val="28"/>
+          <w:szCs w:val="28"/>
+          <w:shd w:val="clear" w:color="auto" w:fill="FFFFFF"/>
+        </w:rPr>
+        <w:t>    </w:t>
+      </w:r>
+      <w:r>
+        <w:rPr>
+          <w:rFonts w:ascii="Consolas" w:eastAsia="MS Gothic" w:hAnsi="Consolas" w:cs="Consolas"/>
+          <w:color w:val="000000"/>
+          <w:sz w:val="28"/>
+          <w:szCs w:val="28"/>
+          <w:shd w:val="clear" w:color="auto" w:fill="FFFFFF"/>
+        </w:rPr>
+        <w:t>├</w:t>
+      </w:r>
+      <w:r>
+        <w:rPr>
+          <w:rFonts w:ascii="Consolas" w:hAnsi="Consolas" w:cs="Consolas"/>
+          <w:color w:val="000000"/>
+          <w:sz w:val="28"/>
+          <w:szCs w:val="28"/>
+          <w:shd w:val="clear" w:color="auto" w:fill="FFFFFF"/>
+        </w:rPr>
+        <w:t xml:space="preserve">── </w:t>
+      </w:r>
+      <w:r>
+        <w:rPr>
+          <w:rFonts w:ascii="Consolas" w:hAnsi="Consolas" w:cs="Consolas"/>
+          <w:color w:val="000000"/>
+          <w:sz w:val="28"/>
+          <w:szCs w:val="28"/>
+          <w:shd w:val="clear" w:color="auto" w:fill="93C47D"/>
+        </w:rPr>
+        <w:t>My_MicrometSites</w:t>
+      </w:r>
+    </w:p>
+    <w:p>
+      <w:pPr>
+        <w:rPr>
+          <w:rFonts w:ascii="Consolas" w:hAnsi="Consolas" w:cs="Consolas"/>
+          <w:sz w:val="28"/>
+          <w:szCs w:val="28"/>
+        </w:rPr>
+      </w:pPr>
+      <w:r>
+        <w:rPr>
+          <w:rFonts w:ascii="Consolas" w:hAnsi="Consolas" w:cs="Consolas"/>
+          <w:color w:val="000000"/>
+          <w:sz w:val="28"/>
+          <w:szCs w:val="28"/>
+          <w:shd w:val="clear" w:color="auto" w:fill="FFFFFF"/>
+        </w:rPr>
+        <w:t>        </w:t>
+      </w:r>
+      <w:r>
+        <w:rPr>
+          <w:rFonts w:ascii="Consolas" w:eastAsia="MS Gothic" w:hAnsi="Consolas" w:cs="Consolas"/>
+          <w:color w:val="000000"/>
+          <w:sz w:val="28"/>
+          <w:szCs w:val="28"/>
+          <w:shd w:val="clear" w:color="auto" w:fill="FFFFFF"/>
+        </w:rPr>
+        <w:t>├</w:t>
+      </w:r>
+      <w:r>
+        <w:rPr>
+          <w:rFonts w:ascii="Consolas" w:hAnsi="Consolas" w:cs="Consolas"/>
+          <w:color w:val="000000"/>
+          <w:sz w:val="28"/>
+          <w:szCs w:val="28"/>
+          <w:shd w:val="clear" w:color="auto" w:fill="FFFFFF"/>
+        </w:rPr>
+        <w:t xml:space="preserve">── </w:t>
+      </w:r>
+      <w:r>
+        <w:rPr>
+          <w:rFonts w:ascii="Consolas" w:hAnsi="Consolas" w:cs="Consolas"/>
+          <w:color w:val="000000"/>
+          <w:sz w:val="28"/>
+          <w:szCs w:val="28"/>
+          <w:shd w:val="clear" w:color="auto" w:fill="93C47D"/>
+        </w:rPr>
+        <w:t>Database</w:t>
+      </w:r>
+    </w:p>
+    <w:p>
+      <w:pPr>
+        <w:rPr>
+          <w:rFonts w:ascii="Consolas" w:hAnsi="Consolas" w:cs="Consolas"/>
+          <w:sz w:val="28"/>
+          <w:szCs w:val="28"/>
+        </w:rPr>
+      </w:pPr>
+      <w:r>
+        <w:rPr>
+          <w:rFonts w:ascii="Consolas" w:hAnsi="Consolas" w:cs="Consolas"/>
+          <w:color w:val="000000"/>
+          <w:sz w:val="28"/>
+          <w:szCs w:val="28"/>
+          <w:shd w:val="clear" w:color="auto" w:fill="FFFFFF"/>
+        </w:rPr>
+        <w:t>        </w:t>
+      </w:r>
+      <w:r>
+        <w:rPr>
+          <w:rFonts w:ascii="Consolas" w:eastAsia="MS Gothic" w:hAnsi="Consolas" w:cs="Consolas"/>
+          <w:color w:val="000000"/>
+          <w:sz w:val="28"/>
+          <w:szCs w:val="28"/>
+          <w:shd w:val="clear" w:color="auto" w:fill="FFFFFF"/>
+        </w:rPr>
+        <w:t>├</w:t>
+      </w:r>
+      <w:r>
+        <w:rPr>
+          <w:rFonts w:ascii="Consolas" w:hAnsi="Consolas" w:cs="Consolas"/>
+          <w:color w:val="000000"/>
+          <w:sz w:val="28"/>
+          <w:szCs w:val="28"/>
+          <w:shd w:val="clear" w:color="auto" w:fill="FFFFFF"/>
+        </w:rPr>
+        <w:t xml:space="preserve">── </w:t>
+      </w:r>
+      <w:r>
+        <w:rPr>
+          <w:rFonts w:ascii="Consolas" w:hAnsi="Consolas" w:cs="Consolas"/>
+          <w:color w:val="000000"/>
+          <w:sz w:val="28"/>
+          <w:szCs w:val="28"/>
+          <w:shd w:val="clear" w:color="auto" w:fill="93C47D"/>
+        </w:rPr>
+        <w:t>Matlab</w:t>
+      </w:r>
+    </w:p>
+    <w:p>
+      <w:pPr>
+        <w:rPr>
+          <w:rFonts w:ascii="Consolas" w:hAnsi="Consolas" w:cs="Consolas"/>
+          <w:sz w:val="28"/>
+          <w:szCs w:val="28"/>
+        </w:rPr>
+      </w:pPr>
+      <w:r>
+        <w:rPr>
+          <w:rFonts w:ascii="Consolas" w:hAnsi="Consolas" w:cs="Consolas"/>
+          <w:color w:val="000000"/>
+          <w:sz w:val="28"/>
+          <w:szCs w:val="28"/>
+          <w:shd w:val="clear" w:color="auto" w:fill="FFFFFF"/>
+        </w:rPr>
+        <w:t xml:space="preserve">        └── </w:t>
+      </w:r>
+      <w:r>
+        <w:rPr>
+          <w:rFonts w:ascii="Consolas" w:hAnsi="Consolas" w:cs="Consolas"/>
+          <w:color w:val="000000"/>
+          <w:sz w:val="28"/>
+          <w:szCs w:val="28"/>
+          <w:shd w:val="clear" w:color="auto" w:fill="93C47D"/>
+        </w:rPr>
+        <w:t>Sites</w:t>
+      </w:r>
+    </w:p>
+    <w:p>
+      <w:pPr>
+        <w:rPr>
+          <w:rFonts w:ascii="Consolas" w:hAnsi="Consolas" w:cs="Consolas"/>
+          <w:sz w:val="28"/>
+          <w:szCs w:val="28"/>
+        </w:rPr>
+      </w:pPr>
+      <w:r>
+        <w:rPr>
+          <w:rFonts w:ascii="Consolas" w:hAnsi="Consolas" w:cs="Consolas"/>
+          <w:color w:val="000000"/>
+          <w:sz w:val="28"/>
+          <w:szCs w:val="28"/>
+          <w:shd w:val="clear" w:color="auto" w:fill="FFFFFF"/>
+        </w:rPr>
+        <w:t>    </w:t>
+      </w:r>
+      <w:r>
+        <w:rPr>
+          <w:rFonts w:ascii="Consolas" w:eastAsia="MS Gothic" w:hAnsi="Consolas" w:cs="Consolas"/>
+          <w:color w:val="000000"/>
+          <w:sz w:val="28"/>
+          <w:szCs w:val="28"/>
+          <w:shd w:val="clear" w:color="auto" w:fill="FFFFFF"/>
+        </w:rPr>
+        <w:t>├</w:t>
+      </w:r>
+      <w:r>
+        <w:rPr>
+          <w:rFonts w:ascii="Consolas" w:hAnsi="Consolas" w:cs="Consolas"/>
+          <w:color w:val="000000"/>
+          <w:sz w:val="28"/>
+          <w:szCs w:val="28"/>
+          <w:shd w:val="clear" w:color="auto" w:fill="FFFFFF"/>
+        </w:rPr>
+        <w:t>── Other...</w:t>
+      </w:r>
+    </w:p>
+    <w:p>
+      <w:pPr>
+        <w:rPr>
+          <w:rFonts w:ascii="Consolas" w:hAnsi="Consolas" w:cs="Consolas"/>
+          <w:sz w:val="28"/>
+          <w:szCs w:val="28"/>
+        </w:rPr>
+      </w:pPr>
+      <w:r>
+        <w:rPr>
+          <w:rFonts w:ascii="Consolas" w:hAnsi="Consolas" w:cs="Consolas"/>
+          <w:color w:val="000000"/>
+          <w:sz w:val="28"/>
+          <w:szCs w:val="28"/>
+          <w:shd w:val="clear" w:color="auto" w:fill="FFFFFF"/>
+        </w:rPr>
+        <w:t>    └── ...</w:t>
+      </w:r>
+    </w:p>
+    <w:p>
+      <w:pPr>
+        <w:rPr>
+          <w:rFonts w:ascii="Calibri" w:hAnsi="Calibri" w:cs="Calibri"/>
+        </w:rPr>
+      </w:pPr>
     </w:p>
     <w:p>
       <w:pPr>
@@ -1061,7 +1523,6 @@
         <w:rPr>
           <w:rFonts w:ascii="Calibri" w:hAnsi="Calibri" w:cs="Calibri"/>
         </w:rPr>
-        <w:lastRenderedPageBreak/>
         <w:t>Figure 2</w:t>
       </w:r>
       <w:r>
@@ -1384,6 +1845,7 @@
           <w:color w:val="000000" w:themeColor="text1"/>
           <w:sz w:val="28"/>
           <w:szCs w:val="28"/>
+          <w:shd w:val="clear" w:color="auto" w:fill="FFFFFF"/>
         </w:rPr>
       </w:pPr>
       <w:r>
@@ -1396,6 +1858,406 @@
         </w:rPr>
         <w:t xml:space="preserve">    └── Other...</w:t>
       </w:r>
+    </w:p>
+    <w:p>
+      <w:pPr>
+        <w:pStyle w:val="NormalWeb"/>
+        <w:spacing w:before="0" w:beforeAutospacing="0" w:after="0" w:afterAutospacing="0"/>
+        <w:rPr>
+          <w:rFonts w:ascii="Consolas" w:hAnsi="Consolas" w:cs="Consolas"/>
+          <w:color w:val="000000" w:themeColor="text1"/>
+          <w:sz w:val="28"/>
+          <w:szCs w:val="28"/>
+          <w:shd w:val="clear" w:color="auto" w:fill="FFFFFF"/>
+        </w:rPr>
+      </w:pPr>
+    </w:p>
+    <w:p>
+      <w:pPr>
+        <w:pStyle w:val="NormalWeb"/>
+        <w:spacing w:before="0" w:beforeAutospacing="0" w:after="0" w:afterAutospacing="0"/>
+        <w:rPr>
+          <w:rFonts w:ascii="Consolas" w:hAnsi="Consolas" w:cs="Consolas"/>
+          <w:color w:val="000000" w:themeColor="text1"/>
+          <w:sz w:val="28"/>
+          <w:szCs w:val="28"/>
+          <w:shd w:val="clear" w:color="auto" w:fill="FFFFFF"/>
+        </w:rPr>
+      </w:pPr>
+    </w:p>
+    <w:p>
+      <w:pPr>
+        <w:rPr>
+          <w:rFonts w:ascii="Calibri" w:hAnsi="Calibri" w:cs="Calibri"/>
+        </w:rPr>
+      </w:pPr>
+      <w:r>
+        <w:rPr>
+          <w:rFonts w:ascii="Calibri" w:hAnsi="Calibri" w:cs="Calibri"/>
+        </w:rPr>
+        <w:t>Figure 2</w:t>
+      </w:r>
+      <w:r>
+        <w:rPr>
+          <w:rFonts w:ascii="Calibri" w:hAnsi="Calibri" w:cs="Calibri"/>
+        </w:rPr>
+        <w:t>b</w:t>
+      </w:r>
+      <w:r>
+        <w:rPr>
+          <w:rFonts w:ascii="Calibri" w:hAnsi="Calibri" w:cs="Calibri"/>
+        </w:rPr>
+        <w:t>_short</w:t>
+      </w:r>
+      <w:r>
+        <w:rPr>
+          <w:rFonts w:ascii="Calibri" w:hAnsi="Calibri" w:cs="Calibri"/>
+        </w:rPr>
+        <w:t>:</w:t>
+      </w:r>
+    </w:p>
+    <w:p>
+      <w:pPr>
+        <w:rPr>
+          <w:rFonts w:ascii="Calibri" w:hAnsi="Calibri" w:cs="Calibri"/>
+        </w:rPr>
+      </w:pPr>
+    </w:p>
+    <w:p>
+      <w:pPr>
+        <w:rPr>
+          <w:rFonts w:ascii="Consolas" w:hAnsi="Consolas" w:cs="Consolas"/>
+          <w:color w:val="000000" w:themeColor="text1"/>
+          <w:sz w:val="28"/>
+          <w:szCs w:val="28"/>
+          <w:shd w:val="clear" w:color="auto" w:fill="FFFFFF"/>
+        </w:rPr>
+      </w:pPr>
+      <w:r>
+        <w:rPr>
+          <w:rFonts w:ascii="Consolas" w:hAnsi="Consolas" w:cs="Consolas"/>
+          <w:color w:val="000000" w:themeColor="text1"/>
+          <w:sz w:val="28"/>
+          <w:szCs w:val="28"/>
+          <w:shd w:val="clear" w:color="auto" w:fill="FFFFFF"/>
+        </w:rPr>
+        <w:t>.</w:t>
+      </w:r>
+    </w:p>
+    <w:p>
+      <w:pPr>
+        <w:rPr>
+          <w:rFonts w:ascii="Consolas" w:hAnsi="Consolas" w:cs="Consolas"/>
+          <w:color w:val="000000" w:themeColor="text1"/>
+          <w:sz w:val="28"/>
+          <w:szCs w:val="28"/>
+          <w:shd w:val="clear" w:color="auto" w:fill="FFFFFF"/>
+        </w:rPr>
+      </w:pPr>
+      <w:r>
+        <w:rPr>
+          <w:rFonts w:ascii="Consolas" w:hAnsi="Consolas" w:cs="Consolas"/>
+          <w:color w:val="000000" w:themeColor="text1"/>
+          <w:sz w:val="28"/>
+          <w:szCs w:val="28"/>
+          <w:shd w:val="clear" w:color="auto" w:fill="FFFFFF"/>
+        </w:rPr>
+        <w:t>└── Projects</w:t>
+      </w:r>
+    </w:p>
+    <w:p>
+      <w:pPr>
+        <w:rPr>
+          <w:rFonts w:ascii="Consolas" w:hAnsi="Consolas" w:cs="Consolas"/>
+          <w:color w:val="000000" w:themeColor="text1"/>
+          <w:sz w:val="28"/>
+          <w:szCs w:val="28"/>
+          <w:shd w:val="clear" w:color="auto" w:fill="FFFFFF"/>
+        </w:rPr>
+      </w:pPr>
+      <w:r>
+        <w:rPr>
+          <w:rFonts w:ascii="Consolas" w:hAnsi="Consolas" w:cs="Consolas"/>
+          <w:color w:val="000000" w:themeColor="text1"/>
+          <w:sz w:val="28"/>
+          <w:szCs w:val="28"/>
+          <w:shd w:val="clear" w:color="auto" w:fill="FFFFFF"/>
+        </w:rPr>
+        <w:t xml:space="preserve">    ├── </w:t>
+      </w:r>
+      <w:r>
+        <w:rPr>
+          <w:rFonts w:ascii="Consolas" w:hAnsi="Consolas" w:cs="Consolas"/>
+          <w:color w:val="000000" w:themeColor="text1"/>
+          <w:sz w:val="28"/>
+          <w:szCs w:val="28"/>
+          <w:shd w:val="clear" w:color="auto" w:fill="93C47D"/>
+        </w:rPr>
+        <w:t>My_MicrometSites</w:t>
+      </w:r>
+    </w:p>
+    <w:p>
+      <w:pPr>
+        <w:rPr>
+          <w:rFonts w:ascii="Consolas" w:hAnsi="Consolas" w:cs="Consolas"/>
+          <w:color w:val="000000" w:themeColor="text1"/>
+          <w:sz w:val="28"/>
+          <w:szCs w:val="28"/>
+          <w:shd w:val="clear" w:color="auto" w:fill="FFFFFF"/>
+        </w:rPr>
+      </w:pPr>
+      <w:r>
+        <w:rPr>
+          <w:rFonts w:ascii="Consolas" w:hAnsi="Consolas" w:cs="Consolas"/>
+          <w:color w:val="000000" w:themeColor="text1"/>
+          <w:sz w:val="28"/>
+          <w:szCs w:val="28"/>
+          <w:shd w:val="clear" w:color="auto" w:fill="FFFFFF"/>
+        </w:rPr>
+        <w:t xml:space="preserve">    │   ├── </w:t>
+      </w:r>
+      <w:r>
+        <w:rPr>
+          <w:rFonts w:ascii="Consolas" w:hAnsi="Consolas" w:cs="Consolas"/>
+          <w:color w:val="000000" w:themeColor="text1"/>
+          <w:sz w:val="28"/>
+          <w:szCs w:val="28"/>
+          <w:shd w:val="clear" w:color="auto" w:fill="93C47D"/>
+        </w:rPr>
+        <w:t>Database</w:t>
+      </w:r>
+    </w:p>
+    <w:p>
+      <w:pPr>
+        <w:rPr>
+          <w:rFonts w:ascii="Consolas" w:hAnsi="Consolas" w:cs="Consolas"/>
+          <w:color w:val="000000" w:themeColor="text1"/>
+          <w:sz w:val="28"/>
+          <w:szCs w:val="28"/>
+          <w:shd w:val="clear" w:color="auto" w:fill="FFFFFF"/>
+        </w:rPr>
+      </w:pPr>
+      <w:r>
+        <w:rPr>
+          <w:rFonts w:ascii="Consolas" w:hAnsi="Consolas" w:cs="Consolas"/>
+          <w:color w:val="000000" w:themeColor="text1"/>
+          <w:sz w:val="28"/>
+          <w:szCs w:val="28"/>
+          <w:shd w:val="clear" w:color="auto" w:fill="FFFFFF"/>
+        </w:rPr>
+        <w:t xml:space="preserve">    │   │   └── </w:t>
+      </w:r>
+      <w:r>
+        <w:rPr>
+          <w:rFonts w:ascii="Consolas" w:hAnsi="Consolas" w:cs="Consolas"/>
+          <w:color w:val="000000" w:themeColor="text1"/>
+          <w:sz w:val="28"/>
+          <w:szCs w:val="28"/>
+          <w:shd w:val="clear" w:color="auto" w:fill="93C47D"/>
+        </w:rPr>
+        <w:t>Calculation_Procedures</w:t>
+      </w:r>
+    </w:p>
+    <w:p>
+      <w:pPr>
+        <w:rPr>
+          <w:rFonts w:ascii="Consolas" w:hAnsi="Consolas" w:cs="Consolas"/>
+          <w:color w:val="000000" w:themeColor="text1"/>
+          <w:sz w:val="28"/>
+          <w:szCs w:val="28"/>
+          <w:shd w:val="clear" w:color="auto" w:fill="FFFFFF"/>
+        </w:rPr>
+      </w:pPr>
+      <w:r>
+        <w:rPr>
+          <w:rFonts w:ascii="Consolas" w:hAnsi="Consolas" w:cs="Consolas"/>
+          <w:color w:val="000000" w:themeColor="text1"/>
+          <w:sz w:val="28"/>
+          <w:szCs w:val="28"/>
+          <w:shd w:val="clear" w:color="auto" w:fill="FFFFFF"/>
+        </w:rPr>
+        <w:t xml:space="preserve">    │   │       ├──</w:t>
+      </w:r>
+      <w:r>
+        <w:rPr>
+          <w:rFonts w:ascii="Consolas" w:hAnsi="Consolas" w:cs="Consolas"/>
+          <w:color w:val="000000" w:themeColor="text1"/>
+          <w:sz w:val="28"/>
+          <w:szCs w:val="28"/>
+          <w:shd w:val="clear" w:color="auto" w:fill="FFFFFF"/>
+        </w:rPr>
+        <w:t xml:space="preserve"> AmeriFlux</w:t>
+      </w:r>
+      <w:r>
+        <w:rPr>
+          <w:rFonts w:ascii="Consolas" w:hAnsi="Consolas" w:cs="Consolas"/>
+          <w:color w:val="000000" w:themeColor="text1"/>
+          <w:sz w:val="28"/>
+          <w:szCs w:val="28"/>
+          <w:shd w:val="clear" w:color="auto" w:fill="FFFFFF"/>
+        </w:rPr>
+        <w:t xml:space="preserve"> </w:t>
+      </w:r>
+    </w:p>
+    <w:p>
+      <w:pPr>
+        <w:rPr>
+          <w:rFonts w:ascii="Consolas" w:hAnsi="Consolas" w:cs="Consolas"/>
+          <w:color w:val="000000" w:themeColor="text1"/>
+          <w:sz w:val="28"/>
+          <w:szCs w:val="28"/>
+          <w:shd w:val="clear" w:color="auto" w:fill="FFFFFF"/>
+        </w:rPr>
+      </w:pPr>
+      <w:r>
+        <w:rPr>
+          <w:rFonts w:ascii="Consolas" w:hAnsi="Consolas" w:cs="Consolas"/>
+          <w:color w:val="000000" w:themeColor="text1"/>
+          <w:sz w:val="28"/>
+          <w:szCs w:val="28"/>
+          <w:shd w:val="clear" w:color="auto" w:fill="FFFFFF"/>
+        </w:rPr>
+        <w:t xml:space="preserve">    │   │       └── </w:t>
+      </w:r>
+      <w:r>
+        <w:rPr>
+          <w:rFonts w:ascii="Consolas" w:hAnsi="Consolas" w:cs="Consolas"/>
+          <w:color w:val="000000" w:themeColor="text1"/>
+          <w:sz w:val="28"/>
+          <w:szCs w:val="28"/>
+          <w:shd w:val="clear" w:color="auto" w:fill="93C47D"/>
+        </w:rPr>
+        <w:t>TraceAnalysis_ini</w:t>
+      </w:r>
+    </w:p>
+    <w:p>
+      <w:pPr>
+        <w:rPr>
+          <w:rFonts w:ascii="Consolas" w:hAnsi="Consolas" w:cs="Consolas"/>
+          <w:color w:val="000000" w:themeColor="text1"/>
+          <w:sz w:val="28"/>
+          <w:szCs w:val="28"/>
+          <w:shd w:val="clear" w:color="auto" w:fill="FFFFFF"/>
+        </w:rPr>
+      </w:pPr>
+      <w:r>
+        <w:rPr>
+          <w:rFonts w:ascii="Consolas" w:hAnsi="Consolas" w:cs="Consolas"/>
+          <w:color w:val="000000" w:themeColor="text1"/>
+          <w:sz w:val="28"/>
+          <w:szCs w:val="28"/>
+          <w:shd w:val="clear" w:color="auto" w:fill="FFFFFF"/>
+        </w:rPr>
+        <w:t xml:space="preserve">    │   │           ├── </w:t>
+      </w:r>
+      <w:r>
+        <w:rPr>
+          <w:rFonts w:ascii="Consolas" w:hAnsi="Consolas" w:cs="Consolas"/>
+          <w:color w:val="000000" w:themeColor="text1"/>
+          <w:sz w:val="28"/>
+          <w:szCs w:val="28"/>
+          <w:shd w:val="clear" w:color="auto" w:fill="93C47D"/>
+        </w:rPr>
+        <w:t>SITEID1</w:t>
+      </w:r>
+    </w:p>
+    <w:p>
+      <w:pPr>
+        <w:rPr>
+          <w:rFonts w:ascii="Consolas" w:hAnsi="Consolas" w:cs="Consolas"/>
+          <w:color w:val="000000" w:themeColor="text1"/>
+          <w:sz w:val="28"/>
+          <w:szCs w:val="28"/>
+          <w:shd w:val="clear" w:color="auto" w:fill="FFFFFF"/>
+        </w:rPr>
+      </w:pPr>
+      <w:r>
+        <w:rPr>
+          <w:rFonts w:ascii="Consolas" w:hAnsi="Consolas" w:cs="Consolas"/>
+          <w:color w:val="000000" w:themeColor="text1"/>
+          <w:sz w:val="28"/>
+          <w:szCs w:val="28"/>
+          <w:shd w:val="clear" w:color="auto" w:fill="FFFFFF"/>
+        </w:rPr>
+        <w:t xml:space="preserve">    │   │           └── SITEID2</w:t>
+      </w:r>
+    </w:p>
+    <w:p>
+      <w:pPr>
+        <w:rPr>
+          <w:rFonts w:ascii="Consolas" w:hAnsi="Consolas" w:cs="Consolas"/>
+          <w:color w:val="000000" w:themeColor="text1"/>
+          <w:sz w:val="28"/>
+          <w:szCs w:val="28"/>
+          <w:shd w:val="clear" w:color="auto" w:fill="FFFFFF"/>
+        </w:rPr>
+      </w:pPr>
+      <w:r>
+        <w:rPr>
+          <w:rFonts w:ascii="Consolas" w:hAnsi="Consolas" w:cs="Consolas"/>
+          <w:color w:val="000000" w:themeColor="text1"/>
+          <w:sz w:val="28"/>
+          <w:szCs w:val="28"/>
+          <w:shd w:val="clear" w:color="auto" w:fill="FFFFFF"/>
+        </w:rPr>
+        <w:t xml:space="preserve">    │   ├── Matlab</w:t>
+      </w:r>
+    </w:p>
+    <w:p>
+      <w:pPr>
+        <w:rPr>
+          <w:rFonts w:ascii="Consolas" w:hAnsi="Consolas" w:cs="Consolas"/>
+          <w:color w:val="000000" w:themeColor="text1"/>
+          <w:sz w:val="28"/>
+          <w:szCs w:val="28"/>
+          <w:shd w:val="clear" w:color="auto" w:fill="FFFFFF"/>
+        </w:rPr>
+      </w:pPr>
+      <w:r>
+        <w:rPr>
+          <w:rFonts w:ascii="Consolas" w:hAnsi="Consolas" w:cs="Consolas"/>
+          <w:color w:val="000000" w:themeColor="text1"/>
+          <w:sz w:val="28"/>
+          <w:szCs w:val="28"/>
+          <w:shd w:val="clear" w:color="auto" w:fill="FFFFFF"/>
+        </w:rPr>
+        <w:t xml:space="preserve">    │   └── Sites</w:t>
+      </w:r>
+    </w:p>
+    <w:p>
+      <w:pPr>
+        <w:pStyle w:val="NormalWeb"/>
+        <w:spacing w:before="0" w:beforeAutospacing="0" w:after="0" w:afterAutospacing="0"/>
+        <w:rPr>
+          <w:rFonts w:ascii="Consolas" w:hAnsi="Consolas" w:cs="Consolas"/>
+          <w:color w:val="000000" w:themeColor="text1"/>
+          <w:sz w:val="28"/>
+          <w:szCs w:val="28"/>
+        </w:rPr>
+      </w:pPr>
+      <w:r>
+        <w:rPr>
+          <w:rFonts w:ascii="Consolas" w:hAnsi="Consolas" w:cs="Consolas"/>
+          <w:color w:val="000000" w:themeColor="text1"/>
+          <w:sz w:val="28"/>
+          <w:szCs w:val="28"/>
+          <w:shd w:val="clear" w:color="auto" w:fill="FFFFFF"/>
+        </w:rPr>
+        <w:t xml:space="preserve">    └── Other...</w:t>
+      </w:r>
+    </w:p>
+    <w:p/>
+    <w:p>
+      <w:pPr>
+        <w:pStyle w:val="NormalWeb"/>
+        <w:spacing w:before="0" w:beforeAutospacing="0" w:after="0" w:afterAutospacing="0"/>
+        <w:rPr>
+          <w:rFonts w:ascii="Consolas" w:hAnsi="Consolas" w:cs="Consolas"/>
+          <w:color w:val="000000" w:themeColor="text1"/>
+          <w:sz w:val="28"/>
+          <w:szCs w:val="28"/>
+        </w:rPr>
+      </w:pPr>
     </w:p>
     <w:p/>
     <w:p/>

</xml_diff>

<commit_message>
Added quick start database creation and quick visualization
</commit_message>
<xml_diff>
--- a/images/directory_trees/DirectoryTreeStructureFigures.docx
+++ b/images/directory_trees/DirectoryTreeStructureFigures.docx
@@ -1907,13 +1907,7 @@
         <w:rPr>
           <w:rFonts w:ascii="Calibri" w:hAnsi="Calibri" w:cs="Calibri"/>
         </w:rPr>
-        <w:t>_short</w:t>
-      </w:r>
-      <w:r>
-        <w:rPr>
-          <w:rFonts w:ascii="Calibri" w:hAnsi="Calibri" w:cs="Calibri"/>
-        </w:rPr>
-        <w:t>:</w:t>
+        <w:t>_short:</w:t>
       </w:r>
     </w:p>
     <w:p>
@@ -3169,6 +3163,302 @@
           <w:rFonts w:ascii="Calibri" w:hAnsi="Calibri" w:cs="Calibri"/>
         </w:rPr>
       </w:pPr>
+      <w:r>
+        <w:rPr>
+          <w:rFonts w:ascii="Calibri" w:hAnsi="Calibri" w:cs="Calibri"/>
+        </w:rPr>
+        <w:t>Figure 3a_short</w:t>
+      </w:r>
+    </w:p>
+    <w:p>
+      <w:pPr>
+        <w:rPr>
+          <w:rFonts w:ascii="Calibri" w:hAnsi="Calibri" w:cs="Calibri"/>
+        </w:rPr>
+      </w:pPr>
+    </w:p>
+    <w:p>
+      <w:pPr>
+        <w:rPr>
+          <w:rFonts w:ascii="Consolas" w:hAnsi="Consolas" w:cs="Consolas"/>
+          <w:color w:val="212529"/>
+          <w:sz w:val="28"/>
+          <w:szCs w:val="28"/>
+          <w:shd w:val="clear" w:color="auto" w:fill="FFFFFF"/>
+        </w:rPr>
+      </w:pPr>
+      <w:r>
+        <w:rPr>
+          <w:rFonts w:ascii="Consolas" w:hAnsi="Consolas" w:cs="Consolas"/>
+          <w:color w:val="212529"/>
+          <w:sz w:val="28"/>
+          <w:szCs w:val="28"/>
+          <w:shd w:val="clear" w:color="auto" w:fill="FFFFFF"/>
+        </w:rPr>
+        <w:t>.</w:t>
+      </w:r>
+    </w:p>
+    <w:p>
+      <w:pPr>
+        <w:rPr>
+          <w:rFonts w:ascii="Consolas" w:hAnsi="Consolas" w:cs="Consolas"/>
+          <w:color w:val="212529"/>
+          <w:sz w:val="28"/>
+          <w:szCs w:val="28"/>
+          <w:shd w:val="clear" w:color="auto" w:fill="FFFFFF"/>
+        </w:rPr>
+      </w:pPr>
+      <w:r>
+        <w:rPr>
+          <w:rFonts w:ascii="Consolas" w:hAnsi="Consolas" w:cs="Consolas"/>
+          <w:color w:val="212529"/>
+          <w:sz w:val="28"/>
+          <w:szCs w:val="28"/>
+          <w:shd w:val="clear" w:color="auto" w:fill="FFFFFF"/>
+        </w:rPr>
+        <w:t>└── Projects</w:t>
+      </w:r>
+    </w:p>
+    <w:p>
+      <w:pPr>
+        <w:rPr>
+          <w:rFonts w:ascii="Consolas" w:hAnsi="Consolas" w:cs="Consolas"/>
+          <w:color w:val="212529"/>
+          <w:sz w:val="28"/>
+          <w:szCs w:val="28"/>
+          <w:shd w:val="clear" w:color="auto" w:fill="FFFFFF"/>
+        </w:rPr>
+      </w:pPr>
+      <w:r>
+        <w:rPr>
+          <w:rFonts w:ascii="Consolas" w:hAnsi="Consolas" w:cs="Consolas"/>
+          <w:color w:val="212529"/>
+          <w:sz w:val="28"/>
+          <w:szCs w:val="28"/>
+          <w:shd w:val="clear" w:color="auto" w:fill="FFFFFF"/>
+        </w:rPr>
+        <w:t xml:space="preserve">    ├── </w:t>
+      </w:r>
+      <w:r>
+        <w:rPr>
+          <w:rFonts w:ascii="Consolas" w:hAnsi="Consolas" w:cs="Consolas"/>
+          <w:color w:val="000000" w:themeColor="text1"/>
+          <w:sz w:val="28"/>
+          <w:szCs w:val="28"/>
+          <w:shd w:val="clear" w:color="auto" w:fill="93C47D"/>
+        </w:rPr>
+        <w:t>My_MicrometSites</w:t>
+      </w:r>
+    </w:p>
+    <w:p>
+      <w:pPr>
+        <w:rPr>
+          <w:rFonts w:ascii="Consolas" w:hAnsi="Consolas" w:cs="Consolas"/>
+          <w:color w:val="212529"/>
+          <w:sz w:val="28"/>
+          <w:szCs w:val="28"/>
+          <w:shd w:val="clear" w:color="auto" w:fill="FFFFFF"/>
+        </w:rPr>
+      </w:pPr>
+      <w:r>
+        <w:rPr>
+          <w:rFonts w:ascii="Consolas" w:hAnsi="Consolas" w:cs="Consolas"/>
+          <w:color w:val="212529"/>
+          <w:sz w:val="28"/>
+          <w:szCs w:val="28"/>
+          <w:shd w:val="clear" w:color="auto" w:fill="FFFFFF"/>
+        </w:rPr>
+        <w:t xml:space="preserve">    │   ├── Database</w:t>
+      </w:r>
+    </w:p>
+    <w:p>
+      <w:pPr>
+        <w:rPr>
+          <w:rFonts w:ascii="Consolas" w:hAnsi="Consolas" w:cs="Consolas"/>
+          <w:color w:val="212529"/>
+          <w:sz w:val="28"/>
+          <w:szCs w:val="28"/>
+          <w:shd w:val="clear" w:color="auto" w:fill="FFFFFF"/>
+        </w:rPr>
+      </w:pPr>
+      <w:r>
+        <w:rPr>
+          <w:rFonts w:ascii="Consolas" w:hAnsi="Consolas" w:cs="Consolas"/>
+          <w:color w:val="212529"/>
+          <w:sz w:val="28"/>
+          <w:szCs w:val="28"/>
+          <w:shd w:val="clear" w:color="auto" w:fill="FFFFFF"/>
+        </w:rPr>
+        <w:t xml:space="preserve">    │   ├── Matlab</w:t>
+      </w:r>
+    </w:p>
+    <w:p>
+      <w:pPr>
+        <w:rPr>
+          <w:rFonts w:ascii="Consolas" w:hAnsi="Consolas" w:cs="Consolas"/>
+          <w:color w:val="212529"/>
+          <w:sz w:val="28"/>
+          <w:szCs w:val="28"/>
+          <w:shd w:val="clear" w:color="auto" w:fill="FFFFFF"/>
+        </w:rPr>
+      </w:pPr>
+      <w:r>
+        <w:rPr>
+          <w:rFonts w:ascii="Consolas" w:hAnsi="Consolas" w:cs="Consolas"/>
+          <w:color w:val="212529"/>
+          <w:sz w:val="28"/>
+          <w:szCs w:val="28"/>
+          <w:shd w:val="clear" w:color="auto" w:fill="FFFFFF"/>
+        </w:rPr>
+        <w:t xml:space="preserve">    │   └── </w:t>
+      </w:r>
+      <w:r>
+        <w:rPr>
+          <w:rFonts w:ascii="Consolas" w:hAnsi="Consolas" w:cs="Consolas"/>
+          <w:color w:val="000000" w:themeColor="text1"/>
+          <w:sz w:val="28"/>
+          <w:szCs w:val="28"/>
+          <w:shd w:val="clear" w:color="auto" w:fill="93C47D"/>
+        </w:rPr>
+        <w:t>Sites</w:t>
+      </w:r>
+    </w:p>
+    <w:p>
+      <w:pPr>
+        <w:rPr>
+          <w:rFonts w:ascii="Consolas" w:hAnsi="Consolas" w:cs="Consolas"/>
+          <w:color w:val="212529"/>
+          <w:sz w:val="28"/>
+          <w:szCs w:val="28"/>
+          <w:shd w:val="clear" w:color="auto" w:fill="FFFFFF"/>
+        </w:rPr>
+      </w:pPr>
+      <w:r>
+        <w:rPr>
+          <w:rFonts w:ascii="Consolas" w:hAnsi="Consolas" w:cs="Consolas"/>
+          <w:color w:val="212529"/>
+          <w:sz w:val="28"/>
+          <w:szCs w:val="28"/>
+          <w:shd w:val="clear" w:color="auto" w:fill="FFFFFF"/>
+        </w:rPr>
+        <w:t xml:space="preserve">    │       ├── </w:t>
+      </w:r>
+      <w:r>
+        <w:rPr>
+          <w:rFonts w:ascii="Consolas" w:hAnsi="Consolas" w:cs="Consolas"/>
+          <w:color w:val="000000" w:themeColor="text1"/>
+          <w:sz w:val="28"/>
+          <w:szCs w:val="28"/>
+          <w:shd w:val="clear" w:color="auto" w:fill="93C47D"/>
+        </w:rPr>
+        <w:t>SITEID1</w:t>
+      </w:r>
+    </w:p>
+    <w:p>
+      <w:pPr>
+        <w:rPr>
+          <w:rFonts w:ascii="Consolas" w:hAnsi="Consolas" w:cs="Consolas"/>
+          <w:color w:val="212529"/>
+          <w:sz w:val="28"/>
+          <w:szCs w:val="28"/>
+          <w:shd w:val="clear" w:color="auto" w:fill="FFFFFF"/>
+        </w:rPr>
+      </w:pPr>
+      <w:r>
+        <w:rPr>
+          <w:rFonts w:ascii="Consolas" w:hAnsi="Consolas" w:cs="Consolas"/>
+          <w:color w:val="212529"/>
+          <w:sz w:val="28"/>
+          <w:szCs w:val="28"/>
+          <w:shd w:val="clear" w:color="auto" w:fill="FFFFFF"/>
+        </w:rPr>
+        <w:t xml:space="preserve">    │       │   └── </w:t>
+      </w:r>
+      <w:r>
+        <w:rPr>
+          <w:rFonts w:ascii="Consolas" w:hAnsi="Consolas" w:cs="Consolas"/>
+          <w:color w:val="000000" w:themeColor="text1"/>
+          <w:sz w:val="28"/>
+          <w:szCs w:val="28"/>
+          <w:shd w:val="clear" w:color="auto" w:fill="93C47D"/>
+        </w:rPr>
+        <w:t>Flux</w:t>
+      </w:r>
+    </w:p>
+    <w:p>
+      <w:pPr>
+        <w:rPr>
+          <w:rFonts w:ascii="Consolas" w:hAnsi="Consolas" w:cs="Consolas"/>
+          <w:color w:val="212529"/>
+          <w:sz w:val="28"/>
+          <w:szCs w:val="28"/>
+          <w:shd w:val="clear" w:color="auto" w:fill="FFFFFF"/>
+        </w:rPr>
+      </w:pPr>
+      <w:r>
+        <w:rPr>
+          <w:rFonts w:ascii="Consolas" w:hAnsi="Consolas" w:cs="Consolas"/>
+          <w:color w:val="212529"/>
+          <w:sz w:val="28"/>
+          <w:szCs w:val="28"/>
+          <w:shd w:val="clear" w:color="auto" w:fill="FFFFFF"/>
+        </w:rPr>
+        <w:t xml:space="preserve">    │       ├── SITEID2</w:t>
+      </w:r>
+    </w:p>
+    <w:p>
+      <w:pPr>
+        <w:rPr>
+          <w:rFonts w:ascii="Consolas" w:hAnsi="Consolas" w:cs="Consolas"/>
+          <w:color w:val="212529"/>
+          <w:sz w:val="28"/>
+          <w:szCs w:val="28"/>
+          <w:shd w:val="clear" w:color="auto" w:fill="FFFFFF"/>
+        </w:rPr>
+      </w:pPr>
+      <w:r>
+        <w:rPr>
+          <w:rFonts w:ascii="Consolas" w:hAnsi="Consolas" w:cs="Consolas"/>
+          <w:color w:val="212529"/>
+          <w:sz w:val="28"/>
+          <w:szCs w:val="28"/>
+          <w:shd w:val="clear" w:color="auto" w:fill="FFFFFF"/>
+        </w:rPr>
+        <w:t xml:space="preserve">    │       └── ...</w:t>
+      </w:r>
+    </w:p>
+    <w:p>
+      <w:pPr>
+        <w:rPr>
+          <w:rFonts w:ascii="Consolas" w:hAnsi="Consolas" w:cs="Consolas"/>
+          <w:sz w:val="28"/>
+          <w:szCs w:val="28"/>
+        </w:rPr>
+      </w:pPr>
+      <w:r>
+        <w:rPr>
+          <w:rFonts w:ascii="Consolas" w:hAnsi="Consolas" w:cs="Consolas"/>
+          <w:color w:val="212529"/>
+          <w:sz w:val="28"/>
+          <w:szCs w:val="28"/>
+          <w:shd w:val="clear" w:color="auto" w:fill="FFFFFF"/>
+        </w:rPr>
+        <w:t xml:space="preserve">    └── Other...</w:t>
+      </w:r>
+    </w:p>
+    <w:p>
+      <w:pPr>
+        <w:rPr>
+          <w:rFonts w:ascii="Calibri" w:hAnsi="Calibri" w:cs="Calibri"/>
+        </w:rPr>
+      </w:pPr>
+    </w:p>
+    <w:p>
+      <w:pPr>
+        <w:rPr>
+          <w:rFonts w:ascii="Calibri" w:hAnsi="Calibri" w:cs="Calibri"/>
+        </w:rPr>
+      </w:pPr>
     </w:p>
     <w:p>
       <w:pPr>
@@ -4287,6 +4577,697 @@
         </w:rPr>
         <w:t>    └── Other...</w:t>
       </w:r>
+    </w:p>
+    <w:p>
+      <w:pPr>
+        <w:rPr>
+          <w:rFonts w:ascii="Calibri" w:hAnsi="Calibri" w:cs="Calibri"/>
+        </w:rPr>
+      </w:pPr>
+    </w:p>
+    <w:p>
+      <w:pPr>
+        <w:rPr>
+          <w:rFonts w:ascii="Calibri" w:hAnsi="Calibri" w:cs="Calibri"/>
+        </w:rPr>
+      </w:pPr>
+    </w:p>
+    <w:p>
+      <w:pPr>
+        <w:rPr>
+          <w:rFonts w:ascii="Calibri" w:hAnsi="Calibri" w:cs="Calibri"/>
+        </w:rPr>
+      </w:pPr>
+      <w:r>
+        <w:rPr>
+          <w:rFonts w:ascii="Calibri" w:hAnsi="Calibri" w:cs="Calibri"/>
+        </w:rPr>
+        <w:t>Figure 5a_short</w:t>
+      </w:r>
+    </w:p>
+    <w:p>
+      <w:pPr>
+        <w:rPr>
+          <w:rFonts w:ascii="Calibri" w:hAnsi="Calibri" w:cs="Calibri"/>
+        </w:rPr>
+      </w:pPr>
+    </w:p>
+    <w:p>
+      <w:pPr>
+        <w:pStyle w:val="NormalWeb"/>
+        <w:spacing w:before="0" w:beforeAutospacing="0" w:after="0" w:afterAutospacing="0"/>
+        <w:rPr>
+          <w:color w:val="000000" w:themeColor="text1"/>
+          <w:sz w:val="28"/>
+          <w:szCs w:val="28"/>
+        </w:rPr>
+      </w:pPr>
+      <w:r>
+        <w:rPr>
+          <w:rFonts w:ascii="Consolas" w:hAnsi="Consolas" w:cs="Consolas"/>
+          <w:color w:val="000000" w:themeColor="text1"/>
+          <w:sz w:val="28"/>
+          <w:szCs w:val="28"/>
+          <w:shd w:val="clear" w:color="auto" w:fill="FFFFFF"/>
+        </w:rPr>
+        <w:t>.</w:t>
+      </w:r>
+    </w:p>
+    <w:p>
+      <w:pPr>
+        <w:pStyle w:val="NormalWeb"/>
+        <w:spacing w:before="0" w:beforeAutospacing="0" w:after="0" w:afterAutospacing="0"/>
+        <w:rPr>
+          <w:color w:val="000000" w:themeColor="text1"/>
+          <w:sz w:val="28"/>
+          <w:szCs w:val="28"/>
+        </w:rPr>
+      </w:pPr>
+      <w:r>
+        <w:rPr>
+          <w:rFonts w:ascii="Consolas" w:hAnsi="Consolas" w:cs="Consolas"/>
+          <w:color w:val="000000" w:themeColor="text1"/>
+          <w:sz w:val="28"/>
+          <w:szCs w:val="28"/>
+          <w:shd w:val="clear" w:color="auto" w:fill="FFFFFF"/>
+        </w:rPr>
+        <w:t>└── Projects</w:t>
+      </w:r>
+    </w:p>
+    <w:p>
+      <w:pPr>
+        <w:pStyle w:val="NormalWeb"/>
+        <w:spacing w:before="0" w:beforeAutospacing="0" w:after="0" w:afterAutospacing="0"/>
+        <w:rPr>
+          <w:color w:val="000000" w:themeColor="text1"/>
+          <w:sz w:val="28"/>
+          <w:szCs w:val="28"/>
+        </w:rPr>
+      </w:pPr>
+      <w:r>
+        <w:rPr>
+          <w:rFonts w:ascii="Consolas" w:hAnsi="Consolas" w:cs="Consolas"/>
+          <w:color w:val="000000" w:themeColor="text1"/>
+          <w:sz w:val="28"/>
+          <w:szCs w:val="28"/>
+          <w:shd w:val="clear" w:color="auto" w:fill="FFFFFF"/>
+        </w:rPr>
+        <w:t xml:space="preserve">    ├── </w:t>
+      </w:r>
+      <w:r>
+        <w:rPr>
+          <w:rFonts w:ascii="Consolas" w:hAnsi="Consolas" w:cs="Consolas"/>
+          <w:color w:val="000000" w:themeColor="text1"/>
+          <w:sz w:val="28"/>
+          <w:szCs w:val="28"/>
+          <w:shd w:val="clear" w:color="auto" w:fill="93C47D"/>
+        </w:rPr>
+        <w:t>My_MicrometSites</w:t>
+      </w:r>
+    </w:p>
+    <w:p>
+      <w:pPr>
+        <w:pStyle w:val="NormalWeb"/>
+        <w:spacing w:before="0" w:beforeAutospacing="0" w:after="0" w:afterAutospacing="0"/>
+        <w:rPr>
+          <w:color w:val="000000" w:themeColor="text1"/>
+          <w:sz w:val="28"/>
+          <w:szCs w:val="28"/>
+        </w:rPr>
+      </w:pPr>
+      <w:r>
+        <w:rPr>
+          <w:rFonts w:ascii="Consolas" w:hAnsi="Consolas" w:cs="Consolas"/>
+          <w:color w:val="000000" w:themeColor="text1"/>
+          <w:sz w:val="28"/>
+          <w:szCs w:val="28"/>
+          <w:shd w:val="clear" w:color="auto" w:fill="FFFFFF"/>
+        </w:rPr>
+        <w:t xml:space="preserve">    │   ├── </w:t>
+      </w:r>
+      <w:r>
+        <w:rPr>
+          <w:rFonts w:ascii="Consolas" w:hAnsi="Consolas" w:cs="Consolas"/>
+          <w:color w:val="000000" w:themeColor="text1"/>
+          <w:sz w:val="28"/>
+          <w:szCs w:val="28"/>
+          <w:shd w:val="clear" w:color="auto" w:fill="93C47D"/>
+        </w:rPr>
+        <w:t>Database</w:t>
+      </w:r>
+    </w:p>
+    <w:p>
+      <w:pPr>
+        <w:pStyle w:val="NormalWeb"/>
+        <w:spacing w:before="0" w:beforeAutospacing="0" w:after="0" w:afterAutospacing="0"/>
+        <w:rPr>
+          <w:color w:val="000000" w:themeColor="text1"/>
+          <w:sz w:val="28"/>
+          <w:szCs w:val="28"/>
+        </w:rPr>
+      </w:pPr>
+      <w:r>
+        <w:rPr>
+          <w:rFonts w:ascii="Consolas" w:hAnsi="Consolas" w:cs="Consolas"/>
+          <w:color w:val="000000" w:themeColor="text1"/>
+          <w:sz w:val="28"/>
+          <w:szCs w:val="28"/>
+          <w:shd w:val="clear" w:color="auto" w:fill="FFFFFF"/>
+        </w:rPr>
+        <w:t xml:space="preserve">    │   │   ├── </w:t>
+      </w:r>
+      <w:r>
+        <w:rPr>
+          <w:rFonts w:ascii="Consolas" w:hAnsi="Consolas" w:cs="Consolas"/>
+          <w:color w:val="000000" w:themeColor="text1"/>
+          <w:sz w:val="28"/>
+          <w:szCs w:val="28"/>
+          <w:shd w:val="clear" w:color="auto" w:fill="93C47D"/>
+        </w:rPr>
+        <w:t>yearIn1</w:t>
+      </w:r>
+    </w:p>
+    <w:p>
+      <w:pPr>
+        <w:pStyle w:val="NormalWeb"/>
+        <w:spacing w:before="0" w:beforeAutospacing="0" w:after="0" w:afterAutospacing="0"/>
+        <w:rPr>
+          <w:rFonts w:ascii="Consolas" w:hAnsi="Consolas" w:cs="Consolas"/>
+          <w:color w:val="000000" w:themeColor="text1"/>
+          <w:sz w:val="28"/>
+          <w:szCs w:val="28"/>
+          <w:shd w:val="clear" w:color="auto" w:fill="93C47D"/>
+        </w:rPr>
+      </w:pPr>
+      <w:r>
+        <w:rPr>
+          <w:rFonts w:ascii="Consolas" w:hAnsi="Consolas" w:cs="Consolas"/>
+          <w:color w:val="000000" w:themeColor="text1"/>
+          <w:sz w:val="28"/>
+          <w:szCs w:val="28"/>
+          <w:shd w:val="clear" w:color="auto" w:fill="FFFFFF"/>
+        </w:rPr>
+        <w:t xml:space="preserve">    │   │   │   </w:t>
+      </w:r>
+      <w:r>
+        <w:rPr>
+          <w:rFonts w:ascii="Consolas" w:hAnsi="Consolas" w:cs="Consolas"/>
+          <w:color w:val="212529"/>
+          <w:sz w:val="28"/>
+          <w:szCs w:val="28"/>
+          <w:shd w:val="clear" w:color="auto" w:fill="FFFFFF"/>
+        </w:rPr>
+        <w:t>└</w:t>
+      </w:r>
+      <w:r>
+        <w:rPr>
+          <w:rFonts w:ascii="Consolas" w:hAnsi="Consolas" w:cs="Consolas"/>
+          <w:color w:val="000000" w:themeColor="text1"/>
+          <w:sz w:val="28"/>
+          <w:szCs w:val="28"/>
+          <w:shd w:val="clear" w:color="auto" w:fill="FFFFFF"/>
+        </w:rPr>
+        <w:t xml:space="preserve">── </w:t>
+      </w:r>
+      <w:r>
+        <w:rPr>
+          <w:rFonts w:ascii="Consolas" w:hAnsi="Consolas" w:cs="Consolas"/>
+          <w:color w:val="000000" w:themeColor="text1"/>
+          <w:sz w:val="28"/>
+          <w:szCs w:val="28"/>
+          <w:shd w:val="clear" w:color="auto" w:fill="93C47D"/>
+        </w:rPr>
+        <w:t>SITE</w:t>
+      </w:r>
+      <w:r>
+        <w:rPr>
+          <w:rFonts w:ascii="Consolas" w:hAnsi="Consolas" w:cs="Consolas"/>
+          <w:color w:val="000000" w:themeColor="text1"/>
+          <w:sz w:val="28"/>
+          <w:szCs w:val="28"/>
+          <w:shd w:val="clear" w:color="auto" w:fill="93C47D"/>
+        </w:rPr>
+        <w:t>ID1</w:t>
+      </w:r>
+    </w:p>
+    <w:p>
+      <w:pPr>
+        <w:rPr>
+          <w:rFonts w:ascii="Consolas" w:hAnsi="Consolas" w:cs="Consolas"/>
+          <w:color w:val="212529"/>
+          <w:sz w:val="28"/>
+          <w:szCs w:val="28"/>
+          <w:shd w:val="clear" w:color="auto" w:fill="FFFFFF"/>
+        </w:rPr>
+      </w:pPr>
+      <w:r>
+        <w:rPr>
+          <w:rFonts w:ascii="Consolas" w:hAnsi="Consolas" w:cs="Consolas"/>
+          <w:color w:val="212529"/>
+          <w:sz w:val="28"/>
+          <w:szCs w:val="28"/>
+          <w:shd w:val="clear" w:color="auto" w:fill="FFFFFF"/>
+        </w:rPr>
+        <w:t xml:space="preserve">    │   │   │       └── </w:t>
+      </w:r>
+      <w:r>
+        <w:rPr>
+          <w:rFonts w:ascii="Consolas" w:hAnsi="Consolas" w:cs="Consolas"/>
+          <w:color w:val="000000" w:themeColor="text1"/>
+          <w:sz w:val="28"/>
+          <w:szCs w:val="28"/>
+          <w:shd w:val="clear" w:color="auto" w:fill="93C47D"/>
+        </w:rPr>
+        <w:t>Flux</w:t>
+      </w:r>
+    </w:p>
+    <w:p>
+      <w:pPr>
+        <w:rPr>
+          <w:rFonts w:ascii="Consolas" w:hAnsi="Consolas" w:cs="Consolas"/>
+          <w:color w:val="212529"/>
+          <w:sz w:val="28"/>
+          <w:szCs w:val="28"/>
+          <w:shd w:val="clear" w:color="auto" w:fill="FFFFFF"/>
+        </w:rPr>
+      </w:pPr>
+      <w:r>
+        <w:rPr>
+          <w:rFonts w:ascii="Consolas" w:hAnsi="Consolas" w:cs="Consolas"/>
+          <w:color w:val="212529"/>
+          <w:sz w:val="28"/>
+          <w:szCs w:val="28"/>
+          <w:shd w:val="clear" w:color="auto" w:fill="FFFFFF"/>
+        </w:rPr>
+        <w:t xml:space="preserve">    │   │   │           ├── </w:t>
+      </w:r>
+      <w:r>
+        <w:rPr>
+          <w:rFonts w:ascii="Consolas" w:hAnsi="Consolas" w:cs="Consolas"/>
+          <w:color w:val="000000" w:themeColor="text1"/>
+          <w:sz w:val="28"/>
+          <w:szCs w:val="28"/>
+          <w:shd w:val="clear" w:color="auto" w:fill="93C47D"/>
+        </w:rPr>
+        <w:t>variable1</w:t>
+      </w:r>
+    </w:p>
+    <w:p>
+      <w:pPr>
+        <w:rPr>
+          <w:rFonts w:ascii="Consolas" w:hAnsi="Consolas" w:cs="Consolas"/>
+          <w:color w:val="212529"/>
+          <w:sz w:val="28"/>
+          <w:szCs w:val="28"/>
+          <w:shd w:val="clear" w:color="auto" w:fill="FFFFFF"/>
+        </w:rPr>
+      </w:pPr>
+      <w:r>
+        <w:rPr>
+          <w:rFonts w:ascii="Consolas" w:hAnsi="Consolas" w:cs="Consolas"/>
+          <w:color w:val="212529"/>
+          <w:sz w:val="28"/>
+          <w:szCs w:val="28"/>
+          <w:shd w:val="clear" w:color="auto" w:fill="FFFFFF"/>
+        </w:rPr>
+        <w:t xml:space="preserve">    │   │   │           ├── </w:t>
+      </w:r>
+      <w:r>
+        <w:rPr>
+          <w:rFonts w:ascii="Consolas" w:hAnsi="Consolas" w:cs="Consolas"/>
+          <w:color w:val="000000" w:themeColor="text1"/>
+          <w:sz w:val="28"/>
+          <w:szCs w:val="28"/>
+          <w:shd w:val="clear" w:color="auto" w:fill="93C47D"/>
+        </w:rPr>
+        <w:t>variable</w:t>
+      </w:r>
+      <w:r>
+        <w:rPr>
+          <w:rFonts w:ascii="Consolas" w:hAnsi="Consolas" w:cs="Consolas"/>
+          <w:color w:val="000000" w:themeColor="text1"/>
+          <w:sz w:val="28"/>
+          <w:szCs w:val="28"/>
+          <w:shd w:val="clear" w:color="auto" w:fill="93C47D"/>
+        </w:rPr>
+        <w:t>2</w:t>
+      </w:r>
+    </w:p>
+    <w:p>
+      <w:pPr>
+        <w:rPr>
+          <w:rFonts w:ascii="Consolas" w:hAnsi="Consolas" w:cs="Consolas"/>
+          <w:color w:val="212529"/>
+          <w:sz w:val="28"/>
+          <w:szCs w:val="28"/>
+          <w:shd w:val="clear" w:color="auto" w:fill="FFFFFF"/>
+        </w:rPr>
+      </w:pPr>
+      <w:r>
+        <w:rPr>
+          <w:rFonts w:ascii="Consolas" w:hAnsi="Consolas" w:cs="Consolas"/>
+          <w:color w:val="212529"/>
+          <w:sz w:val="28"/>
+          <w:szCs w:val="28"/>
+          <w:shd w:val="clear" w:color="auto" w:fill="FFFFFF"/>
+        </w:rPr>
+        <w:t xml:space="preserve">    │   │   │           └── ...</w:t>
+      </w:r>
+    </w:p>
+    <w:p>
+      <w:pPr>
+        <w:rPr>
+          <w:rFonts w:ascii="Consolas" w:hAnsi="Consolas" w:cs="Consolas"/>
+          <w:color w:val="212529"/>
+          <w:sz w:val="28"/>
+          <w:szCs w:val="28"/>
+          <w:shd w:val="clear" w:color="auto" w:fill="FFFFFF"/>
+        </w:rPr>
+      </w:pPr>
+      <w:r>
+        <w:rPr>
+          <w:rFonts w:ascii="Consolas" w:hAnsi="Consolas" w:cs="Consolas"/>
+          <w:color w:val="212529"/>
+          <w:sz w:val="28"/>
+          <w:szCs w:val="28"/>
+          <w:shd w:val="clear" w:color="auto" w:fill="FFFFFF"/>
+        </w:rPr>
+        <w:t xml:space="preserve">    │   │   ├── </w:t>
+      </w:r>
+      <w:r>
+        <w:rPr>
+          <w:rFonts w:ascii="Consolas" w:hAnsi="Consolas" w:cs="Consolas"/>
+          <w:color w:val="000000" w:themeColor="text1"/>
+          <w:sz w:val="28"/>
+          <w:szCs w:val="28"/>
+          <w:shd w:val="clear" w:color="auto" w:fill="93C47D"/>
+        </w:rPr>
+        <w:t>yearIn</w:t>
+      </w:r>
+      <w:r>
+        <w:rPr>
+          <w:rFonts w:ascii="Consolas" w:hAnsi="Consolas" w:cs="Consolas"/>
+          <w:color w:val="000000" w:themeColor="text1"/>
+          <w:sz w:val="28"/>
+          <w:szCs w:val="28"/>
+          <w:shd w:val="clear" w:color="auto" w:fill="93C47D"/>
+        </w:rPr>
+        <w:t>2</w:t>
+      </w:r>
+    </w:p>
+    <w:p>
+      <w:pPr>
+        <w:pStyle w:val="NormalWeb"/>
+        <w:spacing w:before="0" w:beforeAutospacing="0" w:after="0" w:afterAutospacing="0"/>
+        <w:rPr>
+          <w:rFonts w:ascii="Consolas" w:hAnsi="Consolas" w:cs="Consolas"/>
+          <w:color w:val="000000" w:themeColor="text1"/>
+          <w:sz w:val="28"/>
+          <w:szCs w:val="28"/>
+          <w:shd w:val="clear" w:color="auto" w:fill="93C47D"/>
+        </w:rPr>
+      </w:pPr>
+      <w:r>
+        <w:rPr>
+          <w:rFonts w:ascii="Consolas" w:hAnsi="Consolas" w:cs="Consolas"/>
+          <w:color w:val="000000" w:themeColor="text1"/>
+          <w:sz w:val="28"/>
+          <w:szCs w:val="28"/>
+          <w:shd w:val="clear" w:color="auto" w:fill="FFFFFF"/>
+        </w:rPr>
+        <w:t xml:space="preserve">    │   │   │   </w:t>
+      </w:r>
+      <w:r>
+        <w:rPr>
+          <w:rFonts w:ascii="Consolas" w:hAnsi="Consolas" w:cs="Consolas"/>
+          <w:color w:val="212529"/>
+          <w:sz w:val="28"/>
+          <w:szCs w:val="28"/>
+          <w:shd w:val="clear" w:color="auto" w:fill="FFFFFF"/>
+        </w:rPr>
+        <w:t>└</w:t>
+      </w:r>
+      <w:r>
+        <w:rPr>
+          <w:rFonts w:ascii="Consolas" w:hAnsi="Consolas" w:cs="Consolas"/>
+          <w:color w:val="000000" w:themeColor="text1"/>
+          <w:sz w:val="28"/>
+          <w:szCs w:val="28"/>
+          <w:shd w:val="clear" w:color="auto" w:fill="FFFFFF"/>
+        </w:rPr>
+        <w:t xml:space="preserve">── </w:t>
+      </w:r>
+      <w:r>
+        <w:rPr>
+          <w:rFonts w:ascii="Consolas" w:hAnsi="Consolas" w:cs="Consolas"/>
+          <w:color w:val="000000" w:themeColor="text1"/>
+          <w:sz w:val="28"/>
+          <w:szCs w:val="28"/>
+          <w:shd w:val="clear" w:color="auto" w:fill="93C47D"/>
+        </w:rPr>
+        <w:t>SITE</w:t>
+      </w:r>
+      <w:r>
+        <w:rPr>
+          <w:rFonts w:ascii="Consolas" w:hAnsi="Consolas" w:cs="Consolas"/>
+          <w:color w:val="000000" w:themeColor="text1"/>
+          <w:sz w:val="28"/>
+          <w:szCs w:val="28"/>
+          <w:shd w:val="clear" w:color="auto" w:fill="93C47D"/>
+        </w:rPr>
+        <w:t>ID1</w:t>
+      </w:r>
+    </w:p>
+    <w:p>
+      <w:pPr>
+        <w:rPr>
+          <w:rFonts w:ascii="Consolas" w:hAnsi="Consolas" w:cs="Consolas"/>
+          <w:color w:val="212529"/>
+          <w:sz w:val="28"/>
+          <w:szCs w:val="28"/>
+          <w:shd w:val="clear" w:color="auto" w:fill="FFFFFF"/>
+        </w:rPr>
+      </w:pPr>
+      <w:r>
+        <w:rPr>
+          <w:rFonts w:ascii="Consolas" w:hAnsi="Consolas" w:cs="Consolas"/>
+          <w:color w:val="212529"/>
+          <w:sz w:val="28"/>
+          <w:szCs w:val="28"/>
+          <w:shd w:val="clear" w:color="auto" w:fill="FFFFFF"/>
+        </w:rPr>
+        <w:t xml:space="preserve">    │   │   │       └── </w:t>
+      </w:r>
+      <w:r>
+        <w:rPr>
+          <w:rFonts w:ascii="Consolas" w:hAnsi="Consolas" w:cs="Consolas"/>
+          <w:color w:val="000000" w:themeColor="text1"/>
+          <w:sz w:val="28"/>
+          <w:szCs w:val="28"/>
+          <w:shd w:val="clear" w:color="auto" w:fill="93C47D"/>
+        </w:rPr>
+        <w:t>Flux</w:t>
+      </w:r>
+    </w:p>
+    <w:p>
+      <w:pPr>
+        <w:rPr>
+          <w:rFonts w:ascii="Consolas" w:hAnsi="Consolas" w:cs="Consolas"/>
+          <w:color w:val="212529"/>
+          <w:sz w:val="28"/>
+          <w:szCs w:val="28"/>
+          <w:shd w:val="clear" w:color="auto" w:fill="FFFFFF"/>
+        </w:rPr>
+      </w:pPr>
+      <w:r>
+        <w:rPr>
+          <w:rFonts w:ascii="Consolas" w:hAnsi="Consolas" w:cs="Consolas"/>
+          <w:color w:val="212529"/>
+          <w:sz w:val="28"/>
+          <w:szCs w:val="28"/>
+          <w:shd w:val="clear" w:color="auto" w:fill="FFFFFF"/>
+        </w:rPr>
+        <w:t xml:space="preserve">    │   │   │           ├── </w:t>
+      </w:r>
+      <w:r>
+        <w:rPr>
+          <w:rFonts w:ascii="Consolas" w:hAnsi="Consolas" w:cs="Consolas"/>
+          <w:color w:val="000000" w:themeColor="text1"/>
+          <w:sz w:val="28"/>
+          <w:szCs w:val="28"/>
+          <w:shd w:val="clear" w:color="auto" w:fill="93C47D"/>
+        </w:rPr>
+        <w:t>variable1</w:t>
+      </w:r>
+    </w:p>
+    <w:p>
+      <w:pPr>
+        <w:rPr>
+          <w:rFonts w:ascii="Consolas" w:hAnsi="Consolas" w:cs="Consolas"/>
+          <w:color w:val="212529"/>
+          <w:sz w:val="28"/>
+          <w:szCs w:val="28"/>
+          <w:shd w:val="clear" w:color="auto" w:fill="FFFFFF"/>
+        </w:rPr>
+      </w:pPr>
+      <w:r>
+        <w:rPr>
+          <w:rFonts w:ascii="Consolas" w:hAnsi="Consolas" w:cs="Consolas"/>
+          <w:color w:val="212529"/>
+          <w:sz w:val="28"/>
+          <w:szCs w:val="28"/>
+          <w:shd w:val="clear" w:color="auto" w:fill="FFFFFF"/>
+        </w:rPr>
+        <w:t xml:space="preserve">    │   │   │           ├── </w:t>
+      </w:r>
+      <w:r>
+        <w:rPr>
+          <w:rFonts w:ascii="Consolas" w:hAnsi="Consolas" w:cs="Consolas"/>
+          <w:color w:val="000000" w:themeColor="text1"/>
+          <w:sz w:val="28"/>
+          <w:szCs w:val="28"/>
+          <w:shd w:val="clear" w:color="auto" w:fill="93C47D"/>
+        </w:rPr>
+        <w:t>variable2</w:t>
+      </w:r>
+    </w:p>
+    <w:p>
+      <w:pPr>
+        <w:rPr>
+          <w:rFonts w:ascii="Consolas" w:hAnsi="Consolas" w:cs="Consolas"/>
+          <w:color w:val="212529"/>
+          <w:sz w:val="28"/>
+          <w:szCs w:val="28"/>
+          <w:shd w:val="clear" w:color="auto" w:fill="FFFFFF"/>
+        </w:rPr>
+      </w:pPr>
+      <w:r>
+        <w:rPr>
+          <w:rFonts w:ascii="Consolas" w:hAnsi="Consolas" w:cs="Consolas"/>
+          <w:color w:val="212529"/>
+          <w:sz w:val="28"/>
+          <w:szCs w:val="28"/>
+          <w:shd w:val="clear" w:color="auto" w:fill="FFFFFF"/>
+        </w:rPr>
+        <w:t xml:space="preserve">    │   │   │           └── ...</w:t>
+      </w:r>
+    </w:p>
+    <w:p>
+      <w:pPr>
+        <w:rPr>
+          <w:rFonts w:ascii="Consolas" w:hAnsi="Consolas" w:cs="Consolas"/>
+          <w:color w:val="212529"/>
+          <w:sz w:val="28"/>
+          <w:szCs w:val="28"/>
+          <w:shd w:val="clear" w:color="auto" w:fill="FFFFFF"/>
+        </w:rPr>
+      </w:pPr>
+      <w:r>
+        <w:rPr>
+          <w:rFonts w:ascii="Consolas" w:hAnsi="Consolas" w:cs="Consolas"/>
+          <w:color w:val="212529"/>
+          <w:sz w:val="28"/>
+          <w:szCs w:val="28"/>
+          <w:shd w:val="clear" w:color="auto" w:fill="FFFFFF"/>
+        </w:rPr>
+        <w:t xml:space="preserve">    │   │   ├── ...</w:t>
+      </w:r>
+    </w:p>
+    <w:p>
+      <w:pPr>
+        <w:rPr>
+          <w:rFonts w:ascii="Consolas" w:hAnsi="Consolas" w:cs="Consolas"/>
+          <w:color w:val="212529"/>
+          <w:sz w:val="28"/>
+          <w:szCs w:val="28"/>
+          <w:shd w:val="clear" w:color="auto" w:fill="FFFFFF"/>
+        </w:rPr>
+      </w:pPr>
+      <w:r>
+        <w:rPr>
+          <w:rFonts w:ascii="Consolas" w:hAnsi="Consolas" w:cs="Consolas"/>
+          <w:color w:val="212529"/>
+          <w:sz w:val="28"/>
+          <w:szCs w:val="28"/>
+          <w:shd w:val="clear" w:color="auto" w:fill="FFFFFF"/>
+        </w:rPr>
+        <w:t xml:space="preserve">    │   │   └── Calculation_Procedures</w:t>
+      </w:r>
+    </w:p>
+    <w:p>
+      <w:pPr>
+        <w:rPr>
+          <w:rFonts w:ascii="Consolas" w:hAnsi="Consolas" w:cs="Consolas"/>
+          <w:color w:val="212529"/>
+          <w:sz w:val="28"/>
+          <w:szCs w:val="28"/>
+          <w:shd w:val="clear" w:color="auto" w:fill="FFFFFF"/>
+        </w:rPr>
+      </w:pPr>
+      <w:r>
+        <w:rPr>
+          <w:rFonts w:ascii="Consolas" w:hAnsi="Consolas" w:cs="Consolas"/>
+          <w:color w:val="212529"/>
+          <w:sz w:val="28"/>
+          <w:szCs w:val="28"/>
+          <w:shd w:val="clear" w:color="auto" w:fill="FFFFFF"/>
+        </w:rPr>
+        <w:t xml:space="preserve">    │   ├── Matlab</w:t>
+      </w:r>
+    </w:p>
+    <w:p>
+      <w:pPr>
+        <w:rPr>
+          <w:rFonts w:ascii="Consolas" w:hAnsi="Consolas" w:cs="Consolas"/>
+          <w:color w:val="212529"/>
+          <w:sz w:val="28"/>
+          <w:szCs w:val="28"/>
+          <w:shd w:val="clear" w:color="auto" w:fill="FFFFFF"/>
+        </w:rPr>
+      </w:pPr>
+      <w:r>
+        <w:rPr>
+          <w:rFonts w:ascii="Consolas" w:hAnsi="Consolas" w:cs="Consolas"/>
+          <w:color w:val="212529"/>
+          <w:sz w:val="28"/>
+          <w:szCs w:val="28"/>
+          <w:shd w:val="clear" w:color="auto" w:fill="FFFFFF"/>
+        </w:rPr>
+        <w:t xml:space="preserve">    │   └── Sites</w:t>
+      </w:r>
+    </w:p>
+    <w:p>
+      <w:pPr>
+        <w:rPr>
+          <w:rFonts w:ascii="Consolas" w:hAnsi="Consolas" w:cs="Consolas"/>
+          <w:sz w:val="28"/>
+          <w:szCs w:val="28"/>
+        </w:rPr>
+      </w:pPr>
+      <w:r>
+        <w:rPr>
+          <w:rFonts w:ascii="Consolas" w:hAnsi="Consolas" w:cs="Consolas"/>
+          <w:color w:val="212529"/>
+          <w:sz w:val="28"/>
+          <w:szCs w:val="28"/>
+          <w:shd w:val="clear" w:color="auto" w:fill="FFFFFF"/>
+        </w:rPr>
+        <w:t xml:space="preserve">    └── Other...</w:t>
+      </w:r>
+    </w:p>
+    <w:p>
+      <w:pPr>
+        <w:rPr>
+          <w:rFonts w:ascii="Calibri" w:hAnsi="Calibri" w:cs="Calibri"/>
+        </w:rPr>
+      </w:pPr>
+    </w:p>
+    <w:p>
+      <w:pPr>
+        <w:rPr>
+          <w:rFonts w:ascii="Calibri" w:hAnsi="Calibri" w:cs="Calibri"/>
+        </w:rPr>
+      </w:pPr>
     </w:p>
     <w:p>
       <w:pPr>

</xml_diff>

<commit_message>
INI files and other minor edits
</commit_message>
<xml_diff>
--- a/images/directory_trees/DirectoryTreeStructureFigures.docx
+++ b/images/directory_trees/DirectoryTreeStructureFigures.docx
@@ -4900,17 +4900,7 @@
           <w:szCs w:val="28"/>
           <w:shd w:val="clear" w:color="auto" w:fill="93C47D"/>
         </w:rPr>
-        <w:t>variable</w:t>
-      </w:r>
-      <w:r>
-        <w:rPr>
-          <w:rFonts w:ascii="Consolas" w:hAnsi="Consolas" w:cs="Consolas"/>
-          <w:color w:val="000000" w:themeColor="text1"/>
-          <w:sz w:val="28"/>
-          <w:szCs w:val="28"/>
-          <w:shd w:val="clear" w:color="auto" w:fill="93C47D"/>
-        </w:rPr>
-        <w:t>2</w:t>
+        <w:t>variable2</w:t>
       </w:r>
     </w:p>
     <w:p>
@@ -5813,6 +5803,682 @@
         </w:rPr>
         <w:t>    └── Other...</w:t>
       </w:r>
+    </w:p>
+    <w:p>
+      <w:pPr>
+        <w:rPr>
+          <w:rFonts w:ascii="Calibri" w:hAnsi="Calibri" w:cs="Calibri"/>
+        </w:rPr>
+      </w:pPr>
+    </w:p>
+    <w:p>
+      <w:pPr>
+        <w:rPr>
+          <w:rFonts w:ascii="Calibri" w:hAnsi="Calibri" w:cs="Calibri"/>
+        </w:rPr>
+      </w:pPr>
+    </w:p>
+    <w:p>
+      <w:pPr>
+        <w:rPr>
+          <w:rFonts w:ascii="Calibri" w:hAnsi="Calibri" w:cs="Calibri"/>
+        </w:rPr>
+      </w:pPr>
+      <w:r>
+        <w:rPr>
+          <w:rFonts w:ascii="Calibri" w:hAnsi="Calibri" w:cs="Calibri"/>
+        </w:rPr>
+        <w:t>Figure 6</w:t>
+      </w:r>
+      <w:r>
+        <w:rPr>
+          <w:rFonts w:ascii="Calibri" w:hAnsi="Calibri" w:cs="Calibri"/>
+        </w:rPr>
+        <w:t>a_short</w:t>
+      </w:r>
+    </w:p>
+    <w:p>
+      <w:pPr>
+        <w:rPr>
+          <w:rFonts w:ascii="Calibri" w:hAnsi="Calibri" w:cs="Calibri"/>
+        </w:rPr>
+      </w:pPr>
+    </w:p>
+    <w:p>
+      <w:pPr>
+        <w:rPr>
+          <w:rFonts w:ascii="Consolas" w:hAnsi="Consolas" w:cs="Consolas"/>
+          <w:sz w:val="28"/>
+          <w:szCs w:val="28"/>
+        </w:rPr>
+      </w:pPr>
+      <w:r>
+        <w:rPr>
+          <w:rFonts w:ascii="Consolas" w:hAnsi="Consolas" w:cs="Consolas"/>
+          <w:sz w:val="28"/>
+          <w:szCs w:val="28"/>
+          <w:shd w:val="clear" w:color="auto" w:fill="FFFFFF"/>
+        </w:rPr>
+        <w:t>.</w:t>
+      </w:r>
+    </w:p>
+    <w:p>
+      <w:pPr>
+        <w:tabs>
+          <w:tab w:val="left" w:pos="4213"/>
+        </w:tabs>
+        <w:rPr>
+          <w:rFonts w:ascii="Consolas" w:hAnsi="Consolas" w:cs="Consolas"/>
+          <w:sz w:val="28"/>
+          <w:szCs w:val="28"/>
+        </w:rPr>
+      </w:pPr>
+      <w:r>
+        <w:rPr>
+          <w:rFonts w:ascii="Consolas" w:hAnsi="Consolas" w:cs="Consolas"/>
+          <w:color w:val="212529"/>
+          <w:sz w:val="28"/>
+          <w:szCs w:val="28"/>
+          <w:shd w:val="clear" w:color="auto" w:fill="FFFFFF"/>
+        </w:rPr>
+        <w:t>└── Projects</w:t>
+      </w:r>
+      <w:r>
+        <w:rPr>
+          <w:rFonts w:ascii="Consolas" w:hAnsi="Consolas" w:cs="Consolas"/>
+          <w:color w:val="212529"/>
+          <w:sz w:val="28"/>
+          <w:szCs w:val="28"/>
+          <w:shd w:val="clear" w:color="auto" w:fill="FFFFFF"/>
+        </w:rPr>
+        <w:tab/>
+      </w:r>
+    </w:p>
+    <w:p>
+      <w:pPr>
+        <w:rPr>
+          <w:rFonts w:ascii="Consolas" w:hAnsi="Consolas" w:cs="Consolas"/>
+          <w:sz w:val="28"/>
+          <w:szCs w:val="28"/>
+        </w:rPr>
+      </w:pPr>
+      <w:r>
+        <w:rPr>
+          <w:rFonts w:ascii="Consolas" w:hAnsi="Consolas" w:cs="Consolas"/>
+          <w:color w:val="212529"/>
+          <w:sz w:val="28"/>
+          <w:szCs w:val="28"/>
+          <w:shd w:val="clear" w:color="auto" w:fill="FFFFFF"/>
+        </w:rPr>
+        <w:t>    </w:t>
+      </w:r>
+      <w:r>
+        <w:rPr>
+          <w:rFonts w:ascii="Consolas" w:eastAsia="MS Gothic" w:hAnsi="Consolas" w:cs="Consolas"/>
+          <w:color w:val="212529"/>
+          <w:sz w:val="28"/>
+          <w:szCs w:val="28"/>
+          <w:shd w:val="clear" w:color="auto" w:fill="FFFFFF"/>
+        </w:rPr>
+        <w:t>├</w:t>
+      </w:r>
+      <w:r>
+        <w:rPr>
+          <w:rFonts w:ascii="Consolas" w:hAnsi="Consolas" w:cs="Consolas"/>
+          <w:color w:val="212529"/>
+          <w:sz w:val="28"/>
+          <w:szCs w:val="28"/>
+          <w:shd w:val="clear" w:color="auto" w:fill="FFFFFF"/>
+        </w:rPr>
+        <w:t xml:space="preserve">── </w:t>
+      </w:r>
+      <w:r>
+        <w:rPr>
+          <w:rFonts w:ascii="Consolas" w:hAnsi="Consolas" w:cs="Consolas"/>
+          <w:color w:val="212529"/>
+          <w:sz w:val="28"/>
+          <w:szCs w:val="28"/>
+          <w:shd w:val="clear" w:color="auto" w:fill="93C47D"/>
+        </w:rPr>
+        <w:t>My_MicrometSites</w:t>
+      </w:r>
+    </w:p>
+    <w:p>
+      <w:pPr>
+        <w:rPr>
+          <w:rFonts w:ascii="Consolas" w:hAnsi="Consolas" w:cs="Consolas"/>
+          <w:sz w:val="28"/>
+          <w:szCs w:val="28"/>
+        </w:rPr>
+      </w:pPr>
+      <w:r>
+        <w:rPr>
+          <w:rFonts w:ascii="Consolas" w:hAnsi="Consolas" w:cs="Consolas"/>
+          <w:color w:val="212529"/>
+          <w:sz w:val="28"/>
+          <w:szCs w:val="28"/>
+          <w:shd w:val="clear" w:color="auto" w:fill="FFFFFF"/>
+        </w:rPr>
+        <w:t xml:space="preserve">    │   </w:t>
+      </w:r>
+      <w:r>
+        <w:rPr>
+          <w:rFonts w:ascii="Consolas" w:eastAsia="MS Gothic" w:hAnsi="Consolas" w:cs="Consolas"/>
+          <w:color w:val="212529"/>
+          <w:sz w:val="28"/>
+          <w:szCs w:val="28"/>
+          <w:shd w:val="clear" w:color="auto" w:fill="FFFFFF"/>
+        </w:rPr>
+        <w:t>├</w:t>
+      </w:r>
+      <w:r>
+        <w:rPr>
+          <w:rFonts w:ascii="Consolas" w:hAnsi="Consolas" w:cs="Consolas"/>
+          <w:color w:val="212529"/>
+          <w:sz w:val="28"/>
+          <w:szCs w:val="28"/>
+          <w:shd w:val="clear" w:color="auto" w:fill="FFFFFF"/>
+        </w:rPr>
+        <w:t xml:space="preserve">── </w:t>
+      </w:r>
+      <w:r>
+        <w:rPr>
+          <w:rFonts w:ascii="Consolas" w:hAnsi="Consolas" w:cs="Consolas"/>
+          <w:color w:val="212529"/>
+          <w:sz w:val="28"/>
+          <w:szCs w:val="28"/>
+          <w:shd w:val="clear" w:color="auto" w:fill="93C47D"/>
+        </w:rPr>
+        <w:t>Database</w:t>
+      </w:r>
+    </w:p>
+    <w:p>
+      <w:pPr>
+        <w:rPr>
+          <w:rFonts w:ascii="Consolas" w:hAnsi="Consolas" w:cs="Consolas"/>
+          <w:sz w:val="28"/>
+          <w:szCs w:val="28"/>
+        </w:rPr>
+      </w:pPr>
+      <w:r>
+        <w:rPr>
+          <w:rFonts w:ascii="Consolas" w:hAnsi="Consolas" w:cs="Consolas"/>
+          <w:color w:val="212529"/>
+          <w:sz w:val="28"/>
+          <w:szCs w:val="28"/>
+          <w:shd w:val="clear" w:color="auto" w:fill="FFFFFF"/>
+        </w:rPr>
+        <w:t xml:space="preserve">    │   │   └── </w:t>
+      </w:r>
+      <w:proofErr w:type="spellStart"/>
+      <w:r>
+        <w:rPr>
+          <w:rFonts w:ascii="Consolas" w:hAnsi="Consolas" w:cs="Consolas"/>
+          <w:color w:val="212529"/>
+          <w:sz w:val="28"/>
+          <w:szCs w:val="28"/>
+          <w:shd w:val="clear" w:color="auto" w:fill="93C47D"/>
+        </w:rPr>
+        <w:t>Calculation_Procedures</w:t>
+      </w:r>
+      <w:proofErr w:type="spellEnd"/>
+    </w:p>
+    <w:p>
+      <w:pPr>
+        <w:rPr>
+          <w:rFonts w:ascii="Consolas" w:hAnsi="Consolas" w:cs="Consolas"/>
+          <w:sz w:val="28"/>
+          <w:szCs w:val="28"/>
+        </w:rPr>
+      </w:pPr>
+      <w:r>
+        <w:rPr>
+          <w:rFonts w:ascii="Consolas" w:hAnsi="Consolas" w:cs="Consolas"/>
+          <w:color w:val="212529"/>
+          <w:sz w:val="28"/>
+          <w:szCs w:val="28"/>
+          <w:shd w:val="clear" w:color="auto" w:fill="FFFFFF"/>
+        </w:rPr>
+        <w:t xml:space="preserve">    │   │       └── </w:t>
+      </w:r>
+      <w:proofErr w:type="spellStart"/>
+      <w:r>
+        <w:rPr>
+          <w:rFonts w:ascii="Consolas" w:hAnsi="Consolas" w:cs="Consolas"/>
+          <w:color w:val="212529"/>
+          <w:sz w:val="28"/>
+          <w:szCs w:val="28"/>
+          <w:shd w:val="clear" w:color="auto" w:fill="93C47D"/>
+        </w:rPr>
+        <w:t>TraceAnalysis_ini</w:t>
+      </w:r>
+      <w:proofErr w:type="spellEnd"/>
+    </w:p>
+    <w:p>
+      <w:pPr>
+        <w:rPr>
+          <w:rFonts w:ascii="Consolas" w:hAnsi="Consolas" w:cs="Consolas"/>
+          <w:sz w:val="28"/>
+          <w:szCs w:val="28"/>
+        </w:rPr>
+      </w:pPr>
+      <w:r>
+        <w:rPr>
+          <w:rFonts w:ascii="Consolas" w:hAnsi="Consolas" w:cs="Consolas"/>
+          <w:color w:val="212529"/>
+          <w:sz w:val="28"/>
+          <w:szCs w:val="28"/>
+          <w:shd w:val="clear" w:color="auto" w:fill="FFFFFF"/>
+        </w:rPr>
+        <w:t xml:space="preserve">    │   │           </w:t>
+      </w:r>
+      <w:r>
+        <w:rPr>
+          <w:rFonts w:ascii="Consolas" w:eastAsia="MS Gothic" w:hAnsi="Consolas" w:cs="Consolas"/>
+          <w:color w:val="212529"/>
+          <w:sz w:val="28"/>
+          <w:szCs w:val="28"/>
+          <w:shd w:val="clear" w:color="auto" w:fill="FFFFFF"/>
+        </w:rPr>
+        <w:t>├</w:t>
+      </w:r>
+      <w:r>
+        <w:rPr>
+          <w:rFonts w:ascii="Consolas" w:hAnsi="Consolas" w:cs="Consolas"/>
+          <w:color w:val="212529"/>
+          <w:sz w:val="28"/>
+          <w:szCs w:val="28"/>
+          <w:shd w:val="clear" w:color="auto" w:fill="FFFFFF"/>
+        </w:rPr>
+        <w:t xml:space="preserve">── </w:t>
+      </w:r>
+      <w:r>
+        <w:rPr>
+          <w:rFonts w:ascii="Consolas" w:hAnsi="Consolas" w:cs="Consolas"/>
+          <w:color w:val="000000" w:themeColor="text1"/>
+          <w:sz w:val="28"/>
+          <w:szCs w:val="28"/>
+          <w:shd w:val="clear" w:color="auto" w:fill="93C47D"/>
+        </w:rPr>
+        <w:t>SITE</w:t>
+      </w:r>
+      <w:r>
+        <w:rPr>
+          <w:rFonts w:ascii="Consolas" w:hAnsi="Consolas" w:cs="Consolas"/>
+          <w:color w:val="212529"/>
+          <w:sz w:val="28"/>
+          <w:szCs w:val="28"/>
+          <w:shd w:val="clear" w:color="auto" w:fill="93C47D"/>
+        </w:rPr>
+        <w:t>ID1</w:t>
+      </w:r>
+    </w:p>
+    <w:p>
+      <w:pPr>
+        <w:rPr>
+          <w:rFonts w:ascii="Consolas" w:hAnsi="Consolas" w:cs="Consolas"/>
+          <w:color w:val="212529"/>
+          <w:sz w:val="28"/>
+          <w:szCs w:val="28"/>
+          <w:shd w:val="clear" w:color="auto" w:fill="8EAADB" w:themeFill="accent1" w:themeFillTint="99"/>
+        </w:rPr>
+      </w:pPr>
+      <w:r>
+        <w:rPr>
+          <w:rFonts w:ascii="Consolas" w:hAnsi="Consolas" w:cs="Consolas"/>
+          <w:color w:val="212529"/>
+          <w:sz w:val="28"/>
+          <w:szCs w:val="28"/>
+          <w:shd w:val="clear" w:color="auto" w:fill="FFFFFF"/>
+        </w:rPr>
+        <w:t xml:space="preserve">    │   │           │   </w:t>
+      </w:r>
+      <w:r>
+        <w:rPr>
+          <w:rFonts w:ascii="Consolas" w:eastAsia="MS Gothic" w:hAnsi="Consolas" w:cs="Consolas"/>
+          <w:color w:val="212529"/>
+          <w:sz w:val="28"/>
+          <w:szCs w:val="28"/>
+          <w:shd w:val="clear" w:color="auto" w:fill="FFFFFF"/>
+        </w:rPr>
+        <w:t>├</w:t>
+      </w:r>
+      <w:r>
+        <w:rPr>
+          <w:rFonts w:ascii="Consolas" w:hAnsi="Consolas" w:cs="Consolas"/>
+          <w:color w:val="212529"/>
+          <w:sz w:val="28"/>
+          <w:szCs w:val="28"/>
+          <w:shd w:val="clear" w:color="auto" w:fill="FFFFFF"/>
+        </w:rPr>
+        <w:t xml:space="preserve">── </w:t>
+      </w:r>
+      <w:r>
+        <w:rPr>
+          <w:rFonts w:ascii="Consolas" w:hAnsi="Consolas" w:cs="Consolas"/>
+          <w:color w:val="000000" w:themeColor="text1"/>
+          <w:sz w:val="28"/>
+          <w:szCs w:val="28"/>
+          <w:shd w:val="clear" w:color="auto" w:fill="8EAADB" w:themeFill="accent1" w:themeFillTint="99"/>
+        </w:rPr>
+        <w:t>TEMPLATE</w:t>
+      </w:r>
+      <w:r>
+        <w:rPr>
+          <w:rFonts w:ascii="Consolas" w:hAnsi="Consolas" w:cs="Consolas"/>
+          <w:color w:val="212529"/>
+          <w:sz w:val="28"/>
+          <w:szCs w:val="28"/>
+          <w:shd w:val="clear" w:color="auto" w:fill="8EAADB" w:themeFill="accent1" w:themeFillTint="99"/>
+        </w:rPr>
+        <w:t>_FirstStage.ini</w:t>
+      </w:r>
+    </w:p>
+    <w:p>
+      <w:pPr>
+        <w:rPr>
+          <w:rFonts w:ascii="Consolas" w:hAnsi="Consolas" w:cs="Consolas"/>
+          <w:sz w:val="28"/>
+          <w:szCs w:val="28"/>
+        </w:rPr>
+      </w:pPr>
+      <w:r>
+        <w:rPr>
+          <w:rFonts w:ascii="Consolas" w:hAnsi="Consolas" w:cs="Consolas"/>
+          <w:color w:val="212529"/>
+          <w:sz w:val="28"/>
+          <w:szCs w:val="28"/>
+          <w:shd w:val="clear" w:color="auto" w:fill="FFFFFF"/>
+        </w:rPr>
+        <w:t xml:space="preserve">    │   │           │   </w:t>
+      </w:r>
+      <w:r>
+        <w:rPr>
+          <w:rFonts w:ascii="Consolas" w:eastAsia="MS Gothic" w:hAnsi="Consolas" w:cs="Consolas"/>
+          <w:color w:val="212529"/>
+          <w:sz w:val="28"/>
+          <w:szCs w:val="28"/>
+          <w:shd w:val="clear" w:color="auto" w:fill="FFFFFF"/>
+        </w:rPr>
+        <w:t>├</w:t>
+      </w:r>
+      <w:r>
+        <w:rPr>
+          <w:rFonts w:ascii="Consolas" w:hAnsi="Consolas" w:cs="Consolas"/>
+          <w:color w:val="212529"/>
+          <w:sz w:val="28"/>
+          <w:szCs w:val="28"/>
+          <w:shd w:val="clear" w:color="auto" w:fill="FFFFFF"/>
+        </w:rPr>
+        <w:t xml:space="preserve">── </w:t>
+      </w:r>
+      <w:r>
+        <w:rPr>
+          <w:rFonts w:ascii="Consolas" w:hAnsi="Consolas" w:cs="Consolas"/>
+          <w:color w:val="000000" w:themeColor="text1"/>
+          <w:sz w:val="28"/>
+          <w:szCs w:val="28"/>
+          <w:shd w:val="clear" w:color="auto" w:fill="8EAADB" w:themeFill="accent1" w:themeFillTint="99"/>
+        </w:rPr>
+        <w:t>SITEID1</w:t>
+      </w:r>
+      <w:r>
+        <w:rPr>
+          <w:rFonts w:ascii="Consolas" w:hAnsi="Consolas" w:cs="Consolas"/>
+          <w:color w:val="212529"/>
+          <w:sz w:val="28"/>
+          <w:szCs w:val="28"/>
+          <w:shd w:val="clear" w:color="auto" w:fill="8EAADB" w:themeFill="accent1" w:themeFillTint="99"/>
+        </w:rPr>
+        <w:t>_</w:t>
+      </w:r>
+      <w:r>
+        <w:rPr>
+          <w:rFonts w:ascii="Consolas" w:hAnsi="Consolas" w:cs="Consolas"/>
+          <w:color w:val="212529"/>
+          <w:sz w:val="28"/>
+          <w:szCs w:val="28"/>
+          <w:shd w:val="clear" w:color="auto" w:fill="8EAADB" w:themeFill="accent1" w:themeFillTint="99"/>
+        </w:rPr>
+        <w:t>First</w:t>
+      </w:r>
+      <w:r>
+        <w:rPr>
+          <w:rFonts w:ascii="Consolas" w:hAnsi="Consolas" w:cs="Consolas"/>
+          <w:color w:val="212529"/>
+          <w:sz w:val="28"/>
+          <w:szCs w:val="28"/>
+          <w:shd w:val="clear" w:color="auto" w:fill="8EAADB" w:themeFill="accent1" w:themeFillTint="99"/>
+        </w:rPr>
+        <w:t>Stage.ini</w:t>
+      </w:r>
+    </w:p>
+    <w:p>
+      <w:pPr>
+        <w:rPr>
+          <w:rFonts w:ascii="Consolas" w:hAnsi="Consolas" w:cs="Consolas"/>
+          <w:sz w:val="28"/>
+          <w:szCs w:val="28"/>
+        </w:rPr>
+      </w:pPr>
+      <w:r>
+        <w:rPr>
+          <w:rFonts w:ascii="Consolas" w:hAnsi="Consolas" w:cs="Consolas"/>
+          <w:color w:val="212529"/>
+          <w:sz w:val="28"/>
+          <w:szCs w:val="28"/>
+          <w:shd w:val="clear" w:color="auto" w:fill="FFFFFF"/>
+        </w:rPr>
+        <w:t xml:space="preserve">    │   │           │   </w:t>
+      </w:r>
+      <w:r>
+        <w:rPr>
+          <w:rFonts w:ascii="Consolas" w:eastAsia="MS Gothic" w:hAnsi="Consolas" w:cs="Consolas"/>
+          <w:color w:val="212529"/>
+          <w:sz w:val="28"/>
+          <w:szCs w:val="28"/>
+          <w:shd w:val="clear" w:color="auto" w:fill="FFFFFF"/>
+        </w:rPr>
+        <w:t>├</w:t>
+      </w:r>
+      <w:r>
+        <w:rPr>
+          <w:rFonts w:ascii="Consolas" w:hAnsi="Consolas" w:cs="Consolas"/>
+          <w:color w:val="212529"/>
+          <w:sz w:val="28"/>
+          <w:szCs w:val="28"/>
+          <w:shd w:val="clear" w:color="auto" w:fill="FFFFFF"/>
+        </w:rPr>
+        <w:t xml:space="preserve">── </w:t>
+      </w:r>
+      <w:r>
+        <w:rPr>
+          <w:rFonts w:ascii="Consolas" w:hAnsi="Consolas" w:cs="Consolas"/>
+          <w:color w:val="000000" w:themeColor="text1"/>
+          <w:sz w:val="28"/>
+          <w:szCs w:val="28"/>
+          <w:shd w:val="clear" w:color="auto" w:fill="8EAADB" w:themeFill="accent1" w:themeFillTint="99"/>
+        </w:rPr>
+        <w:t>TEMPLATE</w:t>
+      </w:r>
+      <w:r>
+        <w:rPr>
+          <w:rFonts w:ascii="Consolas" w:hAnsi="Consolas" w:cs="Consolas"/>
+          <w:color w:val="212529"/>
+          <w:sz w:val="28"/>
+          <w:szCs w:val="28"/>
+          <w:shd w:val="clear" w:color="auto" w:fill="8EAADB" w:themeFill="accent1" w:themeFillTint="99"/>
+        </w:rPr>
+        <w:t>_SecondStage.ini</w:t>
+      </w:r>
+    </w:p>
+    <w:p>
+      <w:pPr>
+        <w:rPr>
+          <w:rFonts w:ascii="Consolas" w:hAnsi="Consolas" w:cs="Consolas"/>
+          <w:sz w:val="28"/>
+          <w:szCs w:val="28"/>
+        </w:rPr>
+      </w:pPr>
+      <w:r>
+        <w:rPr>
+          <w:rFonts w:ascii="Consolas" w:hAnsi="Consolas" w:cs="Consolas"/>
+          <w:color w:val="212529"/>
+          <w:sz w:val="28"/>
+          <w:szCs w:val="28"/>
+          <w:shd w:val="clear" w:color="auto" w:fill="FFFFFF"/>
+        </w:rPr>
+        <w:t xml:space="preserve">    │   │           │   └── </w:t>
+      </w:r>
+      <w:proofErr w:type="spellStart"/>
+      <w:r>
+        <w:rPr>
+          <w:rFonts w:ascii="Consolas" w:hAnsi="Consolas" w:cs="Consolas"/>
+          <w:color w:val="000000" w:themeColor="text1"/>
+          <w:sz w:val="28"/>
+          <w:szCs w:val="28"/>
+          <w:shd w:val="clear" w:color="auto" w:fill="8EAADB" w:themeFill="accent1" w:themeFillTint="99"/>
+        </w:rPr>
+        <w:t>TEMPLATE</w:t>
+      </w:r>
+      <w:r>
+        <w:rPr>
+          <w:rFonts w:ascii="Consolas" w:hAnsi="Consolas" w:cs="Consolas"/>
+          <w:color w:val="212529"/>
+          <w:sz w:val="28"/>
+          <w:szCs w:val="28"/>
+          <w:shd w:val="clear" w:color="auto" w:fill="8EAADB" w:themeFill="accent1" w:themeFillTint="99"/>
+        </w:rPr>
+        <w:t>_ThirdStage_</w:t>
+      </w:r>
+      <w:proofErr w:type="gramStart"/>
+      <w:r>
+        <w:rPr>
+          <w:rFonts w:ascii="Consolas" w:hAnsi="Consolas" w:cs="Consolas"/>
+          <w:color w:val="212529"/>
+          <w:sz w:val="28"/>
+          <w:szCs w:val="28"/>
+          <w:shd w:val="clear" w:color="auto" w:fill="8EAADB" w:themeFill="accent1" w:themeFillTint="99"/>
+        </w:rPr>
+        <w:t>ini.R</w:t>
+      </w:r>
+      <w:proofErr w:type="spellEnd"/>
+      <w:proofErr w:type="gramEnd"/>
+    </w:p>
+    <w:p>
+      <w:pPr>
+        <w:rPr>
+          <w:rFonts w:ascii="Consolas" w:hAnsi="Consolas" w:cs="Consolas"/>
+          <w:sz w:val="28"/>
+          <w:szCs w:val="28"/>
+        </w:rPr>
+      </w:pPr>
+      <w:r>
+        <w:rPr>
+          <w:rFonts w:ascii="Consolas" w:hAnsi="Consolas" w:cs="Consolas"/>
+          <w:color w:val="212529"/>
+          <w:sz w:val="28"/>
+          <w:szCs w:val="28"/>
+          <w:shd w:val="clear" w:color="auto" w:fill="FFFFFF"/>
+        </w:rPr>
+        <w:t>    │   │           └── ...</w:t>
+      </w:r>
+    </w:p>
+    <w:p>
+      <w:pPr>
+        <w:rPr>
+          <w:rFonts w:ascii="Consolas" w:hAnsi="Consolas" w:cs="Consolas"/>
+          <w:sz w:val="28"/>
+          <w:szCs w:val="28"/>
+        </w:rPr>
+      </w:pPr>
+      <w:r>
+        <w:rPr>
+          <w:rFonts w:ascii="Consolas" w:hAnsi="Consolas" w:cs="Consolas"/>
+          <w:color w:val="212529"/>
+          <w:sz w:val="28"/>
+          <w:szCs w:val="28"/>
+          <w:shd w:val="clear" w:color="auto" w:fill="FFFFFF"/>
+        </w:rPr>
+        <w:t xml:space="preserve">    │   </w:t>
+      </w:r>
+      <w:r>
+        <w:rPr>
+          <w:rFonts w:ascii="Consolas" w:eastAsia="MS Gothic" w:hAnsi="Consolas" w:cs="Consolas"/>
+          <w:color w:val="212529"/>
+          <w:sz w:val="28"/>
+          <w:szCs w:val="28"/>
+          <w:shd w:val="clear" w:color="auto" w:fill="FFFFFF"/>
+        </w:rPr>
+        <w:t>├</w:t>
+      </w:r>
+      <w:r>
+        <w:rPr>
+          <w:rFonts w:ascii="Consolas" w:hAnsi="Consolas" w:cs="Consolas"/>
+          <w:color w:val="212529"/>
+          <w:sz w:val="28"/>
+          <w:szCs w:val="28"/>
+          <w:shd w:val="clear" w:color="auto" w:fill="FFFFFF"/>
+        </w:rPr>
+        <w:t xml:space="preserve">── </w:t>
+      </w:r>
+      <w:proofErr w:type="spellStart"/>
+      <w:r>
+        <w:rPr>
+          <w:rFonts w:ascii="Consolas" w:hAnsi="Consolas" w:cs="Consolas"/>
+          <w:color w:val="212529"/>
+          <w:sz w:val="28"/>
+          <w:szCs w:val="28"/>
+          <w:shd w:val="clear" w:color="auto" w:fill="FFFFFF"/>
+        </w:rPr>
+        <w:t>Matlab</w:t>
+      </w:r>
+      <w:proofErr w:type="spellEnd"/>
+    </w:p>
+    <w:p>
+      <w:pPr>
+        <w:rPr>
+          <w:rFonts w:ascii="Consolas" w:hAnsi="Consolas" w:cs="Consolas"/>
+          <w:sz w:val="28"/>
+          <w:szCs w:val="28"/>
+        </w:rPr>
+      </w:pPr>
+      <w:r>
+        <w:rPr>
+          <w:rFonts w:ascii="Consolas" w:hAnsi="Consolas" w:cs="Consolas"/>
+          <w:color w:val="212529"/>
+          <w:sz w:val="28"/>
+          <w:szCs w:val="28"/>
+          <w:shd w:val="clear" w:color="auto" w:fill="FFFFFF"/>
+        </w:rPr>
+        <w:t>    │   └── Sites</w:t>
+      </w:r>
+    </w:p>
+    <w:p>
+      <w:pPr>
+        <w:rPr>
+          <w:rFonts w:ascii="Consolas" w:hAnsi="Consolas" w:cs="Consolas"/>
+          <w:sz w:val="28"/>
+          <w:szCs w:val="28"/>
+        </w:rPr>
+      </w:pPr>
+      <w:r>
+        <w:rPr>
+          <w:rFonts w:ascii="Consolas" w:hAnsi="Consolas" w:cs="Consolas"/>
+          <w:color w:val="212529"/>
+          <w:sz w:val="28"/>
+          <w:szCs w:val="28"/>
+          <w:shd w:val="clear" w:color="auto" w:fill="FFFFFF"/>
+        </w:rPr>
+        <w:t>    └── Other...</w:t>
+      </w:r>
+    </w:p>
+    <w:p>
+      <w:pPr>
+        <w:rPr>
+          <w:rFonts w:ascii="Calibri" w:hAnsi="Calibri" w:cs="Calibri"/>
+        </w:rPr>
+      </w:pPr>
     </w:p>
     <w:p>
       <w:pPr>

</xml_diff>

<commit_message>
Added second stage INI template, plus minor edits
</commit_message>
<xml_diff>
--- a/images/directory_trees/DirectoryTreeStructureFigures.docx
+++ b/images/directory_trees/DirectoryTreeStructureFigures.docx
@@ -5824,6 +5824,104 @@
           <w:rFonts w:ascii="Calibri" w:hAnsi="Calibri" w:cs="Calibri"/>
         </w:rPr>
       </w:pPr>
+    </w:p>
+    <w:p>
+      <w:pPr>
+        <w:rPr>
+          <w:rFonts w:ascii="Calibri" w:hAnsi="Calibri" w:cs="Calibri"/>
+        </w:rPr>
+      </w:pPr>
+    </w:p>
+    <w:p>
+      <w:pPr>
+        <w:rPr>
+          <w:rFonts w:ascii="Calibri" w:hAnsi="Calibri" w:cs="Calibri"/>
+        </w:rPr>
+      </w:pPr>
+    </w:p>
+    <w:p>
+      <w:pPr>
+        <w:rPr>
+          <w:rFonts w:ascii="Calibri" w:hAnsi="Calibri" w:cs="Calibri"/>
+        </w:rPr>
+      </w:pPr>
+    </w:p>
+    <w:p>
+      <w:pPr>
+        <w:rPr>
+          <w:rFonts w:ascii="Calibri" w:hAnsi="Calibri" w:cs="Calibri"/>
+        </w:rPr>
+      </w:pPr>
+    </w:p>
+    <w:p>
+      <w:pPr>
+        <w:rPr>
+          <w:rFonts w:ascii="Calibri" w:hAnsi="Calibri" w:cs="Calibri"/>
+        </w:rPr>
+      </w:pPr>
+    </w:p>
+    <w:p>
+      <w:pPr>
+        <w:rPr>
+          <w:rFonts w:ascii="Calibri" w:hAnsi="Calibri" w:cs="Calibri"/>
+        </w:rPr>
+      </w:pPr>
+    </w:p>
+    <w:p>
+      <w:pPr>
+        <w:rPr>
+          <w:rFonts w:ascii="Calibri" w:hAnsi="Calibri" w:cs="Calibri"/>
+        </w:rPr>
+      </w:pPr>
+    </w:p>
+    <w:p>
+      <w:pPr>
+        <w:rPr>
+          <w:rFonts w:ascii="Calibri" w:hAnsi="Calibri" w:cs="Calibri"/>
+        </w:rPr>
+      </w:pPr>
+    </w:p>
+    <w:p>
+      <w:pPr>
+        <w:rPr>
+          <w:rFonts w:ascii="Calibri" w:hAnsi="Calibri" w:cs="Calibri"/>
+        </w:rPr>
+      </w:pPr>
+    </w:p>
+    <w:p>
+      <w:pPr>
+        <w:rPr>
+          <w:rFonts w:ascii="Calibri" w:hAnsi="Calibri" w:cs="Calibri"/>
+        </w:rPr>
+      </w:pPr>
+    </w:p>
+    <w:p>
+      <w:pPr>
+        <w:rPr>
+          <w:rFonts w:ascii="Calibri" w:hAnsi="Calibri" w:cs="Calibri"/>
+        </w:rPr>
+      </w:pPr>
+    </w:p>
+    <w:p>
+      <w:pPr>
+        <w:rPr>
+          <w:rFonts w:ascii="Calibri" w:hAnsi="Calibri" w:cs="Calibri"/>
+        </w:rPr>
+      </w:pPr>
+    </w:p>
+    <w:p>
+      <w:pPr>
+        <w:rPr>
+          <w:rFonts w:ascii="Calibri" w:hAnsi="Calibri" w:cs="Calibri"/>
+        </w:rPr>
+      </w:pPr>
+    </w:p>
+    <w:p>
+      <w:pPr>
+        <w:rPr>
+          <w:rFonts w:ascii="Calibri" w:hAnsi="Calibri" w:cs="Calibri"/>
+        </w:rPr>
+      </w:pPr>
       <w:r>
         <w:rPr>
           <w:rFonts w:ascii="Calibri" w:hAnsi="Calibri" w:cs="Calibri"/>
@@ -6156,10 +6254,138 @@
       <w:r>
         <w:rPr>
           <w:rFonts w:ascii="Consolas" w:hAnsi="Consolas" w:cs="Consolas"/>
-          <w:color w:val="000000" w:themeColor="text1"/>
-          <w:sz w:val="28"/>
-          <w:szCs w:val="28"/>
-          <w:shd w:val="clear" w:color="auto" w:fill="8EAADB" w:themeFill="accent1" w:themeFillTint="99"/>
+          <w:color w:val="212529"/>
+          <w:sz w:val="28"/>
+          <w:szCs w:val="28"/>
+          <w:shd w:val="clear" w:color="auto" w:fill="93C47D"/>
+        </w:rPr>
+        <w:t>TEMPLATE_FirstStage.ini</w:t>
+      </w:r>
+    </w:p>
+    <w:p>
+      <w:pPr>
+        <w:rPr>
+          <w:rFonts w:ascii="Consolas" w:hAnsi="Consolas" w:cs="Consolas"/>
+          <w:sz w:val="28"/>
+          <w:szCs w:val="28"/>
+        </w:rPr>
+      </w:pPr>
+      <w:r>
+        <w:rPr>
+          <w:rFonts w:ascii="Consolas" w:hAnsi="Consolas" w:cs="Consolas"/>
+          <w:color w:val="212529"/>
+          <w:sz w:val="28"/>
+          <w:szCs w:val="28"/>
+          <w:shd w:val="clear" w:color="auto" w:fill="FFFFFF"/>
+        </w:rPr>
+        <w:t xml:space="preserve">    │   │           │   </w:t>
+      </w:r>
+      <w:r>
+        <w:rPr>
+          <w:rFonts w:ascii="Consolas" w:eastAsia="MS Gothic" w:hAnsi="Consolas" w:cs="Consolas"/>
+          <w:color w:val="212529"/>
+          <w:sz w:val="28"/>
+          <w:szCs w:val="28"/>
+          <w:shd w:val="clear" w:color="auto" w:fill="FFFFFF"/>
+        </w:rPr>
+        <w:t>├</w:t>
+      </w:r>
+      <w:r>
+        <w:rPr>
+          <w:rFonts w:ascii="Consolas" w:hAnsi="Consolas" w:cs="Consolas"/>
+          <w:color w:val="212529"/>
+          <w:sz w:val="28"/>
+          <w:szCs w:val="28"/>
+          <w:shd w:val="clear" w:color="auto" w:fill="FFFFFF"/>
+        </w:rPr>
+        <w:t xml:space="preserve">── </w:t>
+      </w:r>
+      <w:r>
+        <w:rPr>
+          <w:rFonts w:ascii="Consolas" w:hAnsi="Consolas" w:cs="Consolas"/>
+          <w:color w:val="000000" w:themeColor="text1"/>
+          <w:sz w:val="28"/>
+          <w:szCs w:val="28"/>
+          <w:shd w:val="clear" w:color="auto" w:fill="FFFF00"/>
+        </w:rPr>
+        <w:t>SITEID1</w:t>
+      </w:r>
+      <w:r>
+        <w:rPr>
+          <w:rFonts w:ascii="Consolas" w:hAnsi="Consolas" w:cs="Consolas"/>
+          <w:color w:val="212529"/>
+          <w:sz w:val="28"/>
+          <w:szCs w:val="28"/>
+          <w:shd w:val="clear" w:color="auto" w:fill="FFFF00"/>
+        </w:rPr>
+        <w:t>_</w:t>
+      </w:r>
+      <w:r>
+        <w:rPr>
+          <w:rFonts w:ascii="Consolas" w:hAnsi="Consolas" w:cs="Consolas"/>
+          <w:color w:val="212529"/>
+          <w:sz w:val="28"/>
+          <w:szCs w:val="28"/>
+          <w:shd w:val="clear" w:color="auto" w:fill="FFFF00"/>
+        </w:rPr>
+        <w:t>First</w:t>
+      </w:r>
+      <w:r>
+        <w:rPr>
+          <w:rFonts w:ascii="Consolas" w:hAnsi="Consolas" w:cs="Consolas"/>
+          <w:color w:val="212529"/>
+          <w:sz w:val="28"/>
+          <w:szCs w:val="28"/>
+          <w:shd w:val="clear" w:color="auto" w:fill="FFFF00"/>
+        </w:rPr>
+        <w:t>Stage.ini</w:t>
+      </w:r>
+    </w:p>
+    <w:p>
+      <w:pPr>
+        <w:rPr>
+          <w:rFonts w:ascii="Consolas" w:hAnsi="Consolas" w:cs="Consolas"/>
+          <w:sz w:val="28"/>
+          <w:szCs w:val="28"/>
+        </w:rPr>
+      </w:pPr>
+      <w:r>
+        <w:rPr>
+          <w:rFonts w:ascii="Consolas" w:hAnsi="Consolas" w:cs="Consolas"/>
+          <w:color w:val="212529"/>
+          <w:sz w:val="28"/>
+          <w:szCs w:val="28"/>
+          <w:shd w:val="clear" w:color="auto" w:fill="FFFFFF"/>
+        </w:rPr>
+        <w:t xml:space="preserve">    │   │           │   </w:t>
+      </w:r>
+      <w:r>
+        <w:rPr>
+          <w:rFonts w:ascii="Consolas" w:eastAsia="MS Gothic" w:hAnsi="Consolas" w:cs="Consolas"/>
+          <w:color w:val="212529"/>
+          <w:sz w:val="28"/>
+          <w:szCs w:val="28"/>
+          <w:shd w:val="clear" w:color="auto" w:fill="FFFFFF"/>
+        </w:rPr>
+        <w:t>├</w:t>
+      </w:r>
+      <w:r>
+        <w:rPr>
+          <w:rFonts w:ascii="Consolas" w:hAnsi="Consolas" w:cs="Consolas"/>
+          <w:color w:val="212529"/>
+          <w:sz w:val="28"/>
+          <w:szCs w:val="28"/>
+          <w:shd w:val="clear" w:color="auto" w:fill="FFFFFF"/>
+        </w:rPr>
+        <w:t xml:space="preserve">── </w:t>
+      </w:r>
+      <w:r>
+        <w:rPr>
+          <w:rFonts w:ascii="Consolas" w:hAnsi="Consolas" w:cs="Consolas"/>
+          <w:color w:val="000000" w:themeColor="text1"/>
+          <w:sz w:val="28"/>
+          <w:szCs w:val="28"/>
+          <w:shd w:val="clear" w:color="auto" w:fill="93C47D"/>
         </w:rPr>
         <w:t>TEMPLATE</w:t>
       </w:r>
@@ -6169,135 +6395,37 @@
           <w:color w:val="212529"/>
           <w:sz w:val="28"/>
           <w:szCs w:val="28"/>
-          <w:shd w:val="clear" w:color="auto" w:fill="8EAADB" w:themeFill="accent1" w:themeFillTint="99"/>
-        </w:rPr>
-        <w:t>_FirstStage.ini</w:t>
-      </w:r>
-    </w:p>
-    <w:p>
-      <w:pPr>
-        <w:rPr>
-          <w:rFonts w:ascii="Consolas" w:hAnsi="Consolas" w:cs="Consolas"/>
-          <w:sz w:val="28"/>
-          <w:szCs w:val="28"/>
-        </w:rPr>
-      </w:pPr>
-      <w:r>
-        <w:rPr>
-          <w:rFonts w:ascii="Consolas" w:hAnsi="Consolas" w:cs="Consolas"/>
-          <w:color w:val="212529"/>
-          <w:sz w:val="28"/>
-          <w:szCs w:val="28"/>
-          <w:shd w:val="clear" w:color="auto" w:fill="FFFFFF"/>
-        </w:rPr>
-        <w:t xml:space="preserve">    │   │           │   </w:t>
-      </w:r>
-      <w:r>
-        <w:rPr>
-          <w:rFonts w:ascii="Consolas" w:eastAsia="MS Gothic" w:hAnsi="Consolas" w:cs="Consolas"/>
-          <w:color w:val="212529"/>
-          <w:sz w:val="28"/>
-          <w:szCs w:val="28"/>
-          <w:shd w:val="clear" w:color="auto" w:fill="FFFFFF"/>
-        </w:rPr>
-        <w:t>├</w:t>
-      </w:r>
-      <w:r>
-        <w:rPr>
-          <w:rFonts w:ascii="Consolas" w:hAnsi="Consolas" w:cs="Consolas"/>
-          <w:color w:val="212529"/>
-          <w:sz w:val="28"/>
-          <w:szCs w:val="28"/>
-          <w:shd w:val="clear" w:color="auto" w:fill="FFFFFF"/>
-        </w:rPr>
-        <w:t xml:space="preserve">── </w:t>
-      </w:r>
-      <w:r>
-        <w:rPr>
-          <w:rFonts w:ascii="Consolas" w:hAnsi="Consolas" w:cs="Consolas"/>
-          <w:color w:val="000000" w:themeColor="text1"/>
-          <w:sz w:val="28"/>
-          <w:szCs w:val="28"/>
-          <w:shd w:val="clear" w:color="auto" w:fill="8EAADB" w:themeFill="accent1" w:themeFillTint="99"/>
-        </w:rPr>
-        <w:t>SITEID1</w:t>
-      </w:r>
-      <w:r>
-        <w:rPr>
-          <w:rFonts w:ascii="Consolas" w:hAnsi="Consolas" w:cs="Consolas"/>
-          <w:color w:val="212529"/>
-          <w:sz w:val="28"/>
-          <w:szCs w:val="28"/>
-          <w:shd w:val="clear" w:color="auto" w:fill="8EAADB" w:themeFill="accent1" w:themeFillTint="99"/>
-        </w:rPr>
-        <w:t>_</w:t>
-      </w:r>
-      <w:r>
-        <w:rPr>
-          <w:rFonts w:ascii="Consolas" w:hAnsi="Consolas" w:cs="Consolas"/>
-          <w:color w:val="212529"/>
-          <w:sz w:val="28"/>
-          <w:szCs w:val="28"/>
-          <w:shd w:val="clear" w:color="auto" w:fill="8EAADB" w:themeFill="accent1" w:themeFillTint="99"/>
-        </w:rPr>
-        <w:t>First</w:t>
-      </w:r>
-      <w:r>
-        <w:rPr>
-          <w:rFonts w:ascii="Consolas" w:hAnsi="Consolas" w:cs="Consolas"/>
-          <w:color w:val="212529"/>
-          <w:sz w:val="28"/>
-          <w:szCs w:val="28"/>
-          <w:shd w:val="clear" w:color="auto" w:fill="8EAADB" w:themeFill="accent1" w:themeFillTint="99"/>
-        </w:rPr>
-        <w:t>Stage.ini</w:t>
-      </w:r>
-    </w:p>
-    <w:p>
-      <w:pPr>
-        <w:rPr>
-          <w:rFonts w:ascii="Consolas" w:hAnsi="Consolas" w:cs="Consolas"/>
-          <w:sz w:val="28"/>
-          <w:szCs w:val="28"/>
-        </w:rPr>
-      </w:pPr>
-      <w:r>
-        <w:rPr>
-          <w:rFonts w:ascii="Consolas" w:hAnsi="Consolas" w:cs="Consolas"/>
-          <w:color w:val="212529"/>
-          <w:sz w:val="28"/>
-          <w:szCs w:val="28"/>
-          <w:shd w:val="clear" w:color="auto" w:fill="FFFFFF"/>
-        </w:rPr>
-        <w:t xml:space="preserve">    │   │           │   </w:t>
-      </w:r>
-      <w:r>
-        <w:rPr>
-          <w:rFonts w:ascii="Consolas" w:eastAsia="MS Gothic" w:hAnsi="Consolas" w:cs="Consolas"/>
-          <w:color w:val="212529"/>
-          <w:sz w:val="28"/>
-          <w:szCs w:val="28"/>
-          <w:shd w:val="clear" w:color="auto" w:fill="FFFFFF"/>
-        </w:rPr>
-        <w:t>├</w:t>
-      </w:r>
-      <w:r>
-        <w:rPr>
-          <w:rFonts w:ascii="Consolas" w:hAnsi="Consolas" w:cs="Consolas"/>
-          <w:color w:val="212529"/>
-          <w:sz w:val="28"/>
-          <w:szCs w:val="28"/>
-          <w:shd w:val="clear" w:color="auto" w:fill="FFFFFF"/>
-        </w:rPr>
-        <w:t xml:space="preserve">── </w:t>
-      </w:r>
-      <w:r>
-        <w:rPr>
-          <w:rFonts w:ascii="Consolas" w:hAnsi="Consolas" w:cs="Consolas"/>
-          <w:color w:val="000000" w:themeColor="text1"/>
-          <w:sz w:val="28"/>
-          <w:szCs w:val="28"/>
-          <w:shd w:val="clear" w:color="auto" w:fill="8EAADB" w:themeFill="accent1" w:themeFillTint="99"/>
+          <w:shd w:val="clear" w:color="auto" w:fill="93C47D"/>
+        </w:rPr>
+        <w:t>_SecondStage.ini</w:t>
+      </w:r>
+    </w:p>
+    <w:p>
+      <w:pPr>
+        <w:rPr>
+          <w:rFonts w:ascii="Consolas" w:hAnsi="Consolas" w:cs="Consolas"/>
+          <w:sz w:val="28"/>
+          <w:szCs w:val="28"/>
+        </w:rPr>
+      </w:pPr>
+      <w:r>
+        <w:rPr>
+          <w:rFonts w:ascii="Consolas" w:hAnsi="Consolas" w:cs="Consolas"/>
+          <w:color w:val="212529"/>
+          <w:sz w:val="28"/>
+          <w:szCs w:val="28"/>
+          <w:shd w:val="clear" w:color="auto" w:fill="FFFFFF"/>
+        </w:rPr>
+        <w:t xml:space="preserve">    │   │           │   └── </w:t>
+      </w:r>
+      <w:proofErr w:type="spellStart"/>
+      <w:r>
+        <w:rPr>
+          <w:rFonts w:ascii="Consolas" w:hAnsi="Consolas" w:cs="Consolas"/>
+          <w:color w:val="000000" w:themeColor="text1"/>
+          <w:sz w:val="28"/>
+          <w:szCs w:val="28"/>
+          <w:shd w:val="clear" w:color="auto" w:fill="93C47D"/>
         </w:rPr>
         <w:t>TEMPLATE</w:t>
       </w:r>
@@ -6307,47 +6435,7 @@
           <w:color w:val="212529"/>
           <w:sz w:val="28"/>
           <w:szCs w:val="28"/>
-          <w:shd w:val="clear" w:color="auto" w:fill="8EAADB" w:themeFill="accent1" w:themeFillTint="99"/>
-        </w:rPr>
-        <w:t>_SecondStage.ini</w:t>
-      </w:r>
-    </w:p>
-    <w:p>
-      <w:pPr>
-        <w:rPr>
-          <w:rFonts w:ascii="Consolas" w:hAnsi="Consolas" w:cs="Consolas"/>
-          <w:sz w:val="28"/>
-          <w:szCs w:val="28"/>
-        </w:rPr>
-      </w:pPr>
-      <w:r>
-        <w:rPr>
-          <w:rFonts w:ascii="Consolas" w:hAnsi="Consolas" w:cs="Consolas"/>
-          <w:color w:val="212529"/>
-          <w:sz w:val="28"/>
-          <w:szCs w:val="28"/>
-          <w:shd w:val="clear" w:color="auto" w:fill="FFFFFF"/>
-        </w:rPr>
-        <w:t xml:space="preserve">    │   │           │   └── </w:t>
-      </w:r>
-      <w:proofErr w:type="spellStart"/>
-      <w:r>
-        <w:rPr>
-          <w:rFonts w:ascii="Consolas" w:hAnsi="Consolas" w:cs="Consolas"/>
-          <w:color w:val="000000" w:themeColor="text1"/>
-          <w:sz w:val="28"/>
-          <w:szCs w:val="28"/>
-          <w:shd w:val="clear" w:color="auto" w:fill="8EAADB" w:themeFill="accent1" w:themeFillTint="99"/>
-        </w:rPr>
-        <w:t>TEMPLATE</w:t>
-      </w:r>
-      <w:r>
-        <w:rPr>
-          <w:rFonts w:ascii="Consolas" w:hAnsi="Consolas" w:cs="Consolas"/>
-          <w:color w:val="212529"/>
-          <w:sz w:val="28"/>
-          <w:szCs w:val="28"/>
-          <w:shd w:val="clear" w:color="auto" w:fill="8EAADB" w:themeFill="accent1" w:themeFillTint="99"/>
+          <w:shd w:val="clear" w:color="auto" w:fill="93C47D"/>
         </w:rPr>
         <w:t>_ThirdStage_</w:t>
       </w:r>
@@ -6358,7 +6446,7 @@
           <w:color w:val="212529"/>
           <w:sz w:val="28"/>
           <w:szCs w:val="28"/>
-          <w:shd w:val="clear" w:color="auto" w:fill="8EAADB" w:themeFill="accent1" w:themeFillTint="99"/>
+          <w:shd w:val="clear" w:color="auto" w:fill="93C47D"/>
         </w:rPr>
         <w:t>ini.R</w:t>
       </w:r>
@@ -6479,6 +6567,508 @@
           <w:rFonts w:ascii="Calibri" w:hAnsi="Calibri" w:cs="Calibri"/>
         </w:rPr>
       </w:pPr>
+    </w:p>
+    <w:p>
+      <w:pPr>
+        <w:rPr>
+          <w:rFonts w:ascii="Calibri" w:hAnsi="Calibri" w:cs="Calibri"/>
+        </w:rPr>
+      </w:pPr>
+      <w:r>
+        <w:rPr>
+          <w:rFonts w:ascii="Calibri" w:hAnsi="Calibri" w:cs="Calibri"/>
+        </w:rPr>
+        <w:t>Figure 6b_short</w:t>
+      </w:r>
+    </w:p>
+    <w:p>
+      <w:pPr>
+        <w:rPr>
+          <w:rFonts w:ascii="Calibri" w:hAnsi="Calibri" w:cs="Calibri"/>
+        </w:rPr>
+      </w:pPr>
+    </w:p>
+    <w:p>
+      <w:pPr>
+        <w:rPr>
+          <w:rFonts w:ascii="Consolas" w:hAnsi="Consolas" w:cs="Consolas"/>
+          <w:color w:val="212529"/>
+          <w:sz w:val="28"/>
+          <w:szCs w:val="28"/>
+          <w:shd w:val="clear" w:color="auto" w:fill="FFFFFF"/>
+        </w:rPr>
+      </w:pPr>
+      <w:r>
+        <w:rPr>
+          <w:rFonts w:ascii="Consolas" w:hAnsi="Consolas" w:cs="Consolas"/>
+          <w:color w:val="212529"/>
+          <w:sz w:val="28"/>
+          <w:szCs w:val="28"/>
+          <w:shd w:val="clear" w:color="auto" w:fill="FFFFFF"/>
+        </w:rPr>
+        <w:t>.</w:t>
+      </w:r>
+    </w:p>
+    <w:p>
+      <w:pPr>
+        <w:rPr>
+          <w:rFonts w:ascii="Consolas" w:hAnsi="Consolas" w:cs="Consolas"/>
+          <w:color w:val="212529"/>
+          <w:sz w:val="28"/>
+          <w:szCs w:val="28"/>
+          <w:shd w:val="clear" w:color="auto" w:fill="FFFFFF"/>
+        </w:rPr>
+      </w:pPr>
+      <w:r>
+        <w:rPr>
+          <w:rFonts w:ascii="Consolas" w:hAnsi="Consolas" w:cs="Consolas"/>
+          <w:color w:val="212529"/>
+          <w:sz w:val="28"/>
+          <w:szCs w:val="28"/>
+          <w:shd w:val="clear" w:color="auto" w:fill="FFFFFF"/>
+        </w:rPr>
+        <w:t>└── Projects</w:t>
+      </w:r>
+    </w:p>
+    <w:p>
+      <w:pPr>
+        <w:rPr>
+          <w:rFonts w:ascii="Consolas" w:hAnsi="Consolas" w:cs="Consolas"/>
+          <w:color w:val="212529"/>
+          <w:sz w:val="28"/>
+          <w:szCs w:val="28"/>
+          <w:shd w:val="clear" w:color="auto" w:fill="FFFFFF"/>
+        </w:rPr>
+      </w:pPr>
+      <w:r>
+        <w:rPr>
+          <w:rFonts w:ascii="Consolas" w:hAnsi="Consolas" w:cs="Consolas"/>
+          <w:color w:val="212529"/>
+          <w:sz w:val="28"/>
+          <w:szCs w:val="28"/>
+          <w:shd w:val="clear" w:color="auto" w:fill="FFFFFF"/>
+        </w:rPr>
+        <w:t xml:space="preserve">    ├── </w:t>
+      </w:r>
+      <w:r>
+        <w:rPr>
+          <w:rFonts w:ascii="Consolas" w:hAnsi="Consolas" w:cs="Consolas"/>
+          <w:color w:val="212529"/>
+          <w:sz w:val="28"/>
+          <w:szCs w:val="28"/>
+          <w:shd w:val="clear" w:color="auto" w:fill="93C47D"/>
+        </w:rPr>
+        <w:t>My_MicrometSites</w:t>
+      </w:r>
+    </w:p>
+    <w:p>
+      <w:pPr>
+        <w:rPr>
+          <w:rFonts w:ascii="Consolas" w:hAnsi="Consolas" w:cs="Consolas"/>
+          <w:color w:val="212529"/>
+          <w:sz w:val="28"/>
+          <w:szCs w:val="28"/>
+          <w:shd w:val="clear" w:color="auto" w:fill="FFFFFF"/>
+        </w:rPr>
+      </w:pPr>
+      <w:r>
+        <w:rPr>
+          <w:rFonts w:ascii="Consolas" w:hAnsi="Consolas" w:cs="Consolas"/>
+          <w:color w:val="212529"/>
+          <w:sz w:val="28"/>
+          <w:szCs w:val="28"/>
+          <w:shd w:val="clear" w:color="auto" w:fill="FFFFFF"/>
+        </w:rPr>
+        <w:t xml:space="preserve">    │   ├── </w:t>
+      </w:r>
+      <w:r>
+        <w:rPr>
+          <w:rFonts w:ascii="Consolas" w:hAnsi="Consolas" w:cs="Consolas"/>
+          <w:color w:val="212529"/>
+          <w:sz w:val="28"/>
+          <w:szCs w:val="28"/>
+          <w:shd w:val="clear" w:color="auto" w:fill="93C47D"/>
+        </w:rPr>
+        <w:t>Database</w:t>
+      </w:r>
+    </w:p>
+    <w:p>
+      <w:pPr>
+        <w:rPr>
+          <w:rFonts w:ascii="Consolas" w:hAnsi="Consolas" w:cs="Consolas"/>
+          <w:color w:val="212529"/>
+          <w:sz w:val="28"/>
+          <w:szCs w:val="28"/>
+          <w:shd w:val="clear" w:color="auto" w:fill="FFFFFF"/>
+        </w:rPr>
+      </w:pPr>
+      <w:r>
+        <w:rPr>
+          <w:rFonts w:ascii="Consolas" w:hAnsi="Consolas" w:cs="Consolas"/>
+          <w:color w:val="212529"/>
+          <w:sz w:val="28"/>
+          <w:szCs w:val="28"/>
+          <w:shd w:val="clear" w:color="auto" w:fill="FFFFFF"/>
+        </w:rPr>
+        <w:t xml:space="preserve">    │   │   ├── </w:t>
+      </w:r>
+      <w:r>
+        <w:rPr>
+          <w:rFonts w:ascii="Consolas" w:hAnsi="Consolas" w:cs="Consolas"/>
+          <w:color w:val="212529"/>
+          <w:sz w:val="28"/>
+          <w:szCs w:val="28"/>
+          <w:shd w:val="clear" w:color="auto" w:fill="93C47D"/>
+        </w:rPr>
+        <w:t>yearIn1</w:t>
+      </w:r>
+    </w:p>
+    <w:p>
+      <w:pPr>
+        <w:rPr>
+          <w:rFonts w:ascii="Consolas" w:hAnsi="Consolas" w:cs="Consolas"/>
+          <w:color w:val="212529"/>
+          <w:sz w:val="28"/>
+          <w:szCs w:val="28"/>
+          <w:shd w:val="clear" w:color="auto" w:fill="FFFFFF"/>
+        </w:rPr>
+      </w:pPr>
+      <w:r>
+        <w:rPr>
+          <w:rFonts w:ascii="Consolas" w:hAnsi="Consolas" w:cs="Consolas"/>
+          <w:color w:val="212529"/>
+          <w:sz w:val="28"/>
+          <w:szCs w:val="28"/>
+          <w:shd w:val="clear" w:color="auto" w:fill="FFFFFF"/>
+        </w:rPr>
+        <w:t xml:space="preserve">    │   │   │   └── </w:t>
+      </w:r>
+      <w:r>
+        <w:rPr>
+          <w:rFonts w:ascii="Consolas" w:hAnsi="Consolas" w:cs="Consolas"/>
+          <w:color w:val="212529"/>
+          <w:sz w:val="28"/>
+          <w:szCs w:val="28"/>
+          <w:shd w:val="clear" w:color="auto" w:fill="93C47D"/>
+        </w:rPr>
+        <w:t>SITEID1</w:t>
+      </w:r>
+    </w:p>
+    <w:p>
+      <w:pPr>
+        <w:rPr>
+          <w:rFonts w:ascii="Consolas" w:hAnsi="Consolas" w:cs="Consolas"/>
+          <w:color w:val="212529"/>
+          <w:sz w:val="28"/>
+          <w:szCs w:val="28"/>
+          <w:shd w:val="clear" w:color="auto" w:fill="FFFFFF"/>
+        </w:rPr>
+      </w:pPr>
+      <w:r>
+        <w:rPr>
+          <w:rFonts w:ascii="Consolas" w:hAnsi="Consolas" w:cs="Consolas"/>
+          <w:color w:val="212529"/>
+          <w:sz w:val="28"/>
+          <w:szCs w:val="28"/>
+          <w:shd w:val="clear" w:color="auto" w:fill="FFFFFF"/>
+        </w:rPr>
+        <w:t xml:space="preserve">    │   │   │       ├── </w:t>
+      </w:r>
+      <w:r>
+        <w:rPr>
+          <w:rFonts w:ascii="Consolas" w:hAnsi="Consolas" w:cs="Consolas"/>
+          <w:color w:val="212529"/>
+          <w:sz w:val="28"/>
+          <w:szCs w:val="28"/>
+          <w:shd w:val="clear" w:color="auto" w:fill="93C47D"/>
+        </w:rPr>
+        <w:t>Clean</w:t>
+      </w:r>
+    </w:p>
+    <w:p>
+      <w:pPr>
+        <w:rPr>
+          <w:rFonts w:ascii="Consolas" w:hAnsi="Consolas" w:cs="Consolas"/>
+          <w:color w:val="212529"/>
+          <w:sz w:val="28"/>
+          <w:szCs w:val="28"/>
+          <w:shd w:val="clear" w:color="auto" w:fill="93C47D"/>
+        </w:rPr>
+      </w:pPr>
+      <w:r>
+        <w:rPr>
+          <w:rFonts w:ascii="Consolas" w:hAnsi="Consolas" w:cs="Consolas"/>
+          <w:color w:val="212529"/>
+          <w:sz w:val="28"/>
+          <w:szCs w:val="28"/>
+          <w:shd w:val="clear" w:color="auto" w:fill="FFFFFF"/>
+        </w:rPr>
+        <w:t xml:space="preserve">    │   │   │       │   └── </w:t>
+      </w:r>
+      <w:proofErr w:type="spellStart"/>
+      <w:r>
+        <w:rPr>
+          <w:rFonts w:ascii="Consolas" w:hAnsi="Consolas" w:cs="Consolas"/>
+          <w:color w:val="212529"/>
+          <w:sz w:val="28"/>
+          <w:szCs w:val="28"/>
+          <w:shd w:val="clear" w:color="auto" w:fill="93C47D"/>
+        </w:rPr>
+        <w:t>SecondStage</w:t>
+      </w:r>
+      <w:proofErr w:type="spellEnd"/>
+    </w:p>
+    <w:p>
+      <w:pPr>
+        <w:rPr>
+          <w:rFonts w:ascii="Consolas" w:hAnsi="Consolas" w:cs="Consolas"/>
+          <w:color w:val="212529"/>
+          <w:sz w:val="28"/>
+          <w:szCs w:val="28"/>
+          <w:shd w:val="clear" w:color="auto" w:fill="FFFFFF"/>
+        </w:rPr>
+      </w:pPr>
+      <w:r>
+        <w:rPr>
+          <w:rFonts w:ascii="Consolas" w:hAnsi="Consolas" w:cs="Consolas"/>
+          <w:color w:val="212529"/>
+          <w:sz w:val="28"/>
+          <w:szCs w:val="28"/>
+          <w:shd w:val="clear" w:color="auto" w:fill="FFFFFF"/>
+        </w:rPr>
+        <w:t xml:space="preserve">    │   │   │       │       ├── </w:t>
+      </w:r>
+      <w:r>
+        <w:rPr>
+          <w:rFonts w:ascii="Consolas" w:hAnsi="Consolas" w:cs="Consolas"/>
+          <w:color w:val="212529"/>
+          <w:sz w:val="28"/>
+          <w:szCs w:val="28"/>
+          <w:shd w:val="clear" w:color="auto" w:fill="93C47D"/>
+        </w:rPr>
+        <w:t>variable1</w:t>
+      </w:r>
+    </w:p>
+    <w:p>
+      <w:pPr>
+        <w:rPr>
+          <w:rFonts w:ascii="Consolas" w:hAnsi="Consolas" w:cs="Consolas"/>
+          <w:color w:val="212529"/>
+          <w:sz w:val="28"/>
+          <w:szCs w:val="28"/>
+          <w:shd w:val="clear" w:color="auto" w:fill="FFFFFF"/>
+        </w:rPr>
+      </w:pPr>
+      <w:r>
+        <w:rPr>
+          <w:rFonts w:ascii="Consolas" w:hAnsi="Consolas" w:cs="Consolas"/>
+          <w:color w:val="212529"/>
+          <w:sz w:val="28"/>
+          <w:szCs w:val="28"/>
+          <w:shd w:val="clear" w:color="auto" w:fill="FFFFFF"/>
+        </w:rPr>
+        <w:t xml:space="preserve">    │   │   │       │       ├── </w:t>
+      </w:r>
+      <w:r>
+        <w:rPr>
+          <w:rFonts w:ascii="Consolas" w:hAnsi="Consolas" w:cs="Consolas"/>
+          <w:color w:val="212529"/>
+          <w:sz w:val="28"/>
+          <w:szCs w:val="28"/>
+          <w:shd w:val="clear" w:color="auto" w:fill="93C47D"/>
+        </w:rPr>
+        <w:t>variable2</w:t>
+      </w:r>
+    </w:p>
+    <w:p>
+      <w:pPr>
+        <w:rPr>
+          <w:rFonts w:ascii="Consolas" w:hAnsi="Consolas" w:cs="Consolas"/>
+          <w:color w:val="212529"/>
+          <w:sz w:val="28"/>
+          <w:szCs w:val="28"/>
+          <w:shd w:val="clear" w:color="auto" w:fill="FFFFFF"/>
+        </w:rPr>
+      </w:pPr>
+      <w:r>
+        <w:rPr>
+          <w:rFonts w:ascii="Consolas" w:hAnsi="Consolas" w:cs="Consolas"/>
+          <w:color w:val="212529"/>
+          <w:sz w:val="28"/>
+          <w:szCs w:val="28"/>
+          <w:shd w:val="clear" w:color="auto" w:fill="FFFFFF"/>
+        </w:rPr>
+        <w:t xml:space="preserve">    │   │   │       │       └── ...            </w:t>
+      </w:r>
+    </w:p>
+    <w:p>
+      <w:pPr>
+        <w:rPr>
+          <w:rFonts w:ascii="Consolas" w:hAnsi="Consolas" w:cs="Consolas"/>
+          <w:color w:val="212529"/>
+          <w:sz w:val="28"/>
+          <w:szCs w:val="28"/>
+          <w:shd w:val="clear" w:color="auto" w:fill="FFFFFF"/>
+        </w:rPr>
+      </w:pPr>
+      <w:r>
+        <w:rPr>
+          <w:rFonts w:ascii="Consolas" w:hAnsi="Consolas" w:cs="Consolas"/>
+          <w:color w:val="212529"/>
+          <w:sz w:val="28"/>
+          <w:szCs w:val="28"/>
+          <w:shd w:val="clear" w:color="auto" w:fill="FFFFFF"/>
+        </w:rPr>
+        <w:t xml:space="preserve">    │   │   │       ├── Flux</w:t>
+      </w:r>
+    </w:p>
+    <w:p>
+      <w:pPr>
+        <w:rPr>
+          <w:rFonts w:ascii="Consolas" w:hAnsi="Consolas" w:cs="Consolas"/>
+          <w:color w:val="212529"/>
+          <w:sz w:val="28"/>
+          <w:szCs w:val="28"/>
+          <w:shd w:val="clear" w:color="auto" w:fill="FFFFFF"/>
+        </w:rPr>
+      </w:pPr>
+      <w:r>
+        <w:rPr>
+          <w:rFonts w:ascii="Consolas" w:hAnsi="Consolas" w:cs="Consolas"/>
+          <w:color w:val="212529"/>
+          <w:sz w:val="28"/>
+          <w:szCs w:val="28"/>
+          <w:shd w:val="clear" w:color="auto" w:fill="FFFFFF"/>
+        </w:rPr>
+        <w:t xml:space="preserve">    │   │   │       └── Met</w:t>
+      </w:r>
+    </w:p>
+    <w:p>
+      <w:pPr>
+        <w:rPr>
+          <w:rFonts w:ascii="Consolas" w:hAnsi="Consolas" w:cs="Consolas"/>
+          <w:color w:val="212529"/>
+          <w:sz w:val="28"/>
+          <w:szCs w:val="28"/>
+          <w:shd w:val="clear" w:color="auto" w:fill="FFFFFF"/>
+        </w:rPr>
+      </w:pPr>
+      <w:r>
+        <w:rPr>
+          <w:rFonts w:ascii="Consolas" w:hAnsi="Consolas" w:cs="Consolas"/>
+          <w:color w:val="212529"/>
+          <w:sz w:val="28"/>
+          <w:szCs w:val="28"/>
+          <w:shd w:val="clear" w:color="auto" w:fill="FFFFFF"/>
+        </w:rPr>
+        <w:t xml:space="preserve">    │   │   ├── ...</w:t>
+      </w:r>
+    </w:p>
+    <w:p>
+      <w:pPr>
+        <w:rPr>
+          <w:rFonts w:ascii="Consolas" w:hAnsi="Consolas" w:cs="Consolas"/>
+          <w:color w:val="212529"/>
+          <w:sz w:val="28"/>
+          <w:szCs w:val="28"/>
+          <w:shd w:val="clear" w:color="auto" w:fill="FFFFFF"/>
+        </w:rPr>
+      </w:pPr>
+      <w:r>
+        <w:rPr>
+          <w:rFonts w:ascii="Consolas" w:hAnsi="Consolas" w:cs="Consolas"/>
+          <w:color w:val="212529"/>
+          <w:sz w:val="28"/>
+          <w:szCs w:val="28"/>
+          <w:shd w:val="clear" w:color="auto" w:fill="FFFFFF"/>
+        </w:rPr>
+        <w:t xml:space="preserve">    │   │   └── </w:t>
+      </w:r>
+      <w:proofErr w:type="spellStart"/>
+      <w:r>
+        <w:rPr>
+          <w:rFonts w:ascii="Consolas" w:hAnsi="Consolas" w:cs="Consolas"/>
+          <w:color w:val="212529"/>
+          <w:sz w:val="28"/>
+          <w:szCs w:val="28"/>
+          <w:shd w:val="clear" w:color="auto" w:fill="FFFFFF"/>
+        </w:rPr>
+        <w:t>Calculation_Procedures</w:t>
+      </w:r>
+      <w:proofErr w:type="spellEnd"/>
+    </w:p>
+    <w:p>
+      <w:pPr>
+        <w:rPr>
+          <w:rFonts w:ascii="Consolas" w:hAnsi="Consolas" w:cs="Consolas"/>
+          <w:color w:val="212529"/>
+          <w:sz w:val="28"/>
+          <w:szCs w:val="28"/>
+          <w:shd w:val="clear" w:color="auto" w:fill="FFFFFF"/>
+        </w:rPr>
+      </w:pPr>
+      <w:r>
+        <w:rPr>
+          <w:rFonts w:ascii="Consolas" w:hAnsi="Consolas" w:cs="Consolas"/>
+          <w:color w:val="212529"/>
+          <w:sz w:val="28"/>
+          <w:szCs w:val="28"/>
+          <w:shd w:val="clear" w:color="auto" w:fill="FFFFFF"/>
+        </w:rPr>
+        <w:t xml:space="preserve">    │   ├── </w:t>
+      </w:r>
+      <w:proofErr w:type="spellStart"/>
+      <w:r>
+        <w:rPr>
+          <w:rFonts w:ascii="Consolas" w:hAnsi="Consolas" w:cs="Consolas"/>
+          <w:color w:val="212529"/>
+          <w:sz w:val="28"/>
+          <w:szCs w:val="28"/>
+          <w:shd w:val="clear" w:color="auto" w:fill="FFFFFF"/>
+        </w:rPr>
+        <w:t>Matlab</w:t>
+      </w:r>
+      <w:proofErr w:type="spellEnd"/>
+    </w:p>
+    <w:p>
+      <w:pPr>
+        <w:rPr>
+          <w:rFonts w:ascii="Consolas" w:hAnsi="Consolas" w:cs="Consolas"/>
+          <w:color w:val="212529"/>
+          <w:sz w:val="28"/>
+          <w:szCs w:val="28"/>
+          <w:shd w:val="clear" w:color="auto" w:fill="FFFFFF"/>
+        </w:rPr>
+      </w:pPr>
+      <w:r>
+        <w:rPr>
+          <w:rFonts w:ascii="Consolas" w:hAnsi="Consolas" w:cs="Consolas"/>
+          <w:color w:val="212529"/>
+          <w:sz w:val="28"/>
+          <w:szCs w:val="28"/>
+          <w:shd w:val="clear" w:color="auto" w:fill="FFFFFF"/>
+        </w:rPr>
+        <w:t xml:space="preserve">    │   └── Sites</w:t>
+      </w:r>
+    </w:p>
+    <w:p>
+      <w:pPr>
+        <w:rPr>
+          <w:rFonts w:ascii="Consolas" w:hAnsi="Consolas" w:cs="Consolas"/>
+          <w:sz w:val="28"/>
+          <w:szCs w:val="28"/>
+        </w:rPr>
+      </w:pPr>
+      <w:r>
+        <w:rPr>
+          <w:rFonts w:ascii="Consolas" w:hAnsi="Consolas" w:cs="Consolas"/>
+          <w:color w:val="212529"/>
+          <w:sz w:val="28"/>
+          <w:szCs w:val="28"/>
+          <w:shd w:val="clear" w:color="auto" w:fill="FFFFFF"/>
+        </w:rPr>
+        <w:t xml:space="preserve">    └── Other...</w:t>
+      </w:r>
     </w:p>
     <w:p>
       <w:pPr>
@@ -8372,7 +8962,7 @@
   <w:style w:type="paragraph" w:default="1" w:styleId="Normal">
     <w:name w:val="Normal"/>
     <w:qFormat/>
-    <w:rsid w:val="008B6801"/>
+    <w:rsid w:val="00041CD5"/>
     <w:rPr>
       <w:rFonts w:ascii="Times New Roman" w:eastAsia="Times New Roman" w:hAnsi="Times New Roman" w:cs="Times New Roman"/>
       <w:kern w:val="0"/>

</xml_diff>

<commit_message>
Added third stage quick start; other minor edits
</commit_message>
<xml_diff>
--- a/images/directory_trees/DirectoryTreeStructureFigures.docx
+++ b/images/directory_trees/DirectoryTreeStructureFigures.docx
@@ -5838,90 +5838,6 @@
           <w:rFonts w:ascii="Calibri" w:hAnsi="Calibri" w:cs="Calibri"/>
         </w:rPr>
       </w:pPr>
-    </w:p>
-    <w:p>
-      <w:pPr>
-        <w:rPr>
-          <w:rFonts w:ascii="Calibri" w:hAnsi="Calibri" w:cs="Calibri"/>
-        </w:rPr>
-      </w:pPr>
-    </w:p>
-    <w:p>
-      <w:pPr>
-        <w:rPr>
-          <w:rFonts w:ascii="Calibri" w:hAnsi="Calibri" w:cs="Calibri"/>
-        </w:rPr>
-      </w:pPr>
-    </w:p>
-    <w:p>
-      <w:pPr>
-        <w:rPr>
-          <w:rFonts w:ascii="Calibri" w:hAnsi="Calibri" w:cs="Calibri"/>
-        </w:rPr>
-      </w:pPr>
-    </w:p>
-    <w:p>
-      <w:pPr>
-        <w:rPr>
-          <w:rFonts w:ascii="Calibri" w:hAnsi="Calibri" w:cs="Calibri"/>
-        </w:rPr>
-      </w:pPr>
-    </w:p>
-    <w:p>
-      <w:pPr>
-        <w:rPr>
-          <w:rFonts w:ascii="Calibri" w:hAnsi="Calibri" w:cs="Calibri"/>
-        </w:rPr>
-      </w:pPr>
-    </w:p>
-    <w:p>
-      <w:pPr>
-        <w:rPr>
-          <w:rFonts w:ascii="Calibri" w:hAnsi="Calibri" w:cs="Calibri"/>
-        </w:rPr>
-      </w:pPr>
-    </w:p>
-    <w:p>
-      <w:pPr>
-        <w:rPr>
-          <w:rFonts w:ascii="Calibri" w:hAnsi="Calibri" w:cs="Calibri"/>
-        </w:rPr>
-      </w:pPr>
-    </w:p>
-    <w:p>
-      <w:pPr>
-        <w:rPr>
-          <w:rFonts w:ascii="Calibri" w:hAnsi="Calibri" w:cs="Calibri"/>
-        </w:rPr>
-      </w:pPr>
-    </w:p>
-    <w:p>
-      <w:pPr>
-        <w:rPr>
-          <w:rFonts w:ascii="Calibri" w:hAnsi="Calibri" w:cs="Calibri"/>
-        </w:rPr>
-      </w:pPr>
-    </w:p>
-    <w:p>
-      <w:pPr>
-        <w:rPr>
-          <w:rFonts w:ascii="Calibri" w:hAnsi="Calibri" w:cs="Calibri"/>
-        </w:rPr>
-      </w:pPr>
-    </w:p>
-    <w:p>
-      <w:pPr>
-        <w:rPr>
-          <w:rFonts w:ascii="Calibri" w:hAnsi="Calibri" w:cs="Calibri"/>
-        </w:rPr>
-      </w:pPr>
-    </w:p>
-    <w:p>
-      <w:pPr>
-        <w:rPr>
-          <w:rFonts w:ascii="Calibri" w:hAnsi="Calibri" w:cs="Calibri"/>
-        </w:rPr>
-      </w:pPr>
       <w:r>
         <w:rPr>
           <w:rFonts w:ascii="Calibri" w:hAnsi="Calibri" w:cs="Calibri"/>
@@ -6254,6 +6170,75 @@
       <w:r>
         <w:rPr>
           <w:rFonts w:ascii="Consolas" w:hAnsi="Consolas" w:cs="Consolas"/>
+          <w:color w:val="000000" w:themeColor="text1"/>
+          <w:sz w:val="28"/>
+          <w:szCs w:val="28"/>
+          <w:shd w:val="clear" w:color="auto" w:fill="FFFF00"/>
+        </w:rPr>
+        <w:t>SITEID1</w:t>
+      </w:r>
+      <w:r>
+        <w:rPr>
+          <w:rFonts w:ascii="Consolas" w:hAnsi="Consolas" w:cs="Consolas"/>
+          <w:color w:val="212529"/>
+          <w:sz w:val="28"/>
+          <w:szCs w:val="28"/>
+          <w:shd w:val="clear" w:color="auto" w:fill="FFFF00"/>
+        </w:rPr>
+        <w:t>_FirstStage.ini</w:t>
+      </w:r>
+      <w:r>
+        <w:rPr>
+          <w:rFonts w:ascii="Consolas" w:hAnsi="Consolas" w:cs="Consolas"/>
+          <w:color w:val="212529"/>
+          <w:sz w:val="28"/>
+          <w:szCs w:val="28"/>
+          <w:shd w:val="clear" w:color="auto" w:fill="93C47D"/>
+        </w:rPr>
+        <w:t xml:space="preserve"> </w:t>
+      </w:r>
+    </w:p>
+    <w:p>
+      <w:pPr>
+        <w:rPr>
+          <w:rFonts w:ascii="Consolas" w:hAnsi="Consolas" w:cs="Consolas"/>
+          <w:sz w:val="28"/>
+          <w:szCs w:val="28"/>
+        </w:rPr>
+      </w:pPr>
+      <w:r>
+        <w:rPr>
+          <w:rFonts w:ascii="Consolas" w:hAnsi="Consolas" w:cs="Consolas"/>
+          <w:color w:val="212529"/>
+          <w:sz w:val="28"/>
+          <w:szCs w:val="28"/>
+          <w:shd w:val="clear" w:color="auto" w:fill="FFFFFF"/>
+        </w:rPr>
+        <w:t xml:space="preserve">    │   │           │   </w:t>
+      </w:r>
+      <w:r>
+        <w:rPr>
+          <w:rFonts w:ascii="Consolas" w:eastAsia="MS Gothic" w:hAnsi="Consolas" w:cs="Consolas"/>
+          <w:color w:val="212529"/>
+          <w:sz w:val="28"/>
+          <w:szCs w:val="28"/>
+          <w:shd w:val="clear" w:color="auto" w:fill="FFFFFF"/>
+        </w:rPr>
+        <w:t>├</w:t>
+      </w:r>
+      <w:r>
+        <w:rPr>
+          <w:rFonts w:ascii="Consolas" w:hAnsi="Consolas" w:cs="Consolas"/>
+          <w:color w:val="212529"/>
+          <w:sz w:val="28"/>
+          <w:szCs w:val="28"/>
+          <w:shd w:val="clear" w:color="auto" w:fill="FFFFFF"/>
+        </w:rPr>
+        <w:t xml:space="preserve">── </w:t>
+      </w:r>
+      <w:r>
+        <w:rPr>
+          <w:rFonts w:ascii="Consolas" w:hAnsi="Consolas" w:cs="Consolas"/>
           <w:color w:val="212529"/>
           <w:sz w:val="28"/>
           <w:szCs w:val="28"/>
@@ -6261,6 +6246,16 @@
         </w:rPr>
         <w:t>TEMPLATE_FirstStage.ini</w:t>
       </w:r>
+      <w:r>
+        <w:rPr>
+          <w:rFonts w:ascii="Consolas" w:hAnsi="Consolas" w:cs="Consolas"/>
+          <w:color w:val="212529"/>
+          <w:sz w:val="28"/>
+          <w:szCs w:val="28"/>
+          <w:shd w:val="clear" w:color="auto" w:fill="93C47D"/>
+        </w:rPr>
+        <w:t xml:space="preserve"> </w:t>
+      </w:r>
     </w:p>
     <w:p>
       <w:pPr>
@@ -6306,6 +6301,1267 @@
           <w:color w:val="000000" w:themeColor="text1"/>
           <w:sz w:val="28"/>
           <w:szCs w:val="28"/>
+        </w:rPr>
+        <w:t>TEMPLATE</w:t>
+      </w:r>
+      <w:r>
+        <w:rPr>
+          <w:rFonts w:ascii="Consolas" w:hAnsi="Consolas" w:cs="Consolas"/>
+          <w:color w:val="212529"/>
+          <w:sz w:val="28"/>
+          <w:szCs w:val="28"/>
+        </w:rPr>
+        <w:t>_SecondStage.ini</w:t>
+      </w:r>
+    </w:p>
+    <w:p>
+      <w:pPr>
+        <w:rPr>
+          <w:rFonts w:ascii="Consolas" w:hAnsi="Consolas" w:cs="Consolas"/>
+          <w:sz w:val="28"/>
+          <w:szCs w:val="28"/>
+        </w:rPr>
+      </w:pPr>
+      <w:r>
+        <w:rPr>
+          <w:rFonts w:ascii="Consolas" w:hAnsi="Consolas" w:cs="Consolas"/>
+          <w:color w:val="212529"/>
+          <w:sz w:val="28"/>
+          <w:szCs w:val="28"/>
+          <w:shd w:val="clear" w:color="auto" w:fill="FFFFFF"/>
+        </w:rPr>
+        <w:t xml:space="preserve">    │   │           │   └── </w:t>
+      </w:r>
+      <w:proofErr w:type="spellStart"/>
+      <w:r>
+        <w:rPr>
+          <w:rFonts w:ascii="Consolas" w:hAnsi="Consolas" w:cs="Consolas"/>
+          <w:color w:val="000000" w:themeColor="text1"/>
+          <w:sz w:val="28"/>
+          <w:szCs w:val="28"/>
+        </w:rPr>
+        <w:t>TEMPLATE</w:t>
+      </w:r>
+      <w:r>
+        <w:rPr>
+          <w:rFonts w:ascii="Consolas" w:hAnsi="Consolas" w:cs="Consolas"/>
+          <w:color w:val="212529"/>
+          <w:sz w:val="28"/>
+          <w:szCs w:val="28"/>
+        </w:rPr>
+        <w:t>_</w:t>
+      </w:r>
+      <w:r>
+        <w:rPr>
+          <w:rFonts w:ascii="Consolas" w:hAnsi="Consolas" w:cs="Consolas"/>
+          <w:color w:val="212529"/>
+          <w:sz w:val="28"/>
+          <w:szCs w:val="28"/>
+        </w:rPr>
+        <w:t>config.yml</w:t>
+      </w:r>
+      <w:proofErr w:type="spellEnd"/>
+    </w:p>
+    <w:p>
+      <w:pPr>
+        <w:rPr>
+          <w:rFonts w:ascii="Consolas" w:hAnsi="Consolas" w:cs="Consolas"/>
+          <w:sz w:val="28"/>
+          <w:szCs w:val="28"/>
+        </w:rPr>
+      </w:pPr>
+      <w:r>
+        <w:rPr>
+          <w:rFonts w:ascii="Consolas" w:hAnsi="Consolas" w:cs="Consolas"/>
+          <w:color w:val="212529"/>
+          <w:sz w:val="28"/>
+          <w:szCs w:val="28"/>
+          <w:shd w:val="clear" w:color="auto" w:fill="FFFFFF"/>
+        </w:rPr>
+        <w:t>    │   │           └── ...</w:t>
+      </w:r>
+    </w:p>
+    <w:p>
+      <w:pPr>
+        <w:rPr>
+          <w:rFonts w:ascii="Consolas" w:hAnsi="Consolas" w:cs="Consolas"/>
+          <w:sz w:val="28"/>
+          <w:szCs w:val="28"/>
+        </w:rPr>
+      </w:pPr>
+      <w:r>
+        <w:rPr>
+          <w:rFonts w:ascii="Consolas" w:hAnsi="Consolas" w:cs="Consolas"/>
+          <w:color w:val="212529"/>
+          <w:sz w:val="28"/>
+          <w:szCs w:val="28"/>
+          <w:shd w:val="clear" w:color="auto" w:fill="FFFFFF"/>
+        </w:rPr>
+        <w:t xml:space="preserve">    │   </w:t>
+      </w:r>
+      <w:r>
+        <w:rPr>
+          <w:rFonts w:ascii="Consolas" w:eastAsia="MS Gothic" w:hAnsi="Consolas" w:cs="Consolas"/>
+          <w:color w:val="212529"/>
+          <w:sz w:val="28"/>
+          <w:szCs w:val="28"/>
+          <w:shd w:val="clear" w:color="auto" w:fill="FFFFFF"/>
+        </w:rPr>
+        <w:t>├</w:t>
+      </w:r>
+      <w:r>
+        <w:rPr>
+          <w:rFonts w:ascii="Consolas" w:hAnsi="Consolas" w:cs="Consolas"/>
+          <w:color w:val="212529"/>
+          <w:sz w:val="28"/>
+          <w:szCs w:val="28"/>
+          <w:shd w:val="clear" w:color="auto" w:fill="FFFFFF"/>
+        </w:rPr>
+        <w:t xml:space="preserve">── </w:t>
+      </w:r>
+      <w:proofErr w:type="spellStart"/>
+      <w:r>
+        <w:rPr>
+          <w:rFonts w:ascii="Consolas" w:hAnsi="Consolas" w:cs="Consolas"/>
+          <w:color w:val="212529"/>
+          <w:sz w:val="28"/>
+          <w:szCs w:val="28"/>
+          <w:shd w:val="clear" w:color="auto" w:fill="FFFFFF"/>
+        </w:rPr>
+        <w:t>Matlab</w:t>
+      </w:r>
+      <w:proofErr w:type="spellEnd"/>
+    </w:p>
+    <w:p>
+      <w:pPr>
+        <w:rPr>
+          <w:rFonts w:ascii="Consolas" w:hAnsi="Consolas" w:cs="Consolas"/>
+          <w:sz w:val="28"/>
+          <w:szCs w:val="28"/>
+        </w:rPr>
+      </w:pPr>
+      <w:r>
+        <w:rPr>
+          <w:rFonts w:ascii="Consolas" w:hAnsi="Consolas" w:cs="Consolas"/>
+          <w:color w:val="212529"/>
+          <w:sz w:val="28"/>
+          <w:szCs w:val="28"/>
+          <w:shd w:val="clear" w:color="auto" w:fill="FFFFFF"/>
+        </w:rPr>
+        <w:t>    │   └── Sites</w:t>
+      </w:r>
+    </w:p>
+    <w:p>
+      <w:pPr>
+        <w:rPr>
+          <w:rFonts w:ascii="Consolas" w:hAnsi="Consolas" w:cs="Consolas"/>
+          <w:sz w:val="28"/>
+          <w:szCs w:val="28"/>
+        </w:rPr>
+      </w:pPr>
+      <w:r>
+        <w:rPr>
+          <w:rFonts w:ascii="Consolas" w:hAnsi="Consolas" w:cs="Consolas"/>
+          <w:color w:val="212529"/>
+          <w:sz w:val="28"/>
+          <w:szCs w:val="28"/>
+          <w:shd w:val="clear" w:color="auto" w:fill="FFFFFF"/>
+        </w:rPr>
+        <w:t>    └── Other...</w:t>
+      </w:r>
+    </w:p>
+    <w:p>
+      <w:pPr>
+        <w:rPr>
+          <w:rFonts w:ascii="Calibri" w:hAnsi="Calibri" w:cs="Calibri"/>
+        </w:rPr>
+      </w:pPr>
+    </w:p>
+    <w:p>
+      <w:pPr>
+        <w:rPr>
+          <w:rFonts w:ascii="Calibri" w:hAnsi="Calibri" w:cs="Calibri"/>
+        </w:rPr>
+      </w:pPr>
+      <w:r>
+        <w:rPr>
+          <w:rFonts w:ascii="Calibri" w:hAnsi="Calibri" w:cs="Calibri"/>
+        </w:rPr>
+        <w:t>Figure 6b_short</w:t>
+      </w:r>
+    </w:p>
+    <w:p>
+      <w:pPr>
+        <w:rPr>
+          <w:rFonts w:ascii="Calibri" w:hAnsi="Calibri" w:cs="Calibri"/>
+        </w:rPr>
+      </w:pPr>
+    </w:p>
+    <w:p>
+      <w:pPr>
+        <w:rPr>
+          <w:rFonts w:ascii="Consolas" w:hAnsi="Consolas" w:cs="Consolas"/>
+          <w:color w:val="212529"/>
+          <w:sz w:val="28"/>
+          <w:szCs w:val="28"/>
+          <w:shd w:val="clear" w:color="auto" w:fill="FFFFFF"/>
+        </w:rPr>
+      </w:pPr>
+      <w:r>
+        <w:rPr>
+          <w:rFonts w:ascii="Consolas" w:hAnsi="Consolas" w:cs="Consolas"/>
+          <w:color w:val="212529"/>
+          <w:sz w:val="28"/>
+          <w:szCs w:val="28"/>
+          <w:shd w:val="clear" w:color="auto" w:fill="FFFFFF"/>
+        </w:rPr>
+        <w:t>.</w:t>
+      </w:r>
+    </w:p>
+    <w:p>
+      <w:pPr>
+        <w:rPr>
+          <w:rFonts w:ascii="Consolas" w:hAnsi="Consolas" w:cs="Consolas"/>
+          <w:color w:val="212529"/>
+          <w:sz w:val="28"/>
+          <w:szCs w:val="28"/>
+          <w:shd w:val="clear" w:color="auto" w:fill="FFFFFF"/>
+        </w:rPr>
+      </w:pPr>
+      <w:r>
+        <w:rPr>
+          <w:rFonts w:ascii="Consolas" w:hAnsi="Consolas" w:cs="Consolas"/>
+          <w:color w:val="212529"/>
+          <w:sz w:val="28"/>
+          <w:szCs w:val="28"/>
+          <w:shd w:val="clear" w:color="auto" w:fill="FFFFFF"/>
+        </w:rPr>
+        <w:t>└── Projects</w:t>
+      </w:r>
+    </w:p>
+    <w:p>
+      <w:pPr>
+        <w:rPr>
+          <w:rFonts w:ascii="Consolas" w:hAnsi="Consolas" w:cs="Consolas"/>
+          <w:color w:val="212529"/>
+          <w:sz w:val="28"/>
+          <w:szCs w:val="28"/>
+          <w:shd w:val="clear" w:color="auto" w:fill="FFFFFF"/>
+        </w:rPr>
+      </w:pPr>
+      <w:r>
+        <w:rPr>
+          <w:rFonts w:ascii="Consolas" w:hAnsi="Consolas" w:cs="Consolas"/>
+          <w:color w:val="212529"/>
+          <w:sz w:val="28"/>
+          <w:szCs w:val="28"/>
+          <w:shd w:val="clear" w:color="auto" w:fill="FFFFFF"/>
+        </w:rPr>
+        <w:t xml:space="preserve">    ├── </w:t>
+      </w:r>
+      <w:r>
+        <w:rPr>
+          <w:rFonts w:ascii="Consolas" w:hAnsi="Consolas" w:cs="Consolas"/>
+          <w:color w:val="212529"/>
+          <w:sz w:val="28"/>
+          <w:szCs w:val="28"/>
+          <w:shd w:val="clear" w:color="auto" w:fill="93C47D"/>
+        </w:rPr>
+        <w:t>My_MicrometSites</w:t>
+      </w:r>
+    </w:p>
+    <w:p>
+      <w:pPr>
+        <w:rPr>
+          <w:rFonts w:ascii="Consolas" w:hAnsi="Consolas" w:cs="Consolas"/>
+          <w:color w:val="212529"/>
+          <w:sz w:val="28"/>
+          <w:szCs w:val="28"/>
+          <w:shd w:val="clear" w:color="auto" w:fill="FFFFFF"/>
+        </w:rPr>
+      </w:pPr>
+      <w:r>
+        <w:rPr>
+          <w:rFonts w:ascii="Consolas" w:hAnsi="Consolas" w:cs="Consolas"/>
+          <w:color w:val="212529"/>
+          <w:sz w:val="28"/>
+          <w:szCs w:val="28"/>
+          <w:shd w:val="clear" w:color="auto" w:fill="FFFFFF"/>
+        </w:rPr>
+        <w:t xml:space="preserve">    │   ├── </w:t>
+      </w:r>
+      <w:r>
+        <w:rPr>
+          <w:rFonts w:ascii="Consolas" w:hAnsi="Consolas" w:cs="Consolas"/>
+          <w:color w:val="212529"/>
+          <w:sz w:val="28"/>
+          <w:szCs w:val="28"/>
+          <w:shd w:val="clear" w:color="auto" w:fill="93C47D"/>
+        </w:rPr>
+        <w:t>Database</w:t>
+      </w:r>
+    </w:p>
+    <w:p>
+      <w:pPr>
+        <w:rPr>
+          <w:rFonts w:ascii="Consolas" w:hAnsi="Consolas" w:cs="Consolas"/>
+          <w:color w:val="212529"/>
+          <w:sz w:val="28"/>
+          <w:szCs w:val="28"/>
+          <w:shd w:val="clear" w:color="auto" w:fill="FFFFFF"/>
+        </w:rPr>
+      </w:pPr>
+      <w:r>
+        <w:rPr>
+          <w:rFonts w:ascii="Consolas" w:hAnsi="Consolas" w:cs="Consolas"/>
+          <w:color w:val="212529"/>
+          <w:sz w:val="28"/>
+          <w:szCs w:val="28"/>
+          <w:shd w:val="clear" w:color="auto" w:fill="FFFFFF"/>
+        </w:rPr>
+        <w:t xml:space="preserve">    │   │   ├── </w:t>
+      </w:r>
+      <w:r>
+        <w:rPr>
+          <w:rFonts w:ascii="Consolas" w:hAnsi="Consolas" w:cs="Consolas"/>
+          <w:color w:val="212529"/>
+          <w:sz w:val="28"/>
+          <w:szCs w:val="28"/>
+          <w:shd w:val="clear" w:color="auto" w:fill="93C47D"/>
+        </w:rPr>
+        <w:t>yearIn1</w:t>
+      </w:r>
+    </w:p>
+    <w:p>
+      <w:pPr>
+        <w:rPr>
+          <w:rFonts w:ascii="Consolas" w:hAnsi="Consolas" w:cs="Consolas"/>
+          <w:color w:val="212529"/>
+          <w:sz w:val="28"/>
+          <w:szCs w:val="28"/>
+          <w:shd w:val="clear" w:color="auto" w:fill="FFFFFF"/>
+        </w:rPr>
+      </w:pPr>
+      <w:r>
+        <w:rPr>
+          <w:rFonts w:ascii="Consolas" w:hAnsi="Consolas" w:cs="Consolas"/>
+          <w:color w:val="212529"/>
+          <w:sz w:val="28"/>
+          <w:szCs w:val="28"/>
+          <w:shd w:val="clear" w:color="auto" w:fill="FFFFFF"/>
+        </w:rPr>
+        <w:t xml:space="preserve">    │   │   │   └── </w:t>
+      </w:r>
+      <w:r>
+        <w:rPr>
+          <w:rFonts w:ascii="Consolas" w:hAnsi="Consolas" w:cs="Consolas"/>
+          <w:color w:val="212529"/>
+          <w:sz w:val="28"/>
+          <w:szCs w:val="28"/>
+          <w:shd w:val="clear" w:color="auto" w:fill="93C47D"/>
+        </w:rPr>
+        <w:t>SITEID1</w:t>
+      </w:r>
+    </w:p>
+    <w:p>
+      <w:pPr>
+        <w:rPr>
+          <w:rFonts w:ascii="Consolas" w:hAnsi="Consolas" w:cs="Consolas"/>
+          <w:color w:val="212529"/>
+          <w:sz w:val="28"/>
+          <w:szCs w:val="28"/>
+          <w:shd w:val="clear" w:color="auto" w:fill="FFFFFF"/>
+        </w:rPr>
+      </w:pPr>
+      <w:r>
+        <w:rPr>
+          <w:rFonts w:ascii="Consolas" w:hAnsi="Consolas" w:cs="Consolas"/>
+          <w:color w:val="212529"/>
+          <w:sz w:val="28"/>
+          <w:szCs w:val="28"/>
+          <w:shd w:val="clear" w:color="auto" w:fill="FFFFFF"/>
+        </w:rPr>
+        <w:t xml:space="preserve">    │   │   │       ├── </w:t>
+      </w:r>
+      <w:r>
+        <w:rPr>
+          <w:rFonts w:ascii="Consolas" w:hAnsi="Consolas" w:cs="Consolas"/>
+          <w:color w:val="212529"/>
+          <w:sz w:val="28"/>
+          <w:szCs w:val="28"/>
+          <w:shd w:val="clear" w:color="auto" w:fill="93C47D"/>
+        </w:rPr>
+        <w:t>Clean</w:t>
+      </w:r>
+    </w:p>
+    <w:p>
+      <w:pPr>
+        <w:rPr>
+          <w:rFonts w:ascii="Consolas" w:hAnsi="Consolas" w:cs="Consolas"/>
+          <w:color w:val="212529"/>
+          <w:sz w:val="28"/>
+          <w:szCs w:val="28"/>
+          <w:shd w:val="clear" w:color="auto" w:fill="93C47D"/>
+        </w:rPr>
+      </w:pPr>
+      <w:r>
+        <w:rPr>
+          <w:rFonts w:ascii="Consolas" w:hAnsi="Consolas" w:cs="Consolas"/>
+          <w:color w:val="212529"/>
+          <w:sz w:val="28"/>
+          <w:szCs w:val="28"/>
+          <w:shd w:val="clear" w:color="auto" w:fill="FFFFFF"/>
+        </w:rPr>
+        <w:t xml:space="preserve">    │   │   │       │   └── </w:t>
+      </w:r>
+      <w:proofErr w:type="spellStart"/>
+      <w:r>
+        <w:rPr>
+          <w:rFonts w:ascii="Consolas" w:hAnsi="Consolas" w:cs="Consolas"/>
+          <w:color w:val="212529"/>
+          <w:sz w:val="28"/>
+          <w:szCs w:val="28"/>
+          <w:shd w:val="clear" w:color="auto" w:fill="93C47D"/>
+        </w:rPr>
+        <w:t>SecondStage</w:t>
+      </w:r>
+      <w:proofErr w:type="spellEnd"/>
+    </w:p>
+    <w:p>
+      <w:pPr>
+        <w:rPr>
+          <w:rFonts w:ascii="Consolas" w:hAnsi="Consolas" w:cs="Consolas"/>
+          <w:color w:val="212529"/>
+          <w:sz w:val="28"/>
+          <w:szCs w:val="28"/>
+          <w:shd w:val="clear" w:color="auto" w:fill="FFFFFF"/>
+        </w:rPr>
+      </w:pPr>
+      <w:r>
+        <w:rPr>
+          <w:rFonts w:ascii="Consolas" w:hAnsi="Consolas" w:cs="Consolas"/>
+          <w:color w:val="212529"/>
+          <w:sz w:val="28"/>
+          <w:szCs w:val="28"/>
+          <w:shd w:val="clear" w:color="auto" w:fill="FFFFFF"/>
+        </w:rPr>
+        <w:t xml:space="preserve">    │   │   │       │       ├── </w:t>
+      </w:r>
+      <w:r>
+        <w:rPr>
+          <w:rFonts w:ascii="Consolas" w:hAnsi="Consolas" w:cs="Consolas"/>
+          <w:color w:val="212529"/>
+          <w:sz w:val="28"/>
+          <w:szCs w:val="28"/>
+          <w:shd w:val="clear" w:color="auto" w:fill="93C47D"/>
+        </w:rPr>
+        <w:t>variable1</w:t>
+      </w:r>
+    </w:p>
+    <w:p>
+      <w:pPr>
+        <w:rPr>
+          <w:rFonts w:ascii="Consolas" w:hAnsi="Consolas" w:cs="Consolas"/>
+          <w:color w:val="212529"/>
+          <w:sz w:val="28"/>
+          <w:szCs w:val="28"/>
+          <w:shd w:val="clear" w:color="auto" w:fill="FFFFFF"/>
+        </w:rPr>
+      </w:pPr>
+      <w:r>
+        <w:rPr>
+          <w:rFonts w:ascii="Consolas" w:hAnsi="Consolas" w:cs="Consolas"/>
+          <w:color w:val="212529"/>
+          <w:sz w:val="28"/>
+          <w:szCs w:val="28"/>
+          <w:shd w:val="clear" w:color="auto" w:fill="FFFFFF"/>
+        </w:rPr>
+        <w:t xml:space="preserve">    │   │   │       │       ├── </w:t>
+      </w:r>
+      <w:r>
+        <w:rPr>
+          <w:rFonts w:ascii="Consolas" w:hAnsi="Consolas" w:cs="Consolas"/>
+          <w:color w:val="212529"/>
+          <w:sz w:val="28"/>
+          <w:szCs w:val="28"/>
+          <w:shd w:val="clear" w:color="auto" w:fill="93C47D"/>
+        </w:rPr>
+        <w:t>variable2</w:t>
+      </w:r>
+    </w:p>
+    <w:p>
+      <w:pPr>
+        <w:rPr>
+          <w:rFonts w:ascii="Consolas" w:hAnsi="Consolas" w:cs="Consolas"/>
+          <w:color w:val="212529"/>
+          <w:sz w:val="28"/>
+          <w:szCs w:val="28"/>
+          <w:shd w:val="clear" w:color="auto" w:fill="FFFFFF"/>
+        </w:rPr>
+      </w:pPr>
+      <w:r>
+        <w:rPr>
+          <w:rFonts w:ascii="Consolas" w:hAnsi="Consolas" w:cs="Consolas"/>
+          <w:color w:val="212529"/>
+          <w:sz w:val="28"/>
+          <w:szCs w:val="28"/>
+          <w:shd w:val="clear" w:color="auto" w:fill="FFFFFF"/>
+        </w:rPr>
+        <w:t xml:space="preserve">    │   │   │       │       └── ...            </w:t>
+      </w:r>
+    </w:p>
+    <w:p>
+      <w:pPr>
+        <w:rPr>
+          <w:rFonts w:ascii="Consolas" w:hAnsi="Consolas" w:cs="Consolas"/>
+          <w:color w:val="212529"/>
+          <w:sz w:val="28"/>
+          <w:szCs w:val="28"/>
+          <w:shd w:val="clear" w:color="auto" w:fill="FFFFFF"/>
+        </w:rPr>
+      </w:pPr>
+      <w:r>
+        <w:rPr>
+          <w:rFonts w:ascii="Consolas" w:hAnsi="Consolas" w:cs="Consolas"/>
+          <w:color w:val="212529"/>
+          <w:sz w:val="28"/>
+          <w:szCs w:val="28"/>
+          <w:shd w:val="clear" w:color="auto" w:fill="FFFFFF"/>
+        </w:rPr>
+        <w:t xml:space="preserve">    │   │   │       ├── Flux</w:t>
+      </w:r>
+    </w:p>
+    <w:p>
+      <w:pPr>
+        <w:rPr>
+          <w:rFonts w:ascii="Consolas" w:hAnsi="Consolas" w:cs="Consolas"/>
+          <w:color w:val="212529"/>
+          <w:sz w:val="28"/>
+          <w:szCs w:val="28"/>
+          <w:shd w:val="clear" w:color="auto" w:fill="FFFFFF"/>
+        </w:rPr>
+      </w:pPr>
+      <w:r>
+        <w:rPr>
+          <w:rFonts w:ascii="Consolas" w:hAnsi="Consolas" w:cs="Consolas"/>
+          <w:color w:val="212529"/>
+          <w:sz w:val="28"/>
+          <w:szCs w:val="28"/>
+          <w:shd w:val="clear" w:color="auto" w:fill="FFFFFF"/>
+        </w:rPr>
+        <w:t xml:space="preserve">    │   │   │       └── Met</w:t>
+      </w:r>
+    </w:p>
+    <w:p>
+      <w:pPr>
+        <w:rPr>
+          <w:rFonts w:ascii="Consolas" w:hAnsi="Consolas" w:cs="Consolas"/>
+          <w:color w:val="212529"/>
+          <w:sz w:val="28"/>
+          <w:szCs w:val="28"/>
+          <w:shd w:val="clear" w:color="auto" w:fill="FFFFFF"/>
+        </w:rPr>
+      </w:pPr>
+      <w:r>
+        <w:rPr>
+          <w:rFonts w:ascii="Consolas" w:hAnsi="Consolas" w:cs="Consolas"/>
+          <w:color w:val="212529"/>
+          <w:sz w:val="28"/>
+          <w:szCs w:val="28"/>
+          <w:shd w:val="clear" w:color="auto" w:fill="FFFFFF"/>
+        </w:rPr>
+        <w:t xml:space="preserve">    │   │   ├── ...</w:t>
+      </w:r>
+    </w:p>
+    <w:p>
+      <w:pPr>
+        <w:rPr>
+          <w:rFonts w:ascii="Consolas" w:hAnsi="Consolas" w:cs="Consolas"/>
+          <w:color w:val="212529"/>
+          <w:sz w:val="28"/>
+          <w:szCs w:val="28"/>
+          <w:shd w:val="clear" w:color="auto" w:fill="FFFFFF"/>
+        </w:rPr>
+      </w:pPr>
+      <w:r>
+        <w:rPr>
+          <w:rFonts w:ascii="Consolas" w:hAnsi="Consolas" w:cs="Consolas"/>
+          <w:color w:val="212529"/>
+          <w:sz w:val="28"/>
+          <w:szCs w:val="28"/>
+          <w:shd w:val="clear" w:color="auto" w:fill="FFFFFF"/>
+        </w:rPr>
+        <w:t xml:space="preserve">    │   │   └── </w:t>
+      </w:r>
+      <w:proofErr w:type="spellStart"/>
+      <w:r>
+        <w:rPr>
+          <w:rFonts w:ascii="Consolas" w:hAnsi="Consolas" w:cs="Consolas"/>
+          <w:color w:val="212529"/>
+          <w:sz w:val="28"/>
+          <w:szCs w:val="28"/>
+          <w:shd w:val="clear" w:color="auto" w:fill="FFFFFF"/>
+        </w:rPr>
+        <w:t>Calculation_Procedures</w:t>
+      </w:r>
+      <w:proofErr w:type="spellEnd"/>
+    </w:p>
+    <w:p>
+      <w:pPr>
+        <w:rPr>
+          <w:rFonts w:ascii="Consolas" w:hAnsi="Consolas" w:cs="Consolas"/>
+          <w:color w:val="212529"/>
+          <w:sz w:val="28"/>
+          <w:szCs w:val="28"/>
+          <w:shd w:val="clear" w:color="auto" w:fill="FFFFFF"/>
+        </w:rPr>
+      </w:pPr>
+      <w:r>
+        <w:rPr>
+          <w:rFonts w:ascii="Consolas" w:hAnsi="Consolas" w:cs="Consolas"/>
+          <w:color w:val="212529"/>
+          <w:sz w:val="28"/>
+          <w:szCs w:val="28"/>
+          <w:shd w:val="clear" w:color="auto" w:fill="FFFFFF"/>
+        </w:rPr>
+        <w:t xml:space="preserve">    │   ├── </w:t>
+      </w:r>
+      <w:proofErr w:type="spellStart"/>
+      <w:r>
+        <w:rPr>
+          <w:rFonts w:ascii="Consolas" w:hAnsi="Consolas" w:cs="Consolas"/>
+          <w:color w:val="212529"/>
+          <w:sz w:val="28"/>
+          <w:szCs w:val="28"/>
+          <w:shd w:val="clear" w:color="auto" w:fill="FFFFFF"/>
+        </w:rPr>
+        <w:t>Matlab</w:t>
+      </w:r>
+      <w:proofErr w:type="spellEnd"/>
+    </w:p>
+    <w:p>
+      <w:pPr>
+        <w:rPr>
+          <w:rFonts w:ascii="Consolas" w:hAnsi="Consolas" w:cs="Consolas"/>
+          <w:color w:val="212529"/>
+          <w:sz w:val="28"/>
+          <w:szCs w:val="28"/>
+          <w:shd w:val="clear" w:color="auto" w:fill="FFFFFF"/>
+        </w:rPr>
+      </w:pPr>
+      <w:r>
+        <w:rPr>
+          <w:rFonts w:ascii="Consolas" w:hAnsi="Consolas" w:cs="Consolas"/>
+          <w:color w:val="212529"/>
+          <w:sz w:val="28"/>
+          <w:szCs w:val="28"/>
+          <w:shd w:val="clear" w:color="auto" w:fill="FFFFFF"/>
+        </w:rPr>
+        <w:t xml:space="preserve">    │   └── Sites</w:t>
+      </w:r>
+    </w:p>
+    <w:p>
+      <w:pPr>
+        <w:rPr>
+          <w:rFonts w:ascii="Consolas" w:hAnsi="Consolas" w:cs="Consolas"/>
+          <w:sz w:val="28"/>
+          <w:szCs w:val="28"/>
+        </w:rPr>
+      </w:pPr>
+      <w:r>
+        <w:rPr>
+          <w:rFonts w:ascii="Consolas" w:hAnsi="Consolas" w:cs="Consolas"/>
+          <w:color w:val="212529"/>
+          <w:sz w:val="28"/>
+          <w:szCs w:val="28"/>
+          <w:shd w:val="clear" w:color="auto" w:fill="FFFFFF"/>
+        </w:rPr>
+        <w:t xml:space="preserve">    └── Other...</w:t>
+      </w:r>
+    </w:p>
+    <w:p>
+      <w:pPr>
+        <w:rPr>
+          <w:rFonts w:ascii="Calibri" w:hAnsi="Calibri" w:cs="Calibri"/>
+        </w:rPr>
+      </w:pPr>
+    </w:p>
+    <w:p>
+      <w:pPr>
+        <w:rPr>
+          <w:rFonts w:ascii="Calibri" w:hAnsi="Calibri" w:cs="Calibri"/>
+        </w:rPr>
+      </w:pPr>
+    </w:p>
+    <w:p>
+      <w:pPr>
+        <w:rPr>
+          <w:rFonts w:ascii="Calibri" w:hAnsi="Calibri" w:cs="Calibri"/>
+        </w:rPr>
+      </w:pPr>
+      <w:r>
+        <w:rPr>
+          <w:rFonts w:ascii="Calibri" w:hAnsi="Calibri" w:cs="Calibri"/>
+        </w:rPr>
+        <w:t>Figure 6</w:t>
+      </w:r>
+      <w:r>
+        <w:rPr>
+          <w:rFonts w:ascii="Calibri" w:hAnsi="Calibri" w:cs="Calibri"/>
+        </w:rPr>
+        <w:t>c</w:t>
+      </w:r>
+      <w:r>
+        <w:rPr>
+          <w:rFonts w:ascii="Calibri" w:hAnsi="Calibri" w:cs="Calibri"/>
+        </w:rPr>
+        <w:t>_short</w:t>
+      </w:r>
+    </w:p>
+    <w:p>
+      <w:pPr>
+        <w:rPr>
+          <w:rFonts w:ascii="Calibri" w:hAnsi="Calibri" w:cs="Calibri"/>
+        </w:rPr>
+      </w:pPr>
+    </w:p>
+    <w:p>
+      <w:pPr>
+        <w:rPr>
+          <w:rFonts w:ascii="Consolas" w:hAnsi="Consolas" w:cs="Consolas"/>
+          <w:sz w:val="28"/>
+          <w:szCs w:val="28"/>
+        </w:rPr>
+      </w:pPr>
+      <w:r>
+        <w:rPr>
+          <w:rFonts w:ascii="Consolas" w:hAnsi="Consolas" w:cs="Consolas"/>
+          <w:sz w:val="28"/>
+          <w:szCs w:val="28"/>
+          <w:shd w:val="clear" w:color="auto" w:fill="FFFFFF"/>
+        </w:rPr>
+        <w:t>.</w:t>
+      </w:r>
+    </w:p>
+    <w:p>
+      <w:pPr>
+        <w:tabs>
+          <w:tab w:val="left" w:pos="4213"/>
+        </w:tabs>
+        <w:rPr>
+          <w:rFonts w:ascii="Consolas" w:hAnsi="Consolas" w:cs="Consolas"/>
+          <w:sz w:val="28"/>
+          <w:szCs w:val="28"/>
+        </w:rPr>
+      </w:pPr>
+      <w:r>
+        <w:rPr>
+          <w:rFonts w:ascii="Consolas" w:hAnsi="Consolas" w:cs="Consolas"/>
+          <w:color w:val="212529"/>
+          <w:sz w:val="28"/>
+          <w:szCs w:val="28"/>
+          <w:shd w:val="clear" w:color="auto" w:fill="FFFFFF"/>
+        </w:rPr>
+        <w:t>└── Projects</w:t>
+      </w:r>
+      <w:r>
+        <w:rPr>
+          <w:rFonts w:ascii="Consolas" w:hAnsi="Consolas" w:cs="Consolas"/>
+          <w:color w:val="212529"/>
+          <w:sz w:val="28"/>
+          <w:szCs w:val="28"/>
+          <w:shd w:val="clear" w:color="auto" w:fill="FFFFFF"/>
+        </w:rPr>
+        <w:tab/>
+      </w:r>
+    </w:p>
+    <w:p>
+      <w:pPr>
+        <w:rPr>
+          <w:rFonts w:ascii="Consolas" w:hAnsi="Consolas" w:cs="Consolas"/>
+          <w:sz w:val="28"/>
+          <w:szCs w:val="28"/>
+        </w:rPr>
+      </w:pPr>
+      <w:r>
+        <w:rPr>
+          <w:rFonts w:ascii="Consolas" w:hAnsi="Consolas" w:cs="Consolas"/>
+          <w:color w:val="212529"/>
+          <w:sz w:val="28"/>
+          <w:szCs w:val="28"/>
+          <w:shd w:val="clear" w:color="auto" w:fill="FFFFFF"/>
+        </w:rPr>
+        <w:t>    </w:t>
+      </w:r>
+      <w:r>
+        <w:rPr>
+          <w:rFonts w:ascii="Consolas" w:eastAsia="MS Gothic" w:hAnsi="Consolas" w:cs="Consolas"/>
+          <w:color w:val="212529"/>
+          <w:sz w:val="28"/>
+          <w:szCs w:val="28"/>
+          <w:shd w:val="clear" w:color="auto" w:fill="FFFFFF"/>
+        </w:rPr>
+        <w:t>├</w:t>
+      </w:r>
+      <w:r>
+        <w:rPr>
+          <w:rFonts w:ascii="Consolas" w:hAnsi="Consolas" w:cs="Consolas"/>
+          <w:color w:val="212529"/>
+          <w:sz w:val="28"/>
+          <w:szCs w:val="28"/>
+          <w:shd w:val="clear" w:color="auto" w:fill="FFFFFF"/>
+        </w:rPr>
+        <w:t xml:space="preserve">── </w:t>
+      </w:r>
+      <w:r>
+        <w:rPr>
+          <w:rFonts w:ascii="Consolas" w:hAnsi="Consolas" w:cs="Consolas"/>
+          <w:color w:val="212529"/>
+          <w:sz w:val="28"/>
+          <w:szCs w:val="28"/>
+          <w:shd w:val="clear" w:color="auto" w:fill="93C47D"/>
+        </w:rPr>
+        <w:t>My_MicrometSites</w:t>
+      </w:r>
+    </w:p>
+    <w:p>
+      <w:pPr>
+        <w:rPr>
+          <w:rFonts w:ascii="Consolas" w:hAnsi="Consolas" w:cs="Consolas"/>
+          <w:sz w:val="28"/>
+          <w:szCs w:val="28"/>
+        </w:rPr>
+      </w:pPr>
+      <w:r>
+        <w:rPr>
+          <w:rFonts w:ascii="Consolas" w:hAnsi="Consolas" w:cs="Consolas"/>
+          <w:color w:val="212529"/>
+          <w:sz w:val="28"/>
+          <w:szCs w:val="28"/>
+          <w:shd w:val="clear" w:color="auto" w:fill="FFFFFF"/>
+        </w:rPr>
+        <w:t xml:space="preserve">    │   </w:t>
+      </w:r>
+      <w:r>
+        <w:rPr>
+          <w:rFonts w:ascii="Consolas" w:eastAsia="MS Gothic" w:hAnsi="Consolas" w:cs="Consolas"/>
+          <w:color w:val="212529"/>
+          <w:sz w:val="28"/>
+          <w:szCs w:val="28"/>
+          <w:shd w:val="clear" w:color="auto" w:fill="FFFFFF"/>
+        </w:rPr>
+        <w:t>├</w:t>
+      </w:r>
+      <w:r>
+        <w:rPr>
+          <w:rFonts w:ascii="Consolas" w:hAnsi="Consolas" w:cs="Consolas"/>
+          <w:color w:val="212529"/>
+          <w:sz w:val="28"/>
+          <w:szCs w:val="28"/>
+          <w:shd w:val="clear" w:color="auto" w:fill="FFFFFF"/>
+        </w:rPr>
+        <w:t xml:space="preserve">── </w:t>
+      </w:r>
+      <w:r>
+        <w:rPr>
+          <w:rFonts w:ascii="Consolas" w:hAnsi="Consolas" w:cs="Consolas"/>
+          <w:color w:val="212529"/>
+          <w:sz w:val="28"/>
+          <w:szCs w:val="28"/>
+          <w:shd w:val="clear" w:color="auto" w:fill="93C47D"/>
+        </w:rPr>
+        <w:t>Database</w:t>
+      </w:r>
+    </w:p>
+    <w:p>
+      <w:pPr>
+        <w:rPr>
+          <w:rFonts w:ascii="Consolas" w:hAnsi="Consolas" w:cs="Consolas"/>
+          <w:sz w:val="28"/>
+          <w:szCs w:val="28"/>
+        </w:rPr>
+      </w:pPr>
+      <w:r>
+        <w:rPr>
+          <w:rFonts w:ascii="Consolas" w:hAnsi="Consolas" w:cs="Consolas"/>
+          <w:color w:val="212529"/>
+          <w:sz w:val="28"/>
+          <w:szCs w:val="28"/>
+          <w:shd w:val="clear" w:color="auto" w:fill="FFFFFF"/>
+        </w:rPr>
+        <w:t xml:space="preserve">    │   │   └── </w:t>
+      </w:r>
+      <w:proofErr w:type="spellStart"/>
+      <w:r>
+        <w:rPr>
+          <w:rFonts w:ascii="Consolas" w:hAnsi="Consolas" w:cs="Consolas"/>
+          <w:color w:val="212529"/>
+          <w:sz w:val="28"/>
+          <w:szCs w:val="28"/>
+          <w:shd w:val="clear" w:color="auto" w:fill="93C47D"/>
+        </w:rPr>
+        <w:t>Calculation_Procedures</w:t>
+      </w:r>
+      <w:proofErr w:type="spellEnd"/>
+    </w:p>
+    <w:p>
+      <w:pPr>
+        <w:rPr>
+          <w:rFonts w:ascii="Consolas" w:hAnsi="Consolas" w:cs="Consolas"/>
+          <w:sz w:val="28"/>
+          <w:szCs w:val="28"/>
+        </w:rPr>
+      </w:pPr>
+      <w:r>
+        <w:rPr>
+          <w:rFonts w:ascii="Consolas" w:hAnsi="Consolas" w:cs="Consolas"/>
+          <w:color w:val="212529"/>
+          <w:sz w:val="28"/>
+          <w:szCs w:val="28"/>
+          <w:shd w:val="clear" w:color="auto" w:fill="FFFFFF"/>
+        </w:rPr>
+        <w:t xml:space="preserve">    │   │       └── </w:t>
+      </w:r>
+      <w:proofErr w:type="spellStart"/>
+      <w:r>
+        <w:rPr>
+          <w:rFonts w:ascii="Consolas" w:hAnsi="Consolas" w:cs="Consolas"/>
+          <w:color w:val="212529"/>
+          <w:sz w:val="28"/>
+          <w:szCs w:val="28"/>
+          <w:shd w:val="clear" w:color="auto" w:fill="93C47D"/>
+        </w:rPr>
+        <w:t>TraceAnalysis_ini</w:t>
+      </w:r>
+      <w:proofErr w:type="spellEnd"/>
+    </w:p>
+    <w:p>
+      <w:pPr>
+        <w:rPr>
+          <w:rFonts w:ascii="Consolas" w:hAnsi="Consolas" w:cs="Consolas"/>
+          <w:color w:val="212529"/>
+          <w:sz w:val="28"/>
+          <w:szCs w:val="28"/>
+          <w:shd w:val="clear" w:color="auto" w:fill="93C47D"/>
+        </w:rPr>
+      </w:pPr>
+      <w:r>
+        <w:rPr>
+          <w:rFonts w:ascii="Consolas" w:hAnsi="Consolas" w:cs="Consolas"/>
+          <w:color w:val="212529"/>
+          <w:sz w:val="28"/>
+          <w:szCs w:val="28"/>
+          <w:shd w:val="clear" w:color="auto" w:fill="FFFFFF"/>
+        </w:rPr>
+        <w:t xml:space="preserve">    │   │           </w:t>
+      </w:r>
+      <w:r>
+        <w:rPr>
+          <w:rFonts w:ascii="Consolas" w:eastAsia="MS Gothic" w:hAnsi="Consolas" w:cs="Consolas"/>
+          <w:color w:val="212529"/>
+          <w:sz w:val="28"/>
+          <w:szCs w:val="28"/>
+          <w:shd w:val="clear" w:color="auto" w:fill="FFFFFF"/>
+        </w:rPr>
+        <w:t>├</w:t>
+      </w:r>
+      <w:r>
+        <w:rPr>
+          <w:rFonts w:ascii="Consolas" w:hAnsi="Consolas" w:cs="Consolas"/>
+          <w:color w:val="212529"/>
+          <w:sz w:val="28"/>
+          <w:szCs w:val="28"/>
+          <w:shd w:val="clear" w:color="auto" w:fill="FFFFFF"/>
+        </w:rPr>
+        <w:t xml:space="preserve">── </w:t>
+      </w:r>
+      <w:r>
+        <w:rPr>
+          <w:rFonts w:ascii="Consolas" w:hAnsi="Consolas" w:cs="Consolas"/>
+          <w:color w:val="000000" w:themeColor="text1"/>
+          <w:sz w:val="28"/>
+          <w:szCs w:val="28"/>
+          <w:shd w:val="clear" w:color="auto" w:fill="93C47D"/>
+        </w:rPr>
+        <w:t>SITE</w:t>
+      </w:r>
+      <w:r>
+        <w:rPr>
+          <w:rFonts w:ascii="Consolas" w:hAnsi="Consolas" w:cs="Consolas"/>
+          <w:color w:val="212529"/>
+          <w:sz w:val="28"/>
+          <w:szCs w:val="28"/>
+          <w:shd w:val="clear" w:color="auto" w:fill="93C47D"/>
+        </w:rPr>
+        <w:t>ID1</w:t>
+      </w:r>
+    </w:p>
+    <w:p>
+      <w:pPr>
+        <w:rPr>
+          <w:rFonts w:ascii="Consolas" w:hAnsi="Consolas" w:cs="Consolas"/>
+          <w:sz w:val="28"/>
+          <w:szCs w:val="28"/>
+        </w:rPr>
+      </w:pPr>
+      <w:r>
+        <w:rPr>
+          <w:rFonts w:ascii="Consolas" w:hAnsi="Consolas" w:cs="Consolas"/>
+          <w:color w:val="212529"/>
+          <w:sz w:val="28"/>
+          <w:szCs w:val="28"/>
+          <w:shd w:val="clear" w:color="auto" w:fill="FFFFFF"/>
+        </w:rPr>
+        <w:t xml:space="preserve">    │   │           │   </w:t>
+      </w:r>
+      <w:r>
+        <w:rPr>
+          <w:rFonts w:ascii="Consolas" w:eastAsia="MS Gothic" w:hAnsi="Consolas" w:cs="Consolas"/>
+          <w:color w:val="212529"/>
+          <w:sz w:val="28"/>
+          <w:szCs w:val="28"/>
+          <w:shd w:val="clear" w:color="auto" w:fill="FFFFFF"/>
+        </w:rPr>
+        <w:t>├</w:t>
+      </w:r>
+      <w:r>
+        <w:rPr>
+          <w:rFonts w:ascii="Consolas" w:hAnsi="Consolas" w:cs="Consolas"/>
+          <w:color w:val="212529"/>
+          <w:sz w:val="28"/>
+          <w:szCs w:val="28"/>
+          <w:shd w:val="clear" w:color="auto" w:fill="FFFFFF"/>
+        </w:rPr>
+        <w:t xml:space="preserve">── </w:t>
+      </w:r>
+      <w:r>
+        <w:rPr>
+          <w:rFonts w:ascii="Consolas" w:hAnsi="Consolas" w:cs="Consolas"/>
+          <w:color w:val="000000" w:themeColor="text1"/>
+          <w:sz w:val="28"/>
+          <w:szCs w:val="28"/>
+        </w:rPr>
+        <w:t>SITEID1</w:t>
+      </w:r>
+      <w:r>
+        <w:rPr>
+          <w:rFonts w:ascii="Consolas" w:hAnsi="Consolas" w:cs="Consolas"/>
+          <w:color w:val="212529"/>
+          <w:sz w:val="28"/>
+          <w:szCs w:val="28"/>
+        </w:rPr>
+        <w:t>_FirstStage.ini</w:t>
+      </w:r>
+    </w:p>
+    <w:p>
+      <w:pPr>
+        <w:rPr>
+          <w:rFonts w:ascii="Consolas" w:hAnsi="Consolas" w:cs="Consolas"/>
+          <w:color w:val="212529"/>
+          <w:sz w:val="28"/>
+          <w:szCs w:val="28"/>
+          <w:shd w:val="clear" w:color="auto" w:fill="8EAADB" w:themeFill="accent1" w:themeFillTint="99"/>
+        </w:rPr>
+      </w:pPr>
+      <w:r>
+        <w:rPr>
+          <w:rFonts w:ascii="Consolas" w:hAnsi="Consolas" w:cs="Consolas"/>
+          <w:color w:val="212529"/>
+          <w:sz w:val="28"/>
+          <w:szCs w:val="28"/>
+          <w:shd w:val="clear" w:color="auto" w:fill="FFFFFF"/>
+        </w:rPr>
+        <w:t xml:space="preserve">    │   │           │   </w:t>
+      </w:r>
+      <w:r>
+        <w:rPr>
+          <w:rFonts w:ascii="Consolas" w:eastAsia="MS Gothic" w:hAnsi="Consolas" w:cs="Consolas"/>
+          <w:color w:val="212529"/>
+          <w:sz w:val="28"/>
+          <w:szCs w:val="28"/>
+          <w:shd w:val="clear" w:color="auto" w:fill="FFFFFF"/>
+        </w:rPr>
+        <w:t>├</w:t>
+      </w:r>
+      <w:r>
+        <w:rPr>
+          <w:rFonts w:ascii="Consolas" w:hAnsi="Consolas" w:cs="Consolas"/>
+          <w:color w:val="212529"/>
+          <w:sz w:val="28"/>
+          <w:szCs w:val="28"/>
+          <w:shd w:val="clear" w:color="auto" w:fill="FFFFFF"/>
+        </w:rPr>
+        <w:t xml:space="preserve">── </w:t>
+      </w:r>
+      <w:r>
+        <w:rPr>
+          <w:rFonts w:ascii="Consolas" w:hAnsi="Consolas" w:cs="Consolas"/>
+          <w:color w:val="212529"/>
+          <w:sz w:val="28"/>
+          <w:szCs w:val="28"/>
+        </w:rPr>
+        <w:t>TEMPLATE_FirstStage.ini</w:t>
+      </w:r>
+    </w:p>
+    <w:p>
+      <w:pPr>
+        <w:rPr>
+          <w:rFonts w:ascii="Consolas" w:hAnsi="Consolas" w:cs="Consolas"/>
+          <w:color w:val="212529"/>
+          <w:sz w:val="28"/>
+          <w:szCs w:val="28"/>
+        </w:rPr>
+      </w:pPr>
+      <w:r>
+        <w:rPr>
+          <w:rFonts w:ascii="Consolas" w:hAnsi="Consolas" w:cs="Consolas"/>
+          <w:color w:val="212529"/>
+          <w:sz w:val="28"/>
+          <w:szCs w:val="28"/>
+          <w:shd w:val="clear" w:color="auto" w:fill="FFFFFF"/>
+        </w:rPr>
+        <w:t xml:space="preserve">    │   │           │   </w:t>
+      </w:r>
+      <w:r>
+        <w:rPr>
+          <w:rFonts w:ascii="Consolas" w:eastAsia="MS Gothic" w:hAnsi="Consolas" w:cs="Consolas"/>
+          <w:color w:val="212529"/>
+          <w:sz w:val="28"/>
+          <w:szCs w:val="28"/>
+          <w:shd w:val="clear" w:color="auto" w:fill="FFFFFF"/>
+        </w:rPr>
+        <w:t>├</w:t>
+      </w:r>
+      <w:r>
+        <w:rPr>
+          <w:rFonts w:ascii="Consolas" w:hAnsi="Consolas" w:cs="Consolas"/>
+          <w:color w:val="212529"/>
+          <w:sz w:val="28"/>
+          <w:szCs w:val="28"/>
+          <w:shd w:val="clear" w:color="auto" w:fill="FFFFFF"/>
+        </w:rPr>
+        <w:t xml:space="preserve">── </w:t>
+      </w:r>
+      <w:r>
+        <w:rPr>
+          <w:rFonts w:ascii="Consolas" w:hAnsi="Consolas" w:cs="Consolas"/>
+          <w:color w:val="000000" w:themeColor="text1"/>
+          <w:sz w:val="28"/>
+          <w:szCs w:val="28"/>
+        </w:rPr>
+        <w:t>SITEID1</w:t>
+      </w:r>
+      <w:r>
+        <w:rPr>
+          <w:rFonts w:ascii="Consolas" w:hAnsi="Consolas" w:cs="Consolas"/>
+          <w:color w:val="212529"/>
+          <w:sz w:val="28"/>
+          <w:szCs w:val="28"/>
+        </w:rPr>
+        <w:t>_SecondStage.ini</w:t>
+      </w:r>
+    </w:p>
+    <w:p>
+      <w:pPr>
+        <w:rPr>
+          <w:rFonts w:ascii="Consolas" w:hAnsi="Consolas" w:cs="Consolas"/>
+          <w:sz w:val="28"/>
+          <w:szCs w:val="28"/>
+        </w:rPr>
+      </w:pPr>
+      <w:r>
+        <w:rPr>
+          <w:rFonts w:ascii="Consolas" w:hAnsi="Consolas" w:cs="Consolas"/>
+          <w:color w:val="212529"/>
+          <w:sz w:val="28"/>
+          <w:szCs w:val="28"/>
+          <w:shd w:val="clear" w:color="auto" w:fill="FFFFFF"/>
+        </w:rPr>
+        <w:t xml:space="preserve">    │   │           │   </w:t>
+      </w:r>
+      <w:r>
+        <w:rPr>
+          <w:rFonts w:ascii="Consolas" w:eastAsia="MS Gothic" w:hAnsi="Consolas" w:cs="Consolas"/>
+          <w:color w:val="212529"/>
+          <w:sz w:val="28"/>
+          <w:szCs w:val="28"/>
+          <w:shd w:val="clear" w:color="auto" w:fill="FFFFFF"/>
+        </w:rPr>
+        <w:t>├</w:t>
+      </w:r>
+      <w:r>
+        <w:rPr>
+          <w:rFonts w:ascii="Consolas" w:hAnsi="Consolas" w:cs="Consolas"/>
+          <w:color w:val="212529"/>
+          <w:sz w:val="28"/>
+          <w:szCs w:val="28"/>
+          <w:shd w:val="clear" w:color="auto" w:fill="FFFFFF"/>
+        </w:rPr>
+        <w:t xml:space="preserve">── </w:t>
+      </w:r>
+      <w:r>
+        <w:rPr>
+          <w:rFonts w:ascii="Consolas" w:hAnsi="Consolas" w:cs="Consolas"/>
+          <w:color w:val="000000" w:themeColor="text1"/>
+          <w:sz w:val="28"/>
+          <w:szCs w:val="28"/>
+        </w:rPr>
+        <w:t>TEMPLATE</w:t>
+      </w:r>
+      <w:r>
+        <w:rPr>
+          <w:rFonts w:ascii="Consolas" w:hAnsi="Consolas" w:cs="Consolas"/>
+          <w:color w:val="212529"/>
+          <w:sz w:val="28"/>
+          <w:szCs w:val="28"/>
+        </w:rPr>
+        <w:t>_SecondStage.ini</w:t>
+      </w:r>
+    </w:p>
+    <w:p>
+      <w:pPr>
+        <w:rPr>
+          <w:rFonts w:ascii="Consolas" w:hAnsi="Consolas" w:cs="Consolas"/>
+          <w:sz w:val="28"/>
+          <w:szCs w:val="28"/>
+        </w:rPr>
+      </w:pPr>
+      <w:r>
+        <w:rPr>
+          <w:rFonts w:ascii="Consolas" w:hAnsi="Consolas" w:cs="Consolas"/>
+          <w:color w:val="212529"/>
+          <w:sz w:val="28"/>
+          <w:szCs w:val="28"/>
+          <w:shd w:val="clear" w:color="auto" w:fill="FFFFFF"/>
+        </w:rPr>
+        <w:t xml:space="preserve">    │   │           │   </w:t>
+      </w:r>
+      <w:r>
+        <w:rPr>
+          <w:rFonts w:ascii="Consolas" w:eastAsia="MS Gothic" w:hAnsi="Consolas" w:cs="Consolas"/>
+          <w:color w:val="212529"/>
+          <w:sz w:val="28"/>
+          <w:szCs w:val="28"/>
+          <w:shd w:val="clear" w:color="auto" w:fill="FFFFFF"/>
+        </w:rPr>
+        <w:t>├</w:t>
+      </w:r>
+      <w:r>
+        <w:rPr>
+          <w:rFonts w:ascii="Consolas" w:hAnsi="Consolas" w:cs="Consolas"/>
+          <w:color w:val="212529"/>
+          <w:sz w:val="28"/>
+          <w:szCs w:val="28"/>
+          <w:shd w:val="clear" w:color="auto" w:fill="FFFFFF"/>
+        </w:rPr>
+        <w:t xml:space="preserve">── </w:t>
+      </w:r>
+      <w:r>
+        <w:rPr>
+          <w:rFonts w:ascii="Consolas" w:hAnsi="Consolas" w:cs="Consolas"/>
+          <w:color w:val="000000" w:themeColor="text1"/>
+          <w:sz w:val="28"/>
+          <w:szCs w:val="28"/>
           <w:shd w:val="clear" w:color="auto" w:fill="FFFF00"/>
         </w:rPr>
         <w:t>SITEID1</w:t>
@@ -6328,36 +7584,86 @@
           <w:szCs w:val="28"/>
           <w:shd w:val="clear" w:color="auto" w:fill="FFFF00"/>
         </w:rPr>
-        <w:t>First</w:t>
-      </w:r>
-      <w:r>
-        <w:rPr>
-          <w:rFonts w:ascii="Consolas" w:hAnsi="Consolas" w:cs="Consolas"/>
-          <w:color w:val="212529"/>
-          <w:sz w:val="28"/>
-          <w:szCs w:val="28"/>
-          <w:shd w:val="clear" w:color="auto" w:fill="FFFF00"/>
-        </w:rPr>
-        <w:t>Stage.ini</w:t>
-      </w:r>
-    </w:p>
-    <w:p>
-      <w:pPr>
-        <w:rPr>
-          <w:rFonts w:ascii="Consolas" w:hAnsi="Consolas" w:cs="Consolas"/>
-          <w:sz w:val="28"/>
-          <w:szCs w:val="28"/>
-        </w:rPr>
-      </w:pPr>
-      <w:r>
-        <w:rPr>
-          <w:rFonts w:ascii="Consolas" w:hAnsi="Consolas" w:cs="Consolas"/>
-          <w:color w:val="212529"/>
-          <w:sz w:val="28"/>
-          <w:szCs w:val="28"/>
-          <w:shd w:val="clear" w:color="auto" w:fill="FFFFFF"/>
-        </w:rPr>
-        <w:t xml:space="preserve">    │   │           │   </w:t>
+        <w:t>config.yml</w:t>
+      </w:r>
+    </w:p>
+    <w:p>
+      <w:pPr>
+        <w:rPr>
+          <w:rFonts w:ascii="Consolas" w:hAnsi="Consolas" w:cs="Consolas"/>
+          <w:sz w:val="28"/>
+          <w:szCs w:val="28"/>
+        </w:rPr>
+      </w:pPr>
+      <w:r>
+        <w:rPr>
+          <w:rFonts w:ascii="Consolas" w:hAnsi="Consolas" w:cs="Consolas"/>
+          <w:color w:val="212529"/>
+          <w:sz w:val="28"/>
+          <w:szCs w:val="28"/>
+          <w:shd w:val="clear" w:color="auto" w:fill="FFFFFF"/>
+        </w:rPr>
+        <w:t xml:space="preserve">    │   │           │   └── </w:t>
+      </w:r>
+      <w:proofErr w:type="spellStart"/>
+      <w:r>
+        <w:rPr>
+          <w:rFonts w:ascii="Consolas" w:hAnsi="Consolas" w:cs="Consolas"/>
+          <w:color w:val="000000" w:themeColor="text1"/>
+          <w:sz w:val="28"/>
+          <w:szCs w:val="28"/>
+          <w:shd w:val="clear" w:color="auto" w:fill="93C47D"/>
+        </w:rPr>
+        <w:t>TEMPLATE</w:t>
+      </w:r>
+      <w:r>
+        <w:rPr>
+          <w:rFonts w:ascii="Consolas" w:hAnsi="Consolas" w:cs="Consolas"/>
+          <w:color w:val="212529"/>
+          <w:sz w:val="28"/>
+          <w:szCs w:val="28"/>
+          <w:shd w:val="clear" w:color="auto" w:fill="93C47D"/>
+        </w:rPr>
+        <w:t>_config.yml</w:t>
+      </w:r>
+      <w:proofErr w:type="spellEnd"/>
+    </w:p>
+    <w:p>
+      <w:pPr>
+        <w:rPr>
+          <w:rFonts w:ascii="Consolas" w:hAnsi="Consolas" w:cs="Consolas"/>
+          <w:sz w:val="28"/>
+          <w:szCs w:val="28"/>
+        </w:rPr>
+      </w:pPr>
+      <w:r>
+        <w:rPr>
+          <w:rFonts w:ascii="Consolas" w:hAnsi="Consolas" w:cs="Consolas"/>
+          <w:color w:val="212529"/>
+          <w:sz w:val="28"/>
+          <w:szCs w:val="28"/>
+          <w:shd w:val="clear" w:color="auto" w:fill="FFFFFF"/>
+        </w:rPr>
+        <w:t>    │   │           └── ...</w:t>
+      </w:r>
+    </w:p>
+    <w:p>
+      <w:pPr>
+        <w:rPr>
+          <w:rFonts w:ascii="Consolas" w:hAnsi="Consolas" w:cs="Consolas"/>
+          <w:sz w:val="28"/>
+          <w:szCs w:val="28"/>
+        </w:rPr>
+      </w:pPr>
+      <w:r>
+        <w:rPr>
+          <w:rFonts w:ascii="Consolas" w:hAnsi="Consolas" w:cs="Consolas"/>
+          <w:color w:val="212529"/>
+          <w:sz w:val="28"/>
+          <w:szCs w:val="28"/>
+          <w:shd w:val="clear" w:color="auto" w:fill="FFFFFF"/>
+        </w:rPr>
+        <w:t xml:space="preserve">    │   </w:t>
       </w:r>
       <w:r>
         <w:rPr>
@@ -6379,149 +7685,18 @@
         </w:rPr>
         <w:t xml:space="preserve">── </w:t>
       </w:r>
-      <w:r>
-        <w:rPr>
-          <w:rFonts w:ascii="Consolas" w:hAnsi="Consolas" w:cs="Consolas"/>
-          <w:color w:val="000000" w:themeColor="text1"/>
-          <w:sz w:val="28"/>
-          <w:szCs w:val="28"/>
-          <w:shd w:val="clear" w:color="auto" w:fill="93C47D"/>
-        </w:rPr>
-        <w:t>TEMPLATE</w:t>
-      </w:r>
-      <w:r>
-        <w:rPr>
-          <w:rFonts w:ascii="Consolas" w:hAnsi="Consolas" w:cs="Consolas"/>
-          <w:color w:val="212529"/>
-          <w:sz w:val="28"/>
-          <w:szCs w:val="28"/>
-          <w:shd w:val="clear" w:color="auto" w:fill="93C47D"/>
-        </w:rPr>
-        <w:t>_SecondStage.ini</w:t>
-      </w:r>
-    </w:p>
-    <w:p>
-      <w:pPr>
-        <w:rPr>
-          <w:rFonts w:ascii="Consolas" w:hAnsi="Consolas" w:cs="Consolas"/>
-          <w:sz w:val="28"/>
-          <w:szCs w:val="28"/>
-        </w:rPr>
-      </w:pPr>
-      <w:r>
-        <w:rPr>
-          <w:rFonts w:ascii="Consolas" w:hAnsi="Consolas" w:cs="Consolas"/>
-          <w:color w:val="212529"/>
-          <w:sz w:val="28"/>
-          <w:szCs w:val="28"/>
-          <w:shd w:val="clear" w:color="auto" w:fill="FFFFFF"/>
-        </w:rPr>
-        <w:t xml:space="preserve">    │   │           │   └── </w:t>
-      </w:r>
       <w:proofErr w:type="spellStart"/>
       <w:r>
         <w:rPr>
           <w:rFonts w:ascii="Consolas" w:hAnsi="Consolas" w:cs="Consolas"/>
-          <w:color w:val="000000" w:themeColor="text1"/>
-          <w:sz w:val="28"/>
-          <w:szCs w:val="28"/>
-          <w:shd w:val="clear" w:color="auto" w:fill="93C47D"/>
-        </w:rPr>
-        <w:t>TEMPLATE</w:t>
-      </w:r>
-      <w:r>
-        <w:rPr>
-          <w:rFonts w:ascii="Consolas" w:hAnsi="Consolas" w:cs="Consolas"/>
-          <w:color w:val="212529"/>
-          <w:sz w:val="28"/>
-          <w:szCs w:val="28"/>
-          <w:shd w:val="clear" w:color="auto" w:fill="93C47D"/>
-        </w:rPr>
-        <w:t>_ThirdStage_</w:t>
-      </w:r>
-      <w:proofErr w:type="gramStart"/>
-      <w:r>
-        <w:rPr>
-          <w:rFonts w:ascii="Consolas" w:hAnsi="Consolas" w:cs="Consolas"/>
-          <w:color w:val="212529"/>
-          <w:sz w:val="28"/>
-          <w:szCs w:val="28"/>
-          <w:shd w:val="clear" w:color="auto" w:fill="93C47D"/>
-        </w:rPr>
-        <w:t>ini.R</w:t>
+          <w:color w:val="212529"/>
+          <w:sz w:val="28"/>
+          <w:szCs w:val="28"/>
+          <w:shd w:val="clear" w:color="auto" w:fill="FFFFFF"/>
+        </w:rPr>
+        <w:t>Matlab</w:t>
       </w:r>
       <w:proofErr w:type="spellEnd"/>
-      <w:proofErr w:type="gramEnd"/>
-    </w:p>
-    <w:p>
-      <w:pPr>
-        <w:rPr>
-          <w:rFonts w:ascii="Consolas" w:hAnsi="Consolas" w:cs="Consolas"/>
-          <w:sz w:val="28"/>
-          <w:szCs w:val="28"/>
-        </w:rPr>
-      </w:pPr>
-      <w:r>
-        <w:rPr>
-          <w:rFonts w:ascii="Consolas" w:hAnsi="Consolas" w:cs="Consolas"/>
-          <w:color w:val="212529"/>
-          <w:sz w:val="28"/>
-          <w:szCs w:val="28"/>
-          <w:shd w:val="clear" w:color="auto" w:fill="FFFFFF"/>
-        </w:rPr>
-        <w:t>    │   │           └── ...</w:t>
-      </w:r>
-    </w:p>
-    <w:p>
-      <w:pPr>
-        <w:rPr>
-          <w:rFonts w:ascii="Consolas" w:hAnsi="Consolas" w:cs="Consolas"/>
-          <w:sz w:val="28"/>
-          <w:szCs w:val="28"/>
-        </w:rPr>
-      </w:pPr>
-      <w:r>
-        <w:rPr>
-          <w:rFonts w:ascii="Consolas" w:hAnsi="Consolas" w:cs="Consolas"/>
-          <w:color w:val="212529"/>
-          <w:sz w:val="28"/>
-          <w:szCs w:val="28"/>
-          <w:shd w:val="clear" w:color="auto" w:fill="FFFFFF"/>
-        </w:rPr>
-        <w:t xml:space="preserve">    │   </w:t>
-      </w:r>
-      <w:r>
-        <w:rPr>
-          <w:rFonts w:ascii="Consolas" w:eastAsia="MS Gothic" w:hAnsi="Consolas" w:cs="Consolas"/>
-          <w:color w:val="212529"/>
-          <w:sz w:val="28"/>
-          <w:szCs w:val="28"/>
-          <w:shd w:val="clear" w:color="auto" w:fill="FFFFFF"/>
-        </w:rPr>
-        <w:t>├</w:t>
-      </w:r>
-      <w:r>
-        <w:rPr>
-          <w:rFonts w:ascii="Consolas" w:hAnsi="Consolas" w:cs="Consolas"/>
-          <w:color w:val="212529"/>
-          <w:sz w:val="28"/>
-          <w:szCs w:val="28"/>
-          <w:shd w:val="clear" w:color="auto" w:fill="FFFFFF"/>
-        </w:rPr>
-        <w:t xml:space="preserve">── </w:t>
-      </w:r>
-      <w:proofErr w:type="spellStart"/>
-      <w:r>
-        <w:rPr>
-          <w:rFonts w:ascii="Consolas" w:hAnsi="Consolas" w:cs="Consolas"/>
-          <w:color w:val="212529"/>
-          <w:sz w:val="28"/>
-          <w:szCs w:val="28"/>
-          <w:shd w:val="clear" w:color="auto" w:fill="FFFFFF"/>
-        </w:rPr>
-        <w:t>Matlab</w:t>
-      </w:r>
-      <w:proofErr w:type="spellEnd"/>
     </w:p>
     <w:p>
       <w:pPr>
@@ -6567,508 +7742,6 @@
           <w:rFonts w:ascii="Calibri" w:hAnsi="Calibri" w:cs="Calibri"/>
         </w:rPr>
       </w:pPr>
-    </w:p>
-    <w:p>
-      <w:pPr>
-        <w:rPr>
-          <w:rFonts w:ascii="Calibri" w:hAnsi="Calibri" w:cs="Calibri"/>
-        </w:rPr>
-      </w:pPr>
-      <w:r>
-        <w:rPr>
-          <w:rFonts w:ascii="Calibri" w:hAnsi="Calibri" w:cs="Calibri"/>
-        </w:rPr>
-        <w:t>Figure 6b_short</w:t>
-      </w:r>
-    </w:p>
-    <w:p>
-      <w:pPr>
-        <w:rPr>
-          <w:rFonts w:ascii="Calibri" w:hAnsi="Calibri" w:cs="Calibri"/>
-        </w:rPr>
-      </w:pPr>
-    </w:p>
-    <w:p>
-      <w:pPr>
-        <w:rPr>
-          <w:rFonts w:ascii="Consolas" w:hAnsi="Consolas" w:cs="Consolas"/>
-          <w:color w:val="212529"/>
-          <w:sz w:val="28"/>
-          <w:szCs w:val="28"/>
-          <w:shd w:val="clear" w:color="auto" w:fill="FFFFFF"/>
-        </w:rPr>
-      </w:pPr>
-      <w:r>
-        <w:rPr>
-          <w:rFonts w:ascii="Consolas" w:hAnsi="Consolas" w:cs="Consolas"/>
-          <w:color w:val="212529"/>
-          <w:sz w:val="28"/>
-          <w:szCs w:val="28"/>
-          <w:shd w:val="clear" w:color="auto" w:fill="FFFFFF"/>
-        </w:rPr>
-        <w:t>.</w:t>
-      </w:r>
-    </w:p>
-    <w:p>
-      <w:pPr>
-        <w:rPr>
-          <w:rFonts w:ascii="Consolas" w:hAnsi="Consolas" w:cs="Consolas"/>
-          <w:color w:val="212529"/>
-          <w:sz w:val="28"/>
-          <w:szCs w:val="28"/>
-          <w:shd w:val="clear" w:color="auto" w:fill="FFFFFF"/>
-        </w:rPr>
-      </w:pPr>
-      <w:r>
-        <w:rPr>
-          <w:rFonts w:ascii="Consolas" w:hAnsi="Consolas" w:cs="Consolas"/>
-          <w:color w:val="212529"/>
-          <w:sz w:val="28"/>
-          <w:szCs w:val="28"/>
-          <w:shd w:val="clear" w:color="auto" w:fill="FFFFFF"/>
-        </w:rPr>
-        <w:t>└── Projects</w:t>
-      </w:r>
-    </w:p>
-    <w:p>
-      <w:pPr>
-        <w:rPr>
-          <w:rFonts w:ascii="Consolas" w:hAnsi="Consolas" w:cs="Consolas"/>
-          <w:color w:val="212529"/>
-          <w:sz w:val="28"/>
-          <w:szCs w:val="28"/>
-          <w:shd w:val="clear" w:color="auto" w:fill="FFFFFF"/>
-        </w:rPr>
-      </w:pPr>
-      <w:r>
-        <w:rPr>
-          <w:rFonts w:ascii="Consolas" w:hAnsi="Consolas" w:cs="Consolas"/>
-          <w:color w:val="212529"/>
-          <w:sz w:val="28"/>
-          <w:szCs w:val="28"/>
-          <w:shd w:val="clear" w:color="auto" w:fill="FFFFFF"/>
-        </w:rPr>
-        <w:t xml:space="preserve">    ├── </w:t>
-      </w:r>
-      <w:r>
-        <w:rPr>
-          <w:rFonts w:ascii="Consolas" w:hAnsi="Consolas" w:cs="Consolas"/>
-          <w:color w:val="212529"/>
-          <w:sz w:val="28"/>
-          <w:szCs w:val="28"/>
-          <w:shd w:val="clear" w:color="auto" w:fill="93C47D"/>
-        </w:rPr>
-        <w:t>My_MicrometSites</w:t>
-      </w:r>
-    </w:p>
-    <w:p>
-      <w:pPr>
-        <w:rPr>
-          <w:rFonts w:ascii="Consolas" w:hAnsi="Consolas" w:cs="Consolas"/>
-          <w:color w:val="212529"/>
-          <w:sz w:val="28"/>
-          <w:szCs w:val="28"/>
-          <w:shd w:val="clear" w:color="auto" w:fill="FFFFFF"/>
-        </w:rPr>
-      </w:pPr>
-      <w:r>
-        <w:rPr>
-          <w:rFonts w:ascii="Consolas" w:hAnsi="Consolas" w:cs="Consolas"/>
-          <w:color w:val="212529"/>
-          <w:sz w:val="28"/>
-          <w:szCs w:val="28"/>
-          <w:shd w:val="clear" w:color="auto" w:fill="FFFFFF"/>
-        </w:rPr>
-        <w:t xml:space="preserve">    │   ├── </w:t>
-      </w:r>
-      <w:r>
-        <w:rPr>
-          <w:rFonts w:ascii="Consolas" w:hAnsi="Consolas" w:cs="Consolas"/>
-          <w:color w:val="212529"/>
-          <w:sz w:val="28"/>
-          <w:szCs w:val="28"/>
-          <w:shd w:val="clear" w:color="auto" w:fill="93C47D"/>
-        </w:rPr>
-        <w:t>Database</w:t>
-      </w:r>
-    </w:p>
-    <w:p>
-      <w:pPr>
-        <w:rPr>
-          <w:rFonts w:ascii="Consolas" w:hAnsi="Consolas" w:cs="Consolas"/>
-          <w:color w:val="212529"/>
-          <w:sz w:val="28"/>
-          <w:szCs w:val="28"/>
-          <w:shd w:val="clear" w:color="auto" w:fill="FFFFFF"/>
-        </w:rPr>
-      </w:pPr>
-      <w:r>
-        <w:rPr>
-          <w:rFonts w:ascii="Consolas" w:hAnsi="Consolas" w:cs="Consolas"/>
-          <w:color w:val="212529"/>
-          <w:sz w:val="28"/>
-          <w:szCs w:val="28"/>
-          <w:shd w:val="clear" w:color="auto" w:fill="FFFFFF"/>
-        </w:rPr>
-        <w:t xml:space="preserve">    │   │   ├── </w:t>
-      </w:r>
-      <w:r>
-        <w:rPr>
-          <w:rFonts w:ascii="Consolas" w:hAnsi="Consolas" w:cs="Consolas"/>
-          <w:color w:val="212529"/>
-          <w:sz w:val="28"/>
-          <w:szCs w:val="28"/>
-          <w:shd w:val="clear" w:color="auto" w:fill="93C47D"/>
-        </w:rPr>
-        <w:t>yearIn1</w:t>
-      </w:r>
-    </w:p>
-    <w:p>
-      <w:pPr>
-        <w:rPr>
-          <w:rFonts w:ascii="Consolas" w:hAnsi="Consolas" w:cs="Consolas"/>
-          <w:color w:val="212529"/>
-          <w:sz w:val="28"/>
-          <w:szCs w:val="28"/>
-          <w:shd w:val="clear" w:color="auto" w:fill="FFFFFF"/>
-        </w:rPr>
-      </w:pPr>
-      <w:r>
-        <w:rPr>
-          <w:rFonts w:ascii="Consolas" w:hAnsi="Consolas" w:cs="Consolas"/>
-          <w:color w:val="212529"/>
-          <w:sz w:val="28"/>
-          <w:szCs w:val="28"/>
-          <w:shd w:val="clear" w:color="auto" w:fill="FFFFFF"/>
-        </w:rPr>
-        <w:t xml:space="preserve">    │   │   │   └── </w:t>
-      </w:r>
-      <w:r>
-        <w:rPr>
-          <w:rFonts w:ascii="Consolas" w:hAnsi="Consolas" w:cs="Consolas"/>
-          <w:color w:val="212529"/>
-          <w:sz w:val="28"/>
-          <w:szCs w:val="28"/>
-          <w:shd w:val="clear" w:color="auto" w:fill="93C47D"/>
-        </w:rPr>
-        <w:t>SITEID1</w:t>
-      </w:r>
-    </w:p>
-    <w:p>
-      <w:pPr>
-        <w:rPr>
-          <w:rFonts w:ascii="Consolas" w:hAnsi="Consolas" w:cs="Consolas"/>
-          <w:color w:val="212529"/>
-          <w:sz w:val="28"/>
-          <w:szCs w:val="28"/>
-          <w:shd w:val="clear" w:color="auto" w:fill="FFFFFF"/>
-        </w:rPr>
-      </w:pPr>
-      <w:r>
-        <w:rPr>
-          <w:rFonts w:ascii="Consolas" w:hAnsi="Consolas" w:cs="Consolas"/>
-          <w:color w:val="212529"/>
-          <w:sz w:val="28"/>
-          <w:szCs w:val="28"/>
-          <w:shd w:val="clear" w:color="auto" w:fill="FFFFFF"/>
-        </w:rPr>
-        <w:t xml:space="preserve">    │   │   │       ├── </w:t>
-      </w:r>
-      <w:r>
-        <w:rPr>
-          <w:rFonts w:ascii="Consolas" w:hAnsi="Consolas" w:cs="Consolas"/>
-          <w:color w:val="212529"/>
-          <w:sz w:val="28"/>
-          <w:szCs w:val="28"/>
-          <w:shd w:val="clear" w:color="auto" w:fill="93C47D"/>
-        </w:rPr>
-        <w:t>Clean</w:t>
-      </w:r>
-    </w:p>
-    <w:p>
-      <w:pPr>
-        <w:rPr>
-          <w:rFonts w:ascii="Consolas" w:hAnsi="Consolas" w:cs="Consolas"/>
-          <w:color w:val="212529"/>
-          <w:sz w:val="28"/>
-          <w:szCs w:val="28"/>
-          <w:shd w:val="clear" w:color="auto" w:fill="93C47D"/>
-        </w:rPr>
-      </w:pPr>
-      <w:r>
-        <w:rPr>
-          <w:rFonts w:ascii="Consolas" w:hAnsi="Consolas" w:cs="Consolas"/>
-          <w:color w:val="212529"/>
-          <w:sz w:val="28"/>
-          <w:szCs w:val="28"/>
-          <w:shd w:val="clear" w:color="auto" w:fill="FFFFFF"/>
-        </w:rPr>
-        <w:t xml:space="preserve">    │   │   │       │   └── </w:t>
-      </w:r>
-      <w:proofErr w:type="spellStart"/>
-      <w:r>
-        <w:rPr>
-          <w:rFonts w:ascii="Consolas" w:hAnsi="Consolas" w:cs="Consolas"/>
-          <w:color w:val="212529"/>
-          <w:sz w:val="28"/>
-          <w:szCs w:val="28"/>
-          <w:shd w:val="clear" w:color="auto" w:fill="93C47D"/>
-        </w:rPr>
-        <w:t>SecondStage</w:t>
-      </w:r>
-      <w:proofErr w:type="spellEnd"/>
-    </w:p>
-    <w:p>
-      <w:pPr>
-        <w:rPr>
-          <w:rFonts w:ascii="Consolas" w:hAnsi="Consolas" w:cs="Consolas"/>
-          <w:color w:val="212529"/>
-          <w:sz w:val="28"/>
-          <w:szCs w:val="28"/>
-          <w:shd w:val="clear" w:color="auto" w:fill="FFFFFF"/>
-        </w:rPr>
-      </w:pPr>
-      <w:r>
-        <w:rPr>
-          <w:rFonts w:ascii="Consolas" w:hAnsi="Consolas" w:cs="Consolas"/>
-          <w:color w:val="212529"/>
-          <w:sz w:val="28"/>
-          <w:szCs w:val="28"/>
-          <w:shd w:val="clear" w:color="auto" w:fill="FFFFFF"/>
-        </w:rPr>
-        <w:t xml:space="preserve">    │   │   │       │       ├── </w:t>
-      </w:r>
-      <w:r>
-        <w:rPr>
-          <w:rFonts w:ascii="Consolas" w:hAnsi="Consolas" w:cs="Consolas"/>
-          <w:color w:val="212529"/>
-          <w:sz w:val="28"/>
-          <w:szCs w:val="28"/>
-          <w:shd w:val="clear" w:color="auto" w:fill="93C47D"/>
-        </w:rPr>
-        <w:t>variable1</w:t>
-      </w:r>
-    </w:p>
-    <w:p>
-      <w:pPr>
-        <w:rPr>
-          <w:rFonts w:ascii="Consolas" w:hAnsi="Consolas" w:cs="Consolas"/>
-          <w:color w:val="212529"/>
-          <w:sz w:val="28"/>
-          <w:szCs w:val="28"/>
-          <w:shd w:val="clear" w:color="auto" w:fill="FFFFFF"/>
-        </w:rPr>
-      </w:pPr>
-      <w:r>
-        <w:rPr>
-          <w:rFonts w:ascii="Consolas" w:hAnsi="Consolas" w:cs="Consolas"/>
-          <w:color w:val="212529"/>
-          <w:sz w:val="28"/>
-          <w:szCs w:val="28"/>
-          <w:shd w:val="clear" w:color="auto" w:fill="FFFFFF"/>
-        </w:rPr>
-        <w:t xml:space="preserve">    │   │   │       │       ├── </w:t>
-      </w:r>
-      <w:r>
-        <w:rPr>
-          <w:rFonts w:ascii="Consolas" w:hAnsi="Consolas" w:cs="Consolas"/>
-          <w:color w:val="212529"/>
-          <w:sz w:val="28"/>
-          <w:szCs w:val="28"/>
-          <w:shd w:val="clear" w:color="auto" w:fill="93C47D"/>
-        </w:rPr>
-        <w:t>variable2</w:t>
-      </w:r>
-    </w:p>
-    <w:p>
-      <w:pPr>
-        <w:rPr>
-          <w:rFonts w:ascii="Consolas" w:hAnsi="Consolas" w:cs="Consolas"/>
-          <w:color w:val="212529"/>
-          <w:sz w:val="28"/>
-          <w:szCs w:val="28"/>
-          <w:shd w:val="clear" w:color="auto" w:fill="FFFFFF"/>
-        </w:rPr>
-      </w:pPr>
-      <w:r>
-        <w:rPr>
-          <w:rFonts w:ascii="Consolas" w:hAnsi="Consolas" w:cs="Consolas"/>
-          <w:color w:val="212529"/>
-          <w:sz w:val="28"/>
-          <w:szCs w:val="28"/>
-          <w:shd w:val="clear" w:color="auto" w:fill="FFFFFF"/>
-        </w:rPr>
-        <w:t xml:space="preserve">    │   │   │       │       └── ...            </w:t>
-      </w:r>
-    </w:p>
-    <w:p>
-      <w:pPr>
-        <w:rPr>
-          <w:rFonts w:ascii="Consolas" w:hAnsi="Consolas" w:cs="Consolas"/>
-          <w:color w:val="212529"/>
-          <w:sz w:val="28"/>
-          <w:szCs w:val="28"/>
-          <w:shd w:val="clear" w:color="auto" w:fill="FFFFFF"/>
-        </w:rPr>
-      </w:pPr>
-      <w:r>
-        <w:rPr>
-          <w:rFonts w:ascii="Consolas" w:hAnsi="Consolas" w:cs="Consolas"/>
-          <w:color w:val="212529"/>
-          <w:sz w:val="28"/>
-          <w:szCs w:val="28"/>
-          <w:shd w:val="clear" w:color="auto" w:fill="FFFFFF"/>
-        </w:rPr>
-        <w:t xml:space="preserve">    │   │   │       ├── Flux</w:t>
-      </w:r>
-    </w:p>
-    <w:p>
-      <w:pPr>
-        <w:rPr>
-          <w:rFonts w:ascii="Consolas" w:hAnsi="Consolas" w:cs="Consolas"/>
-          <w:color w:val="212529"/>
-          <w:sz w:val="28"/>
-          <w:szCs w:val="28"/>
-          <w:shd w:val="clear" w:color="auto" w:fill="FFFFFF"/>
-        </w:rPr>
-      </w:pPr>
-      <w:r>
-        <w:rPr>
-          <w:rFonts w:ascii="Consolas" w:hAnsi="Consolas" w:cs="Consolas"/>
-          <w:color w:val="212529"/>
-          <w:sz w:val="28"/>
-          <w:szCs w:val="28"/>
-          <w:shd w:val="clear" w:color="auto" w:fill="FFFFFF"/>
-        </w:rPr>
-        <w:t xml:space="preserve">    │   │   │       └── Met</w:t>
-      </w:r>
-    </w:p>
-    <w:p>
-      <w:pPr>
-        <w:rPr>
-          <w:rFonts w:ascii="Consolas" w:hAnsi="Consolas" w:cs="Consolas"/>
-          <w:color w:val="212529"/>
-          <w:sz w:val="28"/>
-          <w:szCs w:val="28"/>
-          <w:shd w:val="clear" w:color="auto" w:fill="FFFFFF"/>
-        </w:rPr>
-      </w:pPr>
-      <w:r>
-        <w:rPr>
-          <w:rFonts w:ascii="Consolas" w:hAnsi="Consolas" w:cs="Consolas"/>
-          <w:color w:val="212529"/>
-          <w:sz w:val="28"/>
-          <w:szCs w:val="28"/>
-          <w:shd w:val="clear" w:color="auto" w:fill="FFFFFF"/>
-        </w:rPr>
-        <w:t xml:space="preserve">    │   │   ├── ...</w:t>
-      </w:r>
-    </w:p>
-    <w:p>
-      <w:pPr>
-        <w:rPr>
-          <w:rFonts w:ascii="Consolas" w:hAnsi="Consolas" w:cs="Consolas"/>
-          <w:color w:val="212529"/>
-          <w:sz w:val="28"/>
-          <w:szCs w:val="28"/>
-          <w:shd w:val="clear" w:color="auto" w:fill="FFFFFF"/>
-        </w:rPr>
-      </w:pPr>
-      <w:r>
-        <w:rPr>
-          <w:rFonts w:ascii="Consolas" w:hAnsi="Consolas" w:cs="Consolas"/>
-          <w:color w:val="212529"/>
-          <w:sz w:val="28"/>
-          <w:szCs w:val="28"/>
-          <w:shd w:val="clear" w:color="auto" w:fill="FFFFFF"/>
-        </w:rPr>
-        <w:t xml:space="preserve">    │   │   └── </w:t>
-      </w:r>
-      <w:proofErr w:type="spellStart"/>
-      <w:r>
-        <w:rPr>
-          <w:rFonts w:ascii="Consolas" w:hAnsi="Consolas" w:cs="Consolas"/>
-          <w:color w:val="212529"/>
-          <w:sz w:val="28"/>
-          <w:szCs w:val="28"/>
-          <w:shd w:val="clear" w:color="auto" w:fill="FFFFFF"/>
-        </w:rPr>
-        <w:t>Calculation_Procedures</w:t>
-      </w:r>
-      <w:proofErr w:type="spellEnd"/>
-    </w:p>
-    <w:p>
-      <w:pPr>
-        <w:rPr>
-          <w:rFonts w:ascii="Consolas" w:hAnsi="Consolas" w:cs="Consolas"/>
-          <w:color w:val="212529"/>
-          <w:sz w:val="28"/>
-          <w:szCs w:val="28"/>
-          <w:shd w:val="clear" w:color="auto" w:fill="FFFFFF"/>
-        </w:rPr>
-      </w:pPr>
-      <w:r>
-        <w:rPr>
-          <w:rFonts w:ascii="Consolas" w:hAnsi="Consolas" w:cs="Consolas"/>
-          <w:color w:val="212529"/>
-          <w:sz w:val="28"/>
-          <w:szCs w:val="28"/>
-          <w:shd w:val="clear" w:color="auto" w:fill="FFFFFF"/>
-        </w:rPr>
-        <w:t xml:space="preserve">    │   ├── </w:t>
-      </w:r>
-      <w:proofErr w:type="spellStart"/>
-      <w:r>
-        <w:rPr>
-          <w:rFonts w:ascii="Consolas" w:hAnsi="Consolas" w:cs="Consolas"/>
-          <w:color w:val="212529"/>
-          <w:sz w:val="28"/>
-          <w:szCs w:val="28"/>
-          <w:shd w:val="clear" w:color="auto" w:fill="FFFFFF"/>
-        </w:rPr>
-        <w:t>Matlab</w:t>
-      </w:r>
-      <w:proofErr w:type="spellEnd"/>
-    </w:p>
-    <w:p>
-      <w:pPr>
-        <w:rPr>
-          <w:rFonts w:ascii="Consolas" w:hAnsi="Consolas" w:cs="Consolas"/>
-          <w:color w:val="212529"/>
-          <w:sz w:val="28"/>
-          <w:szCs w:val="28"/>
-          <w:shd w:val="clear" w:color="auto" w:fill="FFFFFF"/>
-        </w:rPr>
-      </w:pPr>
-      <w:r>
-        <w:rPr>
-          <w:rFonts w:ascii="Consolas" w:hAnsi="Consolas" w:cs="Consolas"/>
-          <w:color w:val="212529"/>
-          <w:sz w:val="28"/>
-          <w:szCs w:val="28"/>
-          <w:shd w:val="clear" w:color="auto" w:fill="FFFFFF"/>
-        </w:rPr>
-        <w:t xml:space="preserve">    │   └── Sites</w:t>
-      </w:r>
-    </w:p>
-    <w:p>
-      <w:pPr>
-        <w:rPr>
-          <w:rFonts w:ascii="Consolas" w:hAnsi="Consolas" w:cs="Consolas"/>
-          <w:sz w:val="28"/>
-          <w:szCs w:val="28"/>
-        </w:rPr>
-      </w:pPr>
-      <w:r>
-        <w:rPr>
-          <w:rFonts w:ascii="Consolas" w:hAnsi="Consolas" w:cs="Consolas"/>
-          <w:color w:val="212529"/>
-          <w:sz w:val="28"/>
-          <w:szCs w:val="28"/>
-          <w:shd w:val="clear" w:color="auto" w:fill="FFFFFF"/>
-        </w:rPr>
-        <w:t xml:space="preserve">    └── Other...</w:t>
-      </w:r>
     </w:p>
     <w:p>
       <w:pPr>

</xml_diff>

<commit_message>
Edits for full docs up until end of section 5.2 Create Database
</commit_message>
<xml_diff>
--- a/images/directory_trees/DirectoryTreeStructureFigures.docx
+++ b/images/directory_trees/DirectoryTreeStructureFigures.docx
@@ -4090,10 +4090,137 @@
           <w:rFonts w:ascii="Calibri" w:hAnsi="Calibri" w:cs="Calibri"/>
         </w:rPr>
       </w:pPr>
-      <w:r>
-        <w:rPr>
-          <w:rFonts w:ascii="Calibri" w:hAnsi="Calibri" w:cs="Calibri"/>
-        </w:rPr>
+    </w:p>
+    <w:p>
+      <w:pPr>
+        <w:rPr>
+          <w:rFonts w:ascii="Calibri" w:hAnsi="Calibri" w:cs="Calibri"/>
+        </w:rPr>
+      </w:pPr>
+    </w:p>
+    <w:p>
+      <w:pPr>
+        <w:rPr>
+          <w:rFonts w:ascii="Calibri" w:hAnsi="Calibri" w:cs="Calibri"/>
+        </w:rPr>
+      </w:pPr>
+    </w:p>
+    <w:p>
+      <w:pPr>
+        <w:rPr>
+          <w:rFonts w:ascii="Calibri" w:hAnsi="Calibri" w:cs="Calibri"/>
+        </w:rPr>
+      </w:pPr>
+    </w:p>
+    <w:p>
+      <w:pPr>
+        <w:rPr>
+          <w:rFonts w:ascii="Calibri" w:hAnsi="Calibri" w:cs="Calibri"/>
+        </w:rPr>
+      </w:pPr>
+    </w:p>
+    <w:p>
+      <w:pPr>
+        <w:rPr>
+          <w:rFonts w:ascii="Calibri" w:hAnsi="Calibri" w:cs="Calibri"/>
+        </w:rPr>
+      </w:pPr>
+    </w:p>
+    <w:p>
+      <w:pPr>
+        <w:rPr>
+          <w:rFonts w:ascii="Calibri" w:hAnsi="Calibri" w:cs="Calibri"/>
+        </w:rPr>
+      </w:pPr>
+    </w:p>
+    <w:p>
+      <w:pPr>
+        <w:rPr>
+          <w:rFonts w:ascii="Calibri" w:hAnsi="Calibri" w:cs="Calibri"/>
+        </w:rPr>
+      </w:pPr>
+    </w:p>
+    <w:p>
+      <w:pPr>
+        <w:rPr>
+          <w:rFonts w:ascii="Calibri" w:hAnsi="Calibri" w:cs="Calibri"/>
+        </w:rPr>
+      </w:pPr>
+    </w:p>
+    <w:p>
+      <w:pPr>
+        <w:rPr>
+          <w:rFonts w:ascii="Calibri" w:hAnsi="Calibri" w:cs="Calibri"/>
+        </w:rPr>
+      </w:pPr>
+    </w:p>
+    <w:p>
+      <w:pPr>
+        <w:rPr>
+          <w:rFonts w:ascii="Calibri" w:hAnsi="Calibri" w:cs="Calibri"/>
+        </w:rPr>
+      </w:pPr>
+    </w:p>
+    <w:p>
+      <w:pPr>
+        <w:rPr>
+          <w:rFonts w:ascii="Calibri" w:hAnsi="Calibri" w:cs="Calibri"/>
+        </w:rPr>
+      </w:pPr>
+    </w:p>
+    <w:p>
+      <w:pPr>
+        <w:rPr>
+          <w:rFonts w:ascii="Calibri" w:hAnsi="Calibri" w:cs="Calibri"/>
+        </w:rPr>
+      </w:pPr>
+    </w:p>
+    <w:p>
+      <w:pPr>
+        <w:rPr>
+          <w:rFonts w:ascii="Calibri" w:hAnsi="Calibri" w:cs="Calibri"/>
+        </w:rPr>
+      </w:pPr>
+    </w:p>
+    <w:p>
+      <w:pPr>
+        <w:rPr>
+          <w:rFonts w:ascii="Calibri" w:hAnsi="Calibri" w:cs="Calibri"/>
+        </w:rPr>
+      </w:pPr>
+    </w:p>
+    <w:p>
+      <w:pPr>
+        <w:rPr>
+          <w:rFonts w:ascii="Calibri" w:hAnsi="Calibri" w:cs="Calibri"/>
+        </w:rPr>
+      </w:pPr>
+    </w:p>
+    <w:p>
+      <w:pPr>
+        <w:rPr>
+          <w:rFonts w:ascii="Calibri" w:hAnsi="Calibri" w:cs="Calibri"/>
+        </w:rPr>
+      </w:pPr>
+    </w:p>
+    <w:p>
+      <w:pPr>
+        <w:rPr>
+          <w:rFonts w:ascii="Calibri" w:hAnsi="Calibri" w:cs="Calibri"/>
+        </w:rPr>
+      </w:pPr>
+    </w:p>
+    <w:p>
+      <w:pPr>
+        <w:rPr>
+          <w:rFonts w:ascii="Calibri" w:hAnsi="Calibri" w:cs="Calibri"/>
+        </w:rPr>
+      </w:pPr>
+      <w:r>
+        <w:rPr>
+          <w:rFonts w:ascii="Calibri" w:hAnsi="Calibri" w:cs="Calibri"/>
+        </w:rPr>
+        <w:lastRenderedPageBreak/>
         <w:t>Figure 5:</w:t>
       </w:r>
     </w:p>
@@ -4621,7 +4748,6 @@
           <w:szCs w:val="28"/>
           <w:shd w:val="clear" w:color="auto" w:fill="FFFFFF"/>
         </w:rPr>
-        <w:lastRenderedPageBreak/>
         <w:t xml:space="preserve">    │   </w:t>
       </w:r>
       <w:r>
@@ -5283,6 +5409,7 @@
           <w:szCs w:val="28"/>
           <w:shd w:val="clear" w:color="auto" w:fill="FFFFFF"/>
         </w:rPr>
+        <w:lastRenderedPageBreak/>
         <w:t xml:space="preserve">    │   │   ├── ...</w:t>
       </w:r>
     </w:p>
@@ -5702,7 +5829,6 @@
           <w:szCs w:val="28"/>
           <w:shd w:val="clear" w:color="auto" w:fill="FFFFFF"/>
         </w:rPr>
-        <w:lastRenderedPageBreak/>
         <w:t xml:space="preserve">    │   │           │   </w:t>
       </w:r>
       <w:r>
@@ -6478,6 +6604,7 @@
           <w:szCs w:val="28"/>
           <w:shd w:val="clear" w:color="auto" w:fill="FFFFFF"/>
         </w:rPr>
+        <w:lastRenderedPageBreak/>
         <w:t xml:space="preserve">    │   │           │   └── </w:t>
       </w:r>
       <w:proofErr w:type="spellStart"/>
@@ -6821,7 +6948,6 @@
           <w:szCs w:val="28"/>
           <w:shd w:val="clear" w:color="auto" w:fill="FFFFFF"/>
         </w:rPr>
-        <w:lastRenderedPageBreak/>
         <w:t xml:space="preserve">    │   │   ├── </w:t>
       </w:r>
       <w:r>
@@ -7411,6 +7537,7 @@
           <w:szCs w:val="28"/>
           <w:shd w:val="clear" w:color="auto" w:fill="FFFFFF"/>
         </w:rPr>
+        <w:lastRenderedPageBreak/>
         <w:t xml:space="preserve">    │   │   └── </w:t>
       </w:r>
       <w:proofErr w:type="spellStart"/>
@@ -8622,7 +8749,6 @@
         <w:rPr>
           <w:rFonts w:ascii="Calibri" w:hAnsi="Calibri" w:cs="Calibri"/>
         </w:rPr>
-        <w:lastRenderedPageBreak/>
         <w:t>Figure 7b</w:t>
       </w:r>
     </w:p>
@@ -9520,7 +9646,6 @@
         <w:rPr>
           <w:rFonts w:ascii="Calibri" w:hAnsi="Calibri" w:cs="Calibri"/>
         </w:rPr>
-        <w:lastRenderedPageBreak/>
         <w:t>Figure 8</w:t>
       </w:r>
     </w:p>
@@ -9799,15 +9924,7 @@
           <w:color w:val="212529"/>
           <w:shd w:val="clear" w:color="auto" w:fill="93C47D"/>
         </w:rPr>
-        <w:t>SITEID</w:t>
-      </w:r>
-      <w:r>
-        <w:rPr>
-          <w:rFonts w:ascii="Consolas" w:hAnsi="Consolas" w:cs="Consolas"/>
-          <w:color w:val="212529"/>
-          <w:shd w:val="clear" w:color="auto" w:fill="93C47D"/>
-        </w:rPr>
-        <w:t>1_ThirdStageCleaning.log</w:t>
+        <w:t>SITEID1_ThirdStageCleaning.log</w:t>
       </w:r>
     </w:p>
     <w:p>
@@ -10419,6 +10536,7 @@
   <w:style w:type="character" w:default="1" w:styleId="DefaultParagraphFont">
     <w:name w:val="Default Paragraph Font"/>
     <w:uiPriority w:val="1"/>
+    <w:semiHidden/>
     <w:unhideWhenUsed/>
   </w:style>
   <w:style w:type="table" w:default="1" w:styleId="TableNormal">

</xml_diff>

<commit_message>
more edits updating full docs
</commit_message>
<xml_diff>
--- a/images/directory_trees/DirectoryTreeStructureFigures.docx
+++ b/images/directory_trees/DirectoryTreeStructureFigures.docx
@@ -1,6 +1,6 @@
 
 <file path=word/document.xml><?xml version="1.0" encoding="utf-8"?>
-<w:document xmlns:wpc="http://schemas.microsoft.com/office/word/2010/wordprocessingCanvas" xmlns:cx="http://schemas.microsoft.com/office/drawing/2014/chartex" xmlns:cx1="http://schemas.microsoft.com/office/drawing/2015/9/8/chartex" xmlns:cx2="http://schemas.microsoft.com/office/drawing/2015/10/21/chartex" xmlns:cx3="http://schemas.microsoft.com/office/drawing/2016/5/9/chartex" xmlns:cx4="http://schemas.microsoft.com/office/drawing/2016/5/10/chartex" xmlns:cx5="http://schemas.microsoft.com/office/drawing/2016/5/11/chartex" xmlns:cx6="http://schemas.microsoft.com/office/drawing/2016/5/12/chartex" xmlns:cx7="http://schemas.microsoft.com/office/drawing/2016/5/13/chartex" xmlns:cx8="http://schemas.microsoft.com/office/drawing/2016/5/14/chartex" xmlns:mc="http://schemas.openxmlformats.org/markup-compatibility/2006" xmlns:aink="http://schemas.microsoft.com/office/drawing/2016/ink" xmlns:am3d="http://schemas.microsoft.com/office/drawing/2017/model3d" xmlns:o="urn:schemas-microsoft-com:office:office" xmlns:oel="http://schemas.microsoft.com/office/2019/extlst" xmlns:r="http://schemas.openxmlformats.org/officeDocument/2006/relationships" xmlns:m="http://schemas.openxmlformats.org/officeDocument/2006/math" xmlns:v="urn:schemas-microsoft-com:vml" xmlns:wp14="http://schemas.microsoft.com/office/word/2010/wordprocessingDrawing" xmlns:wp="http://schemas.openxmlformats.org/drawingml/2006/wordprocessingDrawing" xmlns:w10="urn:schemas-microsoft-com:office:word" xmlns:w="http://schemas.openxmlformats.org/wordprocessingml/2006/main" xmlns:w14="http://schemas.microsoft.com/office/word/2010/wordml" xmlns:w15="http://schemas.microsoft.com/office/word/2012/wordml" xmlns:w16cex="http://schemas.microsoft.com/office/word/2018/wordml/cex" xmlns:w16cid="http://schemas.microsoft.com/office/word/2016/wordml/cid" xmlns:w16="http://schemas.microsoft.com/office/word/2018/wordml" xmlns:w16du="http://schemas.microsoft.com/office/word/2023/wordml/word16du" xmlns:w16sdtdh="http://schemas.microsoft.com/office/word/2020/wordml/sdtdatahash" xmlns:w16se="http://schemas.microsoft.com/office/word/2015/wordml/symex" xmlns:wpg="http://schemas.microsoft.com/office/word/2010/wordprocessingGroup" xmlns:wpi="http://schemas.microsoft.com/office/word/2010/wordprocessingInk" xmlns:wne="http://schemas.microsoft.com/office/word/2006/wordml" xmlns:wps="http://schemas.microsoft.com/office/word/2010/wordprocessingShape" mc:Ignorable="w14 w15 w16se w16cid w16 w16cex w16sdtdh w16du wp14">
+<w:document xmlns:wpc="http://schemas.microsoft.com/office/word/2010/wordprocessingCanvas" xmlns:cx="http://schemas.microsoft.com/office/drawing/2014/chartex" xmlns:cx1="http://schemas.microsoft.com/office/drawing/2015/9/8/chartex" xmlns:cx2="http://schemas.microsoft.com/office/drawing/2015/10/21/chartex" xmlns:cx3="http://schemas.microsoft.com/office/drawing/2016/5/9/chartex" xmlns:cx4="http://schemas.microsoft.com/office/drawing/2016/5/10/chartex" xmlns:cx5="http://schemas.microsoft.com/office/drawing/2016/5/11/chartex" xmlns:cx6="http://schemas.microsoft.com/office/drawing/2016/5/12/chartex" xmlns:cx7="http://schemas.microsoft.com/office/drawing/2016/5/13/chartex" xmlns:cx8="http://schemas.microsoft.com/office/drawing/2016/5/14/chartex" xmlns:mc="http://schemas.openxmlformats.org/markup-compatibility/2006" xmlns:aink="http://schemas.microsoft.com/office/drawing/2016/ink" xmlns:am3d="http://schemas.microsoft.com/office/drawing/2017/model3d" xmlns:o="urn:schemas-microsoft-com:office:office" xmlns:oel="http://schemas.microsoft.com/office/2019/extlst" xmlns:r="http://schemas.openxmlformats.org/officeDocument/2006/relationships" xmlns:m="http://schemas.openxmlformats.org/officeDocument/2006/math" xmlns:v="urn:schemas-microsoft-com:vml" xmlns:wp14="http://schemas.microsoft.com/office/word/2010/wordprocessingDrawing" xmlns:wp="http://schemas.openxmlformats.org/drawingml/2006/wordprocessingDrawing" xmlns:w10="urn:schemas-microsoft-com:office:word" xmlns:w="http://schemas.openxmlformats.org/wordprocessingml/2006/main" xmlns:w14="http://schemas.microsoft.com/office/word/2010/wordml" xmlns:w15="http://schemas.microsoft.com/office/word/2012/wordml" xmlns:w16cex="http://schemas.microsoft.com/office/word/2018/wordml/cex" xmlns:w16cid="http://schemas.microsoft.com/office/word/2016/wordml/cid" xmlns:w16="http://schemas.microsoft.com/office/word/2018/wordml" xmlns:w16du="http://schemas.microsoft.com/office/word/2023/wordml/word16du" xmlns:w16sdtdh="http://schemas.microsoft.com/office/word/2020/wordml/sdtdatahash" xmlns:w16sdtfl="http://schemas.microsoft.com/office/word/2024/wordml/sdtformatlock" xmlns:w16se="http://schemas.microsoft.com/office/word/2015/wordml/symex" xmlns:wpg="http://schemas.microsoft.com/office/word/2010/wordprocessingGroup" xmlns:wpi="http://schemas.microsoft.com/office/word/2010/wordprocessingInk" xmlns:wne="http://schemas.microsoft.com/office/word/2006/wordml" xmlns:wps="http://schemas.microsoft.com/office/word/2010/wordprocessingShape" mc:Ignorable="w14 w15 w16se w16cid w16 w16cex w16sdtdh w16sdtfl w16du wp14">
   <w:body>
     <w:p>
       <w:pPr>
@@ -9516,6 +9516,580 @@
           <w:rFonts w:ascii="Calibri" w:hAnsi="Calibri" w:cs="Calibri"/>
         </w:rPr>
       </w:pPr>
+      <w:r>
+        <w:rPr>
+          <w:rFonts w:ascii="Calibri" w:hAnsi="Calibri" w:cs="Calibri"/>
+        </w:rPr>
+        <w:t>Figure 7</w:t>
+      </w:r>
+      <w:r>
+        <w:rPr>
+          <w:rFonts w:ascii="Calibri" w:hAnsi="Calibri" w:cs="Calibri"/>
+        </w:rPr>
+        <w:t>c</w:t>
+      </w:r>
+    </w:p>
+    <w:p>
+      <w:pPr>
+        <w:pStyle w:val="NormalWeb"/>
+        <w:spacing w:before="0" w:beforeAutospacing="0" w:after="0" w:afterAutospacing="0"/>
+        <w:rPr>
+          <w:rFonts w:ascii="Consolas" w:hAnsi="Consolas" w:cs="Consolas"/>
+          <w:color w:val="212529"/>
+          <w:shd w:val="clear" w:color="auto" w:fill="FFFFFF"/>
+        </w:rPr>
+      </w:pPr>
+    </w:p>
+    <w:p>
+      <w:pPr>
+        <w:pStyle w:val="NormalWeb"/>
+        <w:spacing w:before="0" w:beforeAutospacing="0" w:after="0" w:afterAutospacing="0"/>
+        <w:rPr>
+          <w:sz w:val="26"/>
+          <w:szCs w:val="26"/>
+        </w:rPr>
+      </w:pPr>
+      <w:r>
+        <w:rPr>
+          <w:rFonts w:ascii="Consolas" w:hAnsi="Consolas" w:cs="Consolas"/>
+          <w:color w:val="212529"/>
+          <w:sz w:val="26"/>
+          <w:szCs w:val="26"/>
+          <w:shd w:val="clear" w:color="auto" w:fill="FFFFFF"/>
+        </w:rPr>
+        <w:t>.</w:t>
+      </w:r>
+    </w:p>
+    <w:p>
+      <w:pPr>
+        <w:pStyle w:val="NormalWeb"/>
+        <w:spacing w:before="0" w:beforeAutospacing="0" w:after="0" w:afterAutospacing="0"/>
+        <w:rPr>
+          <w:sz w:val="26"/>
+          <w:szCs w:val="26"/>
+        </w:rPr>
+      </w:pPr>
+      <w:r>
+        <w:rPr>
+          <w:rFonts w:ascii="Consolas" w:hAnsi="Consolas" w:cs="Consolas"/>
+          <w:color w:val="212529"/>
+          <w:sz w:val="26"/>
+          <w:szCs w:val="26"/>
+          <w:shd w:val="clear" w:color="auto" w:fill="FFFFFF"/>
+        </w:rPr>
+        <w:t>└── Projects</w:t>
+      </w:r>
+    </w:p>
+    <w:p>
+      <w:pPr>
+        <w:pStyle w:val="NormalWeb"/>
+        <w:spacing w:before="0" w:beforeAutospacing="0" w:after="0" w:afterAutospacing="0"/>
+        <w:rPr>
+          <w:sz w:val="26"/>
+          <w:szCs w:val="26"/>
+        </w:rPr>
+      </w:pPr>
+      <w:r>
+        <w:rPr>
+          <w:rFonts w:ascii="Consolas" w:hAnsi="Consolas" w:cs="Consolas"/>
+          <w:color w:val="212529"/>
+          <w:sz w:val="26"/>
+          <w:szCs w:val="26"/>
+          <w:shd w:val="clear" w:color="auto" w:fill="FFFFFF"/>
+        </w:rPr>
+        <w:t xml:space="preserve">    ├── </w:t>
+      </w:r>
+      <w:proofErr w:type="spellStart"/>
+      <w:r>
+        <w:rPr>
+          <w:rFonts w:ascii="Consolas" w:hAnsi="Consolas" w:cs="Consolas"/>
+          <w:color w:val="212529"/>
+          <w:sz w:val="26"/>
+          <w:szCs w:val="26"/>
+          <w:shd w:val="clear" w:color="auto" w:fill="93C47D"/>
+        </w:rPr>
+        <w:t>My_Micromet</w:t>
+      </w:r>
+      <w:proofErr w:type="spellEnd"/>
+    </w:p>
+    <w:p>
+      <w:pPr>
+        <w:pStyle w:val="NormalWeb"/>
+        <w:spacing w:before="0" w:beforeAutospacing="0" w:after="0" w:afterAutospacing="0"/>
+        <w:rPr>
+          <w:sz w:val="26"/>
+          <w:szCs w:val="26"/>
+        </w:rPr>
+      </w:pPr>
+      <w:r>
+        <w:rPr>
+          <w:rFonts w:ascii="Consolas" w:hAnsi="Consolas" w:cs="Consolas"/>
+          <w:color w:val="212529"/>
+          <w:sz w:val="26"/>
+          <w:szCs w:val="26"/>
+          <w:shd w:val="clear" w:color="auto" w:fill="FFFFFF"/>
+        </w:rPr>
+        <w:t xml:space="preserve">    │   ├── </w:t>
+      </w:r>
+      <w:r>
+        <w:rPr>
+          <w:rFonts w:ascii="Consolas" w:hAnsi="Consolas" w:cs="Consolas"/>
+          <w:color w:val="212529"/>
+          <w:sz w:val="26"/>
+          <w:szCs w:val="26"/>
+          <w:shd w:val="clear" w:color="auto" w:fill="93C47D"/>
+        </w:rPr>
+        <w:t>Database</w:t>
+      </w:r>
+    </w:p>
+    <w:p>
+      <w:pPr>
+        <w:pStyle w:val="NormalWeb"/>
+        <w:spacing w:before="0" w:beforeAutospacing="0" w:after="0" w:afterAutospacing="0"/>
+        <w:rPr>
+          <w:sz w:val="26"/>
+          <w:szCs w:val="26"/>
+        </w:rPr>
+      </w:pPr>
+      <w:r>
+        <w:rPr>
+          <w:rFonts w:ascii="Consolas" w:hAnsi="Consolas" w:cs="Consolas"/>
+          <w:color w:val="212529"/>
+          <w:sz w:val="26"/>
+          <w:szCs w:val="26"/>
+          <w:shd w:val="clear" w:color="auto" w:fill="FFFFFF"/>
+        </w:rPr>
+        <w:t xml:space="preserve">    │   │   └── </w:t>
+      </w:r>
+      <w:proofErr w:type="spellStart"/>
+      <w:r>
+        <w:rPr>
+          <w:rFonts w:ascii="Consolas" w:hAnsi="Consolas" w:cs="Consolas"/>
+          <w:color w:val="212529"/>
+          <w:sz w:val="26"/>
+          <w:szCs w:val="26"/>
+          <w:shd w:val="clear" w:color="auto" w:fill="93C47D"/>
+        </w:rPr>
+        <w:t>Calculation_Procedures</w:t>
+      </w:r>
+      <w:proofErr w:type="spellEnd"/>
+    </w:p>
+    <w:p>
+      <w:pPr>
+        <w:pStyle w:val="NormalWeb"/>
+        <w:spacing w:before="0" w:beforeAutospacing="0" w:after="0" w:afterAutospacing="0"/>
+        <w:rPr>
+          <w:sz w:val="26"/>
+          <w:szCs w:val="26"/>
+        </w:rPr>
+      </w:pPr>
+      <w:r>
+        <w:rPr>
+          <w:rFonts w:ascii="Consolas" w:hAnsi="Consolas" w:cs="Consolas"/>
+          <w:color w:val="212529"/>
+          <w:sz w:val="26"/>
+          <w:szCs w:val="26"/>
+          <w:shd w:val="clear" w:color="auto" w:fill="FFFFFF"/>
+        </w:rPr>
+        <w:t xml:space="preserve">    │   │       └── </w:t>
+      </w:r>
+      <w:proofErr w:type="spellStart"/>
+      <w:r>
+        <w:rPr>
+          <w:rFonts w:ascii="Consolas" w:hAnsi="Consolas" w:cs="Consolas"/>
+          <w:color w:val="212529"/>
+          <w:sz w:val="26"/>
+          <w:szCs w:val="26"/>
+          <w:shd w:val="clear" w:color="auto" w:fill="93C47D"/>
+        </w:rPr>
+        <w:t>TraceAnalysis_ini</w:t>
+      </w:r>
+      <w:proofErr w:type="spellEnd"/>
+    </w:p>
+    <w:p>
+      <w:pPr>
+        <w:pStyle w:val="NormalWeb"/>
+        <w:spacing w:before="0" w:beforeAutospacing="0" w:after="0" w:afterAutospacing="0"/>
+        <w:rPr>
+          <w:sz w:val="26"/>
+          <w:szCs w:val="26"/>
+        </w:rPr>
+      </w:pPr>
+      <w:r>
+        <w:rPr>
+          <w:rFonts w:ascii="Consolas" w:hAnsi="Consolas" w:cs="Consolas"/>
+          <w:color w:val="212529"/>
+          <w:sz w:val="26"/>
+          <w:szCs w:val="26"/>
+          <w:shd w:val="clear" w:color="auto" w:fill="FFFFFF"/>
+        </w:rPr>
+        <w:t xml:space="preserve">    │   │           ├── </w:t>
+      </w:r>
+      <w:r>
+        <w:rPr>
+          <w:rFonts w:ascii="Consolas" w:hAnsi="Consolas" w:cs="Consolas"/>
+          <w:color w:val="212529"/>
+          <w:sz w:val="26"/>
+          <w:szCs w:val="26"/>
+          <w:shd w:val="clear" w:color="auto" w:fill="8EAADB" w:themeFill="accent1" w:themeFillTint="99"/>
+        </w:rPr>
+        <w:t>EC</w:t>
+      </w:r>
+      <w:r>
+        <w:rPr>
+          <w:rFonts w:ascii="Consolas" w:hAnsi="Consolas" w:cs="Consolas"/>
+          <w:color w:val="212529"/>
+          <w:sz w:val="26"/>
+          <w:szCs w:val="26"/>
+          <w:shd w:val="clear" w:color="auto" w:fill="8EAADB" w:themeFill="accent1" w:themeFillTint="99"/>
+        </w:rPr>
+        <w:t>CC</w:t>
+      </w:r>
+      <w:r>
+        <w:rPr>
+          <w:rFonts w:ascii="Consolas" w:hAnsi="Consolas" w:cs="Consolas"/>
+          <w:color w:val="212529"/>
+          <w:sz w:val="26"/>
+          <w:szCs w:val="26"/>
+          <w:shd w:val="clear" w:color="auto" w:fill="8EAADB" w:themeFill="accent1" w:themeFillTint="99"/>
+        </w:rPr>
+        <w:t>_FirstStage_include.ini</w:t>
+      </w:r>
+    </w:p>
+    <w:p>
+      <w:pPr>
+        <w:pStyle w:val="NormalWeb"/>
+        <w:spacing w:before="0" w:beforeAutospacing="0" w:after="0" w:afterAutospacing="0"/>
+        <w:rPr>
+          <w:sz w:val="26"/>
+          <w:szCs w:val="26"/>
+        </w:rPr>
+      </w:pPr>
+      <w:r>
+        <w:rPr>
+          <w:rFonts w:ascii="Consolas" w:hAnsi="Consolas" w:cs="Consolas"/>
+          <w:color w:val="212529"/>
+          <w:sz w:val="26"/>
+          <w:szCs w:val="26"/>
+          <w:shd w:val="clear" w:color="auto" w:fill="FFFFFF"/>
+        </w:rPr>
+        <w:t xml:space="preserve">    │   │           ├── </w:t>
+      </w:r>
+      <w:r>
+        <w:rPr>
+          <w:rFonts w:ascii="Consolas" w:hAnsi="Consolas" w:cs="Consolas"/>
+          <w:color w:val="212529"/>
+          <w:sz w:val="26"/>
+          <w:szCs w:val="26"/>
+          <w:shd w:val="clear" w:color="auto" w:fill="8EAADB" w:themeFill="accent1" w:themeFillTint="99"/>
+        </w:rPr>
+        <w:t>EddyPro_Common_FirstStage_include.ini</w:t>
+      </w:r>
+    </w:p>
+    <w:p>
+      <w:pPr>
+        <w:pStyle w:val="NormalWeb"/>
+        <w:spacing w:before="0" w:beforeAutospacing="0" w:after="0" w:afterAutospacing="0"/>
+        <w:rPr>
+          <w:sz w:val="26"/>
+          <w:szCs w:val="26"/>
+        </w:rPr>
+      </w:pPr>
+      <w:r>
+        <w:rPr>
+          <w:rFonts w:ascii="Consolas" w:hAnsi="Consolas" w:cs="Consolas"/>
+          <w:color w:val="212529"/>
+          <w:sz w:val="26"/>
+          <w:szCs w:val="26"/>
+          <w:shd w:val="clear" w:color="auto" w:fill="FFFFFF"/>
+        </w:rPr>
+        <w:t xml:space="preserve">    │   │           ├── </w:t>
+      </w:r>
+      <w:r>
+        <w:rPr>
+          <w:rFonts w:ascii="Consolas" w:hAnsi="Consolas" w:cs="Consolas"/>
+          <w:color w:val="212529"/>
+          <w:sz w:val="26"/>
+          <w:szCs w:val="26"/>
+          <w:shd w:val="clear" w:color="auto" w:fill="8EAADB" w:themeFill="accent1" w:themeFillTint="99"/>
+        </w:rPr>
+        <w:t>EddyPro_LI7200_FirstStage_include.ini</w:t>
+      </w:r>
+    </w:p>
+    <w:p>
+      <w:pPr>
+        <w:pStyle w:val="NormalWeb"/>
+        <w:spacing w:before="0" w:beforeAutospacing="0" w:after="0" w:afterAutospacing="0"/>
+        <w:rPr>
+          <w:sz w:val="26"/>
+          <w:szCs w:val="26"/>
+        </w:rPr>
+      </w:pPr>
+      <w:r>
+        <w:rPr>
+          <w:rFonts w:ascii="Consolas" w:hAnsi="Consolas" w:cs="Consolas"/>
+          <w:color w:val="212529"/>
+          <w:sz w:val="26"/>
+          <w:szCs w:val="26"/>
+          <w:shd w:val="clear" w:color="auto" w:fill="FFFFFF"/>
+        </w:rPr>
+        <w:t xml:space="preserve">    │   │           ├── </w:t>
+      </w:r>
+      <w:r>
+        <w:rPr>
+          <w:rFonts w:ascii="Consolas" w:hAnsi="Consolas" w:cs="Consolas"/>
+          <w:color w:val="212529"/>
+          <w:sz w:val="26"/>
+          <w:szCs w:val="26"/>
+          <w:shd w:val="clear" w:color="auto" w:fill="8EAADB" w:themeFill="accent1" w:themeFillTint="99"/>
+        </w:rPr>
+        <w:t>EddyPro_LI7500_FirstStage_include.ini</w:t>
+      </w:r>
+    </w:p>
+    <w:p>
+      <w:pPr>
+        <w:pStyle w:val="NormalWeb"/>
+        <w:spacing w:before="0" w:beforeAutospacing="0" w:after="0" w:afterAutospacing="0"/>
+        <w:rPr>
+          <w:sz w:val="26"/>
+          <w:szCs w:val="26"/>
+        </w:rPr>
+      </w:pPr>
+      <w:r>
+        <w:rPr>
+          <w:rFonts w:ascii="Consolas" w:hAnsi="Consolas" w:cs="Consolas"/>
+          <w:color w:val="212529"/>
+          <w:sz w:val="26"/>
+          <w:szCs w:val="26"/>
+          <w:shd w:val="clear" w:color="auto" w:fill="FFFFFF"/>
+        </w:rPr>
+        <w:t xml:space="preserve">    │   │           ├── </w:t>
+      </w:r>
+      <w:r>
+        <w:rPr>
+          <w:rFonts w:ascii="Consolas" w:hAnsi="Consolas" w:cs="Consolas"/>
+          <w:color w:val="212529"/>
+          <w:sz w:val="26"/>
+          <w:szCs w:val="26"/>
+          <w:shd w:val="clear" w:color="auto" w:fill="8EAADB" w:themeFill="accent1" w:themeFillTint="99"/>
+        </w:rPr>
+        <w:t>EddyPro_LI7700_FirstStage_include.ini</w:t>
+      </w:r>
+    </w:p>
+    <w:p>
+      <w:pPr>
+        <w:pStyle w:val="NormalWeb"/>
+        <w:spacing w:before="0" w:beforeAutospacing="0" w:after="0" w:afterAutospacing="0"/>
+        <w:rPr>
+          <w:rFonts w:ascii="Consolas" w:hAnsi="Consolas" w:cs="Consolas"/>
+          <w:color w:val="212529"/>
+          <w:sz w:val="26"/>
+          <w:szCs w:val="26"/>
+          <w:shd w:val="clear" w:color="auto" w:fill="8EAADB" w:themeFill="accent1" w:themeFillTint="99"/>
+        </w:rPr>
+      </w:pPr>
+      <w:r>
+        <w:rPr>
+          <w:rFonts w:ascii="Consolas" w:hAnsi="Consolas" w:cs="Consolas"/>
+          <w:color w:val="212529"/>
+          <w:sz w:val="26"/>
+          <w:szCs w:val="26"/>
+          <w:shd w:val="clear" w:color="auto" w:fill="FFFFFF"/>
+        </w:rPr>
+        <w:t xml:space="preserve">    │   │           ├── </w:t>
+      </w:r>
+      <w:r>
+        <w:rPr>
+          <w:rFonts w:ascii="Consolas" w:hAnsi="Consolas" w:cs="Consolas"/>
+          <w:color w:val="212529"/>
+          <w:sz w:val="26"/>
+          <w:szCs w:val="26"/>
+          <w:shd w:val="clear" w:color="auto" w:fill="8EAADB" w:themeFill="accent1" w:themeFillTint="99"/>
+        </w:rPr>
+        <w:t>RAD_FirstStage_include.ini</w:t>
+      </w:r>
+    </w:p>
+    <w:p>
+      <w:pPr>
+        <w:pStyle w:val="NormalWeb"/>
+        <w:spacing w:before="0" w:beforeAutospacing="0" w:after="0" w:afterAutospacing="0"/>
+        <w:rPr>
+          <w:rFonts w:ascii="Consolas" w:hAnsi="Consolas" w:cs="Consolas"/>
+          <w:color w:val="212529"/>
+          <w:sz w:val="26"/>
+          <w:szCs w:val="26"/>
+          <w:shd w:val="clear" w:color="auto" w:fill="8EAADB" w:themeFill="accent1" w:themeFillTint="99"/>
+        </w:rPr>
+      </w:pPr>
+      <w:r>
+        <w:rPr>
+          <w:rFonts w:ascii="Consolas" w:hAnsi="Consolas" w:cs="Consolas"/>
+          <w:color w:val="212529"/>
+          <w:sz w:val="26"/>
+          <w:szCs w:val="26"/>
+          <w:shd w:val="clear" w:color="auto" w:fill="FFFFFF"/>
+        </w:rPr>
+        <w:t xml:space="preserve">    │   │           ├── </w:t>
+      </w:r>
+      <w:r>
+        <w:rPr>
+          <w:rFonts w:ascii="Consolas" w:hAnsi="Consolas" w:cs="Consolas"/>
+          <w:color w:val="212529"/>
+          <w:sz w:val="26"/>
+          <w:szCs w:val="26"/>
+          <w:shd w:val="clear" w:color="auto" w:fill="8EAADB" w:themeFill="accent1" w:themeFillTint="99"/>
+        </w:rPr>
+        <w:t>R</w:t>
+      </w:r>
+      <w:r>
+        <w:rPr>
+          <w:rFonts w:ascii="Consolas" w:hAnsi="Consolas" w:cs="Consolas"/>
+          <w:color w:val="212529"/>
+          <w:sz w:val="26"/>
+          <w:szCs w:val="26"/>
+          <w:shd w:val="clear" w:color="auto" w:fill="8EAADB" w:themeFill="accent1" w:themeFillTint="99"/>
+        </w:rPr>
+        <w:t>EADME.md</w:t>
+      </w:r>
+    </w:p>
+    <w:p>
+      <w:pPr>
+        <w:pStyle w:val="NormalWeb"/>
+        <w:spacing w:before="0" w:beforeAutospacing="0" w:after="0" w:afterAutospacing="0"/>
+        <w:rPr>
+          <w:rFonts w:ascii="Consolas" w:hAnsi="Consolas" w:cs="Consolas"/>
+          <w:color w:val="212529"/>
+          <w:sz w:val="26"/>
+          <w:szCs w:val="26"/>
+          <w:shd w:val="clear" w:color="auto" w:fill="93C47D"/>
+        </w:rPr>
+      </w:pPr>
+      <w:r>
+        <w:rPr>
+          <w:rFonts w:ascii="Consolas" w:hAnsi="Consolas" w:cs="Consolas"/>
+          <w:color w:val="212529"/>
+          <w:sz w:val="26"/>
+          <w:szCs w:val="26"/>
+          <w:shd w:val="clear" w:color="auto" w:fill="FFFFFF"/>
+        </w:rPr>
+        <w:t xml:space="preserve">    │   │           ├── </w:t>
+      </w:r>
+      <w:r>
+        <w:rPr>
+          <w:rFonts w:ascii="Consolas" w:hAnsi="Consolas" w:cs="Consolas"/>
+          <w:sz w:val="26"/>
+          <w:szCs w:val="26"/>
+          <w:shd w:val="clear" w:color="auto" w:fill="93C47D"/>
+        </w:rPr>
+        <w:t>SITEID1</w:t>
+      </w:r>
+    </w:p>
+    <w:p>
+      <w:pPr>
+        <w:pStyle w:val="NormalWeb"/>
+        <w:spacing w:before="0" w:beforeAutospacing="0" w:after="0" w:afterAutospacing="0"/>
+        <w:rPr>
+          <w:sz w:val="26"/>
+          <w:szCs w:val="26"/>
+        </w:rPr>
+      </w:pPr>
+      <w:r>
+        <w:rPr>
+          <w:rFonts w:ascii="Consolas" w:hAnsi="Consolas" w:cs="Consolas"/>
+          <w:color w:val="212529"/>
+          <w:sz w:val="26"/>
+          <w:szCs w:val="26"/>
+          <w:shd w:val="clear" w:color="auto" w:fill="FFFFFF"/>
+        </w:rPr>
+        <w:t xml:space="preserve">    │   │           └── </w:t>
+      </w:r>
+      <w:r>
+        <w:rPr>
+          <w:rFonts w:ascii="Consolas" w:hAnsi="Consolas" w:cs="Consolas"/>
+          <w:sz w:val="26"/>
+          <w:szCs w:val="26"/>
+        </w:rPr>
+        <w:t>...</w:t>
+      </w:r>
+    </w:p>
+    <w:p>
+      <w:pPr>
+        <w:pStyle w:val="NormalWeb"/>
+        <w:spacing w:before="0" w:beforeAutospacing="0" w:after="0" w:afterAutospacing="0"/>
+        <w:rPr>
+          <w:sz w:val="26"/>
+          <w:szCs w:val="26"/>
+        </w:rPr>
+      </w:pPr>
+      <w:r>
+        <w:rPr>
+          <w:rFonts w:ascii="Consolas" w:hAnsi="Consolas" w:cs="Consolas"/>
+          <w:color w:val="212529"/>
+          <w:sz w:val="26"/>
+          <w:szCs w:val="26"/>
+          <w:shd w:val="clear" w:color="auto" w:fill="FFFFFF"/>
+        </w:rPr>
+        <w:t xml:space="preserve">    │   ├── </w:t>
+      </w:r>
+      <w:proofErr w:type="spellStart"/>
+      <w:r>
+        <w:rPr>
+          <w:rFonts w:ascii="Consolas" w:hAnsi="Consolas" w:cs="Consolas"/>
+          <w:color w:val="212529"/>
+          <w:sz w:val="26"/>
+          <w:szCs w:val="26"/>
+          <w:shd w:val="clear" w:color="auto" w:fill="FFFFFF"/>
+        </w:rPr>
+        <w:t>Matlab</w:t>
+      </w:r>
+      <w:proofErr w:type="spellEnd"/>
+    </w:p>
+    <w:p>
+      <w:pPr>
+        <w:pStyle w:val="NormalWeb"/>
+        <w:spacing w:before="0" w:beforeAutospacing="0" w:after="0" w:afterAutospacing="0"/>
+        <w:rPr>
+          <w:sz w:val="26"/>
+          <w:szCs w:val="26"/>
+        </w:rPr>
+      </w:pPr>
+      <w:r>
+        <w:rPr>
+          <w:rFonts w:ascii="Consolas" w:hAnsi="Consolas" w:cs="Consolas"/>
+          <w:color w:val="212529"/>
+          <w:sz w:val="26"/>
+          <w:szCs w:val="26"/>
+          <w:shd w:val="clear" w:color="auto" w:fill="FFFFFF"/>
+        </w:rPr>
+        <w:t>    │   └── Sites</w:t>
+      </w:r>
+    </w:p>
+    <w:p>
+      <w:pPr>
+        <w:pStyle w:val="NormalWeb"/>
+        <w:spacing w:before="0" w:beforeAutospacing="0" w:after="0" w:afterAutospacing="0"/>
+        <w:rPr>
+          <w:sz w:val="26"/>
+          <w:szCs w:val="26"/>
+        </w:rPr>
+      </w:pPr>
+      <w:r>
+        <w:rPr>
+          <w:rFonts w:ascii="Consolas" w:hAnsi="Consolas" w:cs="Consolas"/>
+          <w:color w:val="212529"/>
+          <w:sz w:val="26"/>
+          <w:szCs w:val="26"/>
+          <w:shd w:val="clear" w:color="auto" w:fill="FFFFFF"/>
+        </w:rPr>
+        <w:t>    └── Other...</w:t>
+      </w:r>
+    </w:p>
+    <w:p>
+      <w:pPr>
+        <w:rPr>
+          <w:rFonts w:ascii="Calibri" w:hAnsi="Calibri" w:cs="Calibri"/>
+        </w:rPr>
+      </w:pPr>
     </w:p>
     <w:p>
       <w:pPr>
@@ -9693,6 +10267,7 @@
           <w:color w:val="212529"/>
           <w:shd w:val="clear" w:color="auto" w:fill="FFFFFF"/>
         </w:rPr>
+        <w:lastRenderedPageBreak/>
         <w:t xml:space="preserve">    ├── </w:t>
       </w:r>
       <w:proofErr w:type="spellStart"/>
@@ -10049,7 +10624,7 @@
       </w:pPr>
     </w:p>
     <w:sectPr>
-      <w:headerReference w:type="default" r:id="rId6"/>
+      <w:headerReference w:type="default" r:id="rId7"/>
       <w:pgSz w:w="12240" w:h="15840"/>
       <w:pgMar w:top="1440" w:right="1440" w:bottom="1440" w:left="1440" w:header="708" w:footer="708" w:gutter="0"/>
       <w:cols w:space="708"/>
@@ -10060,7 +10635,7 @@
 </file>
 
 <file path=word/endnotes.xml><?xml version="1.0" encoding="utf-8"?>
-<w:endnotes xmlns:wpc="http://schemas.microsoft.com/office/word/2010/wordprocessingCanvas" xmlns:cx="http://schemas.microsoft.com/office/drawing/2014/chartex" xmlns:cx1="http://schemas.microsoft.com/office/drawing/2015/9/8/chartex" xmlns:cx2="http://schemas.microsoft.com/office/drawing/2015/10/21/chartex" xmlns:cx3="http://schemas.microsoft.com/office/drawing/2016/5/9/chartex" xmlns:cx4="http://schemas.microsoft.com/office/drawing/2016/5/10/chartex" xmlns:cx5="http://schemas.microsoft.com/office/drawing/2016/5/11/chartex" xmlns:cx6="http://schemas.microsoft.com/office/drawing/2016/5/12/chartex" xmlns:cx7="http://schemas.microsoft.com/office/drawing/2016/5/13/chartex" xmlns:cx8="http://schemas.microsoft.com/office/drawing/2016/5/14/chartex" xmlns:mc="http://schemas.openxmlformats.org/markup-compatibility/2006" xmlns:aink="http://schemas.microsoft.com/office/drawing/2016/ink" xmlns:am3d="http://schemas.microsoft.com/office/drawing/2017/model3d" xmlns:o="urn:schemas-microsoft-com:office:office" xmlns:oel="http://schemas.microsoft.com/office/2019/extlst" xmlns:r="http://schemas.openxmlformats.org/officeDocument/2006/relationships" xmlns:m="http://schemas.openxmlformats.org/officeDocument/2006/math" xmlns:v="urn:schemas-microsoft-com:vml" xmlns:wp14="http://schemas.microsoft.com/office/word/2010/wordprocessingDrawing" xmlns:wp="http://schemas.openxmlformats.org/drawingml/2006/wordprocessingDrawing" xmlns:w10="urn:schemas-microsoft-com:office:word" xmlns:w="http://schemas.openxmlformats.org/wordprocessingml/2006/main" xmlns:w14="http://schemas.microsoft.com/office/word/2010/wordml" xmlns:w15="http://schemas.microsoft.com/office/word/2012/wordml" xmlns:w16cex="http://schemas.microsoft.com/office/word/2018/wordml/cex" xmlns:w16cid="http://schemas.microsoft.com/office/word/2016/wordml/cid" xmlns:w16="http://schemas.microsoft.com/office/word/2018/wordml" xmlns:w16du="http://schemas.microsoft.com/office/word/2023/wordml/word16du" xmlns:w16sdtdh="http://schemas.microsoft.com/office/word/2020/wordml/sdtdatahash" xmlns:w16se="http://schemas.microsoft.com/office/word/2015/wordml/symex" xmlns:wpg="http://schemas.microsoft.com/office/word/2010/wordprocessingGroup" xmlns:wpi="http://schemas.microsoft.com/office/word/2010/wordprocessingInk" xmlns:wne="http://schemas.microsoft.com/office/word/2006/wordml" xmlns:wps="http://schemas.microsoft.com/office/word/2010/wordprocessingShape" mc:Ignorable="w14 w15 w16se w16cid w16 w16cex w16sdtdh w16du wp14">
+<w:endnotes xmlns:wpc="http://schemas.microsoft.com/office/word/2010/wordprocessingCanvas" xmlns:cx="http://schemas.microsoft.com/office/drawing/2014/chartex" xmlns:cx1="http://schemas.microsoft.com/office/drawing/2015/9/8/chartex" xmlns:cx2="http://schemas.microsoft.com/office/drawing/2015/10/21/chartex" xmlns:cx3="http://schemas.microsoft.com/office/drawing/2016/5/9/chartex" xmlns:cx4="http://schemas.microsoft.com/office/drawing/2016/5/10/chartex" xmlns:cx5="http://schemas.microsoft.com/office/drawing/2016/5/11/chartex" xmlns:cx6="http://schemas.microsoft.com/office/drawing/2016/5/12/chartex" xmlns:cx7="http://schemas.microsoft.com/office/drawing/2016/5/13/chartex" xmlns:cx8="http://schemas.microsoft.com/office/drawing/2016/5/14/chartex" xmlns:mc="http://schemas.openxmlformats.org/markup-compatibility/2006" xmlns:aink="http://schemas.microsoft.com/office/drawing/2016/ink" xmlns:am3d="http://schemas.microsoft.com/office/drawing/2017/model3d" xmlns:o="urn:schemas-microsoft-com:office:office" xmlns:oel="http://schemas.microsoft.com/office/2019/extlst" xmlns:r="http://schemas.openxmlformats.org/officeDocument/2006/relationships" xmlns:m="http://schemas.openxmlformats.org/officeDocument/2006/math" xmlns:v="urn:schemas-microsoft-com:vml" xmlns:wp14="http://schemas.microsoft.com/office/word/2010/wordprocessingDrawing" xmlns:wp="http://schemas.openxmlformats.org/drawingml/2006/wordprocessingDrawing" xmlns:w10="urn:schemas-microsoft-com:office:word" xmlns:w="http://schemas.openxmlformats.org/wordprocessingml/2006/main" xmlns:w14="http://schemas.microsoft.com/office/word/2010/wordml" xmlns:w15="http://schemas.microsoft.com/office/word/2012/wordml" xmlns:w16cex="http://schemas.microsoft.com/office/word/2018/wordml/cex" xmlns:w16cid="http://schemas.microsoft.com/office/word/2016/wordml/cid" xmlns:w16="http://schemas.microsoft.com/office/word/2018/wordml" xmlns:w16du="http://schemas.microsoft.com/office/word/2023/wordml/word16du" xmlns:w16sdtdh="http://schemas.microsoft.com/office/word/2020/wordml/sdtdatahash" xmlns:w16sdtfl="http://schemas.microsoft.com/office/word/2024/wordml/sdtformatlock" xmlns:w16se="http://schemas.microsoft.com/office/word/2015/wordml/symex" xmlns:wpg="http://schemas.microsoft.com/office/word/2010/wordprocessingGroup" xmlns:wpi="http://schemas.microsoft.com/office/word/2010/wordprocessingInk" xmlns:wne="http://schemas.microsoft.com/office/word/2006/wordml" xmlns:wps="http://schemas.microsoft.com/office/word/2010/wordprocessingShape" mc:Ignorable="w14 w15 w16se w16cid w16 w16cex w16sdtdh w16sdtfl w16du wp14">
   <w:endnote w:type="separator" w:id="-1">
     <w:p>
       <w:r>
@@ -10079,7 +10654,7 @@
 </file>
 
 <file path=word/footnotes.xml><?xml version="1.0" encoding="utf-8"?>
-<w:footnotes xmlns:wpc="http://schemas.microsoft.com/office/word/2010/wordprocessingCanvas" xmlns:cx="http://schemas.microsoft.com/office/drawing/2014/chartex" xmlns:cx1="http://schemas.microsoft.com/office/drawing/2015/9/8/chartex" xmlns:cx2="http://schemas.microsoft.com/office/drawing/2015/10/21/chartex" xmlns:cx3="http://schemas.microsoft.com/office/drawing/2016/5/9/chartex" xmlns:cx4="http://schemas.microsoft.com/office/drawing/2016/5/10/chartex" xmlns:cx5="http://schemas.microsoft.com/office/drawing/2016/5/11/chartex" xmlns:cx6="http://schemas.microsoft.com/office/drawing/2016/5/12/chartex" xmlns:cx7="http://schemas.microsoft.com/office/drawing/2016/5/13/chartex" xmlns:cx8="http://schemas.microsoft.com/office/drawing/2016/5/14/chartex" xmlns:mc="http://schemas.openxmlformats.org/markup-compatibility/2006" xmlns:aink="http://schemas.microsoft.com/office/drawing/2016/ink" xmlns:am3d="http://schemas.microsoft.com/office/drawing/2017/model3d" xmlns:o="urn:schemas-microsoft-com:office:office" xmlns:oel="http://schemas.microsoft.com/office/2019/extlst" xmlns:r="http://schemas.openxmlformats.org/officeDocument/2006/relationships" xmlns:m="http://schemas.openxmlformats.org/officeDocument/2006/math" xmlns:v="urn:schemas-microsoft-com:vml" xmlns:wp14="http://schemas.microsoft.com/office/word/2010/wordprocessingDrawing" xmlns:wp="http://schemas.openxmlformats.org/drawingml/2006/wordprocessingDrawing" xmlns:w10="urn:schemas-microsoft-com:office:word" xmlns:w="http://schemas.openxmlformats.org/wordprocessingml/2006/main" xmlns:w14="http://schemas.microsoft.com/office/word/2010/wordml" xmlns:w15="http://schemas.microsoft.com/office/word/2012/wordml" xmlns:w16cex="http://schemas.microsoft.com/office/word/2018/wordml/cex" xmlns:w16cid="http://schemas.microsoft.com/office/word/2016/wordml/cid" xmlns:w16="http://schemas.microsoft.com/office/word/2018/wordml" xmlns:w16du="http://schemas.microsoft.com/office/word/2023/wordml/word16du" xmlns:w16sdtdh="http://schemas.microsoft.com/office/word/2020/wordml/sdtdatahash" xmlns:w16se="http://schemas.microsoft.com/office/word/2015/wordml/symex" xmlns:wpg="http://schemas.microsoft.com/office/word/2010/wordprocessingGroup" xmlns:wpi="http://schemas.microsoft.com/office/word/2010/wordprocessingInk" xmlns:wne="http://schemas.microsoft.com/office/word/2006/wordml" xmlns:wps="http://schemas.microsoft.com/office/word/2010/wordprocessingShape" mc:Ignorable="w14 w15 w16se w16cid w16 w16cex w16sdtdh w16du wp14">
+<w:footnotes xmlns:wpc="http://schemas.microsoft.com/office/word/2010/wordprocessingCanvas" xmlns:cx="http://schemas.microsoft.com/office/drawing/2014/chartex" xmlns:cx1="http://schemas.microsoft.com/office/drawing/2015/9/8/chartex" xmlns:cx2="http://schemas.microsoft.com/office/drawing/2015/10/21/chartex" xmlns:cx3="http://schemas.microsoft.com/office/drawing/2016/5/9/chartex" xmlns:cx4="http://schemas.microsoft.com/office/drawing/2016/5/10/chartex" xmlns:cx5="http://schemas.microsoft.com/office/drawing/2016/5/11/chartex" xmlns:cx6="http://schemas.microsoft.com/office/drawing/2016/5/12/chartex" xmlns:cx7="http://schemas.microsoft.com/office/drawing/2016/5/13/chartex" xmlns:cx8="http://schemas.microsoft.com/office/drawing/2016/5/14/chartex" xmlns:mc="http://schemas.openxmlformats.org/markup-compatibility/2006" xmlns:aink="http://schemas.microsoft.com/office/drawing/2016/ink" xmlns:am3d="http://schemas.microsoft.com/office/drawing/2017/model3d" xmlns:o="urn:schemas-microsoft-com:office:office" xmlns:oel="http://schemas.microsoft.com/office/2019/extlst" xmlns:r="http://schemas.openxmlformats.org/officeDocument/2006/relationships" xmlns:m="http://schemas.openxmlformats.org/officeDocument/2006/math" xmlns:v="urn:schemas-microsoft-com:vml" xmlns:wp14="http://schemas.microsoft.com/office/word/2010/wordprocessingDrawing" xmlns:wp="http://schemas.openxmlformats.org/drawingml/2006/wordprocessingDrawing" xmlns:w10="urn:schemas-microsoft-com:office:word" xmlns:w="http://schemas.openxmlformats.org/wordprocessingml/2006/main" xmlns:w14="http://schemas.microsoft.com/office/word/2010/wordml" xmlns:w15="http://schemas.microsoft.com/office/word/2012/wordml" xmlns:w16cex="http://schemas.microsoft.com/office/word/2018/wordml/cex" xmlns:w16cid="http://schemas.microsoft.com/office/word/2016/wordml/cid" xmlns:w16="http://schemas.microsoft.com/office/word/2018/wordml" xmlns:w16du="http://schemas.microsoft.com/office/word/2023/wordml/word16du" xmlns:w16sdtdh="http://schemas.microsoft.com/office/word/2020/wordml/sdtdatahash" xmlns:w16sdtfl="http://schemas.microsoft.com/office/word/2024/wordml/sdtformatlock" xmlns:w16se="http://schemas.microsoft.com/office/word/2015/wordml/symex" xmlns:wpg="http://schemas.microsoft.com/office/word/2010/wordprocessingGroup" xmlns:wpi="http://schemas.microsoft.com/office/word/2010/wordprocessingInk" xmlns:wne="http://schemas.microsoft.com/office/word/2006/wordml" xmlns:wps="http://schemas.microsoft.com/office/word/2010/wordprocessingShape" mc:Ignorable="w14 w15 w16se w16cid w16 w16cex w16sdtdh w16sdtfl w16du wp14">
   <w:footnote w:type="separator" w:id="-1">
     <w:p>
       <w:r>
@@ -10098,7 +10673,7 @@
 </file>
 
 <file path=word/header1.xml><?xml version="1.0" encoding="utf-8"?>
-<w:hdr xmlns:wpc="http://schemas.microsoft.com/office/word/2010/wordprocessingCanvas" xmlns:cx="http://schemas.microsoft.com/office/drawing/2014/chartex" xmlns:cx1="http://schemas.microsoft.com/office/drawing/2015/9/8/chartex" xmlns:cx2="http://schemas.microsoft.com/office/drawing/2015/10/21/chartex" xmlns:cx3="http://schemas.microsoft.com/office/drawing/2016/5/9/chartex" xmlns:cx4="http://schemas.microsoft.com/office/drawing/2016/5/10/chartex" xmlns:cx5="http://schemas.microsoft.com/office/drawing/2016/5/11/chartex" xmlns:cx6="http://schemas.microsoft.com/office/drawing/2016/5/12/chartex" xmlns:cx7="http://schemas.microsoft.com/office/drawing/2016/5/13/chartex" xmlns:cx8="http://schemas.microsoft.com/office/drawing/2016/5/14/chartex" xmlns:mc="http://schemas.openxmlformats.org/markup-compatibility/2006" xmlns:aink="http://schemas.microsoft.com/office/drawing/2016/ink" xmlns:am3d="http://schemas.microsoft.com/office/drawing/2017/model3d" xmlns:o="urn:schemas-microsoft-com:office:office" xmlns:oel="http://schemas.microsoft.com/office/2019/extlst" xmlns:r="http://schemas.openxmlformats.org/officeDocument/2006/relationships" xmlns:m="http://schemas.openxmlformats.org/officeDocument/2006/math" xmlns:v="urn:schemas-microsoft-com:vml" xmlns:wp14="http://schemas.microsoft.com/office/word/2010/wordprocessingDrawing" xmlns:wp="http://schemas.openxmlformats.org/drawingml/2006/wordprocessingDrawing" xmlns:w10="urn:schemas-microsoft-com:office:word" xmlns:w="http://schemas.openxmlformats.org/wordprocessingml/2006/main" xmlns:w14="http://schemas.microsoft.com/office/word/2010/wordml" xmlns:w15="http://schemas.microsoft.com/office/word/2012/wordml" xmlns:w16cex="http://schemas.microsoft.com/office/word/2018/wordml/cex" xmlns:w16cid="http://schemas.microsoft.com/office/word/2016/wordml/cid" xmlns:w16="http://schemas.microsoft.com/office/word/2018/wordml" xmlns:w16du="http://schemas.microsoft.com/office/word/2023/wordml/word16du" xmlns:w16sdtdh="http://schemas.microsoft.com/office/word/2020/wordml/sdtdatahash" xmlns:w16se="http://schemas.microsoft.com/office/word/2015/wordml/symex" xmlns:wpg="http://schemas.microsoft.com/office/word/2010/wordprocessingGroup" xmlns:wpi="http://schemas.microsoft.com/office/word/2010/wordprocessingInk" xmlns:wne="http://schemas.microsoft.com/office/word/2006/wordml" xmlns:wps="http://schemas.microsoft.com/office/word/2010/wordprocessingShape" mc:Ignorable="w14 w15 w16se w16cid w16 w16cex w16sdtdh w16du wp14">
+<w:hdr xmlns:wpc="http://schemas.microsoft.com/office/word/2010/wordprocessingCanvas" xmlns:cx="http://schemas.microsoft.com/office/drawing/2014/chartex" xmlns:cx1="http://schemas.microsoft.com/office/drawing/2015/9/8/chartex" xmlns:cx2="http://schemas.microsoft.com/office/drawing/2015/10/21/chartex" xmlns:cx3="http://schemas.microsoft.com/office/drawing/2016/5/9/chartex" xmlns:cx4="http://schemas.microsoft.com/office/drawing/2016/5/10/chartex" xmlns:cx5="http://schemas.microsoft.com/office/drawing/2016/5/11/chartex" xmlns:cx6="http://schemas.microsoft.com/office/drawing/2016/5/12/chartex" xmlns:cx7="http://schemas.microsoft.com/office/drawing/2016/5/13/chartex" xmlns:cx8="http://schemas.microsoft.com/office/drawing/2016/5/14/chartex" xmlns:mc="http://schemas.openxmlformats.org/markup-compatibility/2006" xmlns:aink="http://schemas.microsoft.com/office/drawing/2016/ink" xmlns:am3d="http://schemas.microsoft.com/office/drawing/2017/model3d" xmlns:o="urn:schemas-microsoft-com:office:office" xmlns:oel="http://schemas.microsoft.com/office/2019/extlst" xmlns:r="http://schemas.openxmlformats.org/officeDocument/2006/relationships" xmlns:m="http://schemas.openxmlformats.org/officeDocument/2006/math" xmlns:v="urn:schemas-microsoft-com:vml" xmlns:wp14="http://schemas.microsoft.com/office/word/2010/wordprocessingDrawing" xmlns:wp="http://schemas.openxmlformats.org/drawingml/2006/wordprocessingDrawing" xmlns:w10="urn:schemas-microsoft-com:office:word" xmlns:w="http://schemas.openxmlformats.org/wordprocessingml/2006/main" xmlns:w14="http://schemas.microsoft.com/office/word/2010/wordml" xmlns:w15="http://schemas.microsoft.com/office/word/2012/wordml" xmlns:w16cex="http://schemas.microsoft.com/office/word/2018/wordml/cex" xmlns:w16cid="http://schemas.microsoft.com/office/word/2016/wordml/cid" xmlns:w16="http://schemas.microsoft.com/office/word/2018/wordml" xmlns:w16du="http://schemas.microsoft.com/office/word/2023/wordml/word16du" xmlns:w16sdtdh="http://schemas.microsoft.com/office/word/2020/wordml/sdtdatahash" xmlns:w16sdtfl="http://schemas.microsoft.com/office/word/2024/wordml/sdtformatlock" xmlns:w16se="http://schemas.microsoft.com/office/word/2015/wordml/symex" xmlns:wpg="http://schemas.microsoft.com/office/word/2010/wordprocessingGroup" xmlns:wpi="http://schemas.microsoft.com/office/word/2010/wordprocessingInk" xmlns:wne="http://schemas.microsoft.com/office/word/2006/wordml" xmlns:wps="http://schemas.microsoft.com/office/word/2010/wordprocessingShape" mc:Ignorable="w14 w15 w16se w16cid w16 w16cex w16sdtdh w16sdtfl w16du wp14">
   <w:p>
     <w:pPr>
       <w:pStyle w:val="Header"/>
@@ -10133,7 +10708,7 @@
 </file>
 
 <file path=word/styles.xml><?xml version="1.0" encoding="utf-8"?>
-<w:styles xmlns:mc="http://schemas.openxmlformats.org/markup-compatibility/2006" xmlns:r="http://schemas.openxmlformats.org/officeDocument/2006/relationships" xmlns:w="http://schemas.openxmlformats.org/wordprocessingml/2006/main" xmlns:w14="http://schemas.microsoft.com/office/word/2010/wordml" xmlns:w15="http://schemas.microsoft.com/office/word/2012/wordml" xmlns:w16cex="http://schemas.microsoft.com/office/word/2018/wordml/cex" xmlns:w16cid="http://schemas.microsoft.com/office/word/2016/wordml/cid" xmlns:w16="http://schemas.microsoft.com/office/word/2018/wordml" xmlns:w16du="http://schemas.microsoft.com/office/word/2023/wordml/word16du" xmlns:w16sdtdh="http://schemas.microsoft.com/office/word/2020/wordml/sdtdatahash" xmlns:w16se="http://schemas.microsoft.com/office/word/2015/wordml/symex" mc:Ignorable="w14 w15 w16se w16cid w16 w16cex w16sdtdh w16du">
+<w:styles xmlns:mc="http://schemas.openxmlformats.org/markup-compatibility/2006" xmlns:r="http://schemas.openxmlformats.org/officeDocument/2006/relationships" xmlns:w="http://schemas.openxmlformats.org/wordprocessingml/2006/main" xmlns:w14="http://schemas.microsoft.com/office/word/2010/wordml" xmlns:w15="http://schemas.microsoft.com/office/word/2012/wordml" xmlns:w16cex="http://schemas.microsoft.com/office/word/2018/wordml/cex" xmlns:w16cid="http://schemas.microsoft.com/office/word/2016/wordml/cid" xmlns:w16="http://schemas.microsoft.com/office/word/2018/wordml" xmlns:w16du="http://schemas.microsoft.com/office/word/2023/wordml/word16du" xmlns:w16sdtdh="http://schemas.microsoft.com/office/word/2020/wordml/sdtdatahash" xmlns:w16sdtfl="http://schemas.microsoft.com/office/word/2024/wordml/sdtformatlock" xmlns:w16se="http://schemas.microsoft.com/office/word/2015/wordml/symex" mc:Ignorable="w14 w15 w16se w16cid w16 w16cex w16sdtdh w16sdtfl w16du">
   <w:docDefaults>
     <w:rPrDefault>
       <w:rPr>
@@ -10886,4 +11461,16 @@
     </a:ext>
   </a:extLst>
 </a:theme>
+</file>
+
+<file path=customXml/item1.xml><?xml version="1.0" encoding="utf-8"?>
+<b:Sources xmlns:b="http://schemas.openxmlformats.org/officeDocument/2006/bibliography" xmlns="http://schemas.openxmlformats.org/officeDocument/2006/bibliography" SelectedStyle="/APASixthEditionOfficeOnline.xsl" StyleName="APA" Version="6"/>
+</file>
+
+<file path=customXml/itemProps1.xml><?xml version="1.0" encoding="utf-8"?>
+<ds:datastoreItem xmlns:ds="http://schemas.openxmlformats.org/officeDocument/2006/customXml" ds:itemID="{5898F3BF-A8B5-0C41-AA03-5C313D6437FF}">
+  <ds:schemaRefs>
+    <ds:schemaRef ds:uri="http://schemas.openxmlformats.org/officeDocument/2006/bibliography"/>
+  </ds:schemaRefs>
+</ds:datastoreItem>
 </file>
</xml_diff>